<commit_message>
Updated Report, task description completed. Activity and Object diagram updated
</commit_message>
<xml_diff>
--- a/Docs/ReportSWE4ES.docx
+++ b/Docs/ReportSWE4ES.docx
@@ -327,7 +327,7 @@
                     <pic:cNvPicPr/>
                   </pic:nvPicPr>
                   <pic:blipFill>
-                    <a:blip r:embed="rId7" cstate="print">
+                    <a:blip r:embed="rId8" cstate="print">
                       <a:extLst>
                         <a:ext uri="{28A0092B-C50C-407E-A947-70E740481C1C}">
                           <a14:useLocalDpi xmlns:a14="http://schemas.microsoft.com/office/drawing/2010/main" val="0"/>
@@ -407,13 +407,13 @@
                     </pic:cNvPicPr>
                   </pic:nvPicPr>
                   <pic:blipFill>
-                    <a:blip r:embed="rId8">
+                    <a:blip r:embed="rId9">
                       <a:extLst>
                         <a:ext uri="{28A0092B-C50C-407E-A947-70E740481C1C}">
                           <a14:useLocalDpi xmlns:a14="http://schemas.microsoft.com/office/drawing/2010/main" val="0"/>
                         </a:ext>
                         <a:ext uri="{96DAC541-7B7A-43D3-8B79-37D633B846F1}">
-                          <asvg:svgBlip xmlns:asvg="http://schemas.microsoft.com/office/drawing/2016/SVG/main" r:embed="rId9"/>
+                          <asvg:svgBlip xmlns:asvg="http://schemas.microsoft.com/office/drawing/2016/SVG/main" r:embed="rId10"/>
                         </a:ext>
                       </a:extLst>
                     </a:blip>
@@ -486,35 +486,34 @@
         <w:rPr>
           <w:rFonts w:ascii="Formula1 Display Regular" w:hAnsi="Formula1 Display Regular"/>
         </w:rPr>
-        <w:t xml:space="preserve">Il Firenze Race Team è la squadra ufficiale di Formula SAE e Formula </w:t>
-      </w:r>
-      <w:proofErr w:type="spellStart"/>
+        <w:t>Il Firenze Race Team è la squadra ufficiale di Formula SAE e Formula Student dell’Università degli Studi di Firenze</w:t>
+      </w:r>
       <w:r>
         <w:rPr>
           <w:rFonts w:ascii="Formula1 Display Regular" w:hAnsi="Formula1 Display Regular"/>
         </w:rPr>
-        <w:t>Student</w:t>
-      </w:r>
-      <w:proofErr w:type="spellEnd"/>
-      <w:r>
+        <w:t>.</w:t>
+      </w:r>
+    </w:p>
+    <w:p>
+      <w:pPr>
         <w:rPr>
           <w:rFonts w:ascii="Formula1 Display Regular" w:hAnsi="Formula1 Display Regular"/>
         </w:rPr>
-        <w:t xml:space="preserve"> dell’Università degli Studi di Firenze</w:t>
-      </w:r>
-      <w:r>
+      </w:pPr>
+    </w:p>
+    <w:p>
+      <w:pPr>
         <w:rPr>
           <w:rFonts w:ascii="Formula1 Display Regular" w:hAnsi="Formula1 Display Regular"/>
         </w:rPr>
-        <w:t>.</w:t>
-      </w:r>
-    </w:p>
-    <w:p>
-      <w:pPr>
+      </w:pPr>
+      <w:r>
         <w:rPr>
           <w:rFonts w:ascii="Formula1 Display Regular" w:hAnsi="Formula1 Display Regular"/>
         </w:rPr>
-      </w:pPr>
+        <w:t>È un laboratorio didattico aperto agli studenti di tutte le facoltà dell’ateneo con lo scopo di progettare e realizzare una monoposto da competizione.</w:t>
+      </w:r>
     </w:p>
     <w:p>
       <w:pPr>
@@ -522,45 +521,18 @@
           <w:rFonts w:ascii="Formula1 Display Regular" w:hAnsi="Formula1 Display Regular"/>
         </w:rPr>
       </w:pPr>
-      <w:r>
+    </w:p>
+    <w:p>
+      <w:pPr>
         <w:rPr>
           <w:rFonts w:ascii="Formula1 Display Regular" w:hAnsi="Formula1 Display Regular"/>
         </w:rPr>
-        <w:t>È un laboratorio didattico aperto agli studenti di tutte le facoltà dell’ateneo con lo scopo di progettare e realizzare una monoposto da competizione.</w:t>
-      </w:r>
-    </w:p>
-    <w:p>
-      <w:pPr>
+      </w:pPr>
+      <w:r>
         <w:rPr>
           <w:rFonts w:ascii="Formula1 Display Regular" w:hAnsi="Formula1 Display Regular"/>
         </w:rPr>
-      </w:pPr>
-    </w:p>
-    <w:p>
-      <w:pPr>
-        <w:rPr>
-          <w:rFonts w:ascii="Formula1 Display Regular" w:hAnsi="Formula1 Display Regular"/>
-        </w:rPr>
-      </w:pPr>
-      <w:r>
-        <w:rPr>
-          <w:rFonts w:ascii="Formula1 Display Regular" w:hAnsi="Formula1 Display Regular"/>
-        </w:rPr>
-        <w:t xml:space="preserve">Visti i prossimi cambiamenti di regolamento delle competizioni di Formula </w:t>
-      </w:r>
-      <w:proofErr w:type="spellStart"/>
-      <w:r>
-        <w:rPr>
-          <w:rFonts w:ascii="Formula1 Display Regular" w:hAnsi="Formula1 Display Regular"/>
-        </w:rPr>
-        <w:t>Student</w:t>
-      </w:r>
-      <w:proofErr w:type="spellEnd"/>
-      <w:r>
-        <w:rPr>
-          <w:rFonts w:ascii="Formula1 Display Regular" w:hAnsi="Formula1 Display Regular"/>
-        </w:rPr>
-        <w:t xml:space="preserve"> e il futuro del mercato automobilistico, il Team ha iniziato a sviluppare il progetto di </w:t>
+        <w:t xml:space="preserve">Visti i prossimi cambiamenti di regolamento delle competizioni di Formula Student e il futuro del mercato automobilistico, il Team ha iniziato a sviluppare il progetto di </w:t>
       </w:r>
       <w:r>
         <w:rPr>
@@ -661,37 +633,21 @@
           <w:rFonts w:ascii="Formula1 Display Regular" w:hAnsi="Formula1 Display Regular"/>
           <w:lang w:val="en-US"/>
         </w:rPr>
-        <w:t xml:space="preserve">Emanuele </w:t>
-      </w:r>
-      <w:proofErr w:type="spellStart"/>
-      <w:r>
+        <w:t>Emanuele Nencioni: Head of Autonomous Department – Vision &amp; System Integration</w:t>
+      </w:r>
+    </w:p>
+    <w:p>
+      <w:pPr>
         <w:rPr>
           <w:rFonts w:ascii="Formula1 Display Regular" w:hAnsi="Formula1 Display Regular"/>
           <w:lang w:val="en-US"/>
         </w:rPr>
-        <w:t>Nencioni</w:t>
-      </w:r>
-      <w:proofErr w:type="spellEnd"/>
+      </w:pPr>
       <w:r>
         <w:rPr>
           <w:rFonts w:ascii="Formula1 Display Regular" w:hAnsi="Formula1 Display Regular"/>
           <w:lang w:val="en-US"/>
         </w:rPr>
-        <w:t>: Head of Autonomous Department – Vision &amp; System Integration</w:t>
-      </w:r>
-    </w:p>
-    <w:p>
-      <w:pPr>
-        <w:rPr>
-          <w:rFonts w:ascii="Formula1 Display Regular" w:hAnsi="Formula1 Display Regular"/>
-          <w:lang w:val="en-US"/>
-        </w:rPr>
-      </w:pPr>
-      <w:r>
-        <w:rPr>
-          <w:rFonts w:ascii="Formula1 Display Regular" w:hAnsi="Formula1 Display Regular"/>
-          <w:lang w:val="en-US"/>
-        </w:rPr>
         <w:t>Lorenzo Porcheddu: Head of Electronics &amp; Controls Department</w:t>
       </w:r>
     </w:p>
@@ -748,15 +704,7 @@
     </w:p>
     <w:p>
       <w:r>
-        <w:t xml:space="preserve">La Formula </w:t>
-      </w:r>
-      <w:proofErr w:type="spellStart"/>
-      <w:r>
-        <w:t>Student</w:t>
-      </w:r>
-      <w:proofErr w:type="spellEnd"/>
-      <w:r>
-        <w:t xml:space="preserve"> è una competizione internazionale in cui squadre di studenti universitari si sfidano nella progettazione e costruzione di automobili da corsa monoposto. In questo progetto di Software Engineering, ci concentreremo sulla programmazione di una scheda elettronica personalizzata per un'auto da competizione, che combina le caratteristiche di un'automobile a combustione con tecnologie driverless.</w:t>
+        <w:t>La Formula Student è una competizione internazionale in cui squadre di studenti universitari si sfidano nella progettazione e costruzione di automobili da corsa monoposto. In questo progetto di Software Engineering, ci concentreremo sulla programmazione di una scheda elettronica personalizzata per un'auto da competizione, che combina le caratteristiche di un'automobile a combustione con tecnologie driverless.</w:t>
       </w:r>
     </w:p>
     <w:p/>
@@ -810,13 +758,8 @@
         <w:t>, riguardante la</w:t>
       </w:r>
       <w:r>
-        <w:t xml:space="preserve"> programmazione di una scheda elettronica per la Formula </w:t>
-      </w:r>
-      <w:proofErr w:type="spellStart"/>
-      <w:r>
-        <w:t>Student</w:t>
-      </w:r>
-      <w:proofErr w:type="spellEnd"/>
+        <w:t xml:space="preserve"> programmazione di una scheda elettronica per la Formula Student</w:t>
+      </w:r>
       <w:r>
         <w:t xml:space="preserve">, </w:t>
       </w:r>
@@ -872,13 +815,13 @@
                     <pic:cNvPicPr/>
                   </pic:nvPicPr>
                   <pic:blipFill>
-                    <a:blip r:embed="rId10" cstate="print">
+                    <a:blip r:embed="rId11" cstate="print">
                       <a:extLst>
                         <a:ext uri="{28A0092B-C50C-407E-A947-70E740481C1C}">
                           <a14:useLocalDpi xmlns:a14="http://schemas.microsoft.com/office/drawing/2010/main" val="0"/>
                         </a:ext>
                         <a:ext uri="{96DAC541-7B7A-43D3-8B79-37D633B846F1}">
-                          <asvg:svgBlip xmlns:asvg="http://schemas.microsoft.com/office/drawing/2016/SVG/main" r:embed="rId11"/>
+                          <asvg:svgBlip xmlns:asvg="http://schemas.microsoft.com/office/drawing/2016/SVG/main" r:embed="rId12"/>
                         </a:ext>
                       </a:extLst>
                     </a:blip>
@@ -966,11 +909,9 @@
       <w:r>
         <w:t>CU (</w:t>
       </w:r>
-      <w:proofErr w:type="spellStart"/>
       <w:r>
         <w:t>Main</w:t>
       </w:r>
-      <w:proofErr w:type="spellEnd"/>
       <w:r>
         <w:t xml:space="preserve"> Control Unit), </w:t>
       </w:r>
@@ -1031,13 +972,8 @@
           <w:numId w:val="2"/>
         </w:numPr>
       </w:pPr>
-      <w:proofErr w:type="spellStart"/>
-      <w:r>
-        <w:t>MekTronic</w:t>
-      </w:r>
-      <w:proofErr w:type="spellEnd"/>
-      <w:r>
-        <w:t xml:space="preserve"> MKE7: si tratta della ECU (Engine Control Unit). Come suggerisce il nome, è la centralina che si occupa della gestione del motore a combustione interna; ad essa sono infatti collegati tutti i sensori del motore, come temperatura acqua, pressione turbo, ecc. Possiede una linea CAN per l’interfacciamento con il resto del veicolo, attraverso la quale invia tutta la telemetria del motore in tempo reale.</w:t>
+      <w:r>
+        <w:t>MekTronic MKE7: si tratta della ECU (Engine Control Unit). Come suggerisce il nome, è la centralina che si occupa della gestione del motore a combustione interna; ad essa sono infatti collegati tutti i sensori del motore, come temperatura acqua, pressione turbo, ecc. Possiede una linea CAN per l’interfacciamento con il resto del veicolo, attraverso la quale invia tutta la telemetria del motore in tempo reale.</w:t>
       </w:r>
     </w:p>
     <w:p>
@@ -1088,15 +1024,7 @@
         </w:numPr>
       </w:pPr>
       <w:r>
-        <w:t xml:space="preserve">PC autonomo: si tratta di un PC industriale </w:t>
-      </w:r>
-      <w:proofErr w:type="spellStart"/>
-      <w:r>
-        <w:t>rugged</w:t>
-      </w:r>
-      <w:proofErr w:type="spellEnd"/>
-      <w:r>
-        <w:t>, in grado di eseguire tantissime operazioni riguardanti il sistema autonomo. Attualmente esegue ROS1 su Ubuntu 20.04, ma si progetta un futuro update a ROS2 per migliorare prestazioni e compatibilità.</w:t>
+        <w:t>PC autonomo: si tratta di un PC industriale rugged, in grado di eseguire tantissime operazioni riguardanti il sistema autonomo. Attualmente esegue ROS1 su Ubuntu 20.04, ma si progetta un futuro update a ROS2 per migliorare prestazioni e compatibilità.</w:t>
       </w:r>
       <w:r>
         <w:t xml:space="preserve"> Monta un Intel Core i7-9700 e una scheda video NVIDIA GTX1650.</w:t>
@@ -1120,17 +1048,8 @@
           <w:szCs w:val="36"/>
         </w:rPr>
         <w:lastRenderedPageBreak/>
-        <w:t xml:space="preserve">Task set e Activity </w:t>
-      </w:r>
-      <w:proofErr w:type="spellStart"/>
-      <w:r>
-        <w:rPr>
-          <w:sz w:val="36"/>
-          <w:szCs w:val="36"/>
-        </w:rPr>
-        <w:t>Diagram</w:t>
-      </w:r>
-      <w:proofErr w:type="spellEnd"/>
+        <w:t>Task set e Activity Diagram</w:t>
+      </w:r>
     </w:p>
     <w:p>
       <w:pPr>
@@ -1139,23 +1058,7 @@
     </w:p>
     <w:p>
       <w:r>
-        <w:t xml:space="preserve">Abbiamo quindi redatto un Activity </w:t>
-      </w:r>
-      <w:proofErr w:type="spellStart"/>
-      <w:r>
-        <w:t>Diagram</w:t>
-      </w:r>
-      <w:proofErr w:type="spellEnd"/>
-      <w:r>
-        <w:t xml:space="preserve">, usando il software </w:t>
-      </w:r>
-      <w:proofErr w:type="spellStart"/>
-      <w:r>
-        <w:t>StarUML</w:t>
-      </w:r>
-      <w:proofErr w:type="spellEnd"/>
-      <w:r>
-        <w:t>.</w:t>
+        <w:t>Abbiamo quindi redatto un Activity Diagram, usando il software StarUML.</w:t>
       </w:r>
     </w:p>
     <w:p>
@@ -1179,25 +1082,21 @@
       </w:pPr>
     </w:p>
     <w:p>
-      <w:pPr>
-        <w:pStyle w:val="Paragrafoelenco"/>
-        <w:numPr>
-          <w:ilvl w:val="0"/>
-          <w:numId w:val="2"/>
-        </w:numPr>
-      </w:pPr>
-      <w:r>
+      <w:r>
+        <w:rPr>
+          <w:noProof/>
+        </w:rPr>
         <w:drawing>
-          <wp:anchor distT="0" distB="0" distL="114300" distR="114300" simplePos="0" relativeHeight="251666432" behindDoc="0" locked="0" layoutInCell="1" allowOverlap="1" wp14:anchorId="3977073F" wp14:editId="086B67D3">
+          <wp:anchor distT="0" distB="0" distL="114300" distR="114300" simplePos="0" relativeHeight="251666432" behindDoc="0" locked="0" layoutInCell="1" allowOverlap="1" wp14:anchorId="3977073F" wp14:editId="5C91FFE6">
             <wp:simplePos x="0" y="0"/>
             <wp:positionH relativeFrom="column">
-              <wp:posOffset>73660</wp:posOffset>
+              <wp:posOffset>1604010</wp:posOffset>
             </wp:positionH>
             <wp:positionV relativeFrom="paragraph">
-              <wp:posOffset>6667500</wp:posOffset>
+              <wp:posOffset>3829050</wp:posOffset>
             </wp:positionV>
             <wp:extent cx="6120130" cy="692150"/>
-            <wp:effectExtent l="0" t="0" r="0" b="0"/>
+            <wp:effectExtent l="8890" t="0" r="3810" b="3810"/>
             <wp:wrapTopAndBottom/>
             <wp:docPr id="682134432" name="Immagine 1"/>
             <wp:cNvGraphicFramePr>
@@ -1211,7 +1110,7 @@
                     <pic:cNvPicPr/>
                   </pic:nvPicPr>
                   <pic:blipFill>
-                    <a:blip r:embed="rId12" cstate="print">
+                    <a:blip r:embed="rId13" cstate="print">
                       <a:extLst>
                         <a:ext uri="{28A0092B-C50C-407E-A947-70E740481C1C}">
                           <a14:useLocalDpi xmlns:a14="http://schemas.microsoft.com/office/drawing/2010/main" val="0"/>
@@ -1223,7 +1122,7 @@
                     </a:stretch>
                   </pic:blipFill>
                   <pic:spPr>
-                    <a:xfrm>
+                    <a:xfrm rot="16200000">
                       <a:off x="0" y="0"/>
                       <a:ext cx="6120130" cy="692150"/>
                     </a:xfrm>
@@ -1238,8 +1137,11 @@
         </w:drawing>
       </w:r>
       <w:r>
+        <w:rPr>
+          <w:noProof/>
+        </w:rPr>
         <w:drawing>
-          <wp:anchor distT="0" distB="0" distL="114300" distR="114300" simplePos="0" relativeHeight="251665408" behindDoc="0" locked="0" layoutInCell="1" allowOverlap="1" wp14:anchorId="5E411D19" wp14:editId="5D729E69">
+          <wp:anchor distT="0" distB="0" distL="114300" distR="114300" simplePos="0" relativeHeight="251665408" behindDoc="0" locked="0" layoutInCell="1" allowOverlap="1" wp14:anchorId="5E411D19" wp14:editId="46D15B2C">
             <wp:simplePos x="0" y="0"/>
             <wp:positionH relativeFrom="column">
               <wp:posOffset>181610</wp:posOffset>
@@ -1262,7 +1164,7 @@
                     <pic:cNvPicPr/>
                   </pic:nvPicPr>
                   <pic:blipFill>
-                    <a:blip r:embed="rId13" cstate="print">
+                    <a:blip r:embed="rId14" cstate="print">
                       <a:extLst>
                         <a:ext uri="{28A0092B-C50C-407E-A947-70E740481C1C}">
                           <a14:useLocalDpi xmlns:a14="http://schemas.microsoft.com/office/drawing/2010/main" val="0"/>
@@ -1294,16 +1196,11 @@
           </wp:anchor>
         </w:drawing>
       </w:r>
-      <w:proofErr w:type="spellStart"/>
       <w:r>
         <w:t>Pedal</w:t>
       </w:r>
       <w:r>
-        <w:t>Task</w:t>
-      </w:r>
-      <w:proofErr w:type="spellEnd"/>
-      <w:r>
-        <w:t xml:space="preserve">: è il task che si occupa della gestione del comando acceleratore, inviato poi al motore a combustione. </w:t>
+        <w:t xml:space="preserve">Task: è il task che si occupa della gestione del comando acceleratore, inviato poi al motore a combustione. </w:t>
       </w:r>
       <w:r>
         <w:t xml:space="preserve">Funziona solamente durante la modalità manuale, perché durante quella autonoma </w:t>
@@ -1321,87 +1218,19 @@
       </w:r>
     </w:p>
     <w:p>
-      <w:pPr>
-        <w:pStyle w:val="Paragrafoelenco"/>
-        <w:numPr>
-          <w:ilvl w:val="0"/>
-          <w:numId w:val="2"/>
-        </w:numPr>
-      </w:pPr>
-      <w:r>
+      <w:r>
+        <w:rPr>
+          <w:noProof/>
+        </w:rPr>
         <w:lastRenderedPageBreak/>
         <w:drawing>
-          <wp:anchor distT="0" distB="0" distL="114300" distR="114300" simplePos="0" relativeHeight="251669504" behindDoc="0" locked="0" layoutInCell="1" allowOverlap="1" wp14:anchorId="1BA57C9C" wp14:editId="27AD1365">
+          <wp:anchor distT="0" distB="0" distL="114300" distR="114300" simplePos="0" relativeHeight="251668480" behindDoc="0" locked="0" layoutInCell="1" allowOverlap="1" wp14:anchorId="2B90CDEF" wp14:editId="49026057">
             <wp:simplePos x="0" y="0"/>
             <wp:positionH relativeFrom="margin">
-              <wp:align>right</wp:align>
+              <wp:posOffset>-31750</wp:posOffset>
             </wp:positionH>
             <wp:positionV relativeFrom="paragraph">
-              <wp:posOffset>922655</wp:posOffset>
-            </wp:positionV>
-            <wp:extent cx="6120130" cy="2174875"/>
-            <wp:effectExtent l="0" t="0" r="0" b="0"/>
-            <wp:wrapTopAndBottom/>
-            <wp:docPr id="1716175736" name="Immagine 1" descr="Immagine che contiene testo, schermata, diagramma, linea&#10;&#10;Descrizione generata automaticamente"/>
-            <wp:cNvGraphicFramePr>
-              <a:graphicFrameLocks xmlns:a="http://schemas.openxmlformats.org/drawingml/2006/main" noChangeAspect="1"/>
-            </wp:cNvGraphicFramePr>
-            <a:graphic xmlns:a="http://schemas.openxmlformats.org/drawingml/2006/main">
-              <a:graphicData uri="http://schemas.openxmlformats.org/drawingml/2006/picture">
-                <pic:pic xmlns:pic="http://schemas.openxmlformats.org/drawingml/2006/picture">
-                  <pic:nvPicPr>
-                    <pic:cNvPr id="1716175736" name="Immagine 1" descr="Immagine che contiene testo, schermata, diagramma, linea&#10;&#10;Descrizione generata automaticamente"/>
-                    <pic:cNvPicPr/>
-                  </pic:nvPicPr>
-                  <pic:blipFill>
-                    <a:blip r:embed="rId14" cstate="print">
-                      <a:extLst>
-                        <a:ext uri="{28A0092B-C50C-407E-A947-70E740481C1C}">
-                          <a14:useLocalDpi xmlns:a14="http://schemas.microsoft.com/office/drawing/2010/main" val="0"/>
-                        </a:ext>
-                      </a:extLst>
-                    </a:blip>
-                    <a:stretch>
-                      <a:fillRect/>
-                    </a:stretch>
-                  </pic:blipFill>
-                  <pic:spPr>
-                    <a:xfrm>
-                      <a:off x="0" y="0"/>
-                      <a:ext cx="6120130" cy="2174875"/>
-                    </a:xfrm>
-                    <a:prstGeom prst="rect">
-                      <a:avLst/>
-                    </a:prstGeom>
-                  </pic:spPr>
-                </pic:pic>
-              </a:graphicData>
-            </a:graphic>
-          </wp:anchor>
-        </w:drawing>
-      </w:r>
-      <w:proofErr w:type="spellStart"/>
-      <w:r>
-        <w:t>FanControlTask</w:t>
-      </w:r>
-      <w:proofErr w:type="spellEnd"/>
-      <w:r>
-        <w:t xml:space="preserve">: questo task si occupa </w:t>
-      </w:r>
-      <w:r>
-        <w:t>di gestire le ventole del radiatore e dell’intercooler, tramite modulazione PWM. Prendendo il semaforo della CAN motore leggiamo entrambe le temperature, seguendo una strategia, come per esempio una rampa, andiamo quindi a impostare il PWM in uscita.</w:t>
-      </w:r>
-    </w:p>
-    <w:p>
-      <w:r>
-        <w:drawing>
-          <wp:anchor distT="0" distB="0" distL="114300" distR="114300" simplePos="0" relativeHeight="251668480" behindDoc="0" locked="0" layoutInCell="1" allowOverlap="1" wp14:anchorId="2B90CDEF" wp14:editId="584E6E20">
-            <wp:simplePos x="0" y="0"/>
-            <wp:positionH relativeFrom="margin">
-              <wp:align>right</wp:align>
-            </wp:positionH>
-            <wp:positionV relativeFrom="paragraph">
-              <wp:posOffset>2746375</wp:posOffset>
+              <wp:posOffset>3109595</wp:posOffset>
             </wp:positionV>
             <wp:extent cx="6120130" cy="1884045"/>
             <wp:effectExtent l="0" t="0" r="0" b="1905"/>
@@ -1445,18 +1274,76 @@
         </w:drawing>
       </w:r>
       <w:r>
+        <w:rPr>
+          <w:noProof/>
+        </w:rPr>
+        <w:drawing>
+          <wp:anchor distT="0" distB="0" distL="114300" distR="114300" simplePos="0" relativeHeight="251669504" behindDoc="0" locked="0" layoutInCell="1" allowOverlap="1" wp14:anchorId="1BA57C9C" wp14:editId="27AD1365">
+            <wp:simplePos x="0" y="0"/>
+            <wp:positionH relativeFrom="margin">
+              <wp:align>right</wp:align>
+            </wp:positionH>
+            <wp:positionV relativeFrom="paragraph">
+              <wp:posOffset>922655</wp:posOffset>
+            </wp:positionV>
+            <wp:extent cx="6120130" cy="2174875"/>
+            <wp:effectExtent l="0" t="0" r="0" b="0"/>
+            <wp:wrapTopAndBottom/>
+            <wp:docPr id="1716175736" name="Immagine 1" descr="Immagine che contiene testo, schermata, diagramma, linea&#10;&#10;Descrizione generata automaticamente"/>
+            <wp:cNvGraphicFramePr>
+              <a:graphicFrameLocks xmlns:a="http://schemas.openxmlformats.org/drawingml/2006/main" noChangeAspect="1"/>
+            </wp:cNvGraphicFramePr>
+            <a:graphic xmlns:a="http://schemas.openxmlformats.org/drawingml/2006/main">
+              <a:graphicData uri="http://schemas.openxmlformats.org/drawingml/2006/picture">
+                <pic:pic xmlns:pic="http://schemas.openxmlformats.org/drawingml/2006/picture">
+                  <pic:nvPicPr>
+                    <pic:cNvPr id="1716175736" name="Immagine 1" descr="Immagine che contiene testo, schermata, diagramma, linea&#10;&#10;Descrizione generata automaticamente"/>
+                    <pic:cNvPicPr/>
+                  </pic:nvPicPr>
+                  <pic:blipFill>
+                    <a:blip r:embed="rId16" cstate="print">
+                      <a:extLst>
+                        <a:ext uri="{28A0092B-C50C-407E-A947-70E740481C1C}">
+                          <a14:useLocalDpi xmlns:a14="http://schemas.microsoft.com/office/drawing/2010/main" val="0"/>
+                        </a:ext>
+                      </a:extLst>
+                    </a:blip>
+                    <a:stretch>
+                      <a:fillRect/>
+                    </a:stretch>
+                  </pic:blipFill>
+                  <pic:spPr>
+                    <a:xfrm>
+                      <a:off x="0" y="0"/>
+                      <a:ext cx="6120130" cy="2174875"/>
+                    </a:xfrm>
+                    <a:prstGeom prst="rect">
+                      <a:avLst/>
+                    </a:prstGeom>
+                  </pic:spPr>
+                </pic:pic>
+              </a:graphicData>
+            </a:graphic>
+          </wp:anchor>
+        </w:drawing>
+      </w:r>
+      <w:r>
+        <w:t xml:space="preserve">FanControlTask: questo task si occupa </w:t>
+      </w:r>
+      <w:r>
+        <w:t>di gestire le ventole del radiatore e dell’intercooler, tramite modulazione PWM. Prendendo il semaforo della CAN motore leggiamo entrambe le temperature, seguendo una strategia, come per esempio una rampa, andiamo quindi a impostare il PWM in uscita.</w:t>
+      </w:r>
+    </w:p>
+    <w:p>
+      <w:r>
         <w:br w:type="page"/>
       </w:r>
     </w:p>
     <w:p>
-      <w:pPr>
-        <w:pStyle w:val="Paragrafoelenco"/>
-        <w:numPr>
-          <w:ilvl w:val="0"/>
-          <w:numId w:val="3"/>
-        </w:numPr>
-      </w:pPr>
-      <w:r>
+      <w:r>
+        <w:rPr>
+          <w:noProof/>
+        </w:rPr>
         <w:lastRenderedPageBreak/>
         <w:drawing>
           <wp:anchor distT="0" distB="0" distL="114300" distR="114300" simplePos="0" relativeHeight="251671552" behindDoc="0" locked="0" layoutInCell="1" allowOverlap="1" wp14:anchorId="6F0CEB35" wp14:editId="5836EC55">
@@ -1482,7 +1369,7 @@
                     <pic:cNvPicPr/>
                   </pic:nvPicPr>
                   <pic:blipFill>
-                    <a:blip r:embed="rId16" cstate="print">
+                    <a:blip r:embed="rId17" cstate="print">
                       <a:extLst>
                         <a:ext uri="{28A0092B-C50C-407E-A947-70E740481C1C}">
                           <a14:useLocalDpi xmlns:a14="http://schemas.microsoft.com/office/drawing/2010/main" val="0"/>
@@ -1509,6 +1396,9 @@
         </w:drawing>
       </w:r>
       <w:r>
+        <w:rPr>
+          <w:noProof/>
+        </w:rPr>
         <w:drawing>
           <wp:anchor distT="0" distB="0" distL="114300" distR="114300" simplePos="0" relativeHeight="251670528" behindDoc="0" locked="0" layoutInCell="1" allowOverlap="1" wp14:anchorId="0F3701BD" wp14:editId="62411FE3">
             <wp:simplePos x="0" y="0"/>
@@ -1533,7 +1423,7 @@
                     <pic:cNvPicPr/>
                   </pic:nvPicPr>
                   <pic:blipFill>
-                    <a:blip r:embed="rId17" cstate="print">
+                    <a:blip r:embed="rId18" cstate="print">
                       <a:extLst>
                         <a:ext uri="{28A0092B-C50C-407E-A947-70E740481C1C}">
                           <a14:useLocalDpi xmlns:a14="http://schemas.microsoft.com/office/drawing/2010/main" val="0"/>
@@ -1559,13 +1449,8 @@
           </wp:anchor>
         </w:drawing>
       </w:r>
-      <w:proofErr w:type="spellStart"/>
-      <w:r>
-        <w:t>TelemetryTask</w:t>
-      </w:r>
-      <w:proofErr w:type="spellEnd"/>
-      <w:r>
-        <w:t xml:space="preserve">: si tratta del task che ci permette di </w:t>
+      <w:r>
+        <w:t xml:space="preserve">TelemetryTask: si tratta del task che ci permette di </w:t>
       </w:r>
       <w:r>
         <w:t>inviare</w:t>
@@ -1574,15 +1459,12 @@
         <w:t xml:space="preserve"> tutti i dati di telemetria</w:t>
       </w:r>
       <w:r>
-        <w:t xml:space="preserve">, tramite protocollo </w:t>
-      </w:r>
-      <w:proofErr w:type="spellStart"/>
-      <w:r>
-        <w:t>LoRa</w:t>
-      </w:r>
-      <w:proofErr w:type="spellEnd"/>
-      <w:r>
-        <w:t>. La stazione di terra può quindi sapere in tempo reale come si sta comportando la vettura. Questi dati sono principalmente le letture dei sensori, quindi ADC, ma anche i dati del sistema autonomo, nel caso di modalità driverless, tra i quali lo stato e altri valori di diagnostica.</w:t>
+        <w:t>, tramite protocollo LoRa. La stazione di terra può quindi sapere in tempo reale come si sta comportando la vettura. Questi dati sono principalmente le letture dei sensori, quindi ADC, ma anche i dati del sistema autonomo, nel caso di modalità driverless, tra i quali lo stato e altri valori di diagnostica</w:t>
+      </w:r>
+    </w:p>
+    <w:p>
+      <w:r>
+        <w:br w:type="page"/>
       </w:r>
     </w:p>
     <w:p>
@@ -1592,29 +1474,12 @@
         </w:tabs>
       </w:pPr>
       <w:r>
-        <w:tab/>
-      </w:r>
-    </w:p>
-    <w:p>
-      <w:r>
-        <w:br w:type="page"/>
-      </w:r>
-    </w:p>
-    <w:p>
-      <w:pPr>
-        <w:pStyle w:val="Paragrafoelenco"/>
-        <w:numPr>
-          <w:ilvl w:val="0"/>
-          <w:numId w:val="3"/>
-        </w:numPr>
-        <w:tabs>
-          <w:tab w:val="left" w:pos="1610"/>
-        </w:tabs>
-      </w:pPr>
-      <w:r>
+        <w:rPr>
+          <w:noProof/>
+        </w:rPr>
         <w:lastRenderedPageBreak/>
         <w:drawing>
-          <wp:anchor distT="0" distB="0" distL="114300" distR="114300" simplePos="0" relativeHeight="251673600" behindDoc="0" locked="0" layoutInCell="1" allowOverlap="1" wp14:anchorId="0E968F85" wp14:editId="5ED553A1">
+          <wp:anchor distT="0" distB="0" distL="114300" distR="114300" simplePos="0" relativeHeight="251673600" behindDoc="0" locked="0" layoutInCell="1" allowOverlap="1" wp14:anchorId="0E968F85" wp14:editId="44BC828C">
             <wp:simplePos x="0" y="0"/>
             <wp:positionH relativeFrom="margin">
               <wp:align>right</wp:align>
@@ -1637,7 +1502,7 @@
                     <pic:cNvPicPr/>
                   </pic:nvPicPr>
                   <pic:blipFill>
-                    <a:blip r:embed="rId18" cstate="print">
+                    <a:blip r:embed="rId19" cstate="print">
                       <a:extLst>
                         <a:ext uri="{28A0092B-C50C-407E-A947-70E740481C1C}">
                           <a14:useLocalDpi xmlns:a14="http://schemas.microsoft.com/office/drawing/2010/main" val="0"/>
@@ -1664,6 +1529,9 @@
         </w:drawing>
       </w:r>
       <w:r>
+        <w:rPr>
+          <w:noProof/>
+        </w:rPr>
         <w:drawing>
           <wp:anchor distT="0" distB="0" distL="114300" distR="114300" simplePos="0" relativeHeight="251672576" behindDoc="0" locked="0" layoutInCell="1" allowOverlap="1" wp14:anchorId="538289D2" wp14:editId="67E71693">
             <wp:simplePos x="0" y="0"/>
@@ -1688,7 +1556,7 @@
                     <pic:cNvPicPr/>
                   </pic:nvPicPr>
                   <pic:blipFill>
-                    <a:blip r:embed="rId19" cstate="print">
+                    <a:blip r:embed="rId20" cstate="print">
                       <a:extLst>
                         <a:ext uri="{28A0092B-C50C-407E-A947-70E740481C1C}">
                           <a14:useLocalDpi xmlns:a14="http://schemas.microsoft.com/office/drawing/2010/main" val="0"/>
@@ -1714,13 +1582,8 @@
           </wp:anchor>
         </w:drawing>
       </w:r>
-      <w:proofErr w:type="spellStart"/>
-      <w:r>
-        <w:t>GearTask</w:t>
-      </w:r>
-      <w:proofErr w:type="spellEnd"/>
-      <w:r>
-        <w:t xml:space="preserve">: si tratta del task che gestisce il cambio del motore a combustione interna. Per prima cosa andiamo a sempre leggere la marcia corrente, tramite lettura ADC e semaforo, dato che è visualizzata sempre dal pilota a schermo. Vediamo quindi se il pilota ha richiesto </w:t>
+      <w:r>
+        <w:t xml:space="preserve">GearTask: si tratta del task che gestisce il cambio del motore a combustione interna. Per prima cosa andiamo a sempre leggere la marcia corrente, tramite lettura ADC e semaforo, dato che è visualizzata sempre dal pilota a schermo. Vediamo quindi se il pilota ha richiesto </w:t>
       </w:r>
       <w:r>
         <w:t>un cambio</w:t>
@@ -1736,40 +1599,23 @@
     </w:p>
     <w:p>
       <w:pPr>
-        <w:pStyle w:val="Paragrafoelenco"/>
-        <w:numPr>
-          <w:ilvl w:val="0"/>
-          <w:numId w:val="3"/>
-        </w:numPr>
         <w:tabs>
           <w:tab w:val="left" w:pos="1610"/>
         </w:tabs>
       </w:pPr>
-      <w:proofErr w:type="spellStart"/>
-      <w:r>
+      <w:r>
+        <w:rPr>
+          <w:noProof/>
+        </w:rPr>
         <w:lastRenderedPageBreak/>
-        <w:t>ADCTask</w:t>
-      </w:r>
-      <w:proofErr w:type="spellEnd"/>
-      <w:r>
-        <w:t>: questo task è tanto semplice quanto fondamentale, esso infatti ci permette di leggere gli ADC in ingresso al microcontrollore, senza andare ad utilizzare interrupt o il DMA in maniera diretta. In questo modo, si va a creare un semplice buffer al quale tutti i task possono accedere tramite semaforo.</w:t>
-      </w:r>
-    </w:p>
-    <w:p>
-      <w:pPr>
-        <w:tabs>
-          <w:tab w:val="left" w:pos="1610"/>
-        </w:tabs>
-      </w:pPr>
-      <w:r>
         <w:drawing>
-          <wp:anchor distT="0" distB="0" distL="114300" distR="114300" simplePos="0" relativeHeight="251674624" behindDoc="0" locked="0" layoutInCell="1" allowOverlap="1" wp14:anchorId="2442FDFD" wp14:editId="7145DCD6">
+          <wp:anchor distT="0" distB="0" distL="114300" distR="114300" simplePos="0" relativeHeight="251674624" behindDoc="0" locked="0" layoutInCell="1" allowOverlap="1" wp14:anchorId="2442FDFD" wp14:editId="73862EA4">
             <wp:simplePos x="0" y="0"/>
-            <wp:positionH relativeFrom="column">
-              <wp:posOffset>594360</wp:posOffset>
+            <wp:positionH relativeFrom="margin">
+              <wp:align>left</wp:align>
             </wp:positionH>
             <wp:positionV relativeFrom="paragraph">
-              <wp:posOffset>295275</wp:posOffset>
+              <wp:posOffset>831850</wp:posOffset>
             </wp:positionV>
             <wp:extent cx="3009900" cy="3789680"/>
             <wp:effectExtent l="0" t="0" r="0" b="1270"/>
@@ -1786,7 +1632,7 @@
                     <pic:cNvPicPr/>
                   </pic:nvPicPr>
                   <pic:blipFill>
-                    <a:blip r:embed="rId20">
+                    <a:blip r:embed="rId21">
                       <a:extLst>
                         <a:ext uri="{28A0092B-C50C-407E-A947-70E740481C1C}">
                           <a14:useLocalDpi xmlns:a14="http://schemas.microsoft.com/office/drawing/2010/main" val="0"/>
@@ -1818,32 +1664,32 @@
           </wp:anchor>
         </w:drawing>
       </w:r>
-    </w:p>
-    <w:p/>
-    <w:p/>
+      <w:r>
+        <w:t>ADCTask: questo task è tanto semplice quanto fondamentale, esso infatti ci permette di leggere gli ADC in ingresso al microcontrollore, senza andare ad utilizzare interrupt o il DMA in maniera diretta. In questo modo, si va a creare un semplice buffer al quale tutti i task possono accedere tramite semaforo</w:t>
+      </w:r>
+      <w:r>
+        <w:t>.</w:t>
+      </w:r>
+    </w:p>
     <w:p>
       <w:r>
         <w:br w:type="page"/>
       </w:r>
     </w:p>
     <w:p>
-      <w:pPr>
-        <w:pStyle w:val="Paragrafoelenco"/>
-        <w:numPr>
-          <w:ilvl w:val="0"/>
-          <w:numId w:val="4"/>
-        </w:numPr>
-      </w:pPr>
-      <w:r>
+      <w:r>
+        <w:rPr>
+          <w:noProof/>
+        </w:rPr>
         <w:lastRenderedPageBreak/>
         <w:drawing>
-          <wp:anchor distT="0" distB="0" distL="114300" distR="114300" simplePos="0" relativeHeight="251676672" behindDoc="0" locked="0" layoutInCell="1" allowOverlap="1" wp14:anchorId="0F1CBE82" wp14:editId="412BF7DF">
+          <wp:anchor distT="0" distB="0" distL="114300" distR="114300" simplePos="0" relativeHeight="251676672" behindDoc="0" locked="0" layoutInCell="1" allowOverlap="1" wp14:anchorId="0F1CBE82" wp14:editId="027D61B9">
             <wp:simplePos x="0" y="0"/>
             <wp:positionH relativeFrom="margin">
-              <wp:posOffset>1953895</wp:posOffset>
+              <wp:posOffset>1940560</wp:posOffset>
             </wp:positionH>
             <wp:positionV relativeFrom="paragraph">
-              <wp:posOffset>3674110</wp:posOffset>
+              <wp:posOffset>3571875</wp:posOffset>
             </wp:positionV>
             <wp:extent cx="6120130" cy="1925955"/>
             <wp:effectExtent l="1587" t="0" r="0" b="0"/>
@@ -1860,7 +1706,7 @@
                     <pic:cNvPicPr/>
                   </pic:nvPicPr>
                   <pic:blipFill>
-                    <a:blip r:embed="rId21" cstate="print">
+                    <a:blip r:embed="rId22" cstate="print">
                       <a:extLst>
                         <a:ext uri="{28A0092B-C50C-407E-A947-70E740481C1C}">
                           <a14:useLocalDpi xmlns:a14="http://schemas.microsoft.com/office/drawing/2010/main" val="0"/>
@@ -1887,14 +1733,17 @@
         </w:drawing>
       </w:r>
       <w:r>
+        <w:rPr>
+          <w:noProof/>
+        </w:rPr>
         <w:drawing>
-          <wp:anchor distT="0" distB="0" distL="114300" distR="114300" simplePos="0" relativeHeight="251675648" behindDoc="0" locked="0" layoutInCell="1" allowOverlap="1" wp14:anchorId="5D0DC631" wp14:editId="249B194B">
+          <wp:anchor distT="0" distB="0" distL="114300" distR="114300" simplePos="0" relativeHeight="251675648" behindDoc="0" locked="0" layoutInCell="1" allowOverlap="1" wp14:anchorId="5D0DC631" wp14:editId="010E5E57">
             <wp:simplePos x="0" y="0"/>
             <wp:positionH relativeFrom="margin">
-              <wp:posOffset>-127000</wp:posOffset>
+              <wp:posOffset>-120650</wp:posOffset>
             </wp:positionH>
             <wp:positionV relativeFrom="paragraph">
-              <wp:posOffset>1240155</wp:posOffset>
+              <wp:posOffset>1011555</wp:posOffset>
             </wp:positionV>
             <wp:extent cx="3914775" cy="7340600"/>
             <wp:effectExtent l="0" t="0" r="9525" b="0"/>
@@ -1911,7 +1760,7 @@
                     <pic:cNvPicPr/>
                   </pic:nvPicPr>
                   <pic:blipFill>
-                    <a:blip r:embed="rId22">
+                    <a:blip r:embed="rId23">
                       <a:extLst>
                         <a:ext uri="{28A0092B-C50C-407E-A947-70E740481C1C}">
                           <a14:useLocalDpi xmlns:a14="http://schemas.microsoft.com/office/drawing/2010/main" val="0"/>
@@ -1943,13 +1792,8 @@
           </wp:anchor>
         </w:drawing>
       </w:r>
-      <w:proofErr w:type="spellStart"/>
-      <w:r>
-        <w:t>CanHandlerTask</w:t>
-      </w:r>
-      <w:proofErr w:type="spellEnd"/>
-      <w:r>
-        <w:t>: si tratta del task che gestisce la comunicazione di entrambe le linee CAN. Anche in questo caso, si è scelto di non utilizzare l’interrupt per avere un codice più deterministico e per evitare anche un sovraccarico del processore, nel caso ci fossero una grande quantità di messaggi in arrivo. Il task gestisce in autonomia le code in ingresso e in uscita, tramite semafori, in modo tale da evitare situazioni di conflitto.</w:t>
+      <w:r>
+        <w:t>CanHandlerTask: si tratta del task che gestisce la comunicazione di entrambe le linee CAN. Anche in questo caso, si è scelto di non utilizzare l’interrupt per avere un codice più deterministico e per evitare anche un sovraccarico del processore, nel caso ci fossero una grande quantità di messaggi in arrivo. Il task gestisce in autonomia le code in ingresso e in uscita, tramite semafori, in modo tale da evitare situazioni di conflitto.</w:t>
       </w:r>
       <w:r>
         <w:rPr>
@@ -1958,13 +1802,688 @@
         <w:t xml:space="preserve"> </w:t>
       </w:r>
     </w:p>
+    <w:p>
+      <w:r>
+        <w:br w:type="page"/>
+      </w:r>
+    </w:p>
+    <w:p>
+      <w:r>
+        <w:lastRenderedPageBreak/>
+        <w:drawing>
+          <wp:anchor distT="0" distB="0" distL="114300" distR="114300" simplePos="0" relativeHeight="251677696" behindDoc="0" locked="0" layoutInCell="1" allowOverlap="1" wp14:anchorId="100E897F" wp14:editId="1A549136">
+            <wp:simplePos x="0" y="0"/>
+            <wp:positionH relativeFrom="margin">
+              <wp:align>left</wp:align>
+            </wp:positionH>
+            <wp:positionV relativeFrom="paragraph">
+              <wp:posOffset>1087755</wp:posOffset>
+            </wp:positionV>
+            <wp:extent cx="4076700" cy="7463790"/>
+            <wp:effectExtent l="0" t="0" r="0" b="3810"/>
+            <wp:wrapTopAndBottom/>
+            <wp:docPr id="1818140314" name="Immagine 1"/>
+            <wp:cNvGraphicFramePr>
+              <a:graphicFrameLocks xmlns:a="http://schemas.openxmlformats.org/drawingml/2006/main" noChangeAspect="1"/>
+            </wp:cNvGraphicFramePr>
+            <a:graphic xmlns:a="http://schemas.openxmlformats.org/drawingml/2006/main">
+              <a:graphicData uri="http://schemas.openxmlformats.org/drawingml/2006/picture">
+                <pic:pic xmlns:pic="http://schemas.openxmlformats.org/drawingml/2006/picture">
+                  <pic:nvPicPr>
+                    <pic:cNvPr id="1818140314" name="Immagine 1"/>
+                    <pic:cNvPicPr/>
+                  </pic:nvPicPr>
+                  <pic:blipFill>
+                    <a:blip r:embed="rId24">
+                      <a:extLst>
+                        <a:ext uri="{28A0092B-C50C-407E-A947-70E740481C1C}">
+                          <a14:useLocalDpi xmlns:a14="http://schemas.microsoft.com/office/drawing/2010/main" val="0"/>
+                        </a:ext>
+                      </a:extLst>
+                    </a:blip>
+                    <a:stretch>
+                      <a:fillRect/>
+                    </a:stretch>
+                  </pic:blipFill>
+                  <pic:spPr>
+                    <a:xfrm>
+                      <a:off x="0" y="0"/>
+                      <a:ext cx="4081192" cy="7472495"/>
+                    </a:xfrm>
+                    <a:prstGeom prst="rect">
+                      <a:avLst/>
+                    </a:prstGeom>
+                  </pic:spPr>
+                </pic:pic>
+              </a:graphicData>
+            </a:graphic>
+            <wp14:sizeRelH relativeFrom="margin">
+              <wp14:pctWidth>0</wp14:pctWidth>
+            </wp14:sizeRelH>
+            <wp14:sizeRelV relativeFrom="margin">
+              <wp14:pctHeight>0</wp14:pctHeight>
+            </wp14:sizeRelV>
+          </wp:anchor>
+        </w:drawing>
+      </w:r>
+      <w:r>
+        <w:drawing>
+          <wp:anchor distT="0" distB="0" distL="114300" distR="114300" simplePos="0" relativeHeight="251678720" behindDoc="0" locked="0" layoutInCell="1" allowOverlap="1" wp14:anchorId="6738120E" wp14:editId="013AA04B">
+            <wp:simplePos x="0" y="0"/>
+            <wp:positionH relativeFrom="margin">
+              <wp:posOffset>2150745</wp:posOffset>
+            </wp:positionH>
+            <wp:positionV relativeFrom="page">
+              <wp:posOffset>4476750</wp:posOffset>
+            </wp:positionV>
+            <wp:extent cx="6120130" cy="1551305"/>
+            <wp:effectExtent l="0" t="1588" r="0" b="0"/>
+            <wp:wrapTopAndBottom/>
+            <wp:docPr id="788284685" name="Immagine 1" descr="Immagine che contiene testo, schermata, linea, Carattere&#10;&#10;Descrizione generata automaticamente"/>
+            <wp:cNvGraphicFramePr>
+              <a:graphicFrameLocks xmlns:a="http://schemas.openxmlformats.org/drawingml/2006/main" noChangeAspect="1"/>
+            </wp:cNvGraphicFramePr>
+            <a:graphic xmlns:a="http://schemas.openxmlformats.org/drawingml/2006/main">
+              <a:graphicData uri="http://schemas.openxmlformats.org/drawingml/2006/picture">
+                <pic:pic xmlns:pic="http://schemas.openxmlformats.org/drawingml/2006/picture">
+                  <pic:nvPicPr>
+                    <pic:cNvPr id="788284685" name="Immagine 1" descr="Immagine che contiene testo, schermata, linea, Carattere&#10;&#10;Descrizione generata automaticamente"/>
+                    <pic:cNvPicPr/>
+                  </pic:nvPicPr>
+                  <pic:blipFill>
+                    <a:blip r:embed="rId25" cstate="print">
+                      <a:extLst>
+                        <a:ext uri="{28A0092B-C50C-407E-A947-70E740481C1C}">
+                          <a14:useLocalDpi xmlns:a14="http://schemas.microsoft.com/office/drawing/2010/main" val="0"/>
+                        </a:ext>
+                      </a:extLst>
+                    </a:blip>
+                    <a:stretch>
+                      <a:fillRect/>
+                    </a:stretch>
+                  </pic:blipFill>
+                  <pic:spPr>
+                    <a:xfrm rot="16200000">
+                      <a:off x="0" y="0"/>
+                      <a:ext cx="6120130" cy="1551305"/>
+                    </a:xfrm>
+                    <a:prstGeom prst="rect">
+                      <a:avLst/>
+                    </a:prstGeom>
+                  </pic:spPr>
+                </pic:pic>
+              </a:graphicData>
+            </a:graphic>
+          </wp:anchor>
+        </w:drawing>
+      </w:r>
+      <w:r>
+        <w:t>AsAccTask: si tratta del task che gestisce il comando acceleratore nel caso driverless, è infatti il PC autonomo in questo caso a fornirci l’indicazione riguardante la potenza da erogare. Il PC invia il dato via CAN e questo viene inviato alla centralina motore tramite DAC. Non essendoci il pilota umano, il task si occupa anche della gestione della frizione nelle partenze, ma anche quando la velocità e il numero di giri del motore sono bassi, per mantenere il motore acceso.</w:t>
+      </w:r>
+      <w:r>
+        <w:rPr>
+          <w:noProof/>
+        </w:rPr>
+        <w:t xml:space="preserve"> </w:t>
+      </w:r>
+    </w:p>
+    <w:p>
+      <w:r>
+        <w:br w:type="page"/>
+      </w:r>
+    </w:p>
+    <w:p>
+      <w:r>
+        <w:lastRenderedPageBreak/>
+        <w:drawing>
+          <wp:anchor distT="0" distB="0" distL="114300" distR="114300" simplePos="0" relativeHeight="251680768" behindDoc="0" locked="0" layoutInCell="1" allowOverlap="1" wp14:anchorId="54966E1A" wp14:editId="0722511E">
+            <wp:simplePos x="0" y="0"/>
+            <wp:positionH relativeFrom="column">
+              <wp:posOffset>2301240</wp:posOffset>
+            </wp:positionH>
+            <wp:positionV relativeFrom="page">
+              <wp:posOffset>4431030</wp:posOffset>
+            </wp:positionV>
+            <wp:extent cx="6120130" cy="1479550"/>
+            <wp:effectExtent l="0" t="3810" r="0" b="0"/>
+            <wp:wrapTopAndBottom/>
+            <wp:docPr id="670945985" name="Immagine 1" descr="Immagine che contiene testo, Carattere, linea, numero&#10;&#10;Descrizione generata automaticamente"/>
+            <wp:cNvGraphicFramePr>
+              <a:graphicFrameLocks xmlns:a="http://schemas.openxmlformats.org/drawingml/2006/main" noChangeAspect="1"/>
+            </wp:cNvGraphicFramePr>
+            <a:graphic xmlns:a="http://schemas.openxmlformats.org/drawingml/2006/main">
+              <a:graphicData uri="http://schemas.openxmlformats.org/drawingml/2006/picture">
+                <pic:pic xmlns:pic="http://schemas.openxmlformats.org/drawingml/2006/picture">
+                  <pic:nvPicPr>
+                    <pic:cNvPr id="670945985" name="Immagine 1" descr="Immagine che contiene testo, Carattere, linea, numero&#10;&#10;Descrizione generata automaticamente"/>
+                    <pic:cNvPicPr/>
+                  </pic:nvPicPr>
+                  <pic:blipFill>
+                    <a:blip r:embed="rId26" cstate="print">
+                      <a:extLst>
+                        <a:ext uri="{28A0092B-C50C-407E-A947-70E740481C1C}">
+                          <a14:useLocalDpi xmlns:a14="http://schemas.microsoft.com/office/drawing/2010/main" val="0"/>
+                        </a:ext>
+                      </a:extLst>
+                    </a:blip>
+                    <a:stretch>
+                      <a:fillRect/>
+                    </a:stretch>
+                  </pic:blipFill>
+                  <pic:spPr>
+                    <a:xfrm rot="16200000">
+                      <a:off x="0" y="0"/>
+                      <a:ext cx="6120130" cy="1479550"/>
+                    </a:xfrm>
+                    <a:prstGeom prst="rect">
+                      <a:avLst/>
+                    </a:prstGeom>
+                  </pic:spPr>
+                </pic:pic>
+              </a:graphicData>
+            </a:graphic>
+          </wp:anchor>
+        </w:drawing>
+      </w:r>
+      <w:r>
+        <w:t>ASStateHandlerTask:</w:t>
+      </w:r>
+      <w:r>
+        <w:t xml:space="preserve"> si tratta del task che gestisce lo stato del sistema autonomo; infatti, durante la competizione driverless, la vettura deve rispettare una serie di stati ben precisi definiti dal regolamento. Abbiamo per esempio lo stato Ready, Driving, Emergency, ecc. Il task va a controllare una serie di parametri, come l’accensione o meno del motore, pressione sistema frenante, ecc. e decide quale stato è il corrente, un po’ come una macchina a stati.</w:t>
+      </w:r>
+    </w:p>
+    <w:p>
+      <w:r>
+        <w:drawing>
+          <wp:anchor distT="0" distB="0" distL="114300" distR="114300" simplePos="0" relativeHeight="251683840" behindDoc="0" locked="0" layoutInCell="1" allowOverlap="1" wp14:anchorId="338BFAB0" wp14:editId="3A3F6AC9">
+            <wp:simplePos x="0" y="0"/>
+            <wp:positionH relativeFrom="margin">
+              <wp:posOffset>-78740</wp:posOffset>
+            </wp:positionH>
+            <wp:positionV relativeFrom="paragraph">
+              <wp:posOffset>283845</wp:posOffset>
+            </wp:positionV>
+            <wp:extent cx="4406900" cy="6537960"/>
+            <wp:effectExtent l="0" t="0" r="0" b="0"/>
+            <wp:wrapTopAndBottom/>
+            <wp:docPr id="1341136334" name="Immagine 1" descr="Immagine che contiene testo, diagramma, Piano, Disegno tecnico&#10;&#10;Descrizione generata automaticamente"/>
+            <wp:cNvGraphicFramePr>
+              <a:graphicFrameLocks xmlns:a="http://schemas.openxmlformats.org/drawingml/2006/main" noChangeAspect="1"/>
+            </wp:cNvGraphicFramePr>
+            <a:graphic xmlns:a="http://schemas.openxmlformats.org/drawingml/2006/main">
+              <a:graphicData uri="http://schemas.openxmlformats.org/drawingml/2006/picture">
+                <pic:pic xmlns:pic="http://schemas.openxmlformats.org/drawingml/2006/picture">
+                  <pic:nvPicPr>
+                    <pic:cNvPr id="1341136334" name="Immagine 1" descr="Immagine che contiene testo, diagramma, Piano, Disegno tecnico&#10;&#10;Descrizione generata automaticamente"/>
+                    <pic:cNvPicPr/>
+                  </pic:nvPicPr>
+                  <pic:blipFill rotWithShape="1">
+                    <a:blip r:embed="rId27">
+                      <a:extLst>
+                        <a:ext uri="{28A0092B-C50C-407E-A947-70E740481C1C}">
+                          <a14:useLocalDpi xmlns:a14="http://schemas.microsoft.com/office/drawing/2010/main" val="0"/>
+                        </a:ext>
+                      </a:extLst>
+                    </a:blip>
+                    <a:srcRect l="5762" t="3459" r="6310" b="2521"/>
+                    <a:stretch/>
+                  </pic:blipFill>
+                  <pic:spPr bwMode="auto">
+                    <a:xfrm>
+                      <a:off x="0" y="0"/>
+                      <a:ext cx="4406900" cy="6537960"/>
+                    </a:xfrm>
+                    <a:prstGeom prst="rect">
+                      <a:avLst/>
+                    </a:prstGeom>
+                    <a:ln>
+                      <a:noFill/>
+                    </a:ln>
+                    <a:extLst>
+                      <a:ext uri="{53640926-AAD7-44D8-BBD7-CCE9431645EC}">
+                        <a14:shadowObscured xmlns:a14="http://schemas.microsoft.com/office/drawing/2010/main"/>
+                      </a:ext>
+                    </a:extLst>
+                  </pic:spPr>
+                </pic:pic>
+              </a:graphicData>
+            </a:graphic>
+            <wp14:sizeRelH relativeFrom="margin">
+              <wp14:pctWidth>0</wp14:pctWidth>
+            </wp14:sizeRelH>
+            <wp14:sizeRelV relativeFrom="margin">
+              <wp14:pctHeight>0</wp14:pctHeight>
+            </wp14:sizeRelV>
+          </wp:anchor>
+        </w:drawing>
+      </w:r>
+    </w:p>
     <w:p/>
     <w:p>
       <w:r>
         <w:br w:type="page"/>
       </w:r>
     </w:p>
+    <w:p>
+      <w:r>
+        <w:lastRenderedPageBreak/>
+        <w:drawing>
+          <wp:anchor distT="0" distB="0" distL="114300" distR="114300" simplePos="0" relativeHeight="251681792" behindDoc="0" locked="0" layoutInCell="1" allowOverlap="1" wp14:anchorId="7B2CF24D" wp14:editId="27EC529A">
+            <wp:simplePos x="0" y="0"/>
+            <wp:positionH relativeFrom="column">
+              <wp:posOffset>3810</wp:posOffset>
+            </wp:positionH>
+            <wp:positionV relativeFrom="page">
+              <wp:posOffset>1955800</wp:posOffset>
+            </wp:positionV>
+            <wp:extent cx="3289300" cy="7582535"/>
+            <wp:effectExtent l="0" t="0" r="6350" b="0"/>
+            <wp:wrapTopAndBottom/>
+            <wp:docPr id="1296523826" name="Immagine 1"/>
+            <wp:cNvGraphicFramePr>
+              <a:graphicFrameLocks xmlns:a="http://schemas.openxmlformats.org/drawingml/2006/main" noChangeAspect="1"/>
+            </wp:cNvGraphicFramePr>
+            <a:graphic xmlns:a="http://schemas.openxmlformats.org/drawingml/2006/main">
+              <a:graphicData uri="http://schemas.openxmlformats.org/drawingml/2006/picture">
+                <pic:pic xmlns:pic="http://schemas.openxmlformats.org/drawingml/2006/picture">
+                  <pic:nvPicPr>
+                    <pic:cNvPr id="1296523826" name="Immagine 1"/>
+                    <pic:cNvPicPr/>
+                  </pic:nvPicPr>
+                  <pic:blipFill rotWithShape="1">
+                    <a:blip r:embed="rId28">
+                      <a:extLst>
+                        <a:ext uri="{28A0092B-C50C-407E-A947-70E740481C1C}">
+                          <a14:useLocalDpi xmlns:a14="http://schemas.microsoft.com/office/drawing/2010/main" val="0"/>
+                        </a:ext>
+                      </a:extLst>
+                    </a:blip>
+                    <a:srcRect l="4966" t="1545"/>
+                    <a:stretch/>
+                  </pic:blipFill>
+                  <pic:spPr bwMode="auto">
+                    <a:xfrm>
+                      <a:off x="0" y="0"/>
+                      <a:ext cx="3289300" cy="7582535"/>
+                    </a:xfrm>
+                    <a:prstGeom prst="rect">
+                      <a:avLst/>
+                    </a:prstGeom>
+                    <a:ln>
+                      <a:noFill/>
+                    </a:ln>
+                    <a:extLst>
+                      <a:ext uri="{53640926-AAD7-44D8-BBD7-CCE9431645EC}">
+                        <a14:shadowObscured xmlns:a14="http://schemas.microsoft.com/office/drawing/2010/main"/>
+                      </a:ext>
+                    </a:extLst>
+                  </pic:spPr>
+                </pic:pic>
+              </a:graphicData>
+            </a:graphic>
+            <wp14:sizeRelH relativeFrom="margin">
+              <wp14:pctWidth>0</wp14:pctWidth>
+            </wp14:sizeRelH>
+            <wp14:sizeRelV relativeFrom="margin">
+              <wp14:pctHeight>0</wp14:pctHeight>
+            </wp14:sizeRelV>
+          </wp:anchor>
+        </w:drawing>
+      </w:r>
+      <w:r>
+        <w:drawing>
+          <wp:anchor distT="0" distB="0" distL="114300" distR="114300" simplePos="0" relativeHeight="251682816" behindDoc="0" locked="0" layoutInCell="1" allowOverlap="1" wp14:anchorId="1EABEF27" wp14:editId="40C9F12F">
+            <wp:simplePos x="0" y="0"/>
+            <wp:positionH relativeFrom="column">
+              <wp:posOffset>1705610</wp:posOffset>
+            </wp:positionH>
+            <wp:positionV relativeFrom="page">
+              <wp:posOffset>4095750</wp:posOffset>
+            </wp:positionV>
+            <wp:extent cx="6120130" cy="2487930"/>
+            <wp:effectExtent l="6350" t="0" r="1270" b="1270"/>
+            <wp:wrapTopAndBottom/>
+            <wp:docPr id="639256333" name="Immagine 1" descr="Immagine che contiene testo, schermata, Carattere, diagramma&#10;&#10;Descrizione generata automaticamente"/>
+            <wp:cNvGraphicFramePr>
+              <a:graphicFrameLocks xmlns:a="http://schemas.openxmlformats.org/drawingml/2006/main" noChangeAspect="1"/>
+            </wp:cNvGraphicFramePr>
+            <a:graphic xmlns:a="http://schemas.openxmlformats.org/drawingml/2006/main">
+              <a:graphicData uri="http://schemas.openxmlformats.org/drawingml/2006/picture">
+                <pic:pic xmlns:pic="http://schemas.openxmlformats.org/drawingml/2006/picture">
+                  <pic:nvPicPr>
+                    <pic:cNvPr id="639256333" name="Immagine 1" descr="Immagine che contiene testo, schermata, Carattere, diagramma&#10;&#10;Descrizione generata automaticamente"/>
+                    <pic:cNvPicPr/>
+                  </pic:nvPicPr>
+                  <pic:blipFill>
+                    <a:blip r:embed="rId29">
+                      <a:extLst>
+                        <a:ext uri="{28A0092B-C50C-407E-A947-70E740481C1C}">
+                          <a14:useLocalDpi xmlns:a14="http://schemas.microsoft.com/office/drawing/2010/main" val="0"/>
+                        </a:ext>
+                      </a:extLst>
+                    </a:blip>
+                    <a:stretch>
+                      <a:fillRect/>
+                    </a:stretch>
+                  </pic:blipFill>
+                  <pic:spPr>
+                    <a:xfrm rot="16200000">
+                      <a:off x="0" y="0"/>
+                      <a:ext cx="6120130" cy="2487930"/>
+                    </a:xfrm>
+                    <a:prstGeom prst="rect">
+                      <a:avLst/>
+                    </a:prstGeom>
+                  </pic:spPr>
+                </pic:pic>
+              </a:graphicData>
+            </a:graphic>
+          </wp:anchor>
+        </w:drawing>
+      </w:r>
+      <w:r>
+        <w:t>AsErrorHandlerTask: si tratta del task di sicurezza della vettura, in grado di ingaggiare l’EBS, ovvero il sistema di frenata di emergenza. Questo task controlla che entrambe le linee CAN siano funzionanti, che il sistema di bloccaggio remoto sia collegato e che ci sia pressione nel sistema EBS. In caso di errore o incongruenze, spegne immediatamente il motore e attiva l’EBS.</w:t>
+      </w:r>
+      <w:r>
+        <w:rPr>
+          <w:noProof/>
+        </w:rPr>
+        <w:t xml:space="preserve"> </w:t>
+      </w:r>
+    </w:p>
     <w:p/>
+    <w:p>
+      <w:r>
+        <w:br w:type="page"/>
+      </w:r>
+    </w:p>
+    <w:p>
+      <w:r>
+        <w:lastRenderedPageBreak/>
+        <w:t>CheckModeTask: è il task in grado di riconoscere la modalità di funzionamento che vogliamo utilizzare, quindi manuale oppure driverless, e di conseguenza va ad attivare solamente i task necessari. In modalità manuale i task driverless non sono in funzione e viceversa, in modo tale da ottimizzare il funzionamento del programma ed eseguire solo lo stretto necessario. La modalità di funzionamento è commutata tramite un selettore al volante. Per cambiare modalità è necessario eseguire un power-cycle.</w:t>
+      </w:r>
+    </w:p>
+    <w:p>
+      <w:r>
+        <w:drawing>
+          <wp:anchor distT="0" distB="0" distL="114300" distR="114300" simplePos="0" relativeHeight="251684864" behindDoc="0" locked="0" layoutInCell="1" allowOverlap="1" wp14:anchorId="75FD0462" wp14:editId="1952133B">
+            <wp:simplePos x="0" y="0"/>
+            <wp:positionH relativeFrom="margin">
+              <wp:posOffset>-247650</wp:posOffset>
+            </wp:positionH>
+            <wp:positionV relativeFrom="paragraph">
+              <wp:posOffset>370840</wp:posOffset>
+            </wp:positionV>
+            <wp:extent cx="4787265" cy="4838700"/>
+            <wp:effectExtent l="0" t="0" r="0" b="0"/>
+            <wp:wrapTopAndBottom/>
+            <wp:docPr id="1120333769" name="Immagine 1" descr="Immagine che contiene testo, diagramma, schermata, Parallelo&#10;&#10;Descrizione generata automaticamente"/>
+            <wp:cNvGraphicFramePr>
+              <a:graphicFrameLocks xmlns:a="http://schemas.openxmlformats.org/drawingml/2006/main" noChangeAspect="1"/>
+            </wp:cNvGraphicFramePr>
+            <a:graphic xmlns:a="http://schemas.openxmlformats.org/drawingml/2006/main">
+              <a:graphicData uri="http://schemas.openxmlformats.org/drawingml/2006/picture">
+                <pic:pic xmlns:pic="http://schemas.openxmlformats.org/drawingml/2006/picture">
+                  <pic:nvPicPr>
+                    <pic:cNvPr id="1120333769" name="Immagine 1" descr="Immagine che contiene testo, diagramma, schermata, Parallelo&#10;&#10;Descrizione generata automaticamente"/>
+                    <pic:cNvPicPr/>
+                  </pic:nvPicPr>
+                  <pic:blipFill>
+                    <a:blip r:embed="rId30" cstate="print">
+                      <a:extLst>
+                        <a:ext uri="{28A0092B-C50C-407E-A947-70E740481C1C}">
+                          <a14:useLocalDpi xmlns:a14="http://schemas.microsoft.com/office/drawing/2010/main" val="0"/>
+                        </a:ext>
+                      </a:extLst>
+                    </a:blip>
+                    <a:stretch>
+                      <a:fillRect/>
+                    </a:stretch>
+                  </pic:blipFill>
+                  <pic:spPr>
+                    <a:xfrm>
+                      <a:off x="0" y="0"/>
+                      <a:ext cx="4787265" cy="4838700"/>
+                    </a:xfrm>
+                    <a:prstGeom prst="rect">
+                      <a:avLst/>
+                    </a:prstGeom>
+                  </pic:spPr>
+                </pic:pic>
+              </a:graphicData>
+            </a:graphic>
+            <wp14:sizeRelH relativeFrom="margin">
+              <wp14:pctWidth>0</wp14:pctWidth>
+            </wp14:sizeRelH>
+            <wp14:sizeRelV relativeFrom="margin">
+              <wp14:pctHeight>0</wp14:pctHeight>
+            </wp14:sizeRelV>
+          </wp:anchor>
+        </w:drawing>
+      </w:r>
+      <w:r>
+        <w:drawing>
+          <wp:anchor distT="0" distB="0" distL="114300" distR="114300" simplePos="0" relativeHeight="251685888" behindDoc="0" locked="0" layoutInCell="1" allowOverlap="1" wp14:anchorId="4442D2A6" wp14:editId="5EE04FC4">
+            <wp:simplePos x="0" y="0"/>
+            <wp:positionH relativeFrom="column">
+              <wp:posOffset>2371725</wp:posOffset>
+            </wp:positionH>
+            <wp:positionV relativeFrom="margin">
+              <wp:align>center</wp:align>
+            </wp:positionV>
+            <wp:extent cx="6120130" cy="1260475"/>
+            <wp:effectExtent l="0" t="8573" r="5398" b="5397"/>
+            <wp:wrapTopAndBottom/>
+            <wp:docPr id="80190531" name="Immagine 1" descr="Immagine che contiene testo, schermata, Carattere, linea&#10;&#10;Descrizione generata automaticamente"/>
+            <wp:cNvGraphicFramePr>
+              <a:graphicFrameLocks xmlns:a="http://schemas.openxmlformats.org/drawingml/2006/main" noChangeAspect="1"/>
+            </wp:cNvGraphicFramePr>
+            <a:graphic xmlns:a="http://schemas.openxmlformats.org/drawingml/2006/main">
+              <a:graphicData uri="http://schemas.openxmlformats.org/drawingml/2006/picture">
+                <pic:pic xmlns:pic="http://schemas.openxmlformats.org/drawingml/2006/picture">
+                  <pic:nvPicPr>
+                    <pic:cNvPr id="80190531" name="Immagine 1" descr="Immagine che contiene testo, schermata, Carattere, linea&#10;&#10;Descrizione generata automaticamente"/>
+                    <pic:cNvPicPr/>
+                  </pic:nvPicPr>
+                  <pic:blipFill rotWithShape="1">
+                    <a:blip r:embed="rId31" cstate="print">
+                      <a:extLst>
+                        <a:ext uri="{28A0092B-C50C-407E-A947-70E740481C1C}">
+                          <a14:useLocalDpi xmlns:a14="http://schemas.microsoft.com/office/drawing/2010/main" val="0"/>
+                        </a:ext>
+                      </a:extLst>
+                    </a:blip>
+                    <a:srcRect t="9567"/>
+                    <a:stretch/>
+                  </pic:blipFill>
+                  <pic:spPr bwMode="auto">
+                    <a:xfrm rot="16200000">
+                      <a:off x="0" y="0"/>
+                      <a:ext cx="6120130" cy="1260475"/>
+                    </a:xfrm>
+                    <a:prstGeom prst="rect">
+                      <a:avLst/>
+                    </a:prstGeom>
+                    <a:ln>
+                      <a:noFill/>
+                    </a:ln>
+                    <a:extLst>
+                      <a:ext uri="{53640926-AAD7-44D8-BBD7-CCE9431645EC}">
+                        <a14:shadowObscured xmlns:a14="http://schemas.microsoft.com/office/drawing/2010/main"/>
+                      </a:ext>
+                    </a:extLst>
+                  </pic:spPr>
+                </pic:pic>
+              </a:graphicData>
+            </a:graphic>
+            <wp14:sizeRelV relativeFrom="margin">
+              <wp14:pctHeight>0</wp14:pctHeight>
+            </wp14:sizeRelV>
+          </wp:anchor>
+        </w:drawing>
+      </w:r>
+    </w:p>
+    <w:p>
+      <w:r>
+        <w:br w:type="page"/>
+      </w:r>
+    </w:p>
+    <w:p>
+      <w:r>
+        <w:lastRenderedPageBreak/>
+        <w:drawing>
+          <wp:anchor distT="0" distB="0" distL="114300" distR="114300" simplePos="0" relativeHeight="251687936" behindDoc="0" locked="0" layoutInCell="1" allowOverlap="1" wp14:anchorId="6CFF5B98" wp14:editId="20A72017">
+            <wp:simplePos x="0" y="0"/>
+            <wp:positionH relativeFrom="margin">
+              <wp:posOffset>-1189355</wp:posOffset>
+            </wp:positionH>
+            <wp:positionV relativeFrom="page">
+              <wp:posOffset>4655820</wp:posOffset>
+            </wp:positionV>
+            <wp:extent cx="7579360" cy="2629535"/>
+            <wp:effectExtent l="0" t="1588" r="953" b="952"/>
+            <wp:wrapTopAndBottom/>
+            <wp:docPr id="12453740" name="Immagine 1" descr="Immagine che contiene testo, schermata, linea, Carattere&#10;&#10;Descrizione generata automaticamente"/>
+            <wp:cNvGraphicFramePr>
+              <a:graphicFrameLocks xmlns:a="http://schemas.openxmlformats.org/drawingml/2006/main" noChangeAspect="1"/>
+            </wp:cNvGraphicFramePr>
+            <a:graphic xmlns:a="http://schemas.openxmlformats.org/drawingml/2006/main">
+              <a:graphicData uri="http://schemas.openxmlformats.org/drawingml/2006/picture">
+                <pic:pic xmlns:pic="http://schemas.openxmlformats.org/drawingml/2006/picture">
+                  <pic:nvPicPr>
+                    <pic:cNvPr id="12453740" name="Immagine 1" descr="Immagine che contiene testo, schermata, linea, Carattere&#10;&#10;Descrizione generata automaticamente"/>
+                    <pic:cNvPicPr/>
+                  </pic:nvPicPr>
+                  <pic:blipFill>
+                    <a:blip r:embed="rId32" cstate="print">
+                      <a:extLst>
+                        <a:ext uri="{28A0092B-C50C-407E-A947-70E740481C1C}">
+                          <a14:useLocalDpi xmlns:a14="http://schemas.microsoft.com/office/drawing/2010/main" val="0"/>
+                        </a:ext>
+                      </a:extLst>
+                    </a:blip>
+                    <a:stretch>
+                      <a:fillRect/>
+                    </a:stretch>
+                  </pic:blipFill>
+                  <pic:spPr>
+                    <a:xfrm rot="16200000">
+                      <a:off x="0" y="0"/>
+                      <a:ext cx="7579360" cy="2629535"/>
+                    </a:xfrm>
+                    <a:prstGeom prst="rect">
+                      <a:avLst/>
+                    </a:prstGeom>
+                  </pic:spPr>
+                </pic:pic>
+              </a:graphicData>
+            </a:graphic>
+            <wp14:sizeRelH relativeFrom="margin">
+              <wp14:pctWidth>0</wp14:pctWidth>
+            </wp14:sizeRelH>
+            <wp14:sizeRelV relativeFrom="margin">
+              <wp14:pctHeight>0</wp14:pctHeight>
+            </wp14:sizeRelV>
+          </wp:anchor>
+        </w:drawing>
+      </w:r>
+      <w:r>
+        <w:t>ASBCheckTask: si tratta del task che gestisce l’ASB, o Autonomous System Brake. Essendo l’impianto frenante un dispositivo di sicurezza, il regolamento ci impone un controllo sequenziale di tutti i sensori di pressione riguardanti il suddetto impianto. In caso non sia tutto ok, il task va in errore e spegne il motore, non permettendo di fatti che la vettura possa procedere con le operazioni. Inoltre, manda anche un messaggio di errore a display. Nel caso vada tutto bene invece, da il via libera al PC per la modalità di guida.</w:t>
+      </w:r>
+      <w:r>
+        <w:rPr>
+          <w:noProof/>
+        </w:rPr>
+        <w:t xml:space="preserve"> </w:t>
+      </w:r>
+    </w:p>
+    <w:p/>
+    <w:p>
+      <w:r>
+        <w:lastRenderedPageBreak/>
+        <w:drawing>
+          <wp:anchor distT="0" distB="0" distL="114300" distR="114300" simplePos="0" relativeHeight="251686912" behindDoc="0" locked="0" layoutInCell="1" allowOverlap="1" wp14:anchorId="5779FF6E" wp14:editId="1B157145">
+            <wp:simplePos x="0" y="0"/>
+            <wp:positionH relativeFrom="column">
+              <wp:posOffset>657860</wp:posOffset>
+            </wp:positionH>
+            <wp:positionV relativeFrom="margin">
+              <wp:align>top</wp:align>
+            </wp:positionV>
+            <wp:extent cx="4033520" cy="9072245"/>
+            <wp:effectExtent l="0" t="0" r="5080" b="0"/>
+            <wp:wrapTopAndBottom/>
+            <wp:docPr id="2039928126" name="Immagine 1" descr="Immagine che contiene testo, diagramma, linea, Parallelo&#10;&#10;Descrizione generata automaticamente"/>
+            <wp:cNvGraphicFramePr>
+              <a:graphicFrameLocks xmlns:a="http://schemas.openxmlformats.org/drawingml/2006/main" noChangeAspect="1"/>
+            </wp:cNvGraphicFramePr>
+            <a:graphic xmlns:a="http://schemas.openxmlformats.org/drawingml/2006/main">
+              <a:graphicData uri="http://schemas.openxmlformats.org/drawingml/2006/picture">
+                <pic:pic xmlns:pic="http://schemas.openxmlformats.org/drawingml/2006/picture">
+                  <pic:nvPicPr>
+                    <pic:cNvPr id="2039928126" name="Immagine 1" descr="Immagine che contiene testo, diagramma, linea, Parallelo&#10;&#10;Descrizione generata automaticamente"/>
+                    <pic:cNvPicPr/>
+                  </pic:nvPicPr>
+                  <pic:blipFill>
+                    <a:blip r:embed="rId33">
+                      <a:extLst>
+                        <a:ext uri="{28A0092B-C50C-407E-A947-70E740481C1C}">
+                          <a14:useLocalDpi xmlns:a14="http://schemas.microsoft.com/office/drawing/2010/main" val="0"/>
+                        </a:ext>
+                      </a:extLst>
+                    </a:blip>
+                    <a:stretch>
+                      <a:fillRect/>
+                    </a:stretch>
+                  </pic:blipFill>
+                  <pic:spPr>
+                    <a:xfrm>
+                      <a:off x="0" y="0"/>
+                      <a:ext cx="4033520" cy="9072245"/>
+                    </a:xfrm>
+                    <a:prstGeom prst="rect">
+                      <a:avLst/>
+                    </a:prstGeom>
+                  </pic:spPr>
+                </pic:pic>
+              </a:graphicData>
+            </a:graphic>
+          </wp:anchor>
+        </w:drawing>
+      </w:r>
+      <w:r>
+        <w:br w:type="page"/>
+      </w:r>
+    </w:p>
+    <w:p>
+      <w:pPr>
+        <w:rPr>
+          <w:sz w:val="36"/>
+          <w:szCs w:val="36"/>
+        </w:rPr>
+      </w:pPr>
+      <w:r>
+        <w:rPr>
+          <w:sz w:val="36"/>
+          <w:szCs w:val="36"/>
+        </w:rPr>
+        <w:lastRenderedPageBreak/>
+        <w:t>Timelines e PTPN</w:t>
+      </w:r>
+    </w:p>
+    <w:p>
+      <w:pPr>
+        <w:rPr>
+          <w:sz w:val="36"/>
+          <w:szCs w:val="36"/>
+        </w:rPr>
+      </w:pPr>
+    </w:p>
+    <w:p>
+      <w:r>
+        <w:t>Dopo aver completato Activity Diagram e Object Diagram, abbiamo scritto il codice in C e abbiamo misurato i tempi di esecuzione dei vari task. Sorprendentemente, alcuni task hanno tempi di esecuzione di qualche microsecondo, data la frequenza di clock di 216MHz del nostro microcontrollore.</w:t>
+      </w:r>
+    </w:p>
     <w:sectPr>
       <w:pgSz w:w="11906" w:h="16838"/>
       <w:pgMar w:top="1417" w:right="1134" w:bottom="1134" w:left="1134" w:header="708" w:footer="708" w:gutter="0"/>
@@ -2244,7 +2763,7 @@
   <w:abstractNum w:abstractNumId="2" w15:restartNumberingAfterBreak="0">
     <w:nsid w:val="61A06FFB"/>
     <w:multiLevelType w:val="hybridMultilevel"/>
-    <w:tmpl w:val="810AFBEC"/>
+    <w:tmpl w:val="9C92F4B0"/>
     <w:lvl w:ilvl="0" w:tplc="04100001">
       <w:start w:val="1"/>
       <w:numFmt w:val="bullet"/>
@@ -3732,4 +4251,16 @@
     </a:ext>
   </a:extLst>
 </a:theme>
+</file>
+
+<file path=customXml/item1.xml><?xml version="1.0" encoding="utf-8"?>
+<b:Sources xmlns:b="http://schemas.openxmlformats.org/officeDocument/2006/bibliography" xmlns="http://schemas.openxmlformats.org/officeDocument/2006/bibliography" SelectedStyle="\APASixthEditionOfficeOnline.xsl" StyleName="APA" Version="6"/>
+</file>
+
+<file path=customXml/itemProps1.xml><?xml version="1.0" encoding="utf-8"?>
+<ds:datastoreItem xmlns:ds="http://schemas.openxmlformats.org/officeDocument/2006/customXml" ds:itemID="{D05040D4-86C5-4A7B-B274-09539E20F73B}">
+  <ds:schemaRefs>
+    <ds:schemaRef ds:uri="http://schemas.openxmlformats.org/officeDocument/2006/bibliography"/>
+  </ds:schemaRefs>
+</ds:datastoreItem>
 </file>
</xml_diff>

<commit_message>
Update espansione task manuali
</commit_message>
<xml_diff>
--- a/Docs/ReportSWE4ES.docx
+++ b/Docs/ReportSWE4ES.docx
@@ -1,6 +1,6 @@
 
 <file path=word/document.xml><?xml version="1.0" encoding="utf-8"?>
-<w:document xmlns:wpc="http://schemas.microsoft.com/office/word/2010/wordprocessingCanvas" xmlns:cx="http://schemas.microsoft.com/office/drawing/2014/chartex" xmlns:cx1="http://schemas.microsoft.com/office/drawing/2015/9/8/chartex" xmlns:cx2="http://schemas.microsoft.com/office/drawing/2015/10/21/chartex" xmlns:cx3="http://schemas.microsoft.com/office/drawing/2016/5/9/chartex" xmlns:cx4="http://schemas.microsoft.com/office/drawing/2016/5/10/chartex" xmlns:cx5="http://schemas.microsoft.com/office/drawing/2016/5/11/chartex" xmlns:cx6="http://schemas.microsoft.com/office/drawing/2016/5/12/chartex" xmlns:cx7="http://schemas.microsoft.com/office/drawing/2016/5/13/chartex" xmlns:cx8="http://schemas.microsoft.com/office/drawing/2016/5/14/chartex" xmlns:mc="http://schemas.openxmlformats.org/markup-compatibility/2006" xmlns:aink="http://schemas.microsoft.com/office/drawing/2016/ink" xmlns:am3d="http://schemas.microsoft.com/office/drawing/2017/model3d" xmlns:o="urn:schemas-microsoft-com:office:office" xmlns:oel="http://schemas.microsoft.com/office/2019/extlst" xmlns:r="http://schemas.openxmlformats.org/officeDocument/2006/relationships" xmlns:m="http://schemas.openxmlformats.org/officeDocument/2006/math" xmlns:v="urn:schemas-microsoft-com:vml" xmlns:wp14="http://schemas.microsoft.com/office/word/2010/wordprocessingDrawing" xmlns:wp="http://schemas.openxmlformats.org/drawingml/2006/wordprocessingDrawing" xmlns:w10="urn:schemas-microsoft-com:office:word" xmlns:w="http://schemas.openxmlformats.org/wordprocessingml/2006/main" xmlns:w14="http://schemas.microsoft.com/office/word/2010/wordml" xmlns:w15="http://schemas.microsoft.com/office/word/2012/wordml" xmlns:w16cex="http://schemas.microsoft.com/office/word/2018/wordml/cex" xmlns:w16cid="http://schemas.microsoft.com/office/word/2016/wordml/cid" xmlns:w16="http://schemas.microsoft.com/office/word/2018/wordml" xmlns:w16du="http://schemas.microsoft.com/office/word/2023/wordml/word16du" xmlns:w16sdtdh="http://schemas.microsoft.com/office/word/2020/wordml/sdtdatahash" xmlns:w16se="http://schemas.microsoft.com/office/word/2015/wordml/symex" xmlns:wpg="http://schemas.microsoft.com/office/word/2010/wordprocessingGroup" xmlns:wpi="http://schemas.microsoft.com/office/word/2010/wordprocessingInk" xmlns:wne="http://schemas.microsoft.com/office/word/2006/wordml" xmlns:wps="http://schemas.microsoft.com/office/word/2010/wordprocessingShape" mc:Ignorable="w14 w15 w16se w16cid w16 w16cex w16sdtdh w16du wp14">
+<w:document xmlns:wpc="http://schemas.microsoft.com/office/word/2010/wordprocessingCanvas" xmlns:cx="http://schemas.microsoft.com/office/drawing/2014/chartex" xmlns:cx1="http://schemas.microsoft.com/office/drawing/2015/9/8/chartex" xmlns:cx2="http://schemas.microsoft.com/office/drawing/2015/10/21/chartex" xmlns:cx3="http://schemas.microsoft.com/office/drawing/2016/5/9/chartex" xmlns:cx4="http://schemas.microsoft.com/office/drawing/2016/5/10/chartex" xmlns:cx5="http://schemas.microsoft.com/office/drawing/2016/5/11/chartex" xmlns:cx6="http://schemas.microsoft.com/office/drawing/2016/5/12/chartex" xmlns:cx7="http://schemas.microsoft.com/office/drawing/2016/5/13/chartex" xmlns:cx8="http://schemas.microsoft.com/office/drawing/2016/5/14/chartex" xmlns:mc="http://schemas.openxmlformats.org/markup-compatibility/2006" xmlns:aink="http://schemas.microsoft.com/office/drawing/2016/ink" xmlns:am3d="http://schemas.microsoft.com/office/drawing/2017/model3d" xmlns:o="urn:schemas-microsoft-com:office:office" xmlns:oel="http://schemas.microsoft.com/office/2019/extlst" xmlns:r="http://schemas.openxmlformats.org/officeDocument/2006/relationships" xmlns:m="http://schemas.openxmlformats.org/officeDocument/2006/math" xmlns:v="urn:schemas-microsoft-com:vml" xmlns:wp14="http://schemas.microsoft.com/office/word/2010/wordprocessingDrawing" xmlns:wp="http://schemas.openxmlformats.org/drawingml/2006/wordprocessingDrawing" xmlns:w10="urn:schemas-microsoft-com:office:word" xmlns:w="http://schemas.openxmlformats.org/wordprocessingml/2006/main" xmlns:w14="http://schemas.microsoft.com/office/word/2010/wordml" xmlns:w15="http://schemas.microsoft.com/office/word/2012/wordml" xmlns:w16cex="http://schemas.microsoft.com/office/word/2018/wordml/cex" xmlns:w16cid="http://schemas.microsoft.com/office/word/2016/wordml/cid" xmlns:w16="http://schemas.microsoft.com/office/word/2018/wordml" xmlns:w16sdtdh="http://schemas.microsoft.com/office/word/2020/wordml/sdtdatahash" xmlns:w16se="http://schemas.microsoft.com/office/word/2015/wordml/symex" xmlns:wpg="http://schemas.microsoft.com/office/word/2010/wordprocessingGroup" xmlns:wpi="http://schemas.microsoft.com/office/word/2010/wordprocessingInk" xmlns:wne="http://schemas.microsoft.com/office/word/2006/wordml" xmlns:wps="http://schemas.microsoft.com/office/word/2010/wordprocessingShape" mc:Ignorable="w14 w15 w16se w16cid w16 w16cex w16sdtdh wp14">
   <w:body>
     <w:p>
       <w:r>
@@ -95,7 +95,7 @@
               </wp:anchor>
             </w:drawing>
           </mc:Choice>
-          <mc:Fallback>
+          <mc:Fallback xmlns:w16du="http://schemas.microsoft.com/office/word/2023/wordml/word16du">
             <w:pict>
               <v:shapetype w14:anchorId="67BE4000" id="_x0000_t202" coordsize="21600,21600" o:spt="202" path="m,l,21600r21600,l21600,xe">
                 <v:stroke joinstyle="miter"/>
@@ -240,7 +240,7 @@
               </wp:anchor>
             </w:drawing>
           </mc:Choice>
-          <mc:Fallback>
+          <mc:Fallback xmlns:w16du="http://schemas.microsoft.com/office/word/2023/wordml/word16du">
             <w:pict>
               <v:rect w14:anchorId="4632B7BD" id="_x0000_s1027" style="position:absolute;margin-left:0;margin-top:282.15pt;width:239pt;height:104.35pt;z-index:251660288;visibility:visible;mso-wrap-style:square;mso-width-percent:0;mso-wrap-distance-left:9pt;mso-wrap-distance-top:0;mso-wrap-distance-right:9pt;mso-wrap-distance-bottom:0;mso-position-horizontal:center;mso-position-horizontal-relative:margin;mso-position-vertical:absolute;mso-position-vertical-relative:text;mso-width-percent:0;mso-width-relative:margin;v-text-anchor:middle" o:gfxdata="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" filled="f" stroked="f">
                 <v:textbox>
@@ -486,12 +486,26 @@
         <w:rPr>
           <w:rFonts w:ascii="Formula1 Display Regular" w:hAnsi="Formula1 Display Regular"/>
         </w:rPr>
-        <w:t>Il Firenze Race Team è la squadra ufficiale di Formula SAE e Formula Student dell’Università degli Studi di Firenze</w:t>
-      </w:r>
+        <w:t xml:space="preserve">Il Firenze Race Team è la squadra ufficiale di Formula SAE e Formula </w:t>
+      </w:r>
+      <w:proofErr w:type="spellStart"/>
       <w:r>
         <w:rPr>
           <w:rFonts w:ascii="Formula1 Display Regular" w:hAnsi="Formula1 Display Regular"/>
         </w:rPr>
+        <w:t>Student</w:t>
+      </w:r>
+      <w:proofErr w:type="spellEnd"/>
+      <w:r>
+        <w:rPr>
+          <w:rFonts w:ascii="Formula1 Display Regular" w:hAnsi="Formula1 Display Regular"/>
+        </w:rPr>
+        <w:t xml:space="preserve"> dell’Università degli Studi di Firenze</w:t>
+      </w:r>
+      <w:r>
+        <w:rPr>
+          <w:rFonts w:ascii="Formula1 Display Regular" w:hAnsi="Formula1 Display Regular"/>
+        </w:rPr>
         <w:t>.</w:t>
       </w:r>
     </w:p>
@@ -532,7 +546,21 @@
         <w:rPr>
           <w:rFonts w:ascii="Formula1 Display Regular" w:hAnsi="Formula1 Display Regular"/>
         </w:rPr>
-        <w:t xml:space="preserve">Visti i prossimi cambiamenti di regolamento delle competizioni di Formula Student e il futuro del mercato automobilistico, il Team ha iniziato a sviluppare il progetto di </w:t>
+        <w:t xml:space="preserve">Visti i prossimi cambiamenti di regolamento delle competizioni di Formula </w:t>
+      </w:r>
+      <w:proofErr w:type="spellStart"/>
+      <w:r>
+        <w:rPr>
+          <w:rFonts w:ascii="Formula1 Display Regular" w:hAnsi="Formula1 Display Regular"/>
+        </w:rPr>
+        <w:t>Student</w:t>
+      </w:r>
+      <w:proofErr w:type="spellEnd"/>
+      <w:r>
+        <w:rPr>
+          <w:rFonts w:ascii="Formula1 Display Regular" w:hAnsi="Formula1 Display Regular"/>
+        </w:rPr>
+        <w:t xml:space="preserve"> e il futuro del mercato automobilistico, il Team ha iniziato a sviluppare il progetto di </w:t>
       </w:r>
       <w:r>
         <w:rPr>
@@ -633,21 +661,37 @@
           <w:rFonts w:ascii="Formula1 Display Regular" w:hAnsi="Formula1 Display Regular"/>
           <w:lang w:val="en-US"/>
         </w:rPr>
-        <w:t>Emanuele Nencioni: Head of Autonomous Department – Vision &amp; System Integration</w:t>
-      </w:r>
-    </w:p>
-    <w:p>
-      <w:pPr>
+        <w:t xml:space="preserve">Emanuele </w:t>
+      </w:r>
+      <w:proofErr w:type="spellStart"/>
+      <w:r>
         <w:rPr>
           <w:rFonts w:ascii="Formula1 Display Regular" w:hAnsi="Formula1 Display Regular"/>
           <w:lang w:val="en-US"/>
         </w:rPr>
-      </w:pPr>
+        <w:t>Nencioni</w:t>
+      </w:r>
+      <w:proofErr w:type="spellEnd"/>
       <w:r>
         <w:rPr>
           <w:rFonts w:ascii="Formula1 Display Regular" w:hAnsi="Formula1 Display Regular"/>
           <w:lang w:val="en-US"/>
         </w:rPr>
+        <w:t>: Head of Autonomous Department – Vision &amp; System Integration</w:t>
+      </w:r>
+    </w:p>
+    <w:p>
+      <w:pPr>
+        <w:rPr>
+          <w:rFonts w:ascii="Formula1 Display Regular" w:hAnsi="Formula1 Display Regular"/>
+          <w:lang w:val="en-US"/>
+        </w:rPr>
+      </w:pPr>
+      <w:r>
+        <w:rPr>
+          <w:rFonts w:ascii="Formula1 Display Regular" w:hAnsi="Formula1 Display Regular"/>
+          <w:lang w:val="en-US"/>
+        </w:rPr>
         <w:t>Lorenzo Porcheddu: Head of Electronics &amp; Controls Department</w:t>
       </w:r>
     </w:p>
@@ -704,7 +748,15 @@
     </w:p>
     <w:p>
       <w:r>
-        <w:t>La Formula Student è una competizione internazionale in cui squadre di studenti universitari si sfidano nella progettazione e costruzione di automobili da corsa monoposto. In questo progetto di Software Engineering, ci concentreremo sulla programmazione di una scheda elettronica personalizzata per un'auto da competizione, che combina le caratteristiche di un'automobile a combustione con tecnologie driverless.</w:t>
+        <w:t xml:space="preserve">La Formula </w:t>
+      </w:r>
+      <w:proofErr w:type="spellStart"/>
+      <w:r>
+        <w:t>Student</w:t>
+      </w:r>
+      <w:proofErr w:type="spellEnd"/>
+      <w:r>
+        <w:t xml:space="preserve"> è una competizione internazionale in cui squadre di studenti universitari si sfidano nella progettazione e costruzione di automobili da corsa monoposto. In questo progetto di Software Engineering, ci concentreremo sulla programmazione di una scheda elettronica personalizzata per un'auto da competizione, che combina le caratteristiche di un'automobile a combustione con tecnologie driverless.</w:t>
       </w:r>
     </w:p>
     <w:p/>
@@ -758,8 +810,13 @@
         <w:t>, riguardante la</w:t>
       </w:r>
       <w:r>
-        <w:t xml:space="preserve"> programmazione di una scheda elettronica per la Formula Student</w:t>
-      </w:r>
+        <w:t xml:space="preserve"> programmazione di una scheda elettronica per la Formula </w:t>
+      </w:r>
+      <w:proofErr w:type="spellStart"/>
+      <w:r>
+        <w:t>Student</w:t>
+      </w:r>
+      <w:proofErr w:type="spellEnd"/>
       <w:r>
         <w:t xml:space="preserve">, </w:t>
       </w:r>
@@ -909,9 +966,11 @@
       <w:r>
         <w:t>CU (</w:t>
       </w:r>
+      <w:proofErr w:type="spellStart"/>
       <w:r>
         <w:t>Main</w:t>
       </w:r>
+      <w:proofErr w:type="spellEnd"/>
       <w:r>
         <w:t xml:space="preserve"> Control Unit), </w:t>
       </w:r>
@@ -972,8 +1031,13 @@
           <w:numId w:val="2"/>
         </w:numPr>
       </w:pPr>
-      <w:r>
-        <w:t>MekTronic MKE7: si tratta della ECU (Engine Control Unit). Come suggerisce il nome, è la centralina che si occupa della gestione del motore a combustione interna; ad essa sono infatti collegati tutti i sensori del motore, come temperatura acqua, pressione turbo, ecc. Possiede una linea CAN per l’interfacciamento con il resto del veicolo, attraverso la quale invia tutta la telemetria del motore in tempo reale.</w:t>
+      <w:proofErr w:type="spellStart"/>
+      <w:r>
+        <w:t>MekTronic</w:t>
+      </w:r>
+      <w:proofErr w:type="spellEnd"/>
+      <w:r>
+        <w:t xml:space="preserve"> MKE7: si tratta della ECU (Engine Control Unit). Come suggerisce il nome, è la centralina che si occupa della gestione del motore a combustione interna; ad essa sono infatti collegati tutti i sensori del motore, come temperatura acqua, pressione turbo, ecc. Possiede una linea CAN per l’interfacciamento con il resto del veicolo, attraverso la quale invia tutta la telemetria del motore in tempo reale.</w:t>
       </w:r>
     </w:p>
     <w:p>
@@ -1024,7 +1088,15 @@
         </w:numPr>
       </w:pPr>
       <w:r>
-        <w:t>PC autonomo: si tratta di un PC industriale rugged, in grado di eseguire tantissime operazioni riguardanti il sistema autonomo. Attualmente esegue ROS1 su Ubuntu 20.04, ma si progetta un futuro update a ROS2 per migliorare prestazioni e compatibilità.</w:t>
+        <w:t xml:space="preserve">PC autonomo: si tratta di un PC industriale </w:t>
+      </w:r>
+      <w:proofErr w:type="spellStart"/>
+      <w:r>
+        <w:t>rugged</w:t>
+      </w:r>
+      <w:proofErr w:type="spellEnd"/>
+      <w:r>
+        <w:t>, in grado di eseguire tantissime operazioni riguardanti il sistema autonomo. Attualmente esegue ROS1 su Ubuntu 20.04, ma si progetta un futuro update a ROS2 per migliorare prestazioni e compatibilità.</w:t>
       </w:r>
       <w:r>
         <w:t xml:space="preserve"> Monta un Intel Core i7-9700 e una scheda video NVIDIA GTX1650.</w:t>
@@ -1048,8 +1120,17 @@
           <w:szCs w:val="36"/>
         </w:rPr>
         <w:lastRenderedPageBreak/>
-        <w:t>Task set e Activity Diagram</w:t>
-      </w:r>
+        <w:t xml:space="preserve">Task set e Activity </w:t>
+      </w:r>
+      <w:proofErr w:type="spellStart"/>
+      <w:r>
+        <w:rPr>
+          <w:sz w:val="36"/>
+          <w:szCs w:val="36"/>
+        </w:rPr>
+        <w:t>Diagram</w:t>
+      </w:r>
+      <w:proofErr w:type="spellEnd"/>
     </w:p>
     <w:p>
       <w:pPr>
@@ -1058,7 +1139,23 @@
     </w:p>
     <w:p>
       <w:r>
-        <w:t>Abbiamo quindi redatto un Activity Diagram, usando il software StarUML.</w:t>
+        <w:t xml:space="preserve">Abbiamo quindi redatto un Activity </w:t>
+      </w:r>
+      <w:proofErr w:type="spellStart"/>
+      <w:r>
+        <w:t>Diagram</w:t>
+      </w:r>
+      <w:proofErr w:type="spellEnd"/>
+      <w:r>
+        <w:t xml:space="preserve">, usando il software </w:t>
+      </w:r>
+      <w:proofErr w:type="spellStart"/>
+      <w:r>
+        <w:t>StarUML</w:t>
+      </w:r>
+      <w:proofErr w:type="spellEnd"/>
+      <w:r>
+        <w:t>.</w:t>
       </w:r>
     </w:p>
     <w:p>
@@ -1087,13 +1184,73 @@
           <w:noProof/>
         </w:rPr>
         <w:drawing>
-          <wp:anchor distT="0" distB="0" distL="114300" distR="114300" simplePos="0" relativeHeight="251666432" behindDoc="0" locked="0" layoutInCell="1" allowOverlap="1" wp14:anchorId="3977073F" wp14:editId="5C91FFE6">
+          <wp:anchor distT="0" distB="0" distL="114300" distR="114300" simplePos="0" relativeHeight="251665408" behindDoc="0" locked="0" layoutInCell="1" allowOverlap="1" wp14:anchorId="5E411D19" wp14:editId="2823EF66">
             <wp:simplePos x="0" y="0"/>
             <wp:positionH relativeFrom="column">
-              <wp:posOffset>1604010</wp:posOffset>
+              <wp:posOffset>74295</wp:posOffset>
+            </wp:positionH>
+            <wp:positionV relativeFrom="page">
+              <wp:posOffset>3537585</wp:posOffset>
+            </wp:positionV>
+            <wp:extent cx="2940050" cy="5703570"/>
+            <wp:effectExtent l="0" t="0" r="6350" b="0"/>
+            <wp:wrapTopAndBottom/>
+            <wp:docPr id="1969746753" name="Immagine 1" descr="Immagine che contiene testo, diagramma, schizzo, disegno&#10;&#10;Descrizione generata automaticamente"/>
+            <wp:cNvGraphicFramePr>
+              <a:graphicFrameLocks xmlns:a="http://schemas.openxmlformats.org/drawingml/2006/main" noChangeAspect="1"/>
+            </wp:cNvGraphicFramePr>
+            <a:graphic xmlns:a="http://schemas.openxmlformats.org/drawingml/2006/main">
+              <a:graphicData uri="http://schemas.openxmlformats.org/drawingml/2006/picture">
+                <pic:pic xmlns:pic="http://schemas.openxmlformats.org/drawingml/2006/picture">
+                  <pic:nvPicPr>
+                    <pic:cNvPr id="1969746753" name="Immagine 1" descr="Immagine che contiene testo, diagramma, schizzo, disegno&#10;&#10;Descrizione generata automaticamente"/>
+                    <pic:cNvPicPr/>
+                  </pic:nvPicPr>
+                  <pic:blipFill>
+                    <a:blip r:embed="rId13" cstate="print">
+                      <a:extLst>
+                        <a:ext uri="{28A0092B-C50C-407E-A947-70E740481C1C}">
+                          <a14:useLocalDpi xmlns:a14="http://schemas.microsoft.com/office/drawing/2010/main" val="0"/>
+                        </a:ext>
+                      </a:extLst>
+                    </a:blip>
+                    <a:stretch>
+                      <a:fillRect/>
+                    </a:stretch>
+                  </pic:blipFill>
+                  <pic:spPr>
+                    <a:xfrm>
+                      <a:off x="0" y="0"/>
+                      <a:ext cx="2940050" cy="5703570"/>
+                    </a:xfrm>
+                    <a:prstGeom prst="rect">
+                      <a:avLst/>
+                    </a:prstGeom>
+                  </pic:spPr>
+                </pic:pic>
+              </a:graphicData>
+            </a:graphic>
+            <wp14:sizeRelH relativeFrom="margin">
+              <wp14:pctWidth>0</wp14:pctWidth>
+            </wp14:sizeRelH>
+            <wp14:sizeRelV relativeFrom="margin">
+              <wp14:pctHeight>0</wp14:pctHeight>
+            </wp14:sizeRelV>
+          </wp:anchor>
+        </w:drawing>
+      </w:r>
+      <w:r>
+        <w:rPr>
+          <w:noProof/>
+        </w:rPr>
+        <w:drawing>
+          <wp:anchor distT="0" distB="0" distL="114300" distR="114300" simplePos="0" relativeHeight="251666432" behindDoc="0" locked="0" layoutInCell="1" allowOverlap="1" wp14:anchorId="3977073F" wp14:editId="3B3BE727">
+            <wp:simplePos x="0" y="0"/>
+            <wp:positionH relativeFrom="column">
+              <wp:posOffset>1730375</wp:posOffset>
             </wp:positionH>
             <wp:positionV relativeFrom="paragraph">
-              <wp:posOffset>3829050</wp:posOffset>
+              <wp:posOffset>3866515</wp:posOffset>
             </wp:positionV>
             <wp:extent cx="6120130" cy="692150"/>
             <wp:effectExtent l="8890" t="0" r="3810" b="3810"/>
@@ -1110,7 +1267,7 @@
                     <pic:cNvPicPr/>
                   </pic:nvPicPr>
                   <pic:blipFill>
-                    <a:blip r:embed="rId13" cstate="print">
+                    <a:blip r:embed="rId14" cstate="print">
                       <a:extLst>
                         <a:ext uri="{28A0092B-C50C-407E-A947-70E740481C1C}">
                           <a14:useLocalDpi xmlns:a14="http://schemas.microsoft.com/office/drawing/2010/main" val="0"/>
@@ -1136,80 +1293,40 @@
           </wp:anchor>
         </w:drawing>
       </w:r>
-      <w:r>
-        <w:rPr>
-          <w:noProof/>
-        </w:rPr>
-        <w:drawing>
-          <wp:anchor distT="0" distB="0" distL="114300" distR="114300" simplePos="0" relativeHeight="251665408" behindDoc="0" locked="0" layoutInCell="1" allowOverlap="1" wp14:anchorId="5E411D19" wp14:editId="46D15B2C">
-            <wp:simplePos x="0" y="0"/>
-            <wp:positionH relativeFrom="column">
-              <wp:posOffset>181610</wp:posOffset>
-            </wp:positionH>
-            <wp:positionV relativeFrom="paragraph">
-              <wp:posOffset>1144270</wp:posOffset>
-            </wp:positionV>
-            <wp:extent cx="2825750" cy="5480685"/>
-            <wp:effectExtent l="0" t="0" r="0" b="5715"/>
-            <wp:wrapTopAndBottom/>
-            <wp:docPr id="1969746753" name="Immagine 1" descr="Immagine che contiene testo, diagramma, schizzo, disegno&#10;&#10;Descrizione generata automaticamente"/>
-            <wp:cNvGraphicFramePr>
-              <a:graphicFrameLocks xmlns:a="http://schemas.openxmlformats.org/drawingml/2006/main" noChangeAspect="1"/>
-            </wp:cNvGraphicFramePr>
-            <a:graphic xmlns:a="http://schemas.openxmlformats.org/drawingml/2006/main">
-              <a:graphicData uri="http://schemas.openxmlformats.org/drawingml/2006/picture">
-                <pic:pic xmlns:pic="http://schemas.openxmlformats.org/drawingml/2006/picture">
-                  <pic:nvPicPr>
-                    <pic:cNvPr id="1969746753" name="Immagine 1" descr="Immagine che contiene testo, diagramma, schizzo, disegno&#10;&#10;Descrizione generata automaticamente"/>
-                    <pic:cNvPicPr/>
-                  </pic:nvPicPr>
-                  <pic:blipFill>
-                    <a:blip r:embed="rId14" cstate="print">
-                      <a:extLst>
-                        <a:ext uri="{28A0092B-C50C-407E-A947-70E740481C1C}">
-                          <a14:useLocalDpi xmlns:a14="http://schemas.microsoft.com/office/drawing/2010/main" val="0"/>
-                        </a:ext>
-                      </a:extLst>
-                    </a:blip>
-                    <a:stretch>
-                      <a:fillRect/>
-                    </a:stretch>
-                  </pic:blipFill>
-                  <pic:spPr>
-                    <a:xfrm>
-                      <a:off x="0" y="0"/>
-                      <a:ext cx="2825750" cy="5480685"/>
-                    </a:xfrm>
-                    <a:prstGeom prst="rect">
-                      <a:avLst/>
-                    </a:prstGeom>
-                  </pic:spPr>
-                </pic:pic>
-              </a:graphicData>
-            </a:graphic>
-            <wp14:sizeRelH relativeFrom="margin">
-              <wp14:pctWidth>0</wp14:pctWidth>
-            </wp14:sizeRelH>
-            <wp14:sizeRelV relativeFrom="margin">
-              <wp14:pctHeight>0</wp14:pctHeight>
-            </wp14:sizeRelV>
-          </wp:anchor>
-        </w:drawing>
-      </w:r>
+      <w:proofErr w:type="spellStart"/>
       <w:r>
         <w:t>Pedal</w:t>
       </w:r>
       <w:r>
-        <w:t xml:space="preserve">Task: è il task che si occupa della gestione del comando acceleratore, inviato poi al motore a combustione. </w:t>
+        <w:t>Task</w:t>
+      </w:r>
+      <w:proofErr w:type="spellEnd"/>
+      <w:r>
+        <w:t xml:space="preserve">: è il task che si occupa della gestione del comando acceleratore, inviato poi al motore a combustione. </w:t>
       </w:r>
       <w:r>
         <w:t xml:space="preserve">Funziona solamente durante la modalità manuale, perché durante quella autonoma </w:t>
       </w:r>
       <w:r>
-        <w:t>si utilizza un altro task. Il task prende il semaforo sull’ADC per leggere il pedale dell’acceleratore, manda quindi i dati alla centralina motore attraverso il DAC</w:t>
+        <w:t xml:space="preserve">si utilizza un altro task. </w:t>
+      </w:r>
+      <w:r>
+        <w:t>Si</w:t>
+      </w:r>
+      <w:r>
+        <w:t xml:space="preserve"> prende il semaforo sull’ADC per leggere il pedale dell’acceleratore, mand</w:t>
+      </w:r>
+      <w:r>
+        <w:t>iamo</w:t>
+      </w:r>
+      <w:r>
+        <w:t xml:space="preserve"> quindi i dati alla centralina motore attraverso il DAC</w:t>
       </w:r>
       <w:r>
         <w:t>. L’ultima cosa che deve fare è un controllo sulla plausibilità della lettura, per motivi di sicurezza.</w:t>
+      </w:r>
+      <w:r>
+        <w:t xml:space="preserve"> Leggendo due valori, se vediamo un discostamento superiore al 10% si va in errore.</w:t>
       </w:r>
     </w:p>
     <w:p>
@@ -1224,13 +1341,13 @@
         </w:rPr>
         <w:lastRenderedPageBreak/>
         <w:drawing>
-          <wp:anchor distT="0" distB="0" distL="114300" distR="114300" simplePos="0" relativeHeight="251668480" behindDoc="0" locked="0" layoutInCell="1" allowOverlap="1" wp14:anchorId="2B90CDEF" wp14:editId="49026057">
+          <wp:anchor distT="0" distB="0" distL="114300" distR="114300" simplePos="0" relativeHeight="251668480" behindDoc="0" locked="0" layoutInCell="1" allowOverlap="1" wp14:anchorId="2B90CDEF" wp14:editId="2A2C702B">
             <wp:simplePos x="0" y="0"/>
             <wp:positionH relativeFrom="margin">
               <wp:posOffset>-31750</wp:posOffset>
             </wp:positionH>
             <wp:positionV relativeFrom="paragraph">
-              <wp:posOffset>3109595</wp:posOffset>
+              <wp:posOffset>3392482</wp:posOffset>
             </wp:positionV>
             <wp:extent cx="6120130" cy="1884045"/>
             <wp:effectExtent l="0" t="0" r="0" b="1905"/>
@@ -1278,13 +1395,13 @@
           <w:noProof/>
         </w:rPr>
         <w:drawing>
-          <wp:anchor distT="0" distB="0" distL="114300" distR="114300" simplePos="0" relativeHeight="251669504" behindDoc="0" locked="0" layoutInCell="1" allowOverlap="1" wp14:anchorId="1BA57C9C" wp14:editId="27AD1365">
+          <wp:anchor distT="0" distB="0" distL="114300" distR="114300" simplePos="0" relativeHeight="251669504" behindDoc="0" locked="0" layoutInCell="1" allowOverlap="1" wp14:anchorId="1BA57C9C" wp14:editId="6D36F437">
             <wp:simplePos x="0" y="0"/>
             <wp:positionH relativeFrom="margin">
-              <wp:align>right</wp:align>
+              <wp:posOffset>-29845</wp:posOffset>
             </wp:positionH>
             <wp:positionV relativeFrom="paragraph">
-              <wp:posOffset>922655</wp:posOffset>
+              <wp:posOffset>1158916</wp:posOffset>
             </wp:positionV>
             <wp:extent cx="6120130" cy="2174875"/>
             <wp:effectExtent l="0" t="0" r="0" b="0"/>
@@ -1327,11 +1444,31 @@
           </wp:anchor>
         </w:drawing>
       </w:r>
-      <w:r>
-        <w:t xml:space="preserve">FanControlTask: questo task si occupa </w:t>
-      </w:r>
-      <w:r>
-        <w:t>di gestire le ventole del radiatore e dell’intercooler, tramite modulazione PWM. Prendendo il semaforo della CAN motore leggiamo entrambe le temperature, seguendo una strategia, come per esempio una rampa, andiamo quindi a impostare il PWM in uscita.</w:t>
+      <w:proofErr w:type="spellStart"/>
+      <w:r>
+        <w:t>FanControlTask</w:t>
+      </w:r>
+      <w:proofErr w:type="spellEnd"/>
+      <w:r>
+        <w:t xml:space="preserve">: questo task si occupa </w:t>
+      </w:r>
+      <w:r>
+        <w:t>di gestire le ventole del radiatore e dell’intercooler, tramite modulazione PWM. Prendendo il semaforo della CAN motore leggiamo entrambe le temperature</w:t>
+      </w:r>
+      <w:r>
+        <w:t>;</w:t>
+      </w:r>
+      <w:r>
+        <w:t xml:space="preserve"> seguendo</w:t>
+      </w:r>
+      <w:r>
+        <w:t xml:space="preserve"> quindi</w:t>
+      </w:r>
+      <w:r>
+        <w:t xml:space="preserve"> una strategia, come per esempio una rampa, andiamo a impostare il PWM in uscita.</w:t>
+      </w:r>
+      <w:r>
+        <w:t xml:space="preserve"> Il tutto dovrà essere gestito nel modo più efficiente possibile, perché le ventole hanno un consumo energetico elevato che potrebbe portare all’esaurimento della batteria, se utilizzate in maniera eccessiva.</w:t>
       </w:r>
     </w:p>
     <w:p>
@@ -1340,19 +1477,64 @@
       </w:r>
     </w:p>
     <w:p>
+      <w:proofErr w:type="spellStart"/>
+      <w:r>
+        <w:lastRenderedPageBreak/>
+        <w:t>TelemetryTask</w:t>
+      </w:r>
+      <w:proofErr w:type="spellEnd"/>
+      <w:r>
+        <w:t xml:space="preserve">: si tratta del task che ci permette di </w:t>
+      </w:r>
+      <w:r>
+        <w:t>inviare</w:t>
+      </w:r>
+      <w:r>
+        <w:t xml:space="preserve"> tutti i dati di telemetria</w:t>
+      </w:r>
+      <w:r>
+        <w:t xml:space="preserve">, tramite protocollo </w:t>
+      </w:r>
+      <w:proofErr w:type="spellStart"/>
+      <w:r>
+        <w:t>LoRa</w:t>
+      </w:r>
+      <w:proofErr w:type="spellEnd"/>
+      <w:r>
+        <w:t xml:space="preserve">. La stazione di </w:t>
+      </w:r>
+      <w:r>
+        <w:t>terra, quindi</w:t>
+      </w:r>
+      <w:r>
+        <w:t xml:space="preserve">, </w:t>
+      </w:r>
+      <w:r>
+        <w:t>può sapere come si sta comportando la vettura</w:t>
+      </w:r>
+      <w:r>
+        <w:t xml:space="preserve"> </w:t>
+      </w:r>
+      <w:r>
+        <w:t>in tempo reale</w:t>
+      </w:r>
+      <w:r>
+        <w:t>, riconoscendo eventuali problematiche attraverso la sensoristica.</w:t>
+      </w:r>
+    </w:p>
+    <w:p>
       <w:r>
         <w:rPr>
           <w:noProof/>
         </w:rPr>
-        <w:lastRenderedPageBreak/>
         <w:drawing>
-          <wp:anchor distT="0" distB="0" distL="114300" distR="114300" simplePos="0" relativeHeight="251671552" behindDoc="0" locked="0" layoutInCell="1" allowOverlap="1" wp14:anchorId="6F0CEB35" wp14:editId="5836EC55">
+          <wp:anchor distT="0" distB="0" distL="114300" distR="114300" simplePos="0" relativeHeight="251671552" behindDoc="0" locked="0" layoutInCell="1" allowOverlap="1" wp14:anchorId="6F0CEB35" wp14:editId="34CC04A8">
             <wp:simplePos x="0" y="0"/>
             <wp:positionH relativeFrom="margin">
-              <wp:align>right</wp:align>
+              <wp:posOffset>0</wp:posOffset>
             </wp:positionH>
             <wp:positionV relativeFrom="paragraph">
-              <wp:posOffset>4675505</wp:posOffset>
+              <wp:posOffset>4497049</wp:posOffset>
             </wp:positionV>
             <wp:extent cx="6120130" cy="1161415"/>
             <wp:effectExtent l="0" t="0" r="0" b="635"/>
@@ -1400,13 +1582,13 @@
           <w:noProof/>
         </w:rPr>
         <w:drawing>
-          <wp:anchor distT="0" distB="0" distL="114300" distR="114300" simplePos="0" relativeHeight="251670528" behindDoc="0" locked="0" layoutInCell="1" allowOverlap="1" wp14:anchorId="0F3701BD" wp14:editId="62411FE3">
+          <wp:anchor distT="0" distB="0" distL="114300" distR="114300" simplePos="0" relativeHeight="251670528" behindDoc="0" locked="0" layoutInCell="1" allowOverlap="1" wp14:anchorId="0F3701BD" wp14:editId="6419704A">
             <wp:simplePos x="0" y="0"/>
             <wp:positionH relativeFrom="margin">
-              <wp:align>right</wp:align>
+              <wp:posOffset>0</wp:posOffset>
             </wp:positionH>
             <wp:positionV relativeFrom="paragraph">
-              <wp:posOffset>1000760</wp:posOffset>
+              <wp:posOffset>966813</wp:posOffset>
             </wp:positionV>
             <wp:extent cx="6120130" cy="3535680"/>
             <wp:effectExtent l="0" t="0" r="0" b="7620"/>
@@ -1450,16 +1632,34 @@
         </w:drawing>
       </w:r>
       <w:r>
-        <w:t xml:space="preserve">TelemetryTask: si tratta del task che ci permette di </w:t>
-      </w:r>
-      <w:r>
-        <w:t>inviare</w:t>
-      </w:r>
-      <w:r>
-        <w:t xml:space="preserve"> tutti i dati di telemetria</w:t>
-      </w:r>
-      <w:r>
-        <w:t>, tramite protocollo LoRa. La stazione di terra può quindi sapere in tempo reale come si sta comportando la vettura. Questi dati sono principalmente le letture dei sensori, quindi ADC, ma anche i dati del sistema autonomo, nel caso di modalità driverless, tra i quali lo stato e altri valori di diagnostica</w:t>
+        <w:t>La telemetria è. composta</w:t>
+      </w:r>
+      <w:r>
+        <w:t xml:space="preserve"> principalmente </w:t>
+      </w:r>
+      <w:r>
+        <w:t>dalle</w:t>
+      </w:r>
+      <w:r>
+        <w:t xml:space="preserve"> letture dei sensori, quindi </w:t>
+      </w:r>
+      <w:r>
+        <w:t xml:space="preserve">degli </w:t>
+      </w:r>
+      <w:r>
+        <w:t>ADC, ma anche i dati del sistema autonomo, nel caso di modalità driverless, tra i quali lo stato e altri valori di diagnostica</w:t>
+      </w:r>
+      <w:r>
+        <w:t xml:space="preserve">. Se dovesse servire si potrebbero inviare anche altri dati </w:t>
+      </w:r>
+      <w:r>
+        <w:t>riguardanti, per esempio,</w:t>
+      </w:r>
+      <w:r>
+        <w:t xml:space="preserve"> il motore a combustione oppure </w:t>
+      </w:r>
+      <w:r>
+        <w:t>le sospensioni che non sono lette dalla CORE direttamente, ma collegate alla AIM Evo 5.</w:t>
       </w:r>
     </w:p>
     <w:p>
@@ -1479,7 +1679,64 @@
         </w:rPr>
         <w:lastRenderedPageBreak/>
         <w:drawing>
-          <wp:anchor distT="0" distB="0" distL="114300" distR="114300" simplePos="0" relativeHeight="251673600" behindDoc="0" locked="0" layoutInCell="1" allowOverlap="1" wp14:anchorId="0E968F85" wp14:editId="44BC828C">
+          <wp:anchor distT="0" distB="0" distL="114300" distR="114300" simplePos="0" relativeHeight="251672576" behindDoc="0" locked="0" layoutInCell="1" allowOverlap="1" wp14:anchorId="538289D2" wp14:editId="35F5DD89">
+            <wp:simplePos x="0" y="0"/>
+            <wp:positionH relativeFrom="margin">
+              <wp:posOffset>-66040</wp:posOffset>
+            </wp:positionH>
+            <wp:positionV relativeFrom="paragraph">
+              <wp:posOffset>1564797</wp:posOffset>
+            </wp:positionV>
+            <wp:extent cx="6126019" cy="3823200"/>
+            <wp:effectExtent l="0" t="0" r="0" b="0"/>
+            <wp:wrapTopAndBottom/>
+            <wp:docPr id="847437021" name="Immagine 1" descr="Immagine che contiene diagramma, testo, Disegno tecnico, Piano&#10;&#10;Descrizione generata automaticamente"/>
+            <wp:cNvGraphicFramePr>
+              <a:graphicFrameLocks xmlns:a="http://schemas.openxmlformats.org/drawingml/2006/main" noChangeAspect="1"/>
+            </wp:cNvGraphicFramePr>
+            <a:graphic xmlns:a="http://schemas.openxmlformats.org/drawingml/2006/main">
+              <a:graphicData uri="http://schemas.openxmlformats.org/drawingml/2006/picture">
+                <pic:pic xmlns:pic="http://schemas.openxmlformats.org/drawingml/2006/picture">
+                  <pic:nvPicPr>
+                    <pic:cNvPr id="847437021" name="Immagine 1" descr="Immagine che contiene diagramma, testo, Disegno tecnico, Piano&#10;&#10;Descrizione generata automaticamente"/>
+                    <pic:cNvPicPr/>
+                  </pic:nvPicPr>
+                  <pic:blipFill>
+                    <a:blip r:embed="rId19" cstate="print">
+                      <a:extLst>
+                        <a:ext uri="{28A0092B-C50C-407E-A947-70E740481C1C}">
+                          <a14:useLocalDpi xmlns:a14="http://schemas.microsoft.com/office/drawing/2010/main" val="0"/>
+                        </a:ext>
+                      </a:extLst>
+                    </a:blip>
+                    <a:stretch>
+                      <a:fillRect/>
+                    </a:stretch>
+                  </pic:blipFill>
+                  <pic:spPr>
+                    <a:xfrm>
+                      <a:off x="0" y="0"/>
+                      <a:ext cx="6126019" cy="3823200"/>
+                    </a:xfrm>
+                    <a:prstGeom prst="rect">
+                      <a:avLst/>
+                    </a:prstGeom>
+                  </pic:spPr>
+                </pic:pic>
+              </a:graphicData>
+            </a:graphic>
+            <wp14:sizeRelH relativeFrom="margin">
+              <wp14:pctWidth>0</wp14:pctWidth>
+            </wp14:sizeRelH>
+          </wp:anchor>
+        </w:drawing>
+      </w:r>
+      <w:r>
+        <w:rPr>
+          <w:noProof/>
+        </w:rPr>
+        <w:drawing>
+          <wp:anchor distT="0" distB="0" distL="114300" distR="114300" simplePos="0" relativeHeight="251673600" behindDoc="0" locked="0" layoutInCell="1" allowOverlap="1" wp14:anchorId="0E968F85" wp14:editId="2C906123">
             <wp:simplePos x="0" y="0"/>
             <wp:positionH relativeFrom="margin">
               <wp:align>right</wp:align>
@@ -1502,7 +1759,7 @@
                     <pic:cNvPicPr/>
                   </pic:nvPicPr>
                   <pic:blipFill>
-                    <a:blip r:embed="rId19" cstate="print">
+                    <a:blip r:embed="rId20" cstate="print">
                       <a:extLst>
                         <a:ext uri="{28A0092B-C50C-407E-A947-70E740481C1C}">
                           <a14:useLocalDpi xmlns:a14="http://schemas.microsoft.com/office/drawing/2010/main" val="0"/>
@@ -1528,68 +1785,42 @@
           </wp:anchor>
         </w:drawing>
       </w:r>
-      <w:r>
-        <w:rPr>
-          <w:noProof/>
-        </w:rPr>
-        <w:drawing>
-          <wp:anchor distT="0" distB="0" distL="114300" distR="114300" simplePos="0" relativeHeight="251672576" behindDoc="0" locked="0" layoutInCell="1" allowOverlap="1" wp14:anchorId="538289D2" wp14:editId="67E71693">
-            <wp:simplePos x="0" y="0"/>
-            <wp:positionH relativeFrom="margin">
-              <wp:align>right</wp:align>
-            </wp:positionH>
-            <wp:positionV relativeFrom="paragraph">
-              <wp:posOffset>973455</wp:posOffset>
-            </wp:positionV>
-            <wp:extent cx="6120130" cy="3819525"/>
-            <wp:effectExtent l="0" t="0" r="0" b="9525"/>
-            <wp:wrapTopAndBottom/>
-            <wp:docPr id="847437021" name="Immagine 1" descr="Immagine che contiene diagramma, testo, Disegno tecnico, Piano&#10;&#10;Descrizione generata automaticamente"/>
-            <wp:cNvGraphicFramePr>
-              <a:graphicFrameLocks xmlns:a="http://schemas.openxmlformats.org/drawingml/2006/main" noChangeAspect="1"/>
-            </wp:cNvGraphicFramePr>
-            <a:graphic xmlns:a="http://schemas.openxmlformats.org/drawingml/2006/main">
-              <a:graphicData uri="http://schemas.openxmlformats.org/drawingml/2006/picture">
-                <pic:pic xmlns:pic="http://schemas.openxmlformats.org/drawingml/2006/picture">
-                  <pic:nvPicPr>
-                    <pic:cNvPr id="847437021" name="Immagine 1" descr="Immagine che contiene diagramma, testo, Disegno tecnico, Piano&#10;&#10;Descrizione generata automaticamente"/>
-                    <pic:cNvPicPr/>
-                  </pic:nvPicPr>
-                  <pic:blipFill>
-                    <a:blip r:embed="rId20" cstate="print">
-                      <a:extLst>
-                        <a:ext uri="{28A0092B-C50C-407E-A947-70E740481C1C}">
-                          <a14:useLocalDpi xmlns:a14="http://schemas.microsoft.com/office/drawing/2010/main" val="0"/>
-                        </a:ext>
-                      </a:extLst>
-                    </a:blip>
-                    <a:stretch>
-                      <a:fillRect/>
-                    </a:stretch>
-                  </pic:blipFill>
-                  <pic:spPr>
-                    <a:xfrm>
-                      <a:off x="0" y="0"/>
-                      <a:ext cx="6120130" cy="3819525"/>
-                    </a:xfrm>
-                    <a:prstGeom prst="rect">
-                      <a:avLst/>
-                    </a:prstGeom>
-                  </pic:spPr>
-                </pic:pic>
-              </a:graphicData>
-            </a:graphic>
-          </wp:anchor>
-        </w:drawing>
-      </w:r>
-      <w:r>
-        <w:t xml:space="preserve">GearTask: si tratta del task che gestisce il cambio del motore a combustione interna. Per prima cosa andiamo a sempre leggere la marcia corrente, tramite lettura ADC e semaforo, dato che è visualizzata sempre dal pilota a schermo. Vediamo quindi se il pilota ha richiesto </w:t>
+      <w:proofErr w:type="spellStart"/>
+      <w:r>
+        <w:t>GearTask</w:t>
+      </w:r>
+      <w:proofErr w:type="spellEnd"/>
+      <w:r>
+        <w:t xml:space="preserve">: si tratta del task che gestisce il cambio del motore a combustione interna. Per prima cosa andiamo a sempre leggere la marcia corrente, tramite lettura ADC e semaforo, </w:t>
+      </w:r>
+      <w:r>
+        <w:t xml:space="preserve">che viene subito mandata al </w:t>
+      </w:r>
+      <w:r>
+        <w:t xml:space="preserve">pilota a schermo. </w:t>
+      </w:r>
+      <w:r>
+        <w:t>Controlliamo</w:t>
+      </w:r>
+      <w:r>
+        <w:t xml:space="preserve"> quindi se il pilota ha richiesto </w:t>
       </w:r>
       <w:r>
         <w:t>un cambio</w:t>
       </w:r>
       <w:r>
         <w:t xml:space="preserve"> marcia, leggiamo il numero di giri e poi andiamo ad azionare gli attuatori per effettuare la cambiata.</w:t>
+      </w:r>
+      <w:r>
+        <w:t xml:space="preserve"> La lettura del numero di giri si rende necessaria ad ogni cambiata, perché ad un basso numero di giri non possiamo effettuare un’operazione di </w:t>
+      </w:r>
+      <w:proofErr w:type="spellStart"/>
+      <w:r>
+        <w:t>quick</w:t>
+      </w:r>
+      <w:proofErr w:type="spellEnd"/>
+      <w:r>
+        <w:t>-shift, ovvero la cambiata rapida senza utilizzare la frizione. Sono quindi differenziate due modalità di cambiata, una con e una senza l’utilizzo della frizione.</w:t>
       </w:r>
     </w:p>
     <w:p>
@@ -1609,13 +1840,13 @@
         </w:rPr>
         <w:lastRenderedPageBreak/>
         <w:drawing>
-          <wp:anchor distT="0" distB="0" distL="114300" distR="114300" simplePos="0" relativeHeight="251674624" behindDoc="0" locked="0" layoutInCell="1" allowOverlap="1" wp14:anchorId="2442FDFD" wp14:editId="73862EA4">
+          <wp:anchor distT="0" distB="0" distL="114300" distR="114300" simplePos="0" relativeHeight="251674624" behindDoc="0" locked="0" layoutInCell="1" allowOverlap="1" wp14:anchorId="2442FDFD" wp14:editId="3BB411BF">
             <wp:simplePos x="0" y="0"/>
             <wp:positionH relativeFrom="margin">
-              <wp:align>left</wp:align>
+              <wp:posOffset>0</wp:posOffset>
             </wp:positionH>
             <wp:positionV relativeFrom="paragraph">
-              <wp:posOffset>831850</wp:posOffset>
+              <wp:posOffset>1730770</wp:posOffset>
             </wp:positionV>
             <wp:extent cx="3009900" cy="3789680"/>
             <wp:effectExtent l="0" t="0" r="0" b="1270"/>
@@ -1664,11 +1895,54 @@
           </wp:anchor>
         </w:drawing>
       </w:r>
-      <w:r>
-        <w:t>ADCTask: questo task è tanto semplice quanto fondamentale, esso infatti ci permette di leggere gli ADC in ingresso al microcontrollore, senza andare ad utilizzare interrupt o il DMA in maniera diretta. In questo modo, si va a creare un semplice buffer al quale tutti i task possono accedere tramite semaforo</w:t>
-      </w:r>
-      <w:r>
-        <w:t>.</w:t>
+      <w:proofErr w:type="spellStart"/>
+      <w:r>
+        <w:t>ADCTask</w:t>
+      </w:r>
+      <w:proofErr w:type="spellEnd"/>
+      <w:r>
+        <w:t xml:space="preserve">: questo task è tanto semplice quanto fondamentale, esso infatti ci permette di leggere gli ADC in ingresso al microcontrollore, </w:t>
+      </w:r>
+      <w:r>
+        <w:t>andando ad eseguire un polling sui dati letti in continuazione (</w:t>
+      </w:r>
+      <w:proofErr w:type="spellStart"/>
+      <w:r>
+        <w:t>Continuous</w:t>
+      </w:r>
+      <w:proofErr w:type="spellEnd"/>
+      <w:r>
+        <w:t xml:space="preserve"> </w:t>
+      </w:r>
+      <w:r>
+        <w:t>Conversion Mode)</w:t>
+      </w:r>
+      <w:r>
+        <w:t xml:space="preserve">. </w:t>
+      </w:r>
+      <w:r>
+        <w:t xml:space="preserve">L’ADC quindi converte sempre i dati in ingresso e li memorizza in un buffer, in </w:t>
+      </w:r>
+      <w:r>
+        <w:t xml:space="preserve">modalità di </w:t>
+      </w:r>
+      <w:r>
+        <w:t xml:space="preserve">funzionamento circolare. I dati vecchi vengono rimpiazzati continuamente da quelli più nuovi, </w:t>
+      </w:r>
+      <w:r>
+        <w:t>contemporaneamente noi li leggiamo tramite polling.</w:t>
+      </w:r>
+      <w:r>
+        <w:t xml:space="preserve"> </w:t>
+      </w:r>
+      <w:r>
+        <w:t>In questo modo, si va a creare un semplice buffer al quale tutti i task possono accedere tramite semaforo</w:t>
+      </w:r>
+      <w:r>
+        <w:t>, senza creare problemi di lettura o di accesso ai dati concorrente. L’utilizzo di altre modalità quale il polling diretto, l’interrupt o il DMA con interrupt avrebbe rallentato notevolmente l’esecuzione del codice</w:t>
+      </w:r>
+      <w:r>
+        <w:t>, o causato cambi di contesto superflui.</w:t>
       </w:r>
     </w:p>
     <w:p>
@@ -1792,8 +2066,13 @@
           </wp:anchor>
         </w:drawing>
       </w:r>
-      <w:r>
-        <w:t>CanHandlerTask: si tratta del task che gestisce la comunicazione di entrambe le linee CAN. Anche in questo caso, si è scelto di non utilizzare l’interrupt per avere un codice più deterministico e per evitare anche un sovraccarico del processore, nel caso ci fossero una grande quantità di messaggi in arrivo. Il task gestisce in autonomia le code in ingresso e in uscita, tramite semafori, in modo tale da evitare situazioni di conflitto.</w:t>
+      <w:proofErr w:type="spellStart"/>
+      <w:r>
+        <w:t>CanHandlerTask</w:t>
+      </w:r>
+      <w:proofErr w:type="spellEnd"/>
+      <w:r>
+        <w:t>: si tratta del task che gestisce la comunicazione di entrambe le linee CAN. Anche in questo caso, si è scelto di non utilizzare l’interrupt per avere un codice più deterministico e per evitare anche un sovraccarico del processore, nel caso ci fossero una grande quantità di messaggi in arrivo. Il task gestisce in autonomia le code in ingresso e in uscita, tramite semafori, in modo tale da evitare situazioni di conflitto.</w:t>
       </w:r>
       <w:r>
         <w:rPr>
@@ -1809,6 +2088,9 @@
     </w:p>
     <w:p>
       <w:r>
+        <w:rPr>
+          <w:noProof/>
+        </w:rPr>
         <w:lastRenderedPageBreak/>
         <w:drawing>
           <wp:anchor distT="0" distB="0" distL="114300" distR="114300" simplePos="0" relativeHeight="251677696" behindDoc="0" locked="0" layoutInCell="1" allowOverlap="1" wp14:anchorId="100E897F" wp14:editId="1A549136">
@@ -1867,8 +2149,11 @@
         </w:drawing>
       </w:r>
       <w:r>
+        <w:rPr>
+          <w:noProof/>
+        </w:rPr>
         <w:drawing>
-          <wp:anchor distT="0" distB="0" distL="114300" distR="114300" simplePos="0" relativeHeight="251678720" behindDoc="0" locked="0" layoutInCell="1" allowOverlap="1" wp14:anchorId="6738120E" wp14:editId="013AA04B">
+          <wp:anchor distT="0" distB="0" distL="114300" distR="114300" simplePos="0" relativeHeight="251678720" behindDoc="0" locked="0" layoutInCell="1" allowOverlap="1" wp14:anchorId="6738120E" wp14:editId="28CDABDB">
             <wp:simplePos x="0" y="0"/>
             <wp:positionH relativeFrom="margin">
               <wp:posOffset>2150745</wp:posOffset>
@@ -1917,8 +2202,13 @@
           </wp:anchor>
         </w:drawing>
       </w:r>
-      <w:r>
-        <w:t>AsAccTask: si tratta del task che gestisce il comando acceleratore nel caso driverless, è infatti il PC autonomo in questo caso a fornirci l’indicazione riguardante la potenza da erogare. Il PC invia il dato via CAN e questo viene inviato alla centralina motore tramite DAC. Non essendoci il pilota umano, il task si occupa anche della gestione della frizione nelle partenze, ma anche quando la velocità e il numero di giri del motore sono bassi, per mantenere il motore acceso.</w:t>
+      <w:proofErr w:type="spellStart"/>
+      <w:r>
+        <w:t>AsAccTask</w:t>
+      </w:r>
+      <w:proofErr w:type="spellEnd"/>
+      <w:r>
+        <w:t>: si tratta del task che gestisce il comando acceleratore nel caso driverless, è infatti il PC autonomo in questo caso a fornirci l’indicazione riguardante la potenza da erogare. Il PC invia il dato via CAN e questo viene inviato alla centralina motore tramite DAC. Non essendoci il pilota umano, il task si occupa anche della gestione della frizione nelle partenze, ma anche quando la velocità e il numero di giri del motore sono bassi, per mantenere il motore acceso.</w:t>
       </w:r>
       <w:r>
         <w:rPr>
@@ -1934,6 +2224,9 @@
     </w:p>
     <w:p>
       <w:r>
+        <w:rPr>
+          <w:noProof/>
+        </w:rPr>
         <w:lastRenderedPageBreak/>
         <w:drawing>
           <wp:anchor distT="0" distB="0" distL="114300" distR="114300" simplePos="0" relativeHeight="251680768" behindDoc="0" locked="0" layoutInCell="1" allowOverlap="1" wp14:anchorId="54966E1A" wp14:editId="0722511E">
@@ -1985,15 +2278,31 @@
           </wp:anchor>
         </w:drawing>
       </w:r>
-      <w:r>
-        <w:t>ASStateHandlerTask:</w:t>
-      </w:r>
-      <w:r>
-        <w:t xml:space="preserve"> si tratta del task che gestisce lo stato del sistema autonomo; infatti, durante la competizione driverless, la vettura deve rispettare una serie di stati ben precisi definiti dal regolamento. Abbiamo per esempio lo stato Ready, Driving, Emergency, ecc. Il task va a controllare una serie di parametri, come l’accensione o meno del motore, pressione sistema frenante, ecc. e decide quale stato è il corrente, un po’ come una macchina a stati.</w:t>
-      </w:r>
-    </w:p>
-    <w:p>
-      <w:r>
+      <w:proofErr w:type="spellStart"/>
+      <w:r>
+        <w:t>ASStateHandlerTask</w:t>
+      </w:r>
+      <w:proofErr w:type="spellEnd"/>
+      <w:r>
+        <w:t>:</w:t>
+      </w:r>
+      <w:r>
+        <w:t xml:space="preserve"> si tratta del task che gestisce lo stato del sistema autonomo; infatti, durante la competizione driverless, la vettura deve rispettare una serie di stati ben precisi definiti dal regolamento. Abbiamo per esempio lo stato Ready, </w:t>
+      </w:r>
+      <w:proofErr w:type="spellStart"/>
+      <w:r>
+        <w:t>Driving</w:t>
+      </w:r>
+      <w:proofErr w:type="spellEnd"/>
+      <w:r>
+        <w:t>, Emergency, ecc. Il task va a controllare una serie di parametri, come l’accensione o meno del motore, pressione sistema frenante, ecc. e decide quale stato è il corrente, un po’ come una macchina a stati.</w:t>
+      </w:r>
+    </w:p>
+    <w:p>
+      <w:r>
+        <w:rPr>
+          <w:noProof/>
+        </w:rPr>
         <w:drawing>
           <wp:anchor distT="0" distB="0" distL="114300" distR="114300" simplePos="0" relativeHeight="251683840" behindDoc="0" locked="0" layoutInCell="1" allowOverlap="1" wp14:anchorId="338BFAB0" wp14:editId="3A3F6AC9">
             <wp:simplePos x="0" y="0"/>
@@ -2066,6 +2375,9 @@
     </w:p>
     <w:p>
       <w:r>
+        <w:rPr>
+          <w:noProof/>
+        </w:rPr>
         <w:lastRenderedPageBreak/>
         <w:drawing>
           <wp:anchor distT="0" distB="0" distL="114300" distR="114300" simplePos="0" relativeHeight="251681792" behindDoc="0" locked="0" layoutInCell="1" allowOverlap="1" wp14:anchorId="7B2CF24D" wp14:editId="27EC529A">
@@ -2131,6 +2443,9 @@
         </w:drawing>
       </w:r>
       <w:r>
+        <w:rPr>
+          <w:noProof/>
+        </w:rPr>
         <w:drawing>
           <wp:anchor distT="0" distB="0" distL="114300" distR="114300" simplePos="0" relativeHeight="251682816" behindDoc="0" locked="0" layoutInCell="1" allowOverlap="1" wp14:anchorId="1EABEF27" wp14:editId="40C9F12F">
             <wp:simplePos x="0" y="0"/>
@@ -2181,8 +2496,13 @@
           </wp:anchor>
         </w:drawing>
       </w:r>
-      <w:r>
-        <w:t>AsErrorHandlerTask: si tratta del task di sicurezza della vettura, in grado di ingaggiare l’EBS, ovvero il sistema di frenata di emergenza. Questo task controlla che entrambe le linee CAN siano funzionanti, che il sistema di bloccaggio remoto sia collegato e che ci sia pressione nel sistema EBS. In caso di errore o incongruenze, spegne immediatamente il motore e attiva l’EBS.</w:t>
+      <w:proofErr w:type="spellStart"/>
+      <w:r>
+        <w:t>AsErrorHandlerTask</w:t>
+      </w:r>
+      <w:proofErr w:type="spellEnd"/>
+      <w:r>
+        <w:t>: si tratta del task di sicurezza della vettura, in grado di ingaggiare l’EBS, ovvero il sistema di frenata di emergenza. Questo task controlla che entrambe le linee CAN siano funzionanti, che il sistema di bloccaggio remoto sia collegato e che ci sia pressione nel sistema EBS. In caso di errore o incongruenze, spegne immediatamente il motore e attiva l’EBS.</w:t>
       </w:r>
       <w:r>
         <w:rPr>
@@ -2198,13 +2518,29 @@
       </w:r>
     </w:p>
     <w:p>
+      <w:proofErr w:type="spellStart"/>
       <w:r>
         <w:lastRenderedPageBreak/>
-        <w:t>CheckModeTask: è il task in grado di riconoscere la modalità di funzionamento che vogliamo utilizzare, quindi manuale oppure driverless, e di conseguenza va ad attivare solamente i task necessari. In modalità manuale i task driverless non sono in funzione e viceversa, in modo tale da ottimizzare il funzionamento del programma ed eseguire solo lo stretto necessario. La modalità di funzionamento è commutata tramite un selettore al volante. Per cambiare modalità è necessario eseguire un power-cycle.</w:t>
-      </w:r>
-    </w:p>
-    <w:p>
-      <w:r>
+        <w:t>CheckModeTask</w:t>
+      </w:r>
+      <w:proofErr w:type="spellEnd"/>
+      <w:r>
+        <w:t>: è il task in grado di riconoscere la modalità di funzionamento che vogliamo utilizzare, quindi manuale oppure driverless, e di conseguenza va ad attivare solamente i task necessari. In modalità manuale i task driverless non sono in funzione e viceversa, in modo tale da ottimizzare il funzionamento del programma ed eseguire solo lo stretto necessario. La modalità di funzionamento è commutata tramite un selettore al volante. Per cambiare modalità è necessario eseguire un power-</w:t>
+      </w:r>
+      <w:proofErr w:type="spellStart"/>
+      <w:r>
+        <w:t>cycle</w:t>
+      </w:r>
+      <w:proofErr w:type="spellEnd"/>
+      <w:r>
+        <w:t>.</w:t>
+      </w:r>
+    </w:p>
+    <w:p>
+      <w:r>
+        <w:rPr>
+          <w:noProof/>
+        </w:rPr>
         <w:drawing>
           <wp:anchor distT="0" distB="0" distL="114300" distR="114300" simplePos="0" relativeHeight="251684864" behindDoc="0" locked="0" layoutInCell="1" allowOverlap="1" wp14:anchorId="75FD0462" wp14:editId="1952133B">
             <wp:simplePos x="0" y="0"/>
@@ -2262,6 +2598,9 @@
         </w:drawing>
       </w:r>
       <w:r>
+        <w:rPr>
+          <w:noProof/>
+        </w:rPr>
         <w:drawing>
           <wp:anchor distT="0" distB="0" distL="114300" distR="114300" simplePos="0" relativeHeight="251685888" behindDoc="0" locked="0" layoutInCell="1" allowOverlap="1" wp14:anchorId="4442D2A6" wp14:editId="5EE04FC4">
             <wp:simplePos x="0" y="0"/>
@@ -2330,6 +2669,9 @@
     </w:p>
     <w:p>
       <w:r>
+        <w:rPr>
+          <w:noProof/>
+        </w:rPr>
         <w:lastRenderedPageBreak/>
         <w:drawing>
           <wp:anchor distT="0" distB="0" distL="114300" distR="114300" simplePos="0" relativeHeight="251687936" behindDoc="0" locked="0" layoutInCell="1" allowOverlap="1" wp14:anchorId="6CFF5B98" wp14:editId="20A72017">
@@ -2387,8 +2729,37 @@
           </wp:anchor>
         </w:drawing>
       </w:r>
-      <w:r>
-        <w:t>ASBCheckTask: si tratta del task che gestisce l’ASB, o Autonomous System Brake. Essendo l’impianto frenante un dispositivo di sicurezza, il regolamento ci impone un controllo sequenziale di tutti i sensori di pressione riguardanti il suddetto impianto. In caso non sia tutto ok, il task va in errore e spegne il motore, non permettendo di fatti che la vettura possa procedere con le operazioni. Inoltre, manda anche un messaggio di errore a display. Nel caso vada tutto bene invece, da il via libera al PC per la modalità di guida.</w:t>
+      <w:proofErr w:type="spellStart"/>
+      <w:r>
+        <w:t>ASBCheckTask</w:t>
+      </w:r>
+      <w:proofErr w:type="spellEnd"/>
+      <w:r>
+        <w:t xml:space="preserve">: si tratta del task che gestisce l’ASB, o </w:t>
+      </w:r>
+      <w:proofErr w:type="spellStart"/>
+      <w:r>
+        <w:t>Autonomous</w:t>
+      </w:r>
+      <w:proofErr w:type="spellEnd"/>
+      <w:r>
+        <w:t xml:space="preserve"> System </w:t>
+      </w:r>
+      <w:proofErr w:type="spellStart"/>
+      <w:r>
+        <w:t>Brake</w:t>
+      </w:r>
+      <w:proofErr w:type="spellEnd"/>
+      <w:r>
+        <w:t xml:space="preserve">. Essendo l’impianto frenante un dispositivo di sicurezza, il regolamento ci impone un controllo sequenziale di tutti i sensori di pressione riguardanti il suddetto impianto. In caso non sia tutto ok, il task va in errore e spegne il motore, non permettendo di fatti che la vettura possa procedere con le operazioni. Inoltre, manda anche un messaggio di errore a display. Nel caso vada tutto bene invece, </w:t>
+      </w:r>
+      <w:proofErr w:type="gramStart"/>
+      <w:r>
+        <w:t>da il</w:t>
+      </w:r>
+      <w:proofErr w:type="gramEnd"/>
+      <w:r>
+        <w:t xml:space="preserve"> via libera al PC per la modalità di guida.</w:t>
       </w:r>
       <w:r>
         <w:rPr>
@@ -2400,6 +2771,9 @@
     <w:p/>
     <w:p>
       <w:r>
+        <w:rPr>
+          <w:noProof/>
+        </w:rPr>
         <w:lastRenderedPageBreak/>
         <w:drawing>
           <wp:anchor distT="0" distB="0" distL="114300" distR="114300" simplePos="0" relativeHeight="251686912" behindDoc="0" locked="0" layoutInCell="1" allowOverlap="1" wp14:anchorId="5779FF6E" wp14:editId="1B157145">
@@ -2481,7 +2855,23 @@
     </w:p>
     <w:p>
       <w:r>
-        <w:t>Dopo aver completato Activity Diagram e Object Diagram, abbiamo scritto il codice in C e abbiamo misurato i tempi di esecuzione dei vari task. Sorprendentemente, alcuni task hanno tempi di esecuzione di qualche microsecondo, data la frequenza di clock di 216MHz del nostro microcontrollore.</w:t>
+        <w:t xml:space="preserve">Dopo aver completato Activity </w:t>
+      </w:r>
+      <w:proofErr w:type="spellStart"/>
+      <w:r>
+        <w:t>Diagram</w:t>
+      </w:r>
+      <w:proofErr w:type="spellEnd"/>
+      <w:r>
+        <w:t xml:space="preserve"> e Object </w:t>
+      </w:r>
+      <w:proofErr w:type="spellStart"/>
+      <w:r>
+        <w:t>Diagram</w:t>
+      </w:r>
+      <w:proofErr w:type="spellEnd"/>
+      <w:r>
+        <w:t>, abbiamo scritto il codice in C e abbiamo misurato i tempi di esecuzione dei vari task. Sorprendentemente, alcuni task hanno tempi di esecuzione di qualche microsecondo, data la frequenza di clock di 216MHz del nostro microcontrollore.</w:t>
       </w:r>
     </w:p>
     <w:sectPr>
@@ -2495,7 +2885,7 @@
 </file>
 
 <file path=word/endnotes.xml><?xml version="1.0" encoding="utf-8"?>
-<w:endnotes xmlns:wpc="http://schemas.microsoft.com/office/word/2010/wordprocessingCanvas" xmlns:cx="http://schemas.microsoft.com/office/drawing/2014/chartex" xmlns:cx1="http://schemas.microsoft.com/office/drawing/2015/9/8/chartex" xmlns:cx2="http://schemas.microsoft.com/office/drawing/2015/10/21/chartex" xmlns:cx3="http://schemas.microsoft.com/office/drawing/2016/5/9/chartex" xmlns:cx4="http://schemas.microsoft.com/office/drawing/2016/5/10/chartex" xmlns:cx5="http://schemas.microsoft.com/office/drawing/2016/5/11/chartex" xmlns:cx6="http://schemas.microsoft.com/office/drawing/2016/5/12/chartex" xmlns:cx7="http://schemas.microsoft.com/office/drawing/2016/5/13/chartex" xmlns:cx8="http://schemas.microsoft.com/office/drawing/2016/5/14/chartex" xmlns:mc="http://schemas.openxmlformats.org/markup-compatibility/2006" xmlns:aink="http://schemas.microsoft.com/office/drawing/2016/ink" xmlns:am3d="http://schemas.microsoft.com/office/drawing/2017/model3d" xmlns:o="urn:schemas-microsoft-com:office:office" xmlns:oel="http://schemas.microsoft.com/office/2019/extlst" xmlns:r="http://schemas.openxmlformats.org/officeDocument/2006/relationships" xmlns:m="http://schemas.openxmlformats.org/officeDocument/2006/math" xmlns:v="urn:schemas-microsoft-com:vml" xmlns:wp14="http://schemas.microsoft.com/office/word/2010/wordprocessingDrawing" xmlns:wp="http://schemas.openxmlformats.org/drawingml/2006/wordprocessingDrawing" xmlns:w10="urn:schemas-microsoft-com:office:word" xmlns:w="http://schemas.openxmlformats.org/wordprocessingml/2006/main" xmlns:w14="http://schemas.microsoft.com/office/word/2010/wordml" xmlns:w15="http://schemas.microsoft.com/office/word/2012/wordml" xmlns:w16cex="http://schemas.microsoft.com/office/word/2018/wordml/cex" xmlns:w16cid="http://schemas.microsoft.com/office/word/2016/wordml/cid" xmlns:w16="http://schemas.microsoft.com/office/word/2018/wordml" xmlns:w16du="http://schemas.microsoft.com/office/word/2023/wordml/word16du" xmlns:w16sdtdh="http://schemas.microsoft.com/office/word/2020/wordml/sdtdatahash" xmlns:w16se="http://schemas.microsoft.com/office/word/2015/wordml/symex" xmlns:wpg="http://schemas.microsoft.com/office/word/2010/wordprocessingGroup" xmlns:wpi="http://schemas.microsoft.com/office/word/2010/wordprocessingInk" xmlns:wne="http://schemas.microsoft.com/office/word/2006/wordml" xmlns:wps="http://schemas.microsoft.com/office/word/2010/wordprocessingShape" mc:Ignorable="w14 w15 w16se w16cid w16 w16cex w16sdtdh w16du wp14">
+<w:endnotes xmlns:wpc="http://schemas.microsoft.com/office/word/2010/wordprocessingCanvas" xmlns:cx="http://schemas.microsoft.com/office/drawing/2014/chartex" xmlns:cx1="http://schemas.microsoft.com/office/drawing/2015/9/8/chartex" xmlns:cx2="http://schemas.microsoft.com/office/drawing/2015/10/21/chartex" xmlns:cx3="http://schemas.microsoft.com/office/drawing/2016/5/9/chartex" xmlns:cx4="http://schemas.microsoft.com/office/drawing/2016/5/10/chartex" xmlns:cx5="http://schemas.microsoft.com/office/drawing/2016/5/11/chartex" xmlns:cx6="http://schemas.microsoft.com/office/drawing/2016/5/12/chartex" xmlns:cx7="http://schemas.microsoft.com/office/drawing/2016/5/13/chartex" xmlns:cx8="http://schemas.microsoft.com/office/drawing/2016/5/14/chartex" xmlns:mc="http://schemas.openxmlformats.org/markup-compatibility/2006" xmlns:aink="http://schemas.microsoft.com/office/drawing/2016/ink" xmlns:am3d="http://schemas.microsoft.com/office/drawing/2017/model3d" xmlns:o="urn:schemas-microsoft-com:office:office" xmlns:oel="http://schemas.microsoft.com/office/2019/extlst" xmlns:r="http://schemas.openxmlformats.org/officeDocument/2006/relationships" xmlns:m="http://schemas.openxmlformats.org/officeDocument/2006/math" xmlns:v="urn:schemas-microsoft-com:vml" xmlns:wp14="http://schemas.microsoft.com/office/word/2010/wordprocessingDrawing" xmlns:wp="http://schemas.openxmlformats.org/drawingml/2006/wordprocessingDrawing" xmlns:w10="urn:schemas-microsoft-com:office:word" xmlns:w="http://schemas.openxmlformats.org/wordprocessingml/2006/main" xmlns:w14="http://schemas.microsoft.com/office/word/2010/wordml" xmlns:w15="http://schemas.microsoft.com/office/word/2012/wordml" xmlns:w16cex="http://schemas.microsoft.com/office/word/2018/wordml/cex" xmlns:w16cid="http://schemas.microsoft.com/office/word/2016/wordml/cid" xmlns:w16="http://schemas.microsoft.com/office/word/2018/wordml" xmlns:w16sdtdh="http://schemas.microsoft.com/office/word/2020/wordml/sdtdatahash" xmlns:w16se="http://schemas.microsoft.com/office/word/2015/wordml/symex" xmlns:wpg="http://schemas.microsoft.com/office/word/2010/wordprocessingGroup" xmlns:wpi="http://schemas.microsoft.com/office/word/2010/wordprocessingInk" xmlns:wne="http://schemas.microsoft.com/office/word/2006/wordml" xmlns:wps="http://schemas.microsoft.com/office/word/2010/wordprocessingShape" mc:Ignorable="w14 w15 w16se w16cid w16 w16cex w16sdtdh wp14">
   <w:endnote w:type="separator" w:id="-1">
     <w:p>
       <w:r>
@@ -2514,7 +2904,7 @@
 </file>
 
 <file path=word/footnotes.xml><?xml version="1.0" encoding="utf-8"?>
-<w:footnotes xmlns:wpc="http://schemas.microsoft.com/office/word/2010/wordprocessingCanvas" xmlns:cx="http://schemas.microsoft.com/office/drawing/2014/chartex" xmlns:cx1="http://schemas.microsoft.com/office/drawing/2015/9/8/chartex" xmlns:cx2="http://schemas.microsoft.com/office/drawing/2015/10/21/chartex" xmlns:cx3="http://schemas.microsoft.com/office/drawing/2016/5/9/chartex" xmlns:cx4="http://schemas.microsoft.com/office/drawing/2016/5/10/chartex" xmlns:cx5="http://schemas.microsoft.com/office/drawing/2016/5/11/chartex" xmlns:cx6="http://schemas.microsoft.com/office/drawing/2016/5/12/chartex" xmlns:cx7="http://schemas.microsoft.com/office/drawing/2016/5/13/chartex" xmlns:cx8="http://schemas.microsoft.com/office/drawing/2016/5/14/chartex" xmlns:mc="http://schemas.openxmlformats.org/markup-compatibility/2006" xmlns:aink="http://schemas.microsoft.com/office/drawing/2016/ink" xmlns:am3d="http://schemas.microsoft.com/office/drawing/2017/model3d" xmlns:o="urn:schemas-microsoft-com:office:office" xmlns:oel="http://schemas.microsoft.com/office/2019/extlst" xmlns:r="http://schemas.openxmlformats.org/officeDocument/2006/relationships" xmlns:m="http://schemas.openxmlformats.org/officeDocument/2006/math" xmlns:v="urn:schemas-microsoft-com:vml" xmlns:wp14="http://schemas.microsoft.com/office/word/2010/wordprocessingDrawing" xmlns:wp="http://schemas.openxmlformats.org/drawingml/2006/wordprocessingDrawing" xmlns:w10="urn:schemas-microsoft-com:office:word" xmlns:w="http://schemas.openxmlformats.org/wordprocessingml/2006/main" xmlns:w14="http://schemas.microsoft.com/office/word/2010/wordml" xmlns:w15="http://schemas.microsoft.com/office/word/2012/wordml" xmlns:w16cex="http://schemas.microsoft.com/office/word/2018/wordml/cex" xmlns:w16cid="http://schemas.microsoft.com/office/word/2016/wordml/cid" xmlns:w16="http://schemas.microsoft.com/office/word/2018/wordml" xmlns:w16du="http://schemas.microsoft.com/office/word/2023/wordml/word16du" xmlns:w16sdtdh="http://schemas.microsoft.com/office/word/2020/wordml/sdtdatahash" xmlns:w16se="http://schemas.microsoft.com/office/word/2015/wordml/symex" xmlns:wpg="http://schemas.microsoft.com/office/word/2010/wordprocessingGroup" xmlns:wpi="http://schemas.microsoft.com/office/word/2010/wordprocessingInk" xmlns:wne="http://schemas.microsoft.com/office/word/2006/wordml" xmlns:wps="http://schemas.microsoft.com/office/word/2010/wordprocessingShape" mc:Ignorable="w14 w15 w16se w16cid w16 w16cex w16sdtdh w16du wp14">
+<w:footnotes xmlns:wpc="http://schemas.microsoft.com/office/word/2010/wordprocessingCanvas" xmlns:cx="http://schemas.microsoft.com/office/drawing/2014/chartex" xmlns:cx1="http://schemas.microsoft.com/office/drawing/2015/9/8/chartex" xmlns:cx2="http://schemas.microsoft.com/office/drawing/2015/10/21/chartex" xmlns:cx3="http://schemas.microsoft.com/office/drawing/2016/5/9/chartex" xmlns:cx4="http://schemas.microsoft.com/office/drawing/2016/5/10/chartex" xmlns:cx5="http://schemas.microsoft.com/office/drawing/2016/5/11/chartex" xmlns:cx6="http://schemas.microsoft.com/office/drawing/2016/5/12/chartex" xmlns:cx7="http://schemas.microsoft.com/office/drawing/2016/5/13/chartex" xmlns:cx8="http://schemas.microsoft.com/office/drawing/2016/5/14/chartex" xmlns:mc="http://schemas.openxmlformats.org/markup-compatibility/2006" xmlns:aink="http://schemas.microsoft.com/office/drawing/2016/ink" xmlns:am3d="http://schemas.microsoft.com/office/drawing/2017/model3d" xmlns:o="urn:schemas-microsoft-com:office:office" xmlns:oel="http://schemas.microsoft.com/office/2019/extlst" xmlns:r="http://schemas.openxmlformats.org/officeDocument/2006/relationships" xmlns:m="http://schemas.openxmlformats.org/officeDocument/2006/math" xmlns:v="urn:schemas-microsoft-com:vml" xmlns:wp14="http://schemas.microsoft.com/office/word/2010/wordprocessingDrawing" xmlns:wp="http://schemas.openxmlformats.org/drawingml/2006/wordprocessingDrawing" xmlns:w10="urn:schemas-microsoft-com:office:word" xmlns:w="http://schemas.openxmlformats.org/wordprocessingml/2006/main" xmlns:w14="http://schemas.microsoft.com/office/word/2010/wordml" xmlns:w15="http://schemas.microsoft.com/office/word/2012/wordml" xmlns:w16cex="http://schemas.microsoft.com/office/word/2018/wordml/cex" xmlns:w16cid="http://schemas.microsoft.com/office/word/2016/wordml/cid" xmlns:w16="http://schemas.microsoft.com/office/word/2018/wordml" xmlns:w16sdtdh="http://schemas.microsoft.com/office/word/2020/wordml/sdtdatahash" xmlns:w16se="http://schemas.microsoft.com/office/word/2015/wordml/symex" xmlns:wpg="http://schemas.microsoft.com/office/word/2010/wordprocessingGroup" xmlns:wpi="http://schemas.microsoft.com/office/word/2010/wordprocessingInk" xmlns:wne="http://schemas.microsoft.com/office/word/2006/wordml" xmlns:wps="http://schemas.microsoft.com/office/word/2010/wordprocessingShape" mc:Ignorable="w14 w15 w16se w16cid w16 w16cex w16sdtdh wp14">
   <w:footnote w:type="separator" w:id="-1">
     <w:p>
       <w:r>
@@ -2533,7 +2923,7 @@
 </file>
 
 <file path=word/numbering.xml><?xml version="1.0" encoding="utf-8"?>
-<w:numbering xmlns:wpc="http://schemas.microsoft.com/office/word/2010/wordprocessingCanvas" xmlns:cx="http://schemas.microsoft.com/office/drawing/2014/chartex" xmlns:cx1="http://schemas.microsoft.com/office/drawing/2015/9/8/chartex" xmlns:cx2="http://schemas.microsoft.com/office/drawing/2015/10/21/chartex" xmlns:cx3="http://schemas.microsoft.com/office/drawing/2016/5/9/chartex" xmlns:cx4="http://schemas.microsoft.com/office/drawing/2016/5/10/chartex" xmlns:cx5="http://schemas.microsoft.com/office/drawing/2016/5/11/chartex" xmlns:cx6="http://schemas.microsoft.com/office/drawing/2016/5/12/chartex" xmlns:cx7="http://schemas.microsoft.com/office/drawing/2016/5/13/chartex" xmlns:cx8="http://schemas.microsoft.com/office/drawing/2016/5/14/chartex" xmlns:mc="http://schemas.openxmlformats.org/markup-compatibility/2006" xmlns:aink="http://schemas.microsoft.com/office/drawing/2016/ink" xmlns:am3d="http://schemas.microsoft.com/office/drawing/2017/model3d" xmlns:o="urn:schemas-microsoft-com:office:office" xmlns:oel="http://schemas.microsoft.com/office/2019/extlst" xmlns:r="http://schemas.openxmlformats.org/officeDocument/2006/relationships" xmlns:m="http://schemas.openxmlformats.org/officeDocument/2006/math" xmlns:v="urn:schemas-microsoft-com:vml" xmlns:wp14="http://schemas.microsoft.com/office/word/2010/wordprocessingDrawing" xmlns:wp="http://schemas.openxmlformats.org/drawingml/2006/wordprocessingDrawing" xmlns:w10="urn:schemas-microsoft-com:office:word" xmlns:w="http://schemas.openxmlformats.org/wordprocessingml/2006/main" xmlns:w14="http://schemas.microsoft.com/office/word/2010/wordml" xmlns:w15="http://schemas.microsoft.com/office/word/2012/wordml" xmlns:w16cex="http://schemas.microsoft.com/office/word/2018/wordml/cex" xmlns:w16cid="http://schemas.microsoft.com/office/word/2016/wordml/cid" xmlns:w16="http://schemas.microsoft.com/office/word/2018/wordml" xmlns:w16du="http://schemas.microsoft.com/office/word/2023/wordml/word16du" xmlns:w16sdtdh="http://schemas.microsoft.com/office/word/2020/wordml/sdtdatahash" xmlns:w16se="http://schemas.microsoft.com/office/word/2015/wordml/symex" xmlns:wpg="http://schemas.microsoft.com/office/word/2010/wordprocessingGroup" xmlns:wpi="http://schemas.microsoft.com/office/word/2010/wordprocessingInk" xmlns:wne="http://schemas.microsoft.com/office/word/2006/wordml" xmlns:wps="http://schemas.microsoft.com/office/word/2010/wordprocessingShape" mc:Ignorable="w14 w15 w16se w16cid w16 w16cex w16sdtdh w16du wp14">
+<w:numbering xmlns:wpc="http://schemas.microsoft.com/office/word/2010/wordprocessingCanvas" xmlns:cx="http://schemas.microsoft.com/office/drawing/2014/chartex" xmlns:cx1="http://schemas.microsoft.com/office/drawing/2015/9/8/chartex" xmlns:cx2="http://schemas.microsoft.com/office/drawing/2015/10/21/chartex" xmlns:cx3="http://schemas.microsoft.com/office/drawing/2016/5/9/chartex" xmlns:cx4="http://schemas.microsoft.com/office/drawing/2016/5/10/chartex" xmlns:cx5="http://schemas.microsoft.com/office/drawing/2016/5/11/chartex" xmlns:cx6="http://schemas.microsoft.com/office/drawing/2016/5/12/chartex" xmlns:cx7="http://schemas.microsoft.com/office/drawing/2016/5/13/chartex" xmlns:cx8="http://schemas.microsoft.com/office/drawing/2016/5/14/chartex" xmlns:mc="http://schemas.openxmlformats.org/markup-compatibility/2006" xmlns:aink="http://schemas.microsoft.com/office/drawing/2016/ink" xmlns:am3d="http://schemas.microsoft.com/office/drawing/2017/model3d" xmlns:o="urn:schemas-microsoft-com:office:office" xmlns:oel="http://schemas.microsoft.com/office/2019/extlst" xmlns:r="http://schemas.openxmlformats.org/officeDocument/2006/relationships" xmlns:m="http://schemas.openxmlformats.org/officeDocument/2006/math" xmlns:v="urn:schemas-microsoft-com:vml" xmlns:wp14="http://schemas.microsoft.com/office/word/2010/wordprocessingDrawing" xmlns:wp="http://schemas.openxmlformats.org/drawingml/2006/wordprocessingDrawing" xmlns:w10="urn:schemas-microsoft-com:office:word" xmlns:w="http://schemas.openxmlformats.org/wordprocessingml/2006/main" xmlns:w14="http://schemas.microsoft.com/office/word/2010/wordml" xmlns:w15="http://schemas.microsoft.com/office/word/2012/wordml" xmlns:w16cex="http://schemas.microsoft.com/office/word/2018/wordml/cex" xmlns:w16cid="http://schemas.microsoft.com/office/word/2016/wordml/cid" xmlns:w16="http://schemas.microsoft.com/office/word/2018/wordml" xmlns:w16sdtdh="http://schemas.microsoft.com/office/word/2020/wordml/sdtdatahash" xmlns:w16se="http://schemas.microsoft.com/office/word/2015/wordml/symex" xmlns:wpg="http://schemas.microsoft.com/office/word/2010/wordprocessingGroup" xmlns:wpi="http://schemas.microsoft.com/office/word/2010/wordprocessingInk" xmlns:wne="http://schemas.microsoft.com/office/word/2006/wordml" xmlns:wps="http://schemas.microsoft.com/office/word/2010/wordprocessingShape" mc:Ignorable="w14 w15 w16se w16cid w16 w16cex w16sdtdh wp14">
   <w:abstractNum w:abstractNumId="0" w15:restartNumberingAfterBreak="0">
     <w:nsid w:val="330A3D36"/>
     <w:multiLevelType w:val="hybridMultilevel"/>
@@ -3002,7 +3392,7 @@
 </file>
 
 <file path=word/styles.xml><?xml version="1.0" encoding="utf-8"?>
-<w:styles xmlns:mc="http://schemas.openxmlformats.org/markup-compatibility/2006" xmlns:r="http://schemas.openxmlformats.org/officeDocument/2006/relationships" xmlns:w="http://schemas.openxmlformats.org/wordprocessingml/2006/main" xmlns:w14="http://schemas.microsoft.com/office/word/2010/wordml" xmlns:w15="http://schemas.microsoft.com/office/word/2012/wordml" xmlns:w16cex="http://schemas.microsoft.com/office/word/2018/wordml/cex" xmlns:w16cid="http://schemas.microsoft.com/office/word/2016/wordml/cid" xmlns:w16="http://schemas.microsoft.com/office/word/2018/wordml" xmlns:w16du="http://schemas.microsoft.com/office/word/2023/wordml/word16du" xmlns:w16sdtdh="http://schemas.microsoft.com/office/word/2020/wordml/sdtdatahash" xmlns:w16se="http://schemas.microsoft.com/office/word/2015/wordml/symex" mc:Ignorable="w14 w15 w16se w16cid w16 w16cex w16sdtdh w16du">
+<w:styles xmlns:mc="http://schemas.openxmlformats.org/markup-compatibility/2006" xmlns:r="http://schemas.openxmlformats.org/officeDocument/2006/relationships" xmlns:w="http://schemas.openxmlformats.org/wordprocessingml/2006/main" xmlns:w14="http://schemas.microsoft.com/office/word/2010/wordml" xmlns:w15="http://schemas.microsoft.com/office/word/2012/wordml" xmlns:w16cex="http://schemas.microsoft.com/office/word/2018/wordml/cex" xmlns:w16cid="http://schemas.microsoft.com/office/word/2016/wordml/cid" xmlns:w16="http://schemas.microsoft.com/office/word/2018/wordml" xmlns:w16sdtdh="http://schemas.microsoft.com/office/word/2020/wordml/sdtdatahash" xmlns:w16se="http://schemas.microsoft.com/office/word/2015/wordml/symex" mc:Ignorable="w14 w15 w16se w16cid w16 w16cex w16sdtdh">
   <w:docDefaults>
     <w:rPrDefault>
       <w:rPr>

</xml_diff>

<commit_message>
Update Sommario e Frontespizio
</commit_message>
<xml_diff>
--- a/Docs/ReportSWE4ES.docx
+++ b/Docs/ReportSWE4ES.docx
@@ -1,26 +1,110 @@
 
 <file path=word/document.xml><?xml version="1.0" encoding="utf-8"?>
-<w:document xmlns:wpc="http://schemas.microsoft.com/office/word/2010/wordprocessingCanvas" xmlns:cx="http://schemas.microsoft.com/office/drawing/2014/chartex" xmlns:cx1="http://schemas.microsoft.com/office/drawing/2015/9/8/chartex" xmlns:cx2="http://schemas.microsoft.com/office/drawing/2015/10/21/chartex" xmlns:cx3="http://schemas.microsoft.com/office/drawing/2016/5/9/chartex" xmlns:cx4="http://schemas.microsoft.com/office/drawing/2016/5/10/chartex" xmlns:cx5="http://schemas.microsoft.com/office/drawing/2016/5/11/chartex" xmlns:cx6="http://schemas.microsoft.com/office/drawing/2016/5/12/chartex" xmlns:cx7="http://schemas.microsoft.com/office/drawing/2016/5/13/chartex" xmlns:cx8="http://schemas.microsoft.com/office/drawing/2016/5/14/chartex" xmlns:mc="http://schemas.openxmlformats.org/markup-compatibility/2006" xmlns:aink="http://schemas.microsoft.com/office/drawing/2016/ink" xmlns:am3d="http://schemas.microsoft.com/office/drawing/2017/model3d" xmlns:o="urn:schemas-microsoft-com:office:office" xmlns:oel="http://schemas.microsoft.com/office/2019/extlst" xmlns:r="http://schemas.openxmlformats.org/officeDocument/2006/relationships" xmlns:m="http://schemas.openxmlformats.org/officeDocument/2006/math" xmlns:v="urn:schemas-microsoft-com:vml" xmlns:wp14="http://schemas.microsoft.com/office/word/2010/wordprocessingDrawing" xmlns:wp="http://schemas.openxmlformats.org/drawingml/2006/wordprocessingDrawing" xmlns:w10="urn:schemas-microsoft-com:office:word" xmlns:w="http://schemas.openxmlformats.org/wordprocessingml/2006/main" xmlns:w14="http://schemas.microsoft.com/office/word/2010/wordml" xmlns:w15="http://schemas.microsoft.com/office/word/2012/wordml" xmlns:w16cex="http://schemas.microsoft.com/office/word/2018/wordml/cex" xmlns:w16cid="http://schemas.microsoft.com/office/word/2016/wordml/cid" xmlns:w16="http://schemas.microsoft.com/office/word/2018/wordml" xmlns:w16sdtdh="http://schemas.microsoft.com/office/word/2020/wordml/sdtdatahash" xmlns:w16se="http://schemas.microsoft.com/office/word/2015/wordml/symex" xmlns:wpg="http://schemas.microsoft.com/office/word/2010/wordprocessingGroup" xmlns:wpi="http://schemas.microsoft.com/office/word/2010/wordprocessingInk" xmlns:wne="http://schemas.microsoft.com/office/word/2006/wordml" xmlns:wps="http://schemas.microsoft.com/office/word/2010/wordprocessingShape" mc:Ignorable="w14 w15 w16se w16cid w16 w16cex w16sdtdh wp14">
+<w:document xmlns:wpc="http://schemas.microsoft.com/office/word/2010/wordprocessingCanvas" xmlns:cx="http://schemas.microsoft.com/office/drawing/2014/chartex" xmlns:cx1="http://schemas.microsoft.com/office/drawing/2015/9/8/chartex" xmlns:cx2="http://schemas.microsoft.com/office/drawing/2015/10/21/chartex" xmlns:cx3="http://schemas.microsoft.com/office/drawing/2016/5/9/chartex" xmlns:cx4="http://schemas.microsoft.com/office/drawing/2016/5/10/chartex" xmlns:cx5="http://schemas.microsoft.com/office/drawing/2016/5/11/chartex" xmlns:cx6="http://schemas.microsoft.com/office/drawing/2016/5/12/chartex" xmlns:cx7="http://schemas.microsoft.com/office/drawing/2016/5/13/chartex" xmlns:cx8="http://schemas.microsoft.com/office/drawing/2016/5/14/chartex" xmlns:mc="http://schemas.openxmlformats.org/markup-compatibility/2006" xmlns:aink="http://schemas.microsoft.com/office/drawing/2016/ink" xmlns:am3d="http://schemas.microsoft.com/office/drawing/2017/model3d" xmlns:o="urn:schemas-microsoft-com:office:office" xmlns:oel="http://schemas.microsoft.com/office/2019/extlst" xmlns:r="http://schemas.openxmlformats.org/officeDocument/2006/relationships" xmlns:m="http://schemas.openxmlformats.org/officeDocument/2006/math" xmlns:v="urn:schemas-microsoft-com:vml" xmlns:wp14="http://schemas.microsoft.com/office/word/2010/wordprocessingDrawing" xmlns:wp="http://schemas.openxmlformats.org/drawingml/2006/wordprocessingDrawing" xmlns:w10="urn:schemas-microsoft-com:office:word" xmlns:w="http://schemas.openxmlformats.org/wordprocessingml/2006/main" xmlns:w14="http://schemas.microsoft.com/office/word/2010/wordml" xmlns:w15="http://schemas.microsoft.com/office/word/2012/wordml" xmlns:w16cex="http://schemas.microsoft.com/office/word/2018/wordml/cex" xmlns:w16cid="http://schemas.microsoft.com/office/word/2016/wordml/cid" xmlns:w16="http://schemas.microsoft.com/office/word/2018/wordml" xmlns:w16du="http://schemas.microsoft.com/office/word/2023/wordml/word16du" xmlns:w16sdtdh="http://schemas.microsoft.com/office/word/2020/wordml/sdtdatahash" xmlns:w16se="http://schemas.microsoft.com/office/word/2015/wordml/symex" xmlns:wpg="http://schemas.microsoft.com/office/word/2010/wordprocessingGroup" xmlns:wpi="http://schemas.microsoft.com/office/word/2010/wordprocessingInk" xmlns:wne="http://schemas.microsoft.com/office/word/2006/wordml" xmlns:wps="http://schemas.microsoft.com/office/word/2010/wordprocessingShape" mc:Ignorable="w14 w15 w16se w16cid w16 w16cex w16sdtdh w16du wp14">
   <w:body>
     <w:p>
-      <w:r>
-        <w:rPr>
+      <w:pPr>
+        <w:rPr>
+          <w:b/>
+          <w:sz w:val="72"/>
+          <w:szCs w:val="72"/>
+        </w:rPr>
+      </w:pPr>
+      <w:r>
+        <w:rPr>
+          <w:b/>
           <w:noProof/>
+          <w:sz w:val="72"/>
+          <w:szCs w:val="72"/>
+        </w:rPr>
+        <w:drawing>
+          <wp:anchor distT="0" distB="0" distL="114300" distR="114300" simplePos="0" relativeHeight="251691008" behindDoc="0" locked="0" layoutInCell="1" allowOverlap="1" wp14:anchorId="2F56A0AA" wp14:editId="3996BF18">
+            <wp:simplePos x="0" y="0"/>
+            <wp:positionH relativeFrom="column">
+              <wp:posOffset>-116840</wp:posOffset>
+            </wp:positionH>
+            <wp:positionV relativeFrom="page">
+              <wp:posOffset>457200</wp:posOffset>
+            </wp:positionV>
+            <wp:extent cx="2997200" cy="1714500"/>
+            <wp:effectExtent l="0" t="0" r="0" b="0"/>
+            <wp:wrapTopAndBottom/>
+            <wp:docPr id="5" name="Picture 2" descr="Immagine che contiene testo, logo, Elementi grafici, Carattere&#10;&#10;Descrizione generata automaticamente">
+              <a:extLst xmlns:a="http://schemas.openxmlformats.org/drawingml/2006/main">
+                <a:ext uri="{FF2B5EF4-FFF2-40B4-BE49-F238E27FC236}">
+                  <a16:creationId xmlns:a16="http://schemas.microsoft.com/office/drawing/2014/main" id="{2148A966-17F1-11DD-338B-E78BF0A0CFB6}"/>
+                </a:ext>
+              </a:extLst>
+            </wp:docPr>
+            <wp:cNvGraphicFramePr/>
+            <a:graphic xmlns:a="http://schemas.openxmlformats.org/drawingml/2006/main">
+              <a:graphicData uri="http://schemas.openxmlformats.org/drawingml/2006/picture">
+                <pic:pic xmlns:pic="http://schemas.openxmlformats.org/drawingml/2006/picture">
+                  <pic:nvPicPr>
+                    <pic:cNvPr id="5" name="Picture 2" descr="Immagine che contiene testo, logo, Elementi grafici, Carattere&#10;&#10;Descrizione generata automaticamente">
+                      <a:extLst>
+                        <a:ext uri="{FF2B5EF4-FFF2-40B4-BE49-F238E27FC236}">
+                          <a16:creationId xmlns:a16="http://schemas.microsoft.com/office/drawing/2014/main" id="{2148A966-17F1-11DD-338B-E78BF0A0CFB6}"/>
+                        </a:ext>
+                      </a:extLst>
+                    </pic:cNvPr>
+                    <pic:cNvPicPr/>
+                  </pic:nvPicPr>
+                  <pic:blipFill>
+                    <a:blip r:embed="rId8" cstate="print">
+                      <a:extLst>
+                        <a:ext uri="{28A0092B-C50C-407E-A947-70E740481C1C}">
+                          <a14:useLocalDpi xmlns:a14="http://schemas.microsoft.com/office/drawing/2010/main" val="0"/>
+                        </a:ext>
+                      </a:extLst>
+                    </a:blip>
+                    <a:srcRect l="16057" t="18494" r="15558" b="22816"/>
+                    <a:stretch>
+                      <a:fillRect/>
+                    </a:stretch>
+                  </pic:blipFill>
+                  <pic:spPr bwMode="auto">
+                    <a:xfrm>
+                      <a:off x="0" y="0"/>
+                      <a:ext cx="2997200" cy="1714500"/>
+                    </a:xfrm>
+                    <a:prstGeom prst="rect">
+                      <a:avLst/>
+                    </a:prstGeom>
+                    <a:noFill/>
+                  </pic:spPr>
+                </pic:pic>
+              </a:graphicData>
+            </a:graphic>
+            <wp14:sizeRelH relativeFrom="page">
+              <wp14:pctWidth>0</wp14:pctWidth>
+            </wp14:sizeRelH>
+            <wp14:sizeRelV relativeFrom="page">
+              <wp14:pctHeight>0</wp14:pctHeight>
+            </wp14:sizeRelV>
+          </wp:anchor>
+        </w:drawing>
+      </w:r>
+      <w:r>
+        <w:rPr>
+          <w:sz w:val="32"/>
+          <w:szCs w:val="32"/>
+          <w:lang w:bidi="hi-IN"/>
         </w:rPr>
         <mc:AlternateContent>
           <mc:Choice Requires="wps">
             <w:drawing>
-              <wp:anchor distT="0" distB="0" distL="114300" distR="114300" simplePos="0" relativeHeight="251662336" behindDoc="0" locked="0" layoutInCell="1" allowOverlap="1" wp14:anchorId="67BE4000" wp14:editId="2C97284D">
+              <wp:anchor distT="0" distB="0" distL="114300" distR="114300" simplePos="0" relativeHeight="251696128" behindDoc="0" locked="0" layoutInCell="1" allowOverlap="1" wp14:anchorId="1F1D836B" wp14:editId="19AE1062">
                 <wp:simplePos x="0" y="0"/>
-                <wp:positionH relativeFrom="margin">
-                  <wp:align>center</wp:align>
+                <wp:positionH relativeFrom="column">
+                  <wp:posOffset>3458210</wp:posOffset>
                 </wp:positionH>
                 <wp:positionV relativeFrom="paragraph">
-                  <wp:posOffset>4396105</wp:posOffset>
+                  <wp:posOffset>370205</wp:posOffset>
                 </wp:positionV>
-                <wp:extent cx="2933700" cy="1325245"/>
+                <wp:extent cx="3155950" cy="1325563"/>
                 <wp:effectExtent l="0" t="0" r="0" b="0"/>
-                <wp:wrapTopAndBottom/>
+                <wp:wrapNone/>
                 <wp:docPr id="6" name="Titolo 1">
                   <a:extLst xmlns:a="http://schemas.openxmlformats.org/drawingml/2006/main">
                     <a:ext uri="{FF2B5EF4-FFF2-40B4-BE49-F238E27FC236}">
@@ -36,7 +120,7 @@
                       <wps:spPr>
                         <a:xfrm>
                           <a:off x="0" y="0"/>
-                          <a:ext cx="2933700" cy="1325245"/>
+                          <a:ext cx="3155950" cy="1325563"/>
                         </a:xfrm>
                         <a:prstGeom prst="rect">
                           <a:avLst/>
@@ -95,13 +179,13 @@
               </wp:anchor>
             </w:drawing>
           </mc:Choice>
-          <mc:Fallback xmlns:w16du="http://schemas.microsoft.com/office/word/2023/wordml/word16du">
+          <mc:Fallback>
             <w:pict>
-              <v:shapetype w14:anchorId="67BE4000" id="_x0000_t202" coordsize="21600,21600" o:spt="202" path="m,l,21600r21600,l21600,xe">
+              <v:shapetype w14:anchorId="1F1D836B" id="_x0000_t202" coordsize="21600,21600" o:spt="202" path="m,l,21600r21600,l21600,xe">
                 <v:stroke joinstyle="miter"/>
                 <v:path gradientshapeok="t" o:connecttype="rect"/>
               </v:shapetype>
-              <v:shape id="Titolo 1" o:spid="_x0000_s1026" type="#_x0000_t202" style="position:absolute;margin-left:0;margin-top:346.15pt;width:231pt;height:104.35pt;z-index:251662336;visibility:visible;mso-wrap-style:square;mso-width-percent:0;mso-wrap-distance-left:9pt;mso-wrap-distance-top:0;mso-wrap-distance-right:9pt;mso-wrap-distance-bottom:0;mso-position-horizontal:center;mso-position-horizontal-relative:margin;mso-position-vertical:absolute;mso-position-vertical-relative:text;mso-width-percent:0;mso-width-relative:margin;v-text-anchor:middle" o:gfxdata="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" filled="f" stroked="f">
+              <v:shape id="Titolo 1" o:spid="_x0000_s1026" type="#_x0000_t202" style="position:absolute;margin-left:272.3pt;margin-top:29.15pt;width:248.5pt;height:104.4pt;z-index:251696128;visibility:visible;mso-wrap-style:square;mso-width-percent:0;mso-wrap-distance-left:9pt;mso-wrap-distance-top:0;mso-wrap-distance-right:9pt;mso-wrap-distance-bottom:0;mso-position-horizontal:absolute;mso-position-horizontal-relative:text;mso-position-vertical:absolute;mso-position-vertical-relative:text;mso-width-percent:0;mso-width-relative:margin;v-text-anchor:middle" o:gfxdata="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" filled="f" stroked="f">
                 <v:textbox>
                   <w:txbxContent>
                     <w:p>
@@ -143,7 +227,6 @@
                     </w:p>
                   </w:txbxContent>
                 </v:textbox>
-                <w10:wrap type="topAndBottom" anchorx="margin"/>
               </v:shape>
             </w:pict>
           </mc:Fallback>
@@ -151,22 +234,24 @@
       </w:r>
       <w:r>
         <w:rPr>
-          <w:noProof/>
+          <w:sz w:val="32"/>
+          <w:szCs w:val="32"/>
+          <w:lang w:bidi="hi-IN"/>
         </w:rPr>
         <mc:AlternateContent>
           <mc:Choice Requires="wps">
             <w:drawing>
-              <wp:anchor distT="0" distB="0" distL="114300" distR="114300" simplePos="0" relativeHeight="251660288" behindDoc="0" locked="0" layoutInCell="1" allowOverlap="1" wp14:anchorId="4632B7BD" wp14:editId="35AF5C66">
+              <wp:anchor distT="0" distB="0" distL="114300" distR="114300" simplePos="0" relativeHeight="251694080" behindDoc="0" locked="0" layoutInCell="1" allowOverlap="1" wp14:anchorId="18526B60" wp14:editId="0CE4369E">
                 <wp:simplePos x="0" y="0"/>
-                <wp:positionH relativeFrom="margin">
-                  <wp:align>center</wp:align>
+                <wp:positionH relativeFrom="page">
+                  <wp:posOffset>4210050</wp:posOffset>
                 </wp:positionH>
                 <wp:positionV relativeFrom="paragraph">
-                  <wp:posOffset>3583305</wp:posOffset>
+                  <wp:posOffset>-455295</wp:posOffset>
                 </wp:positionV>
-                <wp:extent cx="3035300" cy="1325245"/>
+                <wp:extent cx="3232150" cy="1325563"/>
                 <wp:effectExtent l="0" t="0" r="0" b="0"/>
-                <wp:wrapTopAndBottom/>
+                <wp:wrapNone/>
                 <wp:docPr id="2" name="Titolo 1">
                   <a:extLst xmlns:a="http://schemas.openxmlformats.org/drawingml/2006/main">
                     <a:ext uri="{FF2B5EF4-FFF2-40B4-BE49-F238E27FC236}">
@@ -182,7 +267,7 @@
                       <wps:spPr>
                         <a:xfrm>
                           <a:off x="0" y="0"/>
-                          <a:ext cx="3035300" cy="1325245"/>
+                          <a:ext cx="3232150" cy="1325563"/>
                         </a:xfrm>
                         <a:prstGeom prst="rect">
                           <a:avLst/>
@@ -223,7 +308,18 @@
                                 <w:szCs w:val="132"/>
                                 <w:lang w:val="en-US"/>
                               </w:rPr>
-                              <w:t>-24</w:t>
+                              <w:t>-2</w:t>
+                            </w:r>
+                            <w:r>
+                              <w:rPr>
+                                <w:rFonts w:ascii="Formula1 Display Bold" w:eastAsiaTheme="majorEastAsia" w:hAnsi="Formula1 Display Bold" w:cstheme="majorBidi"/>
+                                <w:color w:val="000000" w:themeColor="text1"/>
+                                <w:kern w:val="24"/>
+                                <w:sz w:val="132"/>
+                                <w:szCs w:val="132"/>
+                                <w:lang w:val="en-US"/>
+                              </w:rPr>
+                              <w:t>4</w:t>
                             </w:r>
                           </w:p>
                         </w:txbxContent>
@@ -240,9 +336,9 @@
               </wp:anchor>
             </w:drawing>
           </mc:Choice>
-          <mc:Fallback xmlns:w16du="http://schemas.microsoft.com/office/word/2023/wordml/word16du">
+          <mc:Fallback>
             <w:pict>
-              <v:rect w14:anchorId="4632B7BD" id="_x0000_s1027" style="position:absolute;margin-left:0;margin-top:282.15pt;width:239pt;height:104.35pt;z-index:251660288;visibility:visible;mso-wrap-style:square;mso-width-percent:0;mso-wrap-distance-left:9pt;mso-wrap-distance-top:0;mso-wrap-distance-right:9pt;mso-wrap-distance-bottom:0;mso-position-horizontal:center;mso-position-horizontal-relative:margin;mso-position-vertical:absolute;mso-position-vertical-relative:text;mso-width-percent:0;mso-width-relative:margin;v-text-anchor:middle" o:gfxdata="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" filled="f" stroked="f">
+              <v:rect w14:anchorId="18526B60" id="_x0000_s1027" style="position:absolute;margin-left:331.5pt;margin-top:-35.85pt;width:254.5pt;height:104.4pt;z-index:251694080;visibility:visible;mso-wrap-style:square;mso-width-percent:0;mso-wrap-distance-left:9pt;mso-wrap-distance-top:0;mso-wrap-distance-right:9pt;mso-wrap-distance-bottom:0;mso-position-horizontal:absolute;mso-position-horizontal-relative:page;mso-position-vertical:absolute;mso-position-vertical-relative:text;mso-width-percent:0;mso-width-relative:margin;v-text-anchor:middle" o:gfxdata="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" filled="f" stroked="f">
                 <v:textbox>
                   <w:txbxContent>
                     <w:p>
@@ -278,105 +374,203 @@
                           <w:szCs w:val="132"/>
                           <w:lang w:val="en-US"/>
                         </w:rPr>
-                        <w:t>-24</w:t>
+                        <w:t>-2</w:t>
+                      </w:r>
+                      <w:r>
+                        <w:rPr>
+                          <w:rFonts w:ascii="Formula1 Display Bold" w:eastAsiaTheme="majorEastAsia" w:hAnsi="Formula1 Display Bold" w:cstheme="majorBidi"/>
+                          <w:color w:val="000000" w:themeColor="text1"/>
+                          <w:kern w:val="24"/>
+                          <w:sz w:val="132"/>
+                          <w:szCs w:val="132"/>
+                          <w:lang w:val="en-US"/>
+                        </w:rPr>
+                        <w:t>4</w:t>
                       </w:r>
                     </w:p>
                   </w:txbxContent>
                 </v:textbox>
-                <w10:wrap type="topAndBottom" anchorx="margin"/>
+                <w10:wrap anchorx="page"/>
               </v:rect>
             </w:pict>
           </mc:Fallback>
         </mc:AlternateContent>
       </w:r>
-      <w:r>
-        <w:rPr>
+    </w:p>
+    <w:p>
+      <w:pPr>
+        <w:rPr>
+          <w:b/>
+          <w:sz w:val="72"/>
+          <w:szCs w:val="72"/>
+        </w:rPr>
+      </w:pPr>
+      <w:r>
+        <w:rPr>
+          <w:b/>
+          <w:sz w:val="72"/>
+          <w:szCs w:val="72"/>
+        </w:rPr>
+        <w:t xml:space="preserve">Sviluppo e Analisi Dettagliata del Software per la </w:t>
+      </w:r>
+      <w:proofErr w:type="spellStart"/>
+      <w:r>
+        <w:rPr>
+          <w:b/>
+          <w:sz w:val="72"/>
+          <w:szCs w:val="72"/>
+        </w:rPr>
+        <w:t>Main</w:t>
+      </w:r>
+      <w:proofErr w:type="spellEnd"/>
+      <w:r>
+        <w:rPr>
+          <w:b/>
+          <w:sz w:val="72"/>
+          <w:szCs w:val="72"/>
+        </w:rPr>
+        <w:t xml:space="preserve"> Control Unit nelle Applicazioni di Formula SAE</w:t>
+      </w:r>
+    </w:p>
+    <w:p>
+      <w:pPr>
+        <w:rPr>
+          <w:b/>
+          <w:sz w:val="72"/>
+          <w:szCs w:val="72"/>
+        </w:rPr>
+      </w:pPr>
+    </w:p>
+    <w:p>
+      <w:pPr>
+        <w:pStyle w:val="NormaleDiDA"/>
+        <w:rPr>
+          <w:b/>
+          <w:sz w:val="28"/>
+          <w:szCs w:val="28"/>
+        </w:rPr>
+      </w:pPr>
+      <w:r>
+        <w:rPr>
+          <w:b/>
+          <w:sz w:val="28"/>
+          <w:szCs w:val="28"/>
+        </w:rPr>
+        <w:t>Candidat</w:t>
+      </w:r>
+      <w:r>
+        <w:rPr>
+          <w:b/>
+          <w:sz w:val="28"/>
+          <w:szCs w:val="28"/>
+        </w:rPr>
+        <w:t>i</w:t>
+      </w:r>
+    </w:p>
+    <w:p>
+      <w:pPr>
+        <w:pStyle w:val="NormaleDiDA"/>
+        <w:rPr>
+          <w:sz w:val="32"/>
+          <w:szCs w:val="32"/>
+        </w:rPr>
+      </w:pPr>
+      <w:r>
+        <w:rPr>
+          <w:sz w:val="32"/>
+          <w:szCs w:val="32"/>
+        </w:rPr>
+        <w:t>Lorenzo Porcheddu</w:t>
+      </w:r>
+    </w:p>
+    <w:p>
+      <w:pPr>
+        <w:pStyle w:val="NormaleDiDA"/>
+        <w:rPr>
+          <w:sz w:val="32"/>
+          <w:szCs w:val="32"/>
+          <w:lang w:val="it-IT"/>
+        </w:rPr>
+      </w:pPr>
+      <w:r>
+        <w:rPr>
+          <w:sz w:val="32"/>
+          <w:szCs w:val="32"/>
+        </w:rPr>
+        <w:t>Emanuele Nencioni</w:t>
+      </w:r>
+    </w:p>
+    <w:p>
+      <w:pPr>
+        <w:pStyle w:val="NormaleDiDA"/>
+        <w:rPr>
+          <w:sz w:val="32"/>
+          <w:szCs w:val="32"/>
+          <w:lang w:val="it-IT"/>
+        </w:rPr>
+      </w:pPr>
+    </w:p>
+    <w:p>
+      <w:pPr>
+        <w:pStyle w:val="NormaleDiDA"/>
+        <w:tabs>
+          <w:tab w:val="left" w:pos="1481"/>
+        </w:tabs>
+        <w:rPr>
+          <w:b/>
+          <w:sz w:val="28"/>
+          <w:szCs w:val="28"/>
+          <w:lang w:val="it-IT"/>
+        </w:rPr>
+      </w:pPr>
+      <w:r>
+        <w:rPr>
+          <w:b/>
+          <w:sz w:val="28"/>
+          <w:szCs w:val="28"/>
+        </w:rPr>
+        <w:t>Docente</w:t>
+      </w:r>
+    </w:p>
+    <w:p>
+      <w:pPr>
+        <w:pStyle w:val="NormaleDiDA"/>
+        <w:rPr>
+          <w:sz w:val="32"/>
+          <w:szCs w:val="32"/>
+        </w:rPr>
+      </w:pPr>
+      <w:r>
+        <w:rPr>
+          <w:sz w:val="32"/>
+          <w:szCs w:val="32"/>
+        </w:rPr>
+        <w:t>Laura Carnevali</w:t>
+      </w:r>
+    </w:p>
+    <w:p>
+      <w:pPr>
+        <w:pStyle w:val="NormaleDiDA"/>
+        <w:rPr>
+          <w:sz w:val="32"/>
+          <w:szCs w:val="32"/>
+        </w:rPr>
+      </w:pPr>
+      <w:r>
+        <w:rPr>
+          <w:b/>
           <w:noProof/>
+          <w:sz w:val="72"/>
+          <w:szCs w:val="72"/>
         </w:rPr>
         <w:drawing>
-          <wp:anchor distT="0" distB="0" distL="114300" distR="114300" simplePos="0" relativeHeight="251658240" behindDoc="0" locked="0" layoutInCell="1" allowOverlap="1" wp14:anchorId="0E7AC3E2" wp14:editId="0E4660B7">
+          <wp:anchor distT="0" distB="0" distL="114300" distR="114300" simplePos="0" relativeHeight="251692032" behindDoc="0" locked="0" layoutInCell="1" allowOverlap="1" wp14:anchorId="15C07833" wp14:editId="2A28BB9A">
             <wp:simplePos x="0" y="0"/>
-            <wp:positionH relativeFrom="margin">
-              <wp:align>center</wp:align>
+            <wp:positionH relativeFrom="column">
+              <wp:posOffset>-60325</wp:posOffset>
             </wp:positionH>
-            <wp:positionV relativeFrom="paragraph">
-              <wp:posOffset>179705</wp:posOffset>
-            </wp:positionV>
-            <wp:extent cx="4846428" cy="3059430"/>
-            <wp:effectExtent l="0" t="0" r="0" b="7620"/>
-            <wp:wrapTopAndBottom/>
-            <wp:docPr id="5" name="Picture 2" descr="Immagine che contiene testo, logo, Carattere, Elementi grafici&#10;&#10;Descrizione generata automaticamente">
-              <a:extLst xmlns:a="http://schemas.openxmlformats.org/drawingml/2006/main">
-                <a:ext uri="{FF2B5EF4-FFF2-40B4-BE49-F238E27FC236}">
-                  <a16:creationId xmlns:a16="http://schemas.microsoft.com/office/drawing/2014/main" id="{2148A966-17F1-11DD-338B-E78BF0A0CFB6}"/>
-                </a:ext>
-              </a:extLst>
-            </wp:docPr>
-            <wp:cNvGraphicFramePr/>
-            <a:graphic xmlns:a="http://schemas.openxmlformats.org/drawingml/2006/main">
-              <a:graphicData uri="http://schemas.openxmlformats.org/drawingml/2006/picture">
-                <pic:pic xmlns:pic="http://schemas.openxmlformats.org/drawingml/2006/picture">
-                  <pic:nvPicPr>
-                    <pic:cNvPr id="5" name="Picture 2" descr="Immagine che contiene testo, logo, Carattere, Elementi grafici&#10;&#10;Descrizione generata automaticamente">
-                      <a:extLst>
-                        <a:ext uri="{FF2B5EF4-FFF2-40B4-BE49-F238E27FC236}">
-                          <a16:creationId xmlns:a16="http://schemas.microsoft.com/office/drawing/2014/main" id="{2148A966-17F1-11DD-338B-E78BF0A0CFB6}"/>
-                        </a:ext>
-                      </a:extLst>
-                    </pic:cNvPr>
-                    <pic:cNvPicPr/>
-                  </pic:nvPicPr>
-                  <pic:blipFill>
-                    <a:blip r:embed="rId8" cstate="print">
-                      <a:extLst>
-                        <a:ext uri="{28A0092B-C50C-407E-A947-70E740481C1C}">
-                          <a14:useLocalDpi xmlns:a14="http://schemas.microsoft.com/office/drawing/2010/main" val="0"/>
-                        </a:ext>
-                      </a:extLst>
-                    </a:blip>
-                    <a:srcRect l="16057" t="18494" r="15558" b="22816"/>
-                    <a:stretch>
-                      <a:fillRect/>
-                    </a:stretch>
-                  </pic:blipFill>
-                  <pic:spPr bwMode="auto">
-                    <a:xfrm>
-                      <a:off x="0" y="0"/>
-                      <a:ext cx="4846428" cy="3059430"/>
-                    </a:xfrm>
-                    <a:prstGeom prst="rect">
-                      <a:avLst/>
-                    </a:prstGeom>
-                    <a:noFill/>
-                  </pic:spPr>
-                </pic:pic>
-              </a:graphicData>
-            </a:graphic>
-            <wp14:sizeRelH relativeFrom="page">
-              <wp14:pctWidth>0</wp14:pctWidth>
-            </wp14:sizeRelH>
-            <wp14:sizeRelV relativeFrom="page">
-              <wp14:pctHeight>0</wp14:pctHeight>
-            </wp14:sizeRelV>
-          </wp:anchor>
-        </w:drawing>
-      </w:r>
-    </w:p>
-    <w:p/>
-    <w:p/>
-    <w:p>
-      <w:r>
-        <w:rPr>
-          <w:noProof/>
-        </w:rPr>
-        <w:drawing>
-          <wp:anchor distT="0" distB="0" distL="114300" distR="114300" simplePos="0" relativeHeight="251663360" behindDoc="0" locked="0" layoutInCell="1" allowOverlap="1" wp14:anchorId="5F526296" wp14:editId="7543DF2E">
-            <wp:simplePos x="0" y="0"/>
-            <wp:positionH relativeFrom="margin">
-              <wp:align>right</wp:align>
-            </wp:positionH>
-            <wp:positionV relativeFrom="paragraph">
-              <wp:posOffset>194945</wp:posOffset>
+            <wp:positionV relativeFrom="page">
+              <wp:posOffset>7413625</wp:posOffset>
             </wp:positionV>
             <wp:extent cx="6120130" cy="1298575"/>
             <wp:effectExtent l="0" t="0" r="0" b="0"/>
@@ -433,22 +627,1280 @@
                 </pic:pic>
               </a:graphicData>
             </a:graphic>
-            <wp14:sizeRelH relativeFrom="page">
-              <wp14:pctWidth>0</wp14:pctWidth>
-            </wp14:sizeRelH>
-            <wp14:sizeRelV relativeFrom="page">
-              <wp14:pctHeight>0</wp14:pctHeight>
-            </wp14:sizeRelV>
           </wp:anchor>
         </w:drawing>
       </w:r>
     </w:p>
-    <w:p/>
+    <w:p>
+      <w:pPr>
+        <w:pStyle w:val="NormaleDiDA"/>
+        <w:rPr>
+          <w:sz w:val="32"/>
+          <w:szCs w:val="32"/>
+        </w:rPr>
+      </w:pPr>
+    </w:p>
     <w:p>
       <w:r>
         <w:br w:type="page"/>
       </w:r>
     </w:p>
+    <w:sdt>
+      <w:sdtPr>
+        <w:rPr>
+          <w:rFonts w:asciiTheme="minorHAnsi" w:eastAsiaTheme="minorHAnsi" w:hAnsiTheme="minorHAnsi" w:cstheme="minorBidi"/>
+          <w:color w:val="auto"/>
+          <w:kern w:val="2"/>
+          <w:sz w:val="24"/>
+          <w:szCs w:val="24"/>
+          <w:lang w:eastAsia="en-US"/>
+          <w14:ligatures w14:val="standardContextual"/>
+        </w:rPr>
+        <w:id w:val="-2131158369"/>
+        <w:docPartObj>
+          <w:docPartGallery w:val="Table of Contents"/>
+          <w:docPartUnique/>
+        </w:docPartObj>
+      </w:sdtPr>
+      <w:sdtEndPr>
+        <w:rPr>
+          <w:b/>
+          <w:bCs/>
+        </w:rPr>
+      </w:sdtEndPr>
+      <w:sdtContent>
+        <w:p>
+          <w:pPr>
+            <w:pStyle w:val="Titolosommario"/>
+          </w:pPr>
+          <w:r>
+            <w:t>Sommario</w:t>
+          </w:r>
+        </w:p>
+        <w:p>
+          <w:pPr>
+            <w:pStyle w:val="Sommario1"/>
+            <w:tabs>
+              <w:tab w:val="right" w:leader="underscore" w:pos="9628"/>
+            </w:tabs>
+            <w:rPr>
+              <w:rFonts w:eastAsiaTheme="minorEastAsia"/>
+              <w:b w:val="0"/>
+              <w:bCs w:val="0"/>
+              <w:i w:val="0"/>
+              <w:iCs w:val="0"/>
+              <w:noProof/>
+              <w:lang w:eastAsia="it-IT"/>
+            </w:rPr>
+          </w:pPr>
+          <w:r>
+            <w:rPr>
+              <w:b w:val="0"/>
+              <w:bCs w:val="0"/>
+              <w:i w:val="0"/>
+              <w:iCs w:val="0"/>
+            </w:rPr>
+            <w:fldChar w:fldCharType="begin"/>
+          </w:r>
+          <w:r>
+            <w:rPr>
+              <w:b w:val="0"/>
+              <w:bCs w:val="0"/>
+              <w:i w:val="0"/>
+              <w:iCs w:val="0"/>
+            </w:rPr>
+            <w:instrText xml:space="preserve"> TOC \o "1-3" \h \z \u </w:instrText>
+          </w:r>
+          <w:r>
+            <w:rPr>
+              <w:b w:val="0"/>
+              <w:bCs w:val="0"/>
+              <w:i w:val="0"/>
+              <w:iCs w:val="0"/>
+            </w:rPr>
+            <w:fldChar w:fldCharType="separate"/>
+          </w:r>
+          <w:hyperlink w:anchor="_Toc161335545" w:history="1">
+            <w:r>
+              <w:rPr>
+                <w:rStyle w:val="Collegamentoipertestuale"/>
+                <w:noProof/>
+              </w:rPr>
+              <w:t>Introduzione</w:t>
+            </w:r>
+            <w:r>
+              <w:rPr>
+                <w:noProof/>
+                <w:webHidden/>
+              </w:rPr>
+              <w:tab/>
+            </w:r>
+            <w:r>
+              <w:rPr>
+                <w:noProof/>
+                <w:webHidden/>
+              </w:rPr>
+              <w:fldChar w:fldCharType="begin"/>
+            </w:r>
+            <w:r>
+              <w:rPr>
+                <w:noProof/>
+                <w:webHidden/>
+              </w:rPr>
+              <w:instrText xml:space="preserve"> PAGEREF _Toc161335545 \h </w:instrText>
+            </w:r>
+            <w:r>
+              <w:rPr>
+                <w:noProof/>
+                <w:webHidden/>
+              </w:rPr>
+            </w:r>
+            <w:r>
+              <w:rPr>
+                <w:noProof/>
+                <w:webHidden/>
+              </w:rPr>
+              <w:fldChar w:fldCharType="separate"/>
+            </w:r>
+            <w:r>
+              <w:rPr>
+                <w:noProof/>
+                <w:webHidden/>
+              </w:rPr>
+              <w:t>3</w:t>
+            </w:r>
+            <w:r>
+              <w:rPr>
+                <w:noProof/>
+                <w:webHidden/>
+              </w:rPr>
+              <w:fldChar w:fldCharType="end"/>
+            </w:r>
+          </w:hyperlink>
+        </w:p>
+        <w:p>
+          <w:pPr>
+            <w:pStyle w:val="Sommario1"/>
+            <w:tabs>
+              <w:tab w:val="right" w:leader="underscore" w:pos="9628"/>
+            </w:tabs>
+            <w:rPr>
+              <w:rFonts w:eastAsiaTheme="minorEastAsia"/>
+              <w:b w:val="0"/>
+              <w:bCs w:val="0"/>
+              <w:i w:val="0"/>
+              <w:iCs w:val="0"/>
+              <w:noProof/>
+              <w:lang w:eastAsia="it-IT"/>
+            </w:rPr>
+          </w:pPr>
+          <w:hyperlink w:anchor="_Toc161335546" w:history="1">
+            <w:r>
+              <w:rPr>
+                <w:rStyle w:val="Collegamentoipertestuale"/>
+                <w:noProof/>
+              </w:rPr>
+              <w:t>Presentazione del Progetto e Obiettivi</w:t>
+            </w:r>
+            <w:r>
+              <w:rPr>
+                <w:noProof/>
+                <w:webHidden/>
+              </w:rPr>
+              <w:tab/>
+            </w:r>
+            <w:r>
+              <w:rPr>
+                <w:noProof/>
+                <w:webHidden/>
+              </w:rPr>
+              <w:fldChar w:fldCharType="begin"/>
+            </w:r>
+            <w:r>
+              <w:rPr>
+                <w:noProof/>
+                <w:webHidden/>
+              </w:rPr>
+              <w:instrText xml:space="preserve"> PAGEREF _Toc161335546 \h </w:instrText>
+            </w:r>
+            <w:r>
+              <w:rPr>
+                <w:noProof/>
+                <w:webHidden/>
+              </w:rPr>
+            </w:r>
+            <w:r>
+              <w:rPr>
+                <w:noProof/>
+                <w:webHidden/>
+              </w:rPr>
+              <w:fldChar w:fldCharType="separate"/>
+            </w:r>
+            <w:r>
+              <w:rPr>
+                <w:noProof/>
+                <w:webHidden/>
+              </w:rPr>
+              <w:t>4</w:t>
+            </w:r>
+            <w:r>
+              <w:rPr>
+                <w:noProof/>
+                <w:webHidden/>
+              </w:rPr>
+              <w:fldChar w:fldCharType="end"/>
+            </w:r>
+          </w:hyperlink>
+        </w:p>
+        <w:p>
+          <w:pPr>
+            <w:pStyle w:val="Sommario1"/>
+            <w:tabs>
+              <w:tab w:val="right" w:leader="underscore" w:pos="9628"/>
+            </w:tabs>
+            <w:rPr>
+              <w:rFonts w:eastAsiaTheme="minorEastAsia"/>
+              <w:b w:val="0"/>
+              <w:bCs w:val="0"/>
+              <w:i w:val="0"/>
+              <w:iCs w:val="0"/>
+              <w:noProof/>
+              <w:lang w:eastAsia="it-IT"/>
+            </w:rPr>
+          </w:pPr>
+          <w:hyperlink w:anchor="_Toc161335547" w:history="1">
+            <w:r>
+              <w:rPr>
+                <w:rStyle w:val="Collegamentoipertestuale"/>
+                <w:noProof/>
+              </w:rPr>
+              <w:t>Architettura del Veicolo</w:t>
+            </w:r>
+            <w:r>
+              <w:rPr>
+                <w:noProof/>
+                <w:webHidden/>
+              </w:rPr>
+              <w:tab/>
+            </w:r>
+            <w:r>
+              <w:rPr>
+                <w:noProof/>
+                <w:webHidden/>
+              </w:rPr>
+              <w:fldChar w:fldCharType="begin"/>
+            </w:r>
+            <w:r>
+              <w:rPr>
+                <w:noProof/>
+                <w:webHidden/>
+              </w:rPr>
+              <w:instrText xml:space="preserve"> PAGEREF _Toc161335547 \h </w:instrText>
+            </w:r>
+            <w:r>
+              <w:rPr>
+                <w:noProof/>
+                <w:webHidden/>
+              </w:rPr>
+            </w:r>
+            <w:r>
+              <w:rPr>
+                <w:noProof/>
+                <w:webHidden/>
+              </w:rPr>
+              <w:fldChar w:fldCharType="separate"/>
+            </w:r>
+            <w:r>
+              <w:rPr>
+                <w:noProof/>
+                <w:webHidden/>
+              </w:rPr>
+              <w:t>5</w:t>
+            </w:r>
+            <w:r>
+              <w:rPr>
+                <w:noProof/>
+                <w:webHidden/>
+              </w:rPr>
+              <w:fldChar w:fldCharType="end"/>
+            </w:r>
+          </w:hyperlink>
+        </w:p>
+        <w:p>
+          <w:pPr>
+            <w:pStyle w:val="Sommario1"/>
+            <w:tabs>
+              <w:tab w:val="right" w:leader="underscore" w:pos="9628"/>
+            </w:tabs>
+            <w:rPr>
+              <w:rFonts w:eastAsiaTheme="minorEastAsia"/>
+              <w:b w:val="0"/>
+              <w:bCs w:val="0"/>
+              <w:i w:val="0"/>
+              <w:iCs w:val="0"/>
+              <w:noProof/>
+              <w:lang w:eastAsia="it-IT"/>
+            </w:rPr>
+          </w:pPr>
+          <w:hyperlink w:anchor="_Toc161335548" w:history="1">
+            <w:r>
+              <w:rPr>
+                <w:rStyle w:val="Collegamentoipertestuale"/>
+                <w:noProof/>
+              </w:rPr>
+              <w:t>Task set e Activity Diagram</w:t>
+            </w:r>
+            <w:r>
+              <w:rPr>
+                <w:noProof/>
+                <w:webHidden/>
+              </w:rPr>
+              <w:tab/>
+            </w:r>
+            <w:r>
+              <w:rPr>
+                <w:noProof/>
+                <w:webHidden/>
+              </w:rPr>
+              <w:fldChar w:fldCharType="begin"/>
+            </w:r>
+            <w:r>
+              <w:rPr>
+                <w:noProof/>
+                <w:webHidden/>
+              </w:rPr>
+              <w:instrText xml:space="preserve"> PAGEREF _Toc161335548 \h </w:instrText>
+            </w:r>
+            <w:r>
+              <w:rPr>
+                <w:noProof/>
+                <w:webHidden/>
+              </w:rPr>
+            </w:r>
+            <w:r>
+              <w:rPr>
+                <w:noProof/>
+                <w:webHidden/>
+              </w:rPr>
+              <w:fldChar w:fldCharType="separate"/>
+            </w:r>
+            <w:r>
+              <w:rPr>
+                <w:noProof/>
+                <w:webHidden/>
+              </w:rPr>
+              <w:t>7</w:t>
+            </w:r>
+            <w:r>
+              <w:rPr>
+                <w:noProof/>
+                <w:webHidden/>
+              </w:rPr>
+              <w:fldChar w:fldCharType="end"/>
+            </w:r>
+          </w:hyperlink>
+        </w:p>
+        <w:p>
+          <w:pPr>
+            <w:pStyle w:val="Sommario2"/>
+            <w:tabs>
+              <w:tab w:val="right" w:leader="underscore" w:pos="9628"/>
+            </w:tabs>
+            <w:rPr>
+              <w:rFonts w:eastAsiaTheme="minorEastAsia"/>
+              <w:b w:val="0"/>
+              <w:bCs w:val="0"/>
+              <w:noProof/>
+              <w:sz w:val="24"/>
+              <w:szCs w:val="24"/>
+              <w:lang w:eastAsia="it-IT"/>
+            </w:rPr>
+          </w:pPr>
+          <w:hyperlink w:anchor="_Toc161335549" w:history="1">
+            <w:r>
+              <w:rPr>
+                <w:rStyle w:val="Collegamentoipertestuale"/>
+                <w:noProof/>
+              </w:rPr>
+              <w:t>Pedal Task</w:t>
+            </w:r>
+            <w:r>
+              <w:rPr>
+                <w:noProof/>
+                <w:webHidden/>
+              </w:rPr>
+              <w:tab/>
+            </w:r>
+            <w:r>
+              <w:rPr>
+                <w:noProof/>
+                <w:webHidden/>
+              </w:rPr>
+              <w:fldChar w:fldCharType="begin"/>
+            </w:r>
+            <w:r>
+              <w:rPr>
+                <w:noProof/>
+                <w:webHidden/>
+              </w:rPr>
+              <w:instrText xml:space="preserve"> PAGEREF _Toc161335549 \h </w:instrText>
+            </w:r>
+            <w:r>
+              <w:rPr>
+                <w:noProof/>
+                <w:webHidden/>
+              </w:rPr>
+            </w:r>
+            <w:r>
+              <w:rPr>
+                <w:noProof/>
+                <w:webHidden/>
+              </w:rPr>
+              <w:fldChar w:fldCharType="separate"/>
+            </w:r>
+            <w:r>
+              <w:rPr>
+                <w:noProof/>
+                <w:webHidden/>
+              </w:rPr>
+              <w:t>8</w:t>
+            </w:r>
+            <w:r>
+              <w:rPr>
+                <w:noProof/>
+                <w:webHidden/>
+              </w:rPr>
+              <w:fldChar w:fldCharType="end"/>
+            </w:r>
+          </w:hyperlink>
+        </w:p>
+        <w:p>
+          <w:pPr>
+            <w:pStyle w:val="Sommario2"/>
+            <w:tabs>
+              <w:tab w:val="right" w:leader="underscore" w:pos="9628"/>
+            </w:tabs>
+            <w:rPr>
+              <w:rFonts w:eastAsiaTheme="minorEastAsia"/>
+              <w:b w:val="0"/>
+              <w:bCs w:val="0"/>
+              <w:noProof/>
+              <w:sz w:val="24"/>
+              <w:szCs w:val="24"/>
+              <w:lang w:eastAsia="it-IT"/>
+            </w:rPr>
+          </w:pPr>
+          <w:hyperlink w:anchor="_Toc161335550" w:history="1">
+            <w:r>
+              <w:rPr>
+                <w:rStyle w:val="Collegamentoipertestuale"/>
+                <w:noProof/>
+              </w:rPr>
+              <w:t>Fan Control Task</w:t>
+            </w:r>
+            <w:r>
+              <w:rPr>
+                <w:noProof/>
+                <w:webHidden/>
+              </w:rPr>
+              <w:tab/>
+            </w:r>
+            <w:r>
+              <w:rPr>
+                <w:noProof/>
+                <w:webHidden/>
+              </w:rPr>
+              <w:fldChar w:fldCharType="begin"/>
+            </w:r>
+            <w:r>
+              <w:rPr>
+                <w:noProof/>
+                <w:webHidden/>
+              </w:rPr>
+              <w:instrText xml:space="preserve"> PAGEREF _Toc161335550 \h </w:instrText>
+            </w:r>
+            <w:r>
+              <w:rPr>
+                <w:noProof/>
+                <w:webHidden/>
+              </w:rPr>
+            </w:r>
+            <w:r>
+              <w:rPr>
+                <w:noProof/>
+                <w:webHidden/>
+              </w:rPr>
+              <w:fldChar w:fldCharType="separate"/>
+            </w:r>
+            <w:r>
+              <w:rPr>
+                <w:noProof/>
+                <w:webHidden/>
+              </w:rPr>
+              <w:t>9</w:t>
+            </w:r>
+            <w:r>
+              <w:rPr>
+                <w:noProof/>
+                <w:webHidden/>
+              </w:rPr>
+              <w:fldChar w:fldCharType="end"/>
+            </w:r>
+          </w:hyperlink>
+        </w:p>
+        <w:p>
+          <w:pPr>
+            <w:pStyle w:val="Sommario2"/>
+            <w:tabs>
+              <w:tab w:val="right" w:leader="underscore" w:pos="9628"/>
+            </w:tabs>
+            <w:rPr>
+              <w:rFonts w:eastAsiaTheme="minorEastAsia"/>
+              <w:b w:val="0"/>
+              <w:bCs w:val="0"/>
+              <w:noProof/>
+              <w:sz w:val="24"/>
+              <w:szCs w:val="24"/>
+              <w:lang w:eastAsia="it-IT"/>
+            </w:rPr>
+          </w:pPr>
+          <w:hyperlink w:anchor="_Toc161335551" w:history="1">
+            <w:r>
+              <w:rPr>
+                <w:rStyle w:val="Collegamentoipertestuale"/>
+                <w:noProof/>
+              </w:rPr>
+              <w:t>Telemetry Task</w:t>
+            </w:r>
+            <w:r>
+              <w:rPr>
+                <w:noProof/>
+                <w:webHidden/>
+              </w:rPr>
+              <w:tab/>
+            </w:r>
+            <w:r>
+              <w:rPr>
+                <w:noProof/>
+                <w:webHidden/>
+              </w:rPr>
+              <w:fldChar w:fldCharType="begin"/>
+            </w:r>
+            <w:r>
+              <w:rPr>
+                <w:noProof/>
+                <w:webHidden/>
+              </w:rPr>
+              <w:instrText xml:space="preserve"> PAGEREF _Toc161335551 \h </w:instrText>
+            </w:r>
+            <w:r>
+              <w:rPr>
+                <w:noProof/>
+                <w:webHidden/>
+              </w:rPr>
+            </w:r>
+            <w:r>
+              <w:rPr>
+                <w:noProof/>
+                <w:webHidden/>
+              </w:rPr>
+              <w:fldChar w:fldCharType="separate"/>
+            </w:r>
+            <w:r>
+              <w:rPr>
+                <w:noProof/>
+                <w:webHidden/>
+              </w:rPr>
+              <w:t>10</w:t>
+            </w:r>
+            <w:r>
+              <w:rPr>
+                <w:noProof/>
+                <w:webHidden/>
+              </w:rPr>
+              <w:fldChar w:fldCharType="end"/>
+            </w:r>
+          </w:hyperlink>
+        </w:p>
+        <w:p>
+          <w:pPr>
+            <w:pStyle w:val="Sommario2"/>
+            <w:tabs>
+              <w:tab w:val="right" w:leader="underscore" w:pos="9628"/>
+            </w:tabs>
+            <w:rPr>
+              <w:rFonts w:eastAsiaTheme="minorEastAsia"/>
+              <w:b w:val="0"/>
+              <w:bCs w:val="0"/>
+              <w:noProof/>
+              <w:sz w:val="24"/>
+              <w:szCs w:val="24"/>
+              <w:lang w:eastAsia="it-IT"/>
+            </w:rPr>
+          </w:pPr>
+          <w:hyperlink w:anchor="_Toc161335552" w:history="1">
+            <w:r>
+              <w:rPr>
+                <w:rStyle w:val="Collegamentoipertestuale"/>
+                <w:noProof/>
+              </w:rPr>
+              <w:t>Gear Task</w:t>
+            </w:r>
+            <w:r>
+              <w:rPr>
+                <w:noProof/>
+                <w:webHidden/>
+              </w:rPr>
+              <w:tab/>
+            </w:r>
+            <w:r>
+              <w:rPr>
+                <w:noProof/>
+                <w:webHidden/>
+              </w:rPr>
+              <w:fldChar w:fldCharType="begin"/>
+            </w:r>
+            <w:r>
+              <w:rPr>
+                <w:noProof/>
+                <w:webHidden/>
+              </w:rPr>
+              <w:instrText xml:space="preserve"> PAGEREF _Toc161335552 \h </w:instrText>
+            </w:r>
+            <w:r>
+              <w:rPr>
+                <w:noProof/>
+                <w:webHidden/>
+              </w:rPr>
+            </w:r>
+            <w:r>
+              <w:rPr>
+                <w:noProof/>
+                <w:webHidden/>
+              </w:rPr>
+              <w:fldChar w:fldCharType="separate"/>
+            </w:r>
+            <w:r>
+              <w:rPr>
+                <w:noProof/>
+                <w:webHidden/>
+              </w:rPr>
+              <w:t>11</w:t>
+            </w:r>
+            <w:r>
+              <w:rPr>
+                <w:noProof/>
+                <w:webHidden/>
+              </w:rPr>
+              <w:fldChar w:fldCharType="end"/>
+            </w:r>
+          </w:hyperlink>
+        </w:p>
+        <w:p>
+          <w:pPr>
+            <w:pStyle w:val="Sommario2"/>
+            <w:tabs>
+              <w:tab w:val="right" w:leader="underscore" w:pos="9628"/>
+            </w:tabs>
+            <w:rPr>
+              <w:rFonts w:eastAsiaTheme="minorEastAsia"/>
+              <w:b w:val="0"/>
+              <w:bCs w:val="0"/>
+              <w:noProof/>
+              <w:sz w:val="24"/>
+              <w:szCs w:val="24"/>
+              <w:lang w:eastAsia="it-IT"/>
+            </w:rPr>
+          </w:pPr>
+          <w:hyperlink w:anchor="_Toc161335553" w:history="1">
+            <w:r>
+              <w:rPr>
+                <w:rStyle w:val="Collegamentoipertestuale"/>
+                <w:noProof/>
+              </w:rPr>
+              <w:t>ADC Task</w:t>
+            </w:r>
+            <w:r>
+              <w:rPr>
+                <w:noProof/>
+                <w:webHidden/>
+              </w:rPr>
+              <w:tab/>
+            </w:r>
+            <w:r>
+              <w:rPr>
+                <w:noProof/>
+                <w:webHidden/>
+              </w:rPr>
+              <w:fldChar w:fldCharType="begin"/>
+            </w:r>
+            <w:r>
+              <w:rPr>
+                <w:noProof/>
+                <w:webHidden/>
+              </w:rPr>
+              <w:instrText xml:space="preserve"> PAGEREF _Toc161335553 \h </w:instrText>
+            </w:r>
+            <w:r>
+              <w:rPr>
+                <w:noProof/>
+                <w:webHidden/>
+              </w:rPr>
+            </w:r>
+            <w:r>
+              <w:rPr>
+                <w:noProof/>
+                <w:webHidden/>
+              </w:rPr>
+              <w:fldChar w:fldCharType="separate"/>
+            </w:r>
+            <w:r>
+              <w:rPr>
+                <w:noProof/>
+                <w:webHidden/>
+              </w:rPr>
+              <w:t>12</w:t>
+            </w:r>
+            <w:r>
+              <w:rPr>
+                <w:noProof/>
+                <w:webHidden/>
+              </w:rPr>
+              <w:fldChar w:fldCharType="end"/>
+            </w:r>
+          </w:hyperlink>
+        </w:p>
+        <w:p>
+          <w:pPr>
+            <w:pStyle w:val="Sommario2"/>
+            <w:tabs>
+              <w:tab w:val="right" w:leader="underscore" w:pos="9628"/>
+            </w:tabs>
+            <w:rPr>
+              <w:rFonts w:eastAsiaTheme="minorEastAsia"/>
+              <w:b w:val="0"/>
+              <w:bCs w:val="0"/>
+              <w:noProof/>
+              <w:sz w:val="24"/>
+              <w:szCs w:val="24"/>
+              <w:lang w:eastAsia="it-IT"/>
+            </w:rPr>
+          </w:pPr>
+          <w:hyperlink w:anchor="_Toc161335554" w:history="1">
+            <w:r>
+              <w:rPr>
+                <w:rStyle w:val="Collegamentoipertestuale"/>
+                <w:noProof/>
+              </w:rPr>
+              <w:t>CAN Handler Task</w:t>
+            </w:r>
+            <w:r>
+              <w:rPr>
+                <w:noProof/>
+                <w:webHidden/>
+              </w:rPr>
+              <w:tab/>
+            </w:r>
+            <w:r>
+              <w:rPr>
+                <w:noProof/>
+                <w:webHidden/>
+              </w:rPr>
+              <w:fldChar w:fldCharType="begin"/>
+            </w:r>
+            <w:r>
+              <w:rPr>
+                <w:noProof/>
+                <w:webHidden/>
+              </w:rPr>
+              <w:instrText xml:space="preserve"> PAGEREF _Toc161335554 \h </w:instrText>
+            </w:r>
+            <w:r>
+              <w:rPr>
+                <w:noProof/>
+                <w:webHidden/>
+              </w:rPr>
+            </w:r>
+            <w:r>
+              <w:rPr>
+                <w:noProof/>
+                <w:webHidden/>
+              </w:rPr>
+              <w:fldChar w:fldCharType="separate"/>
+            </w:r>
+            <w:r>
+              <w:rPr>
+                <w:noProof/>
+                <w:webHidden/>
+              </w:rPr>
+              <w:t>13</w:t>
+            </w:r>
+            <w:r>
+              <w:rPr>
+                <w:noProof/>
+                <w:webHidden/>
+              </w:rPr>
+              <w:fldChar w:fldCharType="end"/>
+            </w:r>
+          </w:hyperlink>
+        </w:p>
+        <w:p>
+          <w:pPr>
+            <w:pStyle w:val="Sommario2"/>
+            <w:tabs>
+              <w:tab w:val="right" w:leader="underscore" w:pos="9628"/>
+            </w:tabs>
+            <w:rPr>
+              <w:rFonts w:eastAsiaTheme="minorEastAsia"/>
+              <w:b w:val="0"/>
+              <w:bCs w:val="0"/>
+              <w:noProof/>
+              <w:sz w:val="24"/>
+              <w:szCs w:val="24"/>
+              <w:lang w:eastAsia="it-IT"/>
+            </w:rPr>
+          </w:pPr>
+          <w:hyperlink w:anchor="_Toc161335555" w:history="1">
+            <w:r>
+              <w:rPr>
+                <w:rStyle w:val="Collegamentoipertestuale"/>
+                <w:noProof/>
+              </w:rPr>
+              <w:t>AS Accelerator Task</w:t>
+            </w:r>
+            <w:r>
+              <w:rPr>
+                <w:noProof/>
+                <w:webHidden/>
+              </w:rPr>
+              <w:tab/>
+            </w:r>
+            <w:r>
+              <w:rPr>
+                <w:noProof/>
+                <w:webHidden/>
+              </w:rPr>
+              <w:fldChar w:fldCharType="begin"/>
+            </w:r>
+            <w:r>
+              <w:rPr>
+                <w:noProof/>
+                <w:webHidden/>
+              </w:rPr>
+              <w:instrText xml:space="preserve"> PAGEREF _Toc161335555 \h </w:instrText>
+            </w:r>
+            <w:r>
+              <w:rPr>
+                <w:noProof/>
+                <w:webHidden/>
+              </w:rPr>
+            </w:r>
+            <w:r>
+              <w:rPr>
+                <w:noProof/>
+                <w:webHidden/>
+              </w:rPr>
+              <w:fldChar w:fldCharType="separate"/>
+            </w:r>
+            <w:r>
+              <w:rPr>
+                <w:noProof/>
+                <w:webHidden/>
+              </w:rPr>
+              <w:t>14</w:t>
+            </w:r>
+            <w:r>
+              <w:rPr>
+                <w:noProof/>
+                <w:webHidden/>
+              </w:rPr>
+              <w:fldChar w:fldCharType="end"/>
+            </w:r>
+          </w:hyperlink>
+        </w:p>
+        <w:p>
+          <w:pPr>
+            <w:pStyle w:val="Sommario2"/>
+            <w:tabs>
+              <w:tab w:val="right" w:leader="underscore" w:pos="9628"/>
+            </w:tabs>
+            <w:rPr>
+              <w:rFonts w:eastAsiaTheme="minorEastAsia"/>
+              <w:b w:val="0"/>
+              <w:bCs w:val="0"/>
+              <w:noProof/>
+              <w:sz w:val="24"/>
+              <w:szCs w:val="24"/>
+              <w:lang w:eastAsia="it-IT"/>
+            </w:rPr>
+          </w:pPr>
+          <w:hyperlink w:anchor="_Toc161335556" w:history="1">
+            <w:r>
+              <w:rPr>
+                <w:rStyle w:val="Collegamentoipertestuale"/>
+                <w:noProof/>
+              </w:rPr>
+              <w:t>AS State Handler Task</w:t>
+            </w:r>
+            <w:r>
+              <w:rPr>
+                <w:noProof/>
+                <w:webHidden/>
+              </w:rPr>
+              <w:tab/>
+            </w:r>
+            <w:r>
+              <w:rPr>
+                <w:noProof/>
+                <w:webHidden/>
+              </w:rPr>
+              <w:fldChar w:fldCharType="begin"/>
+            </w:r>
+            <w:r>
+              <w:rPr>
+                <w:noProof/>
+                <w:webHidden/>
+              </w:rPr>
+              <w:instrText xml:space="preserve"> PAGEREF _Toc161335556 \h </w:instrText>
+            </w:r>
+            <w:r>
+              <w:rPr>
+                <w:noProof/>
+                <w:webHidden/>
+              </w:rPr>
+            </w:r>
+            <w:r>
+              <w:rPr>
+                <w:noProof/>
+                <w:webHidden/>
+              </w:rPr>
+              <w:fldChar w:fldCharType="separate"/>
+            </w:r>
+            <w:r>
+              <w:rPr>
+                <w:noProof/>
+                <w:webHidden/>
+              </w:rPr>
+              <w:t>15</w:t>
+            </w:r>
+            <w:r>
+              <w:rPr>
+                <w:noProof/>
+                <w:webHidden/>
+              </w:rPr>
+              <w:fldChar w:fldCharType="end"/>
+            </w:r>
+          </w:hyperlink>
+        </w:p>
+        <w:p>
+          <w:pPr>
+            <w:pStyle w:val="Sommario2"/>
+            <w:tabs>
+              <w:tab w:val="right" w:leader="underscore" w:pos="9628"/>
+            </w:tabs>
+            <w:rPr>
+              <w:rFonts w:eastAsiaTheme="minorEastAsia"/>
+              <w:b w:val="0"/>
+              <w:bCs w:val="0"/>
+              <w:noProof/>
+              <w:sz w:val="24"/>
+              <w:szCs w:val="24"/>
+              <w:lang w:eastAsia="it-IT"/>
+            </w:rPr>
+          </w:pPr>
+          <w:hyperlink w:anchor="_Toc161335557" w:history="1">
+            <w:r>
+              <w:rPr>
+                <w:rStyle w:val="Collegamentoipertestuale"/>
+                <w:noProof/>
+              </w:rPr>
+              <w:t>AS Error Handler Task</w:t>
+            </w:r>
+            <w:r>
+              <w:rPr>
+                <w:noProof/>
+                <w:webHidden/>
+              </w:rPr>
+              <w:tab/>
+            </w:r>
+            <w:r>
+              <w:rPr>
+                <w:noProof/>
+                <w:webHidden/>
+              </w:rPr>
+              <w:fldChar w:fldCharType="begin"/>
+            </w:r>
+            <w:r>
+              <w:rPr>
+                <w:noProof/>
+                <w:webHidden/>
+              </w:rPr>
+              <w:instrText xml:space="preserve"> PAGEREF _Toc161335557 \h </w:instrText>
+            </w:r>
+            <w:r>
+              <w:rPr>
+                <w:noProof/>
+                <w:webHidden/>
+              </w:rPr>
+            </w:r>
+            <w:r>
+              <w:rPr>
+                <w:noProof/>
+                <w:webHidden/>
+              </w:rPr>
+              <w:fldChar w:fldCharType="separate"/>
+            </w:r>
+            <w:r>
+              <w:rPr>
+                <w:noProof/>
+                <w:webHidden/>
+              </w:rPr>
+              <w:t>16</w:t>
+            </w:r>
+            <w:r>
+              <w:rPr>
+                <w:noProof/>
+                <w:webHidden/>
+              </w:rPr>
+              <w:fldChar w:fldCharType="end"/>
+            </w:r>
+          </w:hyperlink>
+        </w:p>
+        <w:p>
+          <w:pPr>
+            <w:pStyle w:val="Sommario2"/>
+            <w:tabs>
+              <w:tab w:val="right" w:leader="underscore" w:pos="9628"/>
+            </w:tabs>
+            <w:rPr>
+              <w:rFonts w:eastAsiaTheme="minorEastAsia"/>
+              <w:b w:val="0"/>
+              <w:bCs w:val="0"/>
+              <w:noProof/>
+              <w:sz w:val="24"/>
+              <w:szCs w:val="24"/>
+              <w:lang w:eastAsia="it-IT"/>
+            </w:rPr>
+          </w:pPr>
+          <w:hyperlink w:anchor="_Toc161335558" w:history="1">
+            <w:r>
+              <w:rPr>
+                <w:rStyle w:val="Collegamentoipertestuale"/>
+                <w:noProof/>
+              </w:rPr>
+              <w:t>Check Mode Task</w:t>
+            </w:r>
+            <w:r>
+              <w:rPr>
+                <w:noProof/>
+                <w:webHidden/>
+              </w:rPr>
+              <w:tab/>
+            </w:r>
+            <w:r>
+              <w:rPr>
+                <w:noProof/>
+                <w:webHidden/>
+              </w:rPr>
+              <w:fldChar w:fldCharType="begin"/>
+            </w:r>
+            <w:r>
+              <w:rPr>
+                <w:noProof/>
+                <w:webHidden/>
+              </w:rPr>
+              <w:instrText xml:space="preserve"> PAGEREF _Toc161335558 \h </w:instrText>
+            </w:r>
+            <w:r>
+              <w:rPr>
+                <w:noProof/>
+                <w:webHidden/>
+              </w:rPr>
+            </w:r>
+            <w:r>
+              <w:rPr>
+                <w:noProof/>
+                <w:webHidden/>
+              </w:rPr>
+              <w:fldChar w:fldCharType="separate"/>
+            </w:r>
+            <w:r>
+              <w:rPr>
+                <w:noProof/>
+                <w:webHidden/>
+              </w:rPr>
+              <w:t>17</w:t>
+            </w:r>
+            <w:r>
+              <w:rPr>
+                <w:noProof/>
+                <w:webHidden/>
+              </w:rPr>
+              <w:fldChar w:fldCharType="end"/>
+            </w:r>
+          </w:hyperlink>
+        </w:p>
+        <w:p>
+          <w:pPr>
+            <w:pStyle w:val="Sommario2"/>
+            <w:tabs>
+              <w:tab w:val="right" w:leader="underscore" w:pos="9628"/>
+            </w:tabs>
+            <w:rPr>
+              <w:rFonts w:eastAsiaTheme="minorEastAsia"/>
+              <w:b w:val="0"/>
+              <w:bCs w:val="0"/>
+              <w:noProof/>
+              <w:sz w:val="24"/>
+              <w:szCs w:val="24"/>
+              <w:lang w:eastAsia="it-IT"/>
+            </w:rPr>
+          </w:pPr>
+          <w:hyperlink w:anchor="_Toc161335559" w:history="1">
+            <w:r>
+              <w:rPr>
+                <w:rStyle w:val="Collegamentoipertestuale"/>
+                <w:noProof/>
+              </w:rPr>
+              <w:t>ASB Check Task</w:t>
+            </w:r>
+            <w:r>
+              <w:rPr>
+                <w:noProof/>
+                <w:webHidden/>
+              </w:rPr>
+              <w:tab/>
+            </w:r>
+            <w:r>
+              <w:rPr>
+                <w:noProof/>
+                <w:webHidden/>
+              </w:rPr>
+              <w:fldChar w:fldCharType="begin"/>
+            </w:r>
+            <w:r>
+              <w:rPr>
+                <w:noProof/>
+                <w:webHidden/>
+              </w:rPr>
+              <w:instrText xml:space="preserve"> PAGEREF _Toc161335559 \h </w:instrText>
+            </w:r>
+            <w:r>
+              <w:rPr>
+                <w:noProof/>
+                <w:webHidden/>
+              </w:rPr>
+            </w:r>
+            <w:r>
+              <w:rPr>
+                <w:noProof/>
+                <w:webHidden/>
+              </w:rPr>
+              <w:fldChar w:fldCharType="separate"/>
+            </w:r>
+            <w:r>
+              <w:rPr>
+                <w:noProof/>
+                <w:webHidden/>
+              </w:rPr>
+              <w:t>18</w:t>
+            </w:r>
+            <w:r>
+              <w:rPr>
+                <w:noProof/>
+                <w:webHidden/>
+              </w:rPr>
+              <w:fldChar w:fldCharType="end"/>
+            </w:r>
+          </w:hyperlink>
+        </w:p>
+        <w:p>
+          <w:pPr>
+            <w:pStyle w:val="Sommario1"/>
+            <w:tabs>
+              <w:tab w:val="right" w:leader="underscore" w:pos="9628"/>
+            </w:tabs>
+            <w:rPr>
+              <w:rFonts w:eastAsiaTheme="minorEastAsia"/>
+              <w:b w:val="0"/>
+              <w:bCs w:val="0"/>
+              <w:i w:val="0"/>
+              <w:iCs w:val="0"/>
+              <w:noProof/>
+              <w:lang w:eastAsia="it-IT"/>
+            </w:rPr>
+          </w:pPr>
+          <w:hyperlink w:anchor="_Toc161335560" w:history="1">
+            <w:r>
+              <w:rPr>
+                <w:rStyle w:val="Collegamentoipertestuale"/>
+                <w:noProof/>
+              </w:rPr>
+              <w:t>Timelines e PTPN</w:t>
+            </w:r>
+            <w:r>
+              <w:rPr>
+                <w:noProof/>
+                <w:webHidden/>
+              </w:rPr>
+              <w:tab/>
+            </w:r>
+            <w:r>
+              <w:rPr>
+                <w:noProof/>
+                <w:webHidden/>
+              </w:rPr>
+              <w:fldChar w:fldCharType="begin"/>
+            </w:r>
+            <w:r>
+              <w:rPr>
+                <w:noProof/>
+                <w:webHidden/>
+              </w:rPr>
+              <w:instrText xml:space="preserve"> PAGEREF _Toc161335560 \h </w:instrText>
+            </w:r>
+            <w:r>
+              <w:rPr>
+                <w:noProof/>
+                <w:webHidden/>
+              </w:rPr>
+            </w:r>
+            <w:r>
+              <w:rPr>
+                <w:noProof/>
+                <w:webHidden/>
+              </w:rPr>
+              <w:fldChar w:fldCharType="separate"/>
+            </w:r>
+            <w:r>
+              <w:rPr>
+                <w:noProof/>
+                <w:webHidden/>
+              </w:rPr>
+              <w:t>20</w:t>
+            </w:r>
+            <w:r>
+              <w:rPr>
+                <w:noProof/>
+                <w:webHidden/>
+              </w:rPr>
+              <w:fldChar w:fldCharType="end"/>
+            </w:r>
+          </w:hyperlink>
+        </w:p>
+        <w:p>
+          <w:r>
+            <w:rPr>
+              <w:b/>
+              <w:bCs/>
+              <w:i/>
+              <w:iCs/>
+            </w:rPr>
+            <w:fldChar w:fldCharType="end"/>
+          </w:r>
+        </w:p>
+      </w:sdtContent>
+    </w:sdt>
     <w:p>
       <w:pPr>
         <w:rPr>
@@ -463,9 +1915,19 @@
           <w:sz w:val="36"/>
           <w:szCs w:val="36"/>
         </w:rPr>
+        <w:br w:type="page"/>
+      </w:r>
+    </w:p>
+    <w:p>
+      <w:pPr>
+        <w:pStyle w:val="Titolo1"/>
+      </w:pPr>
+      <w:bookmarkStart w:id="0" w:name="_Toc161335545"/>
+      <w:r>
         <w:lastRenderedPageBreak/>
         <w:t>Introduzione</w:t>
       </w:r>
+      <w:bookmarkEnd w:id="0"/>
     </w:p>
     <w:p>
       <w:pPr>
@@ -477,130 +1939,64 @@
       </w:pPr>
     </w:p>
     <w:p>
-      <w:pPr>
-        <w:rPr>
-          <w:rFonts w:ascii="Formula1 Display Regular" w:hAnsi="Formula1 Display Regular"/>
-        </w:rPr>
-      </w:pPr>
-      <w:r>
-        <w:rPr>
-          <w:rFonts w:ascii="Formula1 Display Regular" w:hAnsi="Formula1 Display Regular"/>
-        </w:rPr>
+      <w:r>
         <w:t xml:space="preserve">Il Firenze Race Team è la squadra ufficiale di Formula SAE e Formula </w:t>
       </w:r>
       <w:proofErr w:type="spellStart"/>
       <w:r>
-        <w:rPr>
-          <w:rFonts w:ascii="Formula1 Display Regular" w:hAnsi="Formula1 Display Regular"/>
-        </w:rPr>
         <w:t>Student</w:t>
       </w:r>
       <w:proofErr w:type="spellEnd"/>
       <w:r>
-        <w:rPr>
-          <w:rFonts w:ascii="Formula1 Display Regular" w:hAnsi="Formula1 Display Regular"/>
-        </w:rPr>
         <w:t xml:space="preserve"> dell’Università degli Studi di Firenze</w:t>
       </w:r>
       <w:r>
-        <w:rPr>
-          <w:rFonts w:ascii="Formula1 Display Regular" w:hAnsi="Formula1 Display Regular"/>
-        </w:rPr>
         <w:t>.</w:t>
       </w:r>
     </w:p>
-    <w:p>
-      <w:pPr>
-        <w:rPr>
-          <w:rFonts w:ascii="Formula1 Display Regular" w:hAnsi="Formula1 Display Regular"/>
-        </w:rPr>
-      </w:pPr>
-    </w:p>
-    <w:p>
-      <w:pPr>
-        <w:rPr>
-          <w:rFonts w:ascii="Formula1 Display Regular" w:hAnsi="Formula1 Display Regular"/>
-        </w:rPr>
-      </w:pPr>
-      <w:r>
-        <w:rPr>
-          <w:rFonts w:ascii="Formula1 Display Regular" w:hAnsi="Formula1 Display Regular"/>
-        </w:rPr>
+    <w:p/>
+    <w:p>
+      <w:r>
         <w:t>È un laboratorio didattico aperto agli studenti di tutte le facoltà dell’ateneo con lo scopo di progettare e realizzare una monoposto da competizione.</w:t>
       </w:r>
     </w:p>
-    <w:p>
-      <w:pPr>
-        <w:rPr>
-          <w:rFonts w:ascii="Formula1 Display Regular" w:hAnsi="Formula1 Display Regular"/>
-        </w:rPr>
-      </w:pPr>
-    </w:p>
-    <w:p>
-      <w:pPr>
-        <w:rPr>
-          <w:rFonts w:ascii="Formula1 Display Regular" w:hAnsi="Formula1 Display Regular"/>
-        </w:rPr>
-      </w:pPr>
-      <w:r>
-        <w:rPr>
-          <w:rFonts w:ascii="Formula1 Display Regular" w:hAnsi="Formula1 Display Regular"/>
-        </w:rPr>
+    <w:p/>
+    <w:p>
+      <w:r>
         <w:t xml:space="preserve">Visti i prossimi cambiamenti di regolamento delle competizioni di Formula </w:t>
       </w:r>
       <w:proofErr w:type="spellStart"/>
       <w:r>
-        <w:rPr>
-          <w:rFonts w:ascii="Formula1 Display Regular" w:hAnsi="Formula1 Display Regular"/>
-        </w:rPr>
         <w:t>Student</w:t>
       </w:r>
       <w:proofErr w:type="spellEnd"/>
       <w:r>
-        <w:rPr>
-          <w:rFonts w:ascii="Formula1 Display Regular" w:hAnsi="Formula1 Display Regular"/>
-        </w:rPr>
         <w:t xml:space="preserve"> e il futuro del mercato automobilistico, il Team ha iniziato a sviluppare il progetto di </w:t>
       </w:r>
       <w:r>
         <w:rPr>
-          <w:rFonts w:ascii="Formula1 Display Regular" w:hAnsi="Formula1 Display Regular"/>
           <w:b/>
           <w:bCs/>
         </w:rPr>
         <w:t>auto a guida autonoma</w:t>
       </w:r>
       <w:r>
-        <w:rPr>
-          <w:rFonts w:ascii="Formula1 Display Regular" w:hAnsi="Formula1 Display Regular"/>
-        </w:rPr>
         <w:t>.</w:t>
       </w:r>
     </w:p>
-    <w:p>
-      <w:pPr>
-        <w:rPr>
-          <w:rFonts w:ascii="Formula1 Display Regular" w:hAnsi="Formula1 Display Regular"/>
-        </w:rPr>
-      </w:pPr>
-    </w:p>
-    <w:p>
-      <w:pPr>
-        <w:rPr>
-          <w:rFonts w:ascii="Formula1 Display Regular" w:hAnsi="Formula1 Display Regular"/>
+    <w:p/>
+    <w:p>
+      <w:pPr>
+        <w:rPr>
           <w:i/>
           <w:iCs/>
         </w:rPr>
       </w:pPr>
       <w:r>
-        <w:rPr>
-          <w:rFonts w:ascii="Formula1 Display Regular" w:hAnsi="Formula1 Display Regular"/>
-        </w:rPr>
         <w:t xml:space="preserve">L’obiettivo principale è quello di partecipare nel 2024 alla competizione di FS-East con la vettura a combustione, per poi scendere in pista nella categoria 1D di Formula ATA con la vettura </w:t>
       </w:r>
       <w:r>
         <w:rPr>
-          <w:rFonts w:ascii="Formula1 Display Regular" w:hAnsi="Formula1 Display Regular"/>
           <w:i/>
           <w:iCs/>
         </w:rPr>
@@ -608,24 +2004,16 @@
       </w:r>
       <w:r>
         <w:rPr>
-          <w:rFonts w:ascii="Formula1 Display Regular" w:hAnsi="Formula1 Display Regular"/>
           <w:i/>
           <w:iCs/>
         </w:rPr>
         <w:t>.</w:t>
       </w:r>
     </w:p>
-    <w:p>
-      <w:pPr>
-        <w:rPr>
-          <w:rFonts w:ascii="Formula1 Display Regular" w:hAnsi="Formula1 Display Regular"/>
-        </w:rPr>
-      </w:pPr>
-    </w:p>
-    <w:p>
-      <w:pPr>
-        <w:rPr>
-          <w:rFonts w:ascii="Formula1 Display Regular" w:hAnsi="Formula1 Display Regular"/>
+    <w:p/>
+    <w:p>
+      <w:pPr>
+        <w:rPr>
           <w:sz w:val="36"/>
           <w:szCs w:val="36"/>
           <w:lang w:val="en-US"/>
@@ -633,18 +2021,16 @@
       </w:pPr>
       <w:r>
         <w:rPr>
-          <w:rFonts w:ascii="Formula1 Display Regular" w:hAnsi="Formula1 Display Regular"/>
           <w:sz w:val="36"/>
           <w:szCs w:val="36"/>
           <w:lang w:val="en-US"/>
         </w:rPr>
-        <w:t>Team Member</w:t>
-      </w:r>
-    </w:p>
-    <w:p>
-      <w:pPr>
-        <w:rPr>
-          <w:rFonts w:ascii="Formula1 Display Regular" w:hAnsi="Formula1 Display Regular"/>
+        <w:t>Canditati</w:t>
+      </w:r>
+    </w:p>
+    <w:p>
+      <w:pPr>
+        <w:rPr>
           <w:lang w:val="en-US"/>
         </w:rPr>
       </w:pPr>
@@ -652,13 +2038,11 @@
     <w:p>
       <w:pPr>
         <w:rPr>
-          <w:rFonts w:ascii="Formula1 Display Regular" w:hAnsi="Formula1 Display Regular"/>
           <w:lang w:val="en-US"/>
         </w:rPr>
       </w:pPr>
       <w:r>
         <w:rPr>
-          <w:rFonts w:ascii="Formula1 Display Regular" w:hAnsi="Formula1 Display Regular"/>
           <w:lang w:val="en-US"/>
         </w:rPr>
         <w:t xml:space="preserve">Emanuele </w:t>
@@ -666,7 +2050,6 @@
       <w:proofErr w:type="spellStart"/>
       <w:r>
         <w:rPr>
-          <w:rFonts w:ascii="Formula1 Display Regular" w:hAnsi="Formula1 Display Regular"/>
           <w:lang w:val="en-US"/>
         </w:rPr>
         <w:t>Nencioni</w:t>
@@ -674,7 +2057,6 @@
       <w:proofErr w:type="spellEnd"/>
       <w:r>
         <w:rPr>
-          <w:rFonts w:ascii="Formula1 Display Regular" w:hAnsi="Formula1 Display Regular"/>
           <w:lang w:val="en-US"/>
         </w:rPr>
         <w:t>: Head of Autonomous Department – Vision &amp; System Integration</w:t>
@@ -683,13 +2065,11 @@
     <w:p>
       <w:pPr>
         <w:rPr>
-          <w:rFonts w:ascii="Formula1 Display Regular" w:hAnsi="Formula1 Display Regular"/>
           <w:lang w:val="en-US"/>
         </w:rPr>
       </w:pPr>
       <w:r>
         <w:rPr>
-          <w:rFonts w:ascii="Formula1 Display Regular" w:hAnsi="Formula1 Display Regular"/>
           <w:lang w:val="en-US"/>
         </w:rPr>
         <w:t>Lorenzo Porcheddu: Head of Electronics &amp; Controls Department</w:t>
@@ -714,6 +2094,20 @@
         </w:rPr>
         <w:br w:type="page"/>
       </w:r>
+    </w:p>
+    <w:p>
+      <w:pPr>
+        <w:pStyle w:val="Titolo1"/>
+      </w:pPr>
+      <w:bookmarkStart w:id="1" w:name="_Toc161335546"/>
+      <w:r>
+        <w:lastRenderedPageBreak/>
+        <w:t>Presentazione del Progetto e O</w:t>
+      </w:r>
+      <w:r>
+        <w:t>biettivi</w:t>
+      </w:r>
+      <w:bookmarkEnd w:id="1"/>
     </w:p>
     <w:p>
       <w:pPr>
@@ -722,29 +2116,6 @@
           <w:szCs w:val="36"/>
         </w:rPr>
       </w:pPr>
-      <w:r>
-        <w:rPr>
-          <w:sz w:val="36"/>
-          <w:szCs w:val="36"/>
-        </w:rPr>
-        <w:lastRenderedPageBreak/>
-        <w:t>Presentazione del Progetto e O</w:t>
-      </w:r>
-      <w:r>
-        <w:rPr>
-          <w:sz w:val="36"/>
-          <w:szCs w:val="36"/>
-        </w:rPr>
-        <w:t>biettivi</w:t>
-      </w:r>
-    </w:p>
-    <w:p>
-      <w:pPr>
-        <w:rPr>
-          <w:sz w:val="36"/>
-          <w:szCs w:val="36"/>
-        </w:rPr>
-      </w:pPr>
     </w:p>
     <w:p>
       <w:r>
@@ -834,18 +2205,12 @@
     </w:p>
     <w:p>
       <w:pPr>
-        <w:rPr>
-          <w:rFonts w:ascii="Formula1 Display Bold" w:hAnsi="Formula1 Display Bold"/>
-          <w:sz w:val="36"/>
-          <w:szCs w:val="36"/>
-        </w:rPr>
-      </w:pPr>
-      <w:r>
-        <w:rPr>
-          <w:rFonts w:ascii="Formula1 Display Bold" w:hAnsi="Formula1 Display Bold"/>
+        <w:pStyle w:val="Titolo1"/>
+      </w:pPr>
+      <w:bookmarkStart w:id="2" w:name="_Toc161335547"/>
+      <w:r>
+        <w:rPr>
           <w:noProof/>
-          <w:sz w:val="36"/>
-          <w:szCs w:val="36"/>
         </w:rPr>
         <w:lastRenderedPageBreak/>
         <w:drawing>
@@ -908,13 +2273,9 @@
         </w:drawing>
       </w:r>
       <w:r>
-        <w:rPr>
-          <w:rFonts w:ascii="Formula1 Display Bold" w:hAnsi="Formula1 Display Bold"/>
-          <w:sz w:val="36"/>
-          <w:szCs w:val="36"/>
-        </w:rPr>
         <w:t>Architettura del Veicolo</w:t>
       </w:r>
+      <w:bookmarkEnd w:id="2"/>
     </w:p>
     <w:p>
       <w:pPr>
@@ -1109,27 +2470,18 @@
     </w:p>
     <w:p>
       <w:pPr>
-        <w:rPr>
-          <w:sz w:val="36"/>
-          <w:szCs w:val="36"/>
-        </w:rPr>
-      </w:pPr>
-      <w:r>
-        <w:rPr>
-          <w:sz w:val="36"/>
-          <w:szCs w:val="36"/>
-        </w:rPr>
+        <w:pStyle w:val="Titolo1"/>
+      </w:pPr>
+      <w:bookmarkStart w:id="3" w:name="_Toc161335548"/>
+      <w:r>
         <w:lastRenderedPageBreak/>
         <w:t xml:space="preserve">Task set e Activity </w:t>
       </w:r>
       <w:proofErr w:type="spellStart"/>
       <w:r>
-        <w:rPr>
-          <w:sz w:val="36"/>
-          <w:szCs w:val="36"/>
-        </w:rPr>
         <w:t>Diagram</w:t>
       </w:r>
+      <w:bookmarkEnd w:id="3"/>
       <w:proofErr w:type="spellEnd"/>
     </w:p>
     <w:p>
@@ -1170,13 +2522,32 @@
     </w:p>
     <w:p>
       <w:r>
-        <w:t>Di seguito descriviamo singolarmente i task:</w:t>
-      </w:r>
-    </w:p>
-    <w:p>
-      <w:pPr>
-        <w:pStyle w:val="Paragrafoelenco"/>
-      </w:pPr>
+        <w:t>Di seguito</w:t>
+      </w:r>
+      <w:r>
+        <w:t>, andiamo a descrivere i singoli task e le relative funzionalità</w:t>
+      </w:r>
+    </w:p>
+    <w:p>
+      <w:r>
+        <w:br w:type="page"/>
+      </w:r>
+    </w:p>
+    <w:p>
+      <w:pPr>
+        <w:pStyle w:val="Titolo2"/>
+      </w:pPr>
+      <w:bookmarkStart w:id="4" w:name="_Toc161335549"/>
+      <w:proofErr w:type="spellStart"/>
+      <w:r>
+        <w:lastRenderedPageBreak/>
+        <w:t>Pedal</w:t>
+      </w:r>
+      <w:proofErr w:type="spellEnd"/>
+      <w:r>
+        <w:t xml:space="preserve"> Task</w:t>
+      </w:r>
+      <w:bookmarkEnd w:id="4"/>
     </w:p>
     <w:p>
       <w:r>
@@ -1184,16 +2555,16 @@
           <w:noProof/>
         </w:rPr>
         <w:drawing>
-          <wp:anchor distT="0" distB="0" distL="114300" distR="114300" simplePos="0" relativeHeight="251665408" behindDoc="0" locked="0" layoutInCell="1" allowOverlap="1" wp14:anchorId="5E411D19" wp14:editId="2823EF66">
+          <wp:anchor distT="0" distB="0" distL="114300" distR="114300" simplePos="0" relativeHeight="251665408" behindDoc="0" locked="0" layoutInCell="1" allowOverlap="1" wp14:anchorId="5E411D19" wp14:editId="50826BA0">
             <wp:simplePos x="0" y="0"/>
             <wp:positionH relativeFrom="column">
-              <wp:posOffset>74295</wp:posOffset>
+              <wp:posOffset>119380</wp:posOffset>
             </wp:positionH>
             <wp:positionV relativeFrom="page">
-              <wp:posOffset>3537585</wp:posOffset>
+              <wp:posOffset>2679700</wp:posOffset>
             </wp:positionV>
-            <wp:extent cx="2940050" cy="5703570"/>
-            <wp:effectExtent l="0" t="0" r="6350" b="0"/>
+            <wp:extent cx="2962910" cy="5748655"/>
+            <wp:effectExtent l="0" t="0" r="8890" b="4445"/>
             <wp:wrapTopAndBottom/>
             <wp:docPr id="1969746753" name="Immagine 1" descr="Immagine che contiene testo, diagramma, schizzo, disegno&#10;&#10;Descrizione generata automaticamente"/>
             <wp:cNvGraphicFramePr>
@@ -1221,7 +2592,7 @@
                   <pic:spPr>
                     <a:xfrm>
                       <a:off x="0" y="0"/>
-                      <a:ext cx="2940050" cy="5703570"/>
+                      <a:ext cx="2962910" cy="5748655"/>
                     </a:xfrm>
                     <a:prstGeom prst="rect">
                       <a:avLst/>
@@ -1244,16 +2615,16 @@
           <w:noProof/>
         </w:rPr>
         <w:drawing>
-          <wp:anchor distT="0" distB="0" distL="114300" distR="114300" simplePos="0" relativeHeight="251666432" behindDoc="0" locked="0" layoutInCell="1" allowOverlap="1" wp14:anchorId="3977073F" wp14:editId="3B3BE727">
+          <wp:anchor distT="0" distB="0" distL="114300" distR="114300" simplePos="0" relativeHeight="251666432" behindDoc="0" locked="0" layoutInCell="1" allowOverlap="1" wp14:anchorId="3977073F" wp14:editId="4B0E4FBC">
             <wp:simplePos x="0" y="0"/>
             <wp:positionH relativeFrom="column">
-              <wp:posOffset>1730375</wp:posOffset>
+              <wp:posOffset>1591310</wp:posOffset>
             </wp:positionH>
             <wp:positionV relativeFrom="paragraph">
-              <wp:posOffset>3866515</wp:posOffset>
+              <wp:posOffset>4001770</wp:posOffset>
             </wp:positionV>
-            <wp:extent cx="6120130" cy="692150"/>
-            <wp:effectExtent l="8890" t="0" r="3810" b="3810"/>
+            <wp:extent cx="6428740" cy="726440"/>
+            <wp:effectExtent l="0" t="6350" r="3810" b="3810"/>
             <wp:wrapTopAndBottom/>
             <wp:docPr id="682134432" name="Immagine 1"/>
             <wp:cNvGraphicFramePr>
@@ -1281,7 +2652,7 @@
                   <pic:spPr>
                     <a:xfrm rot="16200000">
                       <a:off x="0" y="0"/>
-                      <a:ext cx="6120130" cy="692150"/>
+                      <a:ext cx="6428740" cy="726440"/>
                     </a:xfrm>
                     <a:prstGeom prst="rect">
                       <a:avLst/>
@@ -1290,19 +2661,20 @@
                 </pic:pic>
               </a:graphicData>
             </a:graphic>
+            <wp14:sizeRelH relativeFrom="margin">
+              <wp14:pctWidth>0</wp14:pctWidth>
+            </wp14:sizeRelH>
+            <wp14:sizeRelV relativeFrom="margin">
+              <wp14:pctHeight>0</wp14:pctHeight>
+            </wp14:sizeRelV>
           </wp:anchor>
         </w:drawing>
       </w:r>
-      <w:proofErr w:type="spellStart"/>
-      <w:r>
-        <w:t>Pedal</w:t>
-      </w:r>
-      <w:r>
-        <w:t>Task</w:t>
-      </w:r>
-      <w:proofErr w:type="spellEnd"/>
-      <w:r>
-        <w:t xml:space="preserve">: è il task che si occupa della gestione del comando acceleratore, inviato poi al motore a combustione. </w:t>
+      <w:r>
+        <w:t>Si tratta del</w:t>
+      </w:r>
+      <w:r>
+        <w:t xml:space="preserve"> task che si occupa della gestione del comando acceleratore, inviato poi al motore a combustione. </w:t>
       </w:r>
       <w:r>
         <w:t xml:space="preserve">Funziona solamente durante la modalità manuale, perché durante quella autonoma </w:t>
@@ -1335,11 +2707,21 @@
       </w:r>
     </w:p>
     <w:p>
+      <w:pPr>
+        <w:pStyle w:val="Titolo2"/>
+      </w:pPr>
+      <w:bookmarkStart w:id="5" w:name="_Toc161335550"/>
+      <w:r>
+        <w:lastRenderedPageBreak/>
+        <w:t>Fan Control Task</w:t>
+      </w:r>
+      <w:bookmarkEnd w:id="5"/>
+    </w:p>
+    <w:p>
       <w:r>
         <w:rPr>
           <w:noProof/>
         </w:rPr>
-        <w:lastRenderedPageBreak/>
         <w:drawing>
           <wp:anchor distT="0" distB="0" distL="114300" distR="114300" simplePos="0" relativeHeight="251668480" behindDoc="0" locked="0" layoutInCell="1" allowOverlap="1" wp14:anchorId="2B90CDEF" wp14:editId="2A2C702B">
             <wp:simplePos x="0" y="0"/>
@@ -1444,63 +2826,74 @@
           </wp:anchor>
         </w:drawing>
       </w:r>
+      <w:r>
+        <w:t>Q</w:t>
+      </w:r>
+      <w:r>
+        <w:t xml:space="preserve">uesto task si occupa </w:t>
+      </w:r>
+      <w:r>
+        <w:t>di gestire le ventole del radiatore e dell’intercooler, tramite modulazione PWM. Prendendo il semaforo della CAN motore leggiamo entrambe le temperature</w:t>
+      </w:r>
+      <w:r>
+        <w:t>;</w:t>
+      </w:r>
+      <w:r>
+        <w:t xml:space="preserve"> seguendo</w:t>
+      </w:r>
+      <w:r>
+        <w:t xml:space="preserve"> quindi</w:t>
+      </w:r>
+      <w:r>
+        <w:t xml:space="preserve"> una strategia, come per esempio una rampa, andiamo a impostare il PWM in uscita.</w:t>
+      </w:r>
+      <w:r>
+        <w:t xml:space="preserve"> Il tutto dovrà essere gestito nel modo più efficiente possibile, perché le ventole hanno un consumo energetico elevato che potrebbe portare all’esaurimento della batteria, se utilizzate in maniera eccessiva.</w:t>
+      </w:r>
+    </w:p>
+    <w:p>
+      <w:r>
+        <w:br w:type="page"/>
+      </w:r>
+    </w:p>
+    <w:p>
+      <w:pPr>
+        <w:pStyle w:val="Titolo2"/>
+      </w:pPr>
+      <w:bookmarkStart w:id="6" w:name="_Toc161335551"/>
       <w:proofErr w:type="spellStart"/>
       <w:r>
-        <w:t>FanControlTask</w:t>
+        <w:lastRenderedPageBreak/>
+        <w:t>Telemetry</w:t>
       </w:r>
       <w:proofErr w:type="spellEnd"/>
       <w:r>
-        <w:t xml:space="preserve">: questo task si occupa </w:t>
-      </w:r>
-      <w:r>
-        <w:t>di gestire le ventole del radiatore e dell’intercooler, tramite modulazione PWM. Prendendo il semaforo della CAN motore leggiamo entrambe le temperature</w:t>
-      </w:r>
-      <w:r>
-        <w:t>;</w:t>
-      </w:r>
-      <w:r>
-        <w:t xml:space="preserve"> seguendo</w:t>
-      </w:r>
-      <w:r>
-        <w:t xml:space="preserve"> quindi</w:t>
-      </w:r>
-      <w:r>
-        <w:t xml:space="preserve"> una strategia, come per esempio una rampa, andiamo a impostare il PWM in uscita.</w:t>
-      </w:r>
-      <w:r>
-        <w:t xml:space="preserve"> Il tutto dovrà essere gestito nel modo più efficiente possibile, perché le ventole hanno un consumo energetico elevato che potrebbe portare all’esaurimento della batteria, se utilizzate in maniera eccessiva.</w:t>
-      </w:r>
-    </w:p>
-    <w:p>
-      <w:r>
-        <w:br w:type="page"/>
-      </w:r>
-    </w:p>
-    <w:p>
+        <w:t xml:space="preserve"> Task</w:t>
+      </w:r>
+      <w:bookmarkEnd w:id="6"/>
+    </w:p>
+    <w:p>
+      <w:r>
+        <w:t>S</w:t>
+      </w:r>
+      <w:r>
+        <w:t xml:space="preserve">i tratta del task che ci permette di </w:t>
+      </w:r>
+      <w:r>
+        <w:t>inviare</w:t>
+      </w:r>
+      <w:r>
+        <w:t xml:space="preserve"> tutti i dati di telemetria</w:t>
+      </w:r>
+      <w:r>
+        <w:t xml:space="preserve">, tramite protocollo </w:t>
+      </w:r>
       <w:proofErr w:type="spellStart"/>
       <w:r>
-        <w:lastRenderedPageBreak/>
-        <w:t>TelemetryTask</w:t>
+        <w:t>LoRa</w:t>
       </w:r>
       <w:proofErr w:type="spellEnd"/>
       <w:r>
-        <w:t xml:space="preserve">: si tratta del task che ci permette di </w:t>
-      </w:r>
-      <w:r>
-        <w:t>inviare</w:t>
-      </w:r>
-      <w:r>
-        <w:t xml:space="preserve"> tutti i dati di telemetria</w:t>
-      </w:r>
-      <w:r>
-        <w:t xml:space="preserve">, tramite protocollo </w:t>
-      </w:r>
-      <w:proofErr w:type="spellStart"/>
-      <w:r>
-        <w:t>LoRa</w:t>
-      </w:r>
-      <w:proofErr w:type="spellEnd"/>
-      <w:r>
         <w:t xml:space="preserve">. La stazione di </w:t>
       </w:r>
       <w:r>
@@ -1513,13 +2906,7 @@
         <w:t>può sapere come si sta comportando la vettura</w:t>
       </w:r>
       <w:r>
-        <w:t xml:space="preserve"> </w:t>
-      </w:r>
-      <w:r>
-        <w:t>in tempo reale</w:t>
-      </w:r>
-      <w:r>
-        <w:t>, riconoscendo eventuali problematiche attraverso la sensoristica.</w:t>
+        <w:t xml:space="preserve"> in tempo reale, riconoscendo eventuali problematiche attraverso la sensoristica.</w:t>
       </w:r>
     </w:p>
     <w:p>
@@ -1528,13 +2915,99 @@
           <w:noProof/>
         </w:rPr>
         <w:drawing>
-          <wp:anchor distT="0" distB="0" distL="114300" distR="114300" simplePos="0" relativeHeight="251671552" behindDoc="0" locked="0" layoutInCell="1" allowOverlap="1" wp14:anchorId="6F0CEB35" wp14:editId="34CC04A8">
+          <wp:anchor distT="0" distB="0" distL="114300" distR="114300" simplePos="0" relativeHeight="251670528" behindDoc="0" locked="0" layoutInCell="1" allowOverlap="1" wp14:anchorId="0F3701BD" wp14:editId="79F3BEF0">
             <wp:simplePos x="0" y="0"/>
             <wp:positionH relativeFrom="margin">
               <wp:posOffset>0</wp:posOffset>
             </wp:positionH>
             <wp:positionV relativeFrom="paragraph">
-              <wp:posOffset>4497049</wp:posOffset>
+              <wp:posOffset>966813</wp:posOffset>
+            </wp:positionV>
+            <wp:extent cx="6120130" cy="3535680"/>
+            <wp:effectExtent l="0" t="0" r="0" b="7620"/>
+            <wp:wrapTopAndBottom/>
+            <wp:docPr id="1610917412" name="Immagine 1" descr="Immagine che contiene testo, schermata, diagramma, linea&#10;&#10;Descrizione generata automaticamente"/>
+            <wp:cNvGraphicFramePr>
+              <a:graphicFrameLocks xmlns:a="http://schemas.openxmlformats.org/drawingml/2006/main" noChangeAspect="1"/>
+            </wp:cNvGraphicFramePr>
+            <a:graphic xmlns:a="http://schemas.openxmlformats.org/drawingml/2006/main">
+              <a:graphicData uri="http://schemas.openxmlformats.org/drawingml/2006/picture">
+                <pic:pic xmlns:pic="http://schemas.openxmlformats.org/drawingml/2006/picture">
+                  <pic:nvPicPr>
+                    <pic:cNvPr id="1610917412" name="Immagine 1" descr="Immagine che contiene testo, schermata, diagramma, linea&#10;&#10;Descrizione generata automaticamente"/>
+                    <pic:cNvPicPr/>
+                  </pic:nvPicPr>
+                  <pic:blipFill>
+                    <a:blip r:embed="rId17" cstate="print">
+                      <a:extLst>
+                        <a:ext uri="{28A0092B-C50C-407E-A947-70E740481C1C}">
+                          <a14:useLocalDpi xmlns:a14="http://schemas.microsoft.com/office/drawing/2010/main" val="0"/>
+                        </a:ext>
+                      </a:extLst>
+                    </a:blip>
+                    <a:stretch>
+                      <a:fillRect/>
+                    </a:stretch>
+                  </pic:blipFill>
+                  <pic:spPr>
+                    <a:xfrm>
+                      <a:off x="0" y="0"/>
+                      <a:ext cx="6120130" cy="3535680"/>
+                    </a:xfrm>
+                    <a:prstGeom prst="rect">
+                      <a:avLst/>
+                    </a:prstGeom>
+                  </pic:spPr>
+                </pic:pic>
+              </a:graphicData>
+            </a:graphic>
+          </wp:anchor>
+        </w:drawing>
+      </w:r>
+      <w:r>
+        <w:t>La telemetria è. composta</w:t>
+      </w:r>
+      <w:r>
+        <w:t xml:space="preserve"> principalmente </w:t>
+      </w:r>
+      <w:r>
+        <w:t>dalle</w:t>
+      </w:r>
+      <w:r>
+        <w:t xml:space="preserve"> letture dei sensori, quindi </w:t>
+      </w:r>
+      <w:r>
+        <w:t xml:space="preserve">degli </w:t>
+      </w:r>
+      <w:r>
+        <w:t>ADC, ma anche i dati del sistema autonomo, nel caso di modalità driverless, tra i quali lo stato e altri valori di diagnostica</w:t>
+      </w:r>
+      <w:r>
+        <w:t xml:space="preserve">. Se dovesse servire si potrebbero inviare anche altri dati </w:t>
+      </w:r>
+      <w:r>
+        <w:t>riguardanti, per esempio,</w:t>
+      </w:r>
+      <w:r>
+        <w:t xml:space="preserve"> il motore a combustione oppure </w:t>
+      </w:r>
+      <w:r>
+        <w:t>le sospensioni che non sono lette dalla CORE direttamente, ma collegate alla AIM Evo 5.</w:t>
+      </w:r>
+    </w:p>
+    <w:p>
+      <w:r>
+        <w:rPr>
+          <w:noProof/>
+        </w:rPr>
+        <w:drawing>
+          <wp:anchor distT="0" distB="0" distL="114300" distR="114300" simplePos="0" relativeHeight="251671552" behindDoc="0" locked="0" layoutInCell="1" allowOverlap="1" wp14:anchorId="6F0CEB35" wp14:editId="683FE415">
+            <wp:simplePos x="0" y="0"/>
+            <wp:positionH relativeFrom="margin">
+              <wp:align>right</wp:align>
+            </wp:positionH>
+            <wp:positionV relativeFrom="paragraph">
+              <wp:posOffset>3793827</wp:posOffset>
             </wp:positionV>
             <wp:extent cx="6120130" cy="1161415"/>
             <wp:effectExtent l="0" t="0" r="0" b="635"/>
@@ -1551,7 +3024,7 @@
                     <pic:cNvPicPr/>
                   </pic:nvPicPr>
                   <pic:blipFill>
-                    <a:blip r:embed="rId17" cstate="print">
+                    <a:blip r:embed="rId18" cstate="print">
                       <a:extLst>
                         <a:ext uri="{28A0092B-C50C-407E-A947-70E740481C1C}">
                           <a14:useLocalDpi xmlns:a14="http://schemas.microsoft.com/office/drawing/2010/main" val="0"/>
@@ -1578,94 +3051,19 @@
         </w:drawing>
       </w:r>
       <w:r>
-        <w:rPr>
-          <w:noProof/>
-        </w:rPr>
-        <w:drawing>
-          <wp:anchor distT="0" distB="0" distL="114300" distR="114300" simplePos="0" relativeHeight="251670528" behindDoc="0" locked="0" layoutInCell="1" allowOverlap="1" wp14:anchorId="0F3701BD" wp14:editId="6419704A">
-            <wp:simplePos x="0" y="0"/>
-            <wp:positionH relativeFrom="margin">
-              <wp:posOffset>0</wp:posOffset>
-            </wp:positionH>
-            <wp:positionV relativeFrom="paragraph">
-              <wp:posOffset>966813</wp:posOffset>
-            </wp:positionV>
-            <wp:extent cx="6120130" cy="3535680"/>
-            <wp:effectExtent l="0" t="0" r="0" b="7620"/>
-            <wp:wrapTopAndBottom/>
-            <wp:docPr id="1610917412" name="Immagine 1" descr="Immagine che contiene testo, schermata, diagramma, linea&#10;&#10;Descrizione generata automaticamente"/>
-            <wp:cNvGraphicFramePr>
-              <a:graphicFrameLocks xmlns:a="http://schemas.openxmlformats.org/drawingml/2006/main" noChangeAspect="1"/>
-            </wp:cNvGraphicFramePr>
-            <a:graphic xmlns:a="http://schemas.openxmlformats.org/drawingml/2006/main">
-              <a:graphicData uri="http://schemas.openxmlformats.org/drawingml/2006/picture">
-                <pic:pic xmlns:pic="http://schemas.openxmlformats.org/drawingml/2006/picture">
-                  <pic:nvPicPr>
-                    <pic:cNvPr id="1610917412" name="Immagine 1" descr="Immagine che contiene testo, schermata, diagramma, linea&#10;&#10;Descrizione generata automaticamente"/>
-                    <pic:cNvPicPr/>
-                  </pic:nvPicPr>
-                  <pic:blipFill>
-                    <a:blip r:embed="rId18" cstate="print">
-                      <a:extLst>
-                        <a:ext uri="{28A0092B-C50C-407E-A947-70E740481C1C}">
-                          <a14:useLocalDpi xmlns:a14="http://schemas.microsoft.com/office/drawing/2010/main" val="0"/>
-                        </a:ext>
-                      </a:extLst>
-                    </a:blip>
-                    <a:stretch>
-                      <a:fillRect/>
-                    </a:stretch>
-                  </pic:blipFill>
-                  <pic:spPr>
-                    <a:xfrm>
-                      <a:off x="0" y="0"/>
-                      <a:ext cx="6120130" cy="3535680"/>
-                    </a:xfrm>
-                    <a:prstGeom prst="rect">
-                      <a:avLst/>
-                    </a:prstGeom>
-                  </pic:spPr>
-                </pic:pic>
-              </a:graphicData>
-            </a:graphic>
-          </wp:anchor>
-        </w:drawing>
-      </w:r>
-      <w:r>
-        <w:t>La telemetria è. composta</w:t>
-      </w:r>
-      <w:r>
-        <w:t xml:space="preserve"> principalmente </w:t>
-      </w:r>
-      <w:r>
-        <w:t>dalle</w:t>
-      </w:r>
-      <w:r>
-        <w:t xml:space="preserve"> letture dei sensori, quindi </w:t>
-      </w:r>
-      <w:r>
-        <w:t xml:space="preserve">degli </w:t>
-      </w:r>
-      <w:r>
-        <w:t>ADC, ma anche i dati del sistema autonomo, nel caso di modalità driverless, tra i quali lo stato e altri valori di diagnostica</w:t>
-      </w:r>
-      <w:r>
-        <w:t xml:space="preserve">. Se dovesse servire si potrebbero inviare anche altri dati </w:t>
-      </w:r>
-      <w:r>
-        <w:t>riguardanti, per esempio,</w:t>
-      </w:r>
-      <w:r>
-        <w:t xml:space="preserve"> il motore a combustione oppure </w:t>
-      </w:r>
-      <w:r>
-        <w:t>le sospensioni che non sono lette dalla CORE direttamente, ma collegate alla AIM Evo 5.</w:t>
-      </w:r>
-    </w:p>
-    <w:p>
-      <w:r>
         <w:br w:type="page"/>
       </w:r>
+    </w:p>
+    <w:p>
+      <w:pPr>
+        <w:pStyle w:val="Titolo2"/>
+      </w:pPr>
+      <w:bookmarkStart w:id="7" w:name="_Toc161335552"/>
+      <w:r>
+        <w:lastRenderedPageBreak/>
+        <w:t>Gear Task</w:t>
+      </w:r>
+      <w:bookmarkEnd w:id="7"/>
     </w:p>
     <w:p>
       <w:pPr>
@@ -1677,7 +3075,6 @@
         <w:rPr>
           <w:noProof/>
         </w:rPr>
-        <w:lastRenderedPageBreak/>
         <w:drawing>
           <wp:anchor distT="0" distB="0" distL="114300" distR="114300" simplePos="0" relativeHeight="251672576" behindDoc="0" locked="0" layoutInCell="1" allowOverlap="1" wp14:anchorId="538289D2" wp14:editId="35F5DD89">
             <wp:simplePos x="0" y="0"/>
@@ -1736,7 +3133,7 @@
           <w:noProof/>
         </w:rPr>
         <w:drawing>
-          <wp:anchor distT="0" distB="0" distL="114300" distR="114300" simplePos="0" relativeHeight="251673600" behindDoc="0" locked="0" layoutInCell="1" allowOverlap="1" wp14:anchorId="0E968F85" wp14:editId="2C906123">
+          <wp:anchor distT="0" distB="0" distL="114300" distR="114300" simplePos="0" relativeHeight="251673600" behindDoc="0" locked="0" layoutInCell="1" allowOverlap="1" wp14:anchorId="0E968F85" wp14:editId="07846D26">
             <wp:simplePos x="0" y="0"/>
             <wp:positionH relativeFrom="margin">
               <wp:align>right</wp:align>
@@ -1785,41 +3182,39 @@
           </wp:anchor>
         </w:drawing>
       </w:r>
+      <w:r>
+        <w:t>S</w:t>
+      </w:r>
+      <w:r>
+        <w:t xml:space="preserve">i tratta del task che gestisce il cambio del motore a combustione interna. Per prima cosa andiamo a sempre leggere la marcia corrente, tramite lettura ADC e semaforo, </w:t>
+      </w:r>
+      <w:r>
+        <w:t xml:space="preserve">che viene subito mandata al </w:t>
+      </w:r>
+      <w:r>
+        <w:t xml:space="preserve">pilota a schermo. </w:t>
+      </w:r>
+      <w:r>
+        <w:t>Controlliamo</w:t>
+      </w:r>
+      <w:r>
+        <w:t xml:space="preserve"> quindi se il pilota ha richiesto </w:t>
+      </w:r>
+      <w:r>
+        <w:t>un cambio</w:t>
+      </w:r>
+      <w:r>
+        <w:t xml:space="preserve"> marcia, leggiamo il numero di giri e poi andiamo ad azionare gli attuatori per effettuare la cambiata.</w:t>
+      </w:r>
+      <w:r>
+        <w:t xml:space="preserve"> La lettura del numero di giri si rende necessaria ad ogni cambiata, perché ad un basso numero di giri non possiamo effettuare un’operazione di </w:t>
+      </w:r>
       <w:proofErr w:type="spellStart"/>
       <w:r>
-        <w:t>GearTask</w:t>
+        <w:t>quick</w:t>
       </w:r>
       <w:proofErr w:type="spellEnd"/>
       <w:r>
-        <w:t xml:space="preserve">: si tratta del task che gestisce il cambio del motore a combustione interna. Per prima cosa andiamo a sempre leggere la marcia corrente, tramite lettura ADC e semaforo, </w:t>
-      </w:r>
-      <w:r>
-        <w:t xml:space="preserve">che viene subito mandata al </w:t>
-      </w:r>
-      <w:r>
-        <w:t xml:space="preserve">pilota a schermo. </w:t>
-      </w:r>
-      <w:r>
-        <w:t>Controlliamo</w:t>
-      </w:r>
-      <w:r>
-        <w:t xml:space="preserve"> quindi se il pilota ha richiesto </w:t>
-      </w:r>
-      <w:r>
-        <w:t>un cambio</w:t>
-      </w:r>
-      <w:r>
-        <w:t xml:space="preserve"> marcia, leggiamo il numero di giri e poi andiamo ad azionare gli attuatori per effettuare la cambiata.</w:t>
-      </w:r>
-      <w:r>
-        <w:t xml:space="preserve"> La lettura del numero di giri si rende necessaria ad ogni cambiata, perché ad un basso numero di giri non possiamo effettuare un’operazione di </w:t>
-      </w:r>
-      <w:proofErr w:type="spellStart"/>
-      <w:r>
-        <w:t>quick</w:t>
-      </w:r>
-      <w:proofErr w:type="spellEnd"/>
-      <w:r>
         <w:t>-shift, ovvero la cambiata rapida senza utilizzare la frizione. Sono quindi differenziate due modalità di cambiata, una con e una senza l’utilizzo della frizione.</w:t>
       </w:r>
     </w:p>
@@ -1827,6 +3222,17 @@
       <w:r>
         <w:br w:type="page"/>
       </w:r>
+    </w:p>
+    <w:p>
+      <w:pPr>
+        <w:pStyle w:val="Titolo2"/>
+      </w:pPr>
+      <w:bookmarkStart w:id="8" w:name="_Toc161335553"/>
+      <w:r>
+        <w:lastRenderedPageBreak/>
+        <w:t>ADC Task</w:t>
+      </w:r>
+      <w:bookmarkEnd w:id="8"/>
     </w:p>
     <w:p>
       <w:pPr>
@@ -1838,7 +3244,6 @@
         <w:rPr>
           <w:noProof/>
         </w:rPr>
-        <w:lastRenderedPageBreak/>
         <w:drawing>
           <wp:anchor distT="0" distB="0" distL="114300" distR="114300" simplePos="0" relativeHeight="251674624" behindDoc="0" locked="0" layoutInCell="1" allowOverlap="1" wp14:anchorId="2442FDFD" wp14:editId="3BB411BF">
             <wp:simplePos x="0" y="0"/>
@@ -1895,23 +3300,21 @@
           </wp:anchor>
         </w:drawing>
       </w:r>
+      <w:r>
+        <w:t>Q</w:t>
+      </w:r>
+      <w:r>
+        <w:t xml:space="preserve">uesto task è tanto semplice quanto fondamentale, esso infatti ci permette di leggere gli ADC in ingresso al microcontrollore, </w:t>
+      </w:r>
+      <w:r>
+        <w:t>andando ad eseguire un polling sui dati letti in continuazione (</w:t>
+      </w:r>
       <w:proofErr w:type="spellStart"/>
       <w:r>
-        <w:t>ADCTask</w:t>
+        <w:t>Continuous</w:t>
       </w:r>
       <w:proofErr w:type="spellEnd"/>
       <w:r>
-        <w:t xml:space="preserve">: questo task è tanto semplice quanto fondamentale, esso infatti ci permette di leggere gli ADC in ingresso al microcontrollore, </w:t>
-      </w:r>
-      <w:r>
-        <w:t>andando ad eseguire un polling sui dati letti in continuazione (</w:t>
-      </w:r>
-      <w:proofErr w:type="spellStart"/>
-      <w:r>
-        <w:t>Continuous</w:t>
-      </w:r>
-      <w:proofErr w:type="spellEnd"/>
-      <w:r>
         <w:t xml:space="preserve"> </w:t>
       </w:r>
       <w:r>
@@ -1951,13 +3354,83 @@
       </w:r>
     </w:p>
     <w:p>
+      <w:pPr>
+        <w:pStyle w:val="Titolo2"/>
+      </w:pPr>
+      <w:bookmarkStart w:id="9" w:name="_Toc161335554"/>
+      <w:r>
+        <w:lastRenderedPageBreak/>
+        <w:t>CAN Handler Task</w:t>
+      </w:r>
+      <w:bookmarkEnd w:id="9"/>
+    </w:p>
+    <w:p>
       <w:r>
         <w:rPr>
           <w:noProof/>
         </w:rPr>
-        <w:lastRenderedPageBreak/>
         <w:drawing>
-          <wp:anchor distT="0" distB="0" distL="114300" distR="114300" simplePos="0" relativeHeight="251676672" behindDoc="0" locked="0" layoutInCell="1" allowOverlap="1" wp14:anchorId="0F1CBE82" wp14:editId="027D61B9">
+          <wp:anchor distT="0" distB="0" distL="114300" distR="114300" simplePos="0" relativeHeight="251675648" behindDoc="0" locked="0" layoutInCell="1" allowOverlap="1" wp14:anchorId="5D0DC631" wp14:editId="07EF410E">
+            <wp:simplePos x="0" y="0"/>
+            <wp:positionH relativeFrom="margin">
+              <wp:posOffset>-119380</wp:posOffset>
+            </wp:positionH>
+            <wp:positionV relativeFrom="paragraph">
+              <wp:posOffset>1010920</wp:posOffset>
+            </wp:positionV>
+            <wp:extent cx="3791585" cy="7109460"/>
+            <wp:effectExtent l="0" t="0" r="0" b="0"/>
+            <wp:wrapTopAndBottom/>
+            <wp:docPr id="2115118224" name="Immagine 1" descr="Immagine che contiene testo, schermata, diagramma, Carattere&#10;&#10;Descrizione generata automaticamente"/>
+            <wp:cNvGraphicFramePr>
+              <a:graphicFrameLocks xmlns:a="http://schemas.openxmlformats.org/drawingml/2006/main" noChangeAspect="1"/>
+            </wp:cNvGraphicFramePr>
+            <a:graphic xmlns:a="http://schemas.openxmlformats.org/drawingml/2006/main">
+              <a:graphicData uri="http://schemas.openxmlformats.org/drawingml/2006/picture">
+                <pic:pic xmlns:pic="http://schemas.openxmlformats.org/drawingml/2006/picture">
+                  <pic:nvPicPr>
+                    <pic:cNvPr id="2115118224" name="Immagine 1" descr="Immagine che contiene testo, schermata, diagramma, Carattere&#10;&#10;Descrizione generata automaticamente"/>
+                    <pic:cNvPicPr/>
+                  </pic:nvPicPr>
+                  <pic:blipFill>
+                    <a:blip r:embed="rId22">
+                      <a:extLst>
+                        <a:ext uri="{28A0092B-C50C-407E-A947-70E740481C1C}">
+                          <a14:useLocalDpi xmlns:a14="http://schemas.microsoft.com/office/drawing/2010/main" val="0"/>
+                        </a:ext>
+                      </a:extLst>
+                    </a:blip>
+                    <a:stretch>
+                      <a:fillRect/>
+                    </a:stretch>
+                  </pic:blipFill>
+                  <pic:spPr>
+                    <a:xfrm>
+                      <a:off x="0" y="0"/>
+                      <a:ext cx="3791585" cy="7109460"/>
+                    </a:xfrm>
+                    <a:prstGeom prst="rect">
+                      <a:avLst/>
+                    </a:prstGeom>
+                  </pic:spPr>
+                </pic:pic>
+              </a:graphicData>
+            </a:graphic>
+            <wp14:sizeRelH relativeFrom="margin">
+              <wp14:pctWidth>0</wp14:pctWidth>
+            </wp14:sizeRelH>
+            <wp14:sizeRelV relativeFrom="margin">
+              <wp14:pctHeight>0</wp14:pctHeight>
+            </wp14:sizeRelV>
+          </wp:anchor>
+        </w:drawing>
+      </w:r>
+      <w:r>
+        <w:rPr>
+          <w:noProof/>
+        </w:rPr>
+        <w:drawing>
+          <wp:anchor distT="0" distB="0" distL="114300" distR="114300" simplePos="0" relativeHeight="251676672" behindDoc="0" locked="0" layoutInCell="1" allowOverlap="1" wp14:anchorId="0F1CBE82" wp14:editId="3B45E6B3">
             <wp:simplePos x="0" y="0"/>
             <wp:positionH relativeFrom="margin">
               <wp:posOffset>1940560</wp:posOffset>
@@ -1980,7 +3453,7 @@
                     <pic:cNvPicPr/>
                   </pic:nvPicPr>
                   <pic:blipFill>
-                    <a:blip r:embed="rId22" cstate="print">
+                    <a:blip r:embed="rId23" cstate="print">
                       <a:extLst>
                         <a:ext uri="{28A0092B-C50C-407E-A947-70E740481C1C}">
                           <a14:useLocalDpi xmlns:a14="http://schemas.microsoft.com/office/drawing/2010/main" val="0"/>
@@ -2007,159 +3480,47 @@
         </w:drawing>
       </w:r>
       <w:r>
+        <w:t>Si</w:t>
+      </w:r>
+      <w:r>
+        <w:t xml:space="preserve"> tratta del task che gestisce la comunicazione di entrambe le linee CAN. Anche in questo caso, si è scelto di non utilizzare l’interrupt per avere un codice più deterministico e per evitare anche un sovraccarico del processore, nel caso ci fossero una grande quantità di messaggi in arrivo. Il task gestisce in autonomia le code in ingresso e in uscita, tramite semafori, in modo tale da evitare situazioni di conflitto.</w:t>
+      </w:r>
+      <w:r>
         <w:rPr>
           <w:noProof/>
         </w:rPr>
+        <w:t xml:space="preserve"> </w:t>
+      </w:r>
+    </w:p>
+    <w:p>
+      <w:r>
+        <w:br w:type="page"/>
+      </w:r>
+    </w:p>
+    <w:p>
+      <w:pPr>
+        <w:pStyle w:val="Titolo2"/>
+      </w:pPr>
+      <w:bookmarkStart w:id="10" w:name="_Toc161335555"/>
+      <w:r>
+        <w:lastRenderedPageBreak/>
+        <w:t>AS Accelerator Task</w:t>
+      </w:r>
+      <w:bookmarkEnd w:id="10"/>
+    </w:p>
+    <w:p>
+      <w:r>
+        <w:rPr>
+          <w:noProof/>
+        </w:rPr>
         <w:drawing>
-          <wp:anchor distT="0" distB="0" distL="114300" distR="114300" simplePos="0" relativeHeight="251675648" behindDoc="0" locked="0" layoutInCell="1" allowOverlap="1" wp14:anchorId="5D0DC631" wp14:editId="010E5E57">
+          <wp:anchor distT="0" distB="0" distL="114300" distR="114300" simplePos="0" relativeHeight="251678720" behindDoc="0" locked="0" layoutInCell="1" allowOverlap="1" wp14:anchorId="6738120E" wp14:editId="23D3983F">
             <wp:simplePos x="0" y="0"/>
             <wp:positionH relativeFrom="margin">
-              <wp:posOffset>-120650</wp:posOffset>
+              <wp:posOffset>2120265</wp:posOffset>
             </wp:positionH>
-            <wp:positionV relativeFrom="paragraph">
-              <wp:posOffset>1011555</wp:posOffset>
-            </wp:positionV>
-            <wp:extent cx="3914775" cy="7340600"/>
-            <wp:effectExtent l="0" t="0" r="9525" b="0"/>
-            <wp:wrapTopAndBottom/>
-            <wp:docPr id="2115118224" name="Immagine 1" descr="Immagine che contiene testo, schermata, diagramma, Carattere&#10;&#10;Descrizione generata automaticamente"/>
-            <wp:cNvGraphicFramePr>
-              <a:graphicFrameLocks xmlns:a="http://schemas.openxmlformats.org/drawingml/2006/main" noChangeAspect="1"/>
-            </wp:cNvGraphicFramePr>
-            <a:graphic xmlns:a="http://schemas.openxmlformats.org/drawingml/2006/main">
-              <a:graphicData uri="http://schemas.openxmlformats.org/drawingml/2006/picture">
-                <pic:pic xmlns:pic="http://schemas.openxmlformats.org/drawingml/2006/picture">
-                  <pic:nvPicPr>
-                    <pic:cNvPr id="2115118224" name="Immagine 1" descr="Immagine che contiene testo, schermata, diagramma, Carattere&#10;&#10;Descrizione generata automaticamente"/>
-                    <pic:cNvPicPr/>
-                  </pic:nvPicPr>
-                  <pic:blipFill>
-                    <a:blip r:embed="rId23">
-                      <a:extLst>
-                        <a:ext uri="{28A0092B-C50C-407E-A947-70E740481C1C}">
-                          <a14:useLocalDpi xmlns:a14="http://schemas.microsoft.com/office/drawing/2010/main" val="0"/>
-                        </a:ext>
-                      </a:extLst>
-                    </a:blip>
-                    <a:stretch>
-                      <a:fillRect/>
-                    </a:stretch>
-                  </pic:blipFill>
-                  <pic:spPr>
-                    <a:xfrm>
-                      <a:off x="0" y="0"/>
-                      <a:ext cx="3914775" cy="7340600"/>
-                    </a:xfrm>
-                    <a:prstGeom prst="rect">
-                      <a:avLst/>
-                    </a:prstGeom>
-                  </pic:spPr>
-                </pic:pic>
-              </a:graphicData>
-            </a:graphic>
-            <wp14:sizeRelH relativeFrom="margin">
-              <wp14:pctWidth>0</wp14:pctWidth>
-            </wp14:sizeRelH>
-            <wp14:sizeRelV relativeFrom="margin">
-              <wp14:pctHeight>0</wp14:pctHeight>
-            </wp14:sizeRelV>
-          </wp:anchor>
-        </w:drawing>
-      </w:r>
-      <w:proofErr w:type="spellStart"/>
-      <w:r>
-        <w:t>CanHandlerTask</w:t>
-      </w:r>
-      <w:proofErr w:type="spellEnd"/>
-      <w:r>
-        <w:t>: si tratta del task che gestisce la comunicazione di entrambe le linee CAN. Anche in questo caso, si è scelto di non utilizzare l’interrupt per avere un codice più deterministico e per evitare anche un sovraccarico del processore, nel caso ci fossero una grande quantità di messaggi in arrivo. Il task gestisce in autonomia le code in ingresso e in uscita, tramite semafori, in modo tale da evitare situazioni di conflitto.</w:t>
-      </w:r>
-      <w:r>
-        <w:rPr>
-          <w:noProof/>
-        </w:rPr>
-        <w:t xml:space="preserve"> </w:t>
-      </w:r>
-    </w:p>
-    <w:p>
-      <w:r>
-        <w:br w:type="page"/>
-      </w:r>
-    </w:p>
-    <w:p>
-      <w:r>
-        <w:rPr>
-          <w:noProof/>
-        </w:rPr>
-        <w:lastRenderedPageBreak/>
-        <w:drawing>
-          <wp:anchor distT="0" distB="0" distL="114300" distR="114300" simplePos="0" relativeHeight="251677696" behindDoc="0" locked="0" layoutInCell="1" allowOverlap="1" wp14:anchorId="100E897F" wp14:editId="1A549136">
-            <wp:simplePos x="0" y="0"/>
-            <wp:positionH relativeFrom="margin">
-              <wp:align>left</wp:align>
-            </wp:positionH>
-            <wp:positionV relativeFrom="paragraph">
-              <wp:posOffset>1087755</wp:posOffset>
-            </wp:positionV>
-            <wp:extent cx="4076700" cy="7463790"/>
-            <wp:effectExtent l="0" t="0" r="0" b="3810"/>
-            <wp:wrapTopAndBottom/>
-            <wp:docPr id="1818140314" name="Immagine 1"/>
-            <wp:cNvGraphicFramePr>
-              <a:graphicFrameLocks xmlns:a="http://schemas.openxmlformats.org/drawingml/2006/main" noChangeAspect="1"/>
-            </wp:cNvGraphicFramePr>
-            <a:graphic xmlns:a="http://schemas.openxmlformats.org/drawingml/2006/main">
-              <a:graphicData uri="http://schemas.openxmlformats.org/drawingml/2006/picture">
-                <pic:pic xmlns:pic="http://schemas.openxmlformats.org/drawingml/2006/picture">
-                  <pic:nvPicPr>
-                    <pic:cNvPr id="1818140314" name="Immagine 1"/>
-                    <pic:cNvPicPr/>
-                  </pic:nvPicPr>
-                  <pic:blipFill>
-                    <a:blip r:embed="rId24">
-                      <a:extLst>
-                        <a:ext uri="{28A0092B-C50C-407E-A947-70E740481C1C}">
-                          <a14:useLocalDpi xmlns:a14="http://schemas.microsoft.com/office/drawing/2010/main" val="0"/>
-                        </a:ext>
-                      </a:extLst>
-                    </a:blip>
-                    <a:stretch>
-                      <a:fillRect/>
-                    </a:stretch>
-                  </pic:blipFill>
-                  <pic:spPr>
-                    <a:xfrm>
-                      <a:off x="0" y="0"/>
-                      <a:ext cx="4081192" cy="7472495"/>
-                    </a:xfrm>
-                    <a:prstGeom prst="rect">
-                      <a:avLst/>
-                    </a:prstGeom>
-                  </pic:spPr>
-                </pic:pic>
-              </a:graphicData>
-            </a:graphic>
-            <wp14:sizeRelH relativeFrom="margin">
-              <wp14:pctWidth>0</wp14:pctWidth>
-            </wp14:sizeRelH>
-            <wp14:sizeRelV relativeFrom="margin">
-              <wp14:pctHeight>0</wp14:pctHeight>
-            </wp14:sizeRelV>
-          </wp:anchor>
-        </w:drawing>
-      </w:r>
-      <w:r>
-        <w:rPr>
-          <w:noProof/>
-        </w:rPr>
-        <w:drawing>
-          <wp:anchor distT="0" distB="0" distL="114300" distR="114300" simplePos="0" relativeHeight="251678720" behindDoc="0" locked="0" layoutInCell="1" allowOverlap="1" wp14:anchorId="6738120E" wp14:editId="28CDABDB">
-            <wp:simplePos x="0" y="0"/>
-            <wp:positionH relativeFrom="margin">
-              <wp:posOffset>2150745</wp:posOffset>
-            </wp:positionH>
-            <wp:positionV relativeFrom="page">
-              <wp:posOffset>4476750</wp:posOffset>
+            <wp:positionV relativeFrom="margin">
+              <wp:align>center</wp:align>
             </wp:positionV>
             <wp:extent cx="6120130" cy="1551305"/>
             <wp:effectExtent l="0" t="1588" r="0" b="0"/>
@@ -2176,7 +3537,7 @@
                     <pic:cNvPicPr/>
                   </pic:nvPicPr>
                   <pic:blipFill>
-                    <a:blip r:embed="rId25" cstate="print">
+                    <a:blip r:embed="rId24" cstate="print">
                       <a:extLst>
                         <a:ext uri="{28A0092B-C50C-407E-A947-70E740481C1C}">
                           <a14:useLocalDpi xmlns:a14="http://schemas.microsoft.com/office/drawing/2010/main" val="0"/>
@@ -2202,6 +3563,73 @@
           </wp:anchor>
         </w:drawing>
       </w:r>
+      <w:r>
+        <w:rPr>
+          <w:noProof/>
+        </w:rPr>
+        <w:drawing>
+          <wp:anchor distT="0" distB="0" distL="114300" distR="114300" simplePos="0" relativeHeight="251677696" behindDoc="0" locked="0" layoutInCell="1" allowOverlap="1" wp14:anchorId="100E897F" wp14:editId="25445D45">
+            <wp:simplePos x="0" y="0"/>
+            <wp:positionH relativeFrom="margin">
+              <wp:posOffset>-70913</wp:posOffset>
+            </wp:positionH>
+            <wp:positionV relativeFrom="paragraph">
+              <wp:posOffset>1237044</wp:posOffset>
+            </wp:positionV>
+            <wp:extent cx="4076065" cy="6258560"/>
+            <wp:effectExtent l="0" t="0" r="635" b="8890"/>
+            <wp:wrapTopAndBottom/>
+            <wp:docPr id="1818140314" name="Immagine 1"/>
+            <wp:cNvGraphicFramePr>
+              <a:graphicFrameLocks xmlns:a="http://schemas.openxmlformats.org/drawingml/2006/main" noChangeAspect="1"/>
+            </wp:cNvGraphicFramePr>
+            <a:graphic xmlns:a="http://schemas.openxmlformats.org/drawingml/2006/main">
+              <a:graphicData uri="http://schemas.openxmlformats.org/drawingml/2006/picture">
+                <pic:pic xmlns:pic="http://schemas.openxmlformats.org/drawingml/2006/picture">
+                  <pic:nvPicPr>
+                    <pic:cNvPr id="1818140314" name="Immagine 1"/>
+                    <pic:cNvPicPr/>
+                  </pic:nvPicPr>
+                  <pic:blipFill rotWithShape="1">
+                    <a:blip r:embed="rId25">
+                      <a:extLst>
+                        <a:ext uri="{28A0092B-C50C-407E-A947-70E740481C1C}">
+                          <a14:useLocalDpi xmlns:a14="http://schemas.microsoft.com/office/drawing/2010/main" val="0"/>
+                        </a:ext>
+                      </a:extLst>
+                    </a:blip>
+                    <a:srcRect b="16142"/>
+                    <a:stretch/>
+                  </pic:blipFill>
+                  <pic:spPr bwMode="auto">
+                    <a:xfrm>
+                      <a:off x="0" y="0"/>
+                      <a:ext cx="4076065" cy="6258560"/>
+                    </a:xfrm>
+                    <a:prstGeom prst="rect">
+                      <a:avLst/>
+                    </a:prstGeom>
+                    <a:ln>
+                      <a:noFill/>
+                    </a:ln>
+                    <a:extLst>
+                      <a:ext uri="{53640926-AAD7-44D8-BBD7-CCE9431645EC}">
+                        <a14:shadowObscured xmlns:a14="http://schemas.microsoft.com/office/drawing/2010/main"/>
+                      </a:ext>
+                    </a:extLst>
+                  </pic:spPr>
+                </pic:pic>
+              </a:graphicData>
+            </a:graphic>
+            <wp14:sizeRelH relativeFrom="margin">
+              <wp14:pctWidth>0</wp14:pctWidth>
+            </wp14:sizeRelH>
+            <wp14:sizeRelV relativeFrom="margin">
+              <wp14:pctHeight>0</wp14:pctHeight>
+            </wp14:sizeRelV>
+          </wp:anchor>
+        </w:drawing>
+      </w:r>
       <w:proofErr w:type="spellStart"/>
       <w:r>
         <w:t>AsAccTask</w:t>
@@ -2223,19 +3651,29 @@
       </w:r>
     </w:p>
     <w:p>
+      <w:pPr>
+        <w:pStyle w:val="Titolo2"/>
+      </w:pPr>
+      <w:bookmarkStart w:id="11" w:name="_Toc161335556"/>
+      <w:r>
+        <w:lastRenderedPageBreak/>
+        <w:t>AS State Handler Task</w:t>
+      </w:r>
+      <w:bookmarkEnd w:id="11"/>
+    </w:p>
+    <w:p>
       <w:r>
         <w:rPr>
           <w:noProof/>
         </w:rPr>
-        <w:lastRenderedPageBreak/>
         <w:drawing>
-          <wp:anchor distT="0" distB="0" distL="114300" distR="114300" simplePos="0" relativeHeight="251680768" behindDoc="0" locked="0" layoutInCell="1" allowOverlap="1" wp14:anchorId="54966E1A" wp14:editId="0722511E">
+          <wp:anchor distT="0" distB="0" distL="114300" distR="114300" simplePos="0" relativeHeight="251680768" behindDoc="0" locked="0" layoutInCell="1" allowOverlap="1" wp14:anchorId="54966E1A" wp14:editId="4D02E06E">
             <wp:simplePos x="0" y="0"/>
             <wp:positionH relativeFrom="column">
-              <wp:posOffset>2301240</wp:posOffset>
+              <wp:posOffset>2106295</wp:posOffset>
             </wp:positionH>
-            <wp:positionV relativeFrom="page">
-              <wp:posOffset>4431030</wp:posOffset>
+            <wp:positionV relativeFrom="margin">
+              <wp:align>center</wp:align>
             </wp:positionV>
             <wp:extent cx="6120130" cy="1479550"/>
             <wp:effectExtent l="0" t="3810" r="0" b="0"/>
@@ -2278,41 +3716,20 @@
           </wp:anchor>
         </w:drawing>
       </w:r>
-      <w:proofErr w:type="spellStart"/>
-      <w:r>
-        <w:t>ASStateHandlerTask</w:t>
-      </w:r>
-      <w:proofErr w:type="spellEnd"/>
-      <w:r>
-        <w:t>:</w:t>
-      </w:r>
-      <w:r>
-        <w:t xml:space="preserve"> si tratta del task che gestisce lo stato del sistema autonomo; infatti, durante la competizione driverless, la vettura deve rispettare una serie di stati ben precisi definiti dal regolamento. Abbiamo per esempio lo stato Ready, </w:t>
-      </w:r>
-      <w:proofErr w:type="spellStart"/>
-      <w:r>
-        <w:t>Driving</w:t>
-      </w:r>
-      <w:proofErr w:type="spellEnd"/>
-      <w:r>
-        <w:t>, Emergency, ecc. Il task va a controllare una serie di parametri, come l’accensione o meno del motore, pressione sistema frenante, ecc. e decide quale stato è il corrente, un po’ come una macchina a stati.</w:t>
-      </w:r>
-    </w:p>
-    <w:p>
       <w:r>
         <w:rPr>
           <w:noProof/>
         </w:rPr>
         <w:drawing>
-          <wp:anchor distT="0" distB="0" distL="114300" distR="114300" simplePos="0" relativeHeight="251683840" behindDoc="0" locked="0" layoutInCell="1" allowOverlap="1" wp14:anchorId="338BFAB0" wp14:editId="3A3F6AC9">
+          <wp:anchor distT="0" distB="0" distL="114300" distR="114300" simplePos="0" relativeHeight="251683840" behindDoc="0" locked="0" layoutInCell="1" allowOverlap="1" wp14:anchorId="338BFAB0" wp14:editId="57BA3164">
             <wp:simplePos x="0" y="0"/>
             <wp:positionH relativeFrom="margin">
-              <wp:posOffset>-78740</wp:posOffset>
+              <wp:posOffset>-22199</wp:posOffset>
             </wp:positionH>
             <wp:positionV relativeFrom="paragraph">
-              <wp:posOffset>283845</wp:posOffset>
+              <wp:posOffset>1250989</wp:posOffset>
             </wp:positionV>
-            <wp:extent cx="4406900" cy="6537960"/>
+            <wp:extent cx="3969385" cy="5888990"/>
             <wp:effectExtent l="0" t="0" r="0" b="0"/>
             <wp:wrapTopAndBottom/>
             <wp:docPr id="1341136334" name="Immagine 1" descr="Immagine che contiene testo, diagramma, Piano, Disegno tecnico&#10;&#10;Descrizione generata automaticamente"/>
@@ -2340,7 +3757,7 @@
                   <pic:spPr bwMode="auto">
                     <a:xfrm>
                       <a:off x="0" y="0"/>
-                      <a:ext cx="4406900" cy="6537960"/>
+                      <a:ext cx="3969385" cy="5888990"/>
                     </a:xfrm>
                     <a:prstGeom prst="rect">
                       <a:avLst/>
@@ -2366,30 +3783,61 @@
           </wp:anchor>
         </w:drawing>
       </w:r>
-    </w:p>
-    <w:p/>
+      <w:r>
+        <w:t>Si</w:t>
+      </w:r>
+      <w:r>
+        <w:t xml:space="preserve"> tratta del task che gestisce lo stato del sistema autonomo; infatti, durante la competizione driverless, la vettura deve rispettare una serie di stati ben precisi definiti dal regolamento. Abbiamo per esempio lo stato Ready, </w:t>
+      </w:r>
+      <w:proofErr w:type="spellStart"/>
+      <w:r>
+        <w:t>Driving</w:t>
+      </w:r>
+      <w:proofErr w:type="spellEnd"/>
+      <w:r>
+        <w:t>, Emergency, ecc. Il task va a controllare una serie di parametri, come l’accensione o meno del motore, pressione sistema frenante, ecc. e decide quale stato è il corrente, un po’ come una macchina a stati.</w:t>
+      </w:r>
+    </w:p>
     <w:p>
       <w:r>
         <w:br w:type="page"/>
       </w:r>
     </w:p>
     <w:p>
+      <w:pPr>
+        <w:pStyle w:val="Titolo2"/>
+      </w:pPr>
+      <w:bookmarkStart w:id="12" w:name="_Toc161335557"/>
+      <w:r>
+        <w:lastRenderedPageBreak/>
+        <w:t xml:space="preserve">AS </w:t>
+      </w:r>
+      <w:proofErr w:type="spellStart"/>
+      <w:r>
+        <w:t>Error</w:t>
+      </w:r>
+      <w:proofErr w:type="spellEnd"/>
+      <w:r>
+        <w:t xml:space="preserve"> Handler Task</w:t>
+      </w:r>
+      <w:bookmarkEnd w:id="12"/>
+    </w:p>
+    <w:p>
       <w:r>
         <w:rPr>
           <w:noProof/>
         </w:rPr>
-        <w:lastRenderedPageBreak/>
         <w:drawing>
-          <wp:anchor distT="0" distB="0" distL="114300" distR="114300" simplePos="0" relativeHeight="251681792" behindDoc="0" locked="0" layoutInCell="1" allowOverlap="1" wp14:anchorId="7B2CF24D" wp14:editId="27EC529A">
+          <wp:anchor distT="0" distB="0" distL="114300" distR="114300" simplePos="0" relativeHeight="251681792" behindDoc="0" locked="0" layoutInCell="1" allowOverlap="1" wp14:anchorId="7B2CF24D" wp14:editId="5135A49B">
             <wp:simplePos x="0" y="0"/>
             <wp:positionH relativeFrom="column">
-              <wp:posOffset>3810</wp:posOffset>
+              <wp:posOffset>-52070</wp:posOffset>
             </wp:positionH>
             <wp:positionV relativeFrom="page">
-              <wp:posOffset>1955800</wp:posOffset>
+              <wp:posOffset>2193925</wp:posOffset>
             </wp:positionV>
-            <wp:extent cx="3289300" cy="7582535"/>
-            <wp:effectExtent l="0" t="0" r="6350" b="0"/>
+            <wp:extent cx="3034030" cy="6993890"/>
+            <wp:effectExtent l="0" t="0" r="0" b="0"/>
             <wp:wrapTopAndBottom/>
             <wp:docPr id="1296523826" name="Immagine 1"/>
             <wp:cNvGraphicFramePr>
@@ -2416,7 +3864,7 @@
                   <pic:spPr bwMode="auto">
                     <a:xfrm>
                       <a:off x="0" y="0"/>
-                      <a:ext cx="3289300" cy="7582535"/>
+                      <a:ext cx="3034030" cy="6993890"/>
                     </a:xfrm>
                     <a:prstGeom prst="rect">
                       <a:avLst/>
@@ -2447,13 +3895,13 @@
           <w:noProof/>
         </w:rPr>
         <w:drawing>
-          <wp:anchor distT="0" distB="0" distL="114300" distR="114300" simplePos="0" relativeHeight="251682816" behindDoc="0" locked="0" layoutInCell="1" allowOverlap="1" wp14:anchorId="1EABEF27" wp14:editId="40C9F12F">
+          <wp:anchor distT="0" distB="0" distL="114300" distR="114300" simplePos="0" relativeHeight="251682816" behindDoc="0" locked="0" layoutInCell="1" allowOverlap="1" wp14:anchorId="1EABEF27" wp14:editId="52193ACF">
             <wp:simplePos x="0" y="0"/>
             <wp:positionH relativeFrom="column">
-              <wp:posOffset>1705610</wp:posOffset>
+              <wp:posOffset>1582420</wp:posOffset>
             </wp:positionH>
             <wp:positionV relativeFrom="page">
-              <wp:posOffset>4095750</wp:posOffset>
+              <wp:posOffset>4438650</wp:posOffset>
             </wp:positionV>
             <wp:extent cx="6120130" cy="2487930"/>
             <wp:effectExtent l="6350" t="0" r="1270" b="1270"/>
@@ -2496,13 +3944,11 @@
           </wp:anchor>
         </w:drawing>
       </w:r>
-      <w:proofErr w:type="spellStart"/>
-      <w:r>
-        <w:t>AsErrorHandlerTask</w:t>
-      </w:r>
-      <w:proofErr w:type="spellEnd"/>
-      <w:r>
-        <w:t>: si tratta del task di sicurezza della vettura, in grado di ingaggiare l’EBS, ovvero il sistema di frenata di emergenza. Questo task controlla che entrambe le linee CAN siano funzionanti, che il sistema di bloccaggio remoto sia collegato e che ci sia pressione nel sistema EBS. In caso di errore o incongruenze, spegne immediatamente il motore e attiva l’EBS.</w:t>
+      <w:r>
+        <w:t>Si</w:t>
+      </w:r>
+      <w:r>
+        <w:t xml:space="preserve"> tratta del task di sicurezza della vettura, in grado di ingaggiare l’EBS, ovvero il sistema di frenata di emergenza. Questo task controlla che entrambe le linee CAN siano funzionanti, che il sistema di bloccaggio remoto sia collegato e che ci sia pressione nel sistema EBS. In caso di errore o incongruenze, spegne immediatamente il motore e attiva l’EBS.</w:t>
       </w:r>
       <w:r>
         <w:rPr>
@@ -2518,23 +3964,15 @@
       </w:r>
     </w:p>
     <w:p>
-      <w:proofErr w:type="spellStart"/>
+      <w:pPr>
+        <w:pStyle w:val="Titolo2"/>
+      </w:pPr>
+      <w:bookmarkStart w:id="13" w:name="_Toc161335558"/>
       <w:r>
         <w:lastRenderedPageBreak/>
-        <w:t>CheckModeTask</w:t>
-      </w:r>
-      <w:proofErr w:type="spellEnd"/>
-      <w:r>
-        <w:t>: è il task in grado di riconoscere la modalità di funzionamento che vogliamo utilizzare, quindi manuale oppure driverless, e di conseguenza va ad attivare solamente i task necessari. In modalità manuale i task driverless non sono in funzione e viceversa, in modo tale da ottimizzare il funzionamento del programma ed eseguire solo lo stretto necessario. La modalità di funzionamento è commutata tramite un selettore al volante. Per cambiare modalità è necessario eseguire un power-</w:t>
-      </w:r>
-      <w:proofErr w:type="spellStart"/>
-      <w:r>
-        <w:t>cycle</w:t>
-      </w:r>
-      <w:proofErr w:type="spellEnd"/>
-      <w:r>
-        <w:t>.</w:t>
-      </w:r>
+        <w:t>Check Mode Task</w:t>
+      </w:r>
+      <w:bookmarkEnd w:id="13"/>
     </w:p>
     <w:p>
       <w:r>
@@ -2542,13 +3980,13 @@
           <w:noProof/>
         </w:rPr>
         <w:drawing>
-          <wp:anchor distT="0" distB="0" distL="114300" distR="114300" simplePos="0" relativeHeight="251684864" behindDoc="0" locked="0" layoutInCell="1" allowOverlap="1" wp14:anchorId="75FD0462" wp14:editId="1952133B">
+          <wp:anchor distT="0" distB="0" distL="114300" distR="114300" simplePos="0" relativeHeight="251684864" behindDoc="0" locked="0" layoutInCell="1" allowOverlap="1" wp14:anchorId="75FD0462" wp14:editId="661A707F">
             <wp:simplePos x="0" y="0"/>
             <wp:positionH relativeFrom="margin">
-              <wp:posOffset>-247650</wp:posOffset>
+              <wp:posOffset>-278130</wp:posOffset>
             </wp:positionH>
             <wp:positionV relativeFrom="paragraph">
-              <wp:posOffset>370840</wp:posOffset>
+              <wp:posOffset>1154430</wp:posOffset>
             </wp:positionV>
             <wp:extent cx="4787265" cy="4838700"/>
             <wp:effectExtent l="0" t="0" r="0" b="0"/>
@@ -2598,20 +4036,34 @@
         </w:drawing>
       </w:r>
       <w:r>
+        <w:t>Si tratta del</w:t>
+      </w:r>
+      <w:r>
+        <w:t xml:space="preserve"> task in grado di riconoscere la modalità di funzionamento che vogliamo utilizzare, quindi manuale oppure driverless, e di conseguenza va ad attivare solamente i task necessari. In modalità manuale i task driverless non sono in funzione e viceversa, in modo tale da ottimizzare il funzionamento del programma ed eseguire solo lo stretto necessario. La modalità di funzionamento è commutata tramite un selettore al volante. Per cambiare modalità è necessario eseguire un power-</w:t>
+      </w:r>
+      <w:proofErr w:type="spellStart"/>
+      <w:r>
+        <w:t>cycle</w:t>
+      </w:r>
+      <w:proofErr w:type="spellEnd"/>
+      <w:r>
+        <w:t>.</w:t>
+      </w:r>
+      <w:r>
         <w:rPr>
           <w:noProof/>
         </w:rPr>
         <w:drawing>
-          <wp:anchor distT="0" distB="0" distL="114300" distR="114300" simplePos="0" relativeHeight="251685888" behindDoc="0" locked="0" layoutInCell="1" allowOverlap="1" wp14:anchorId="4442D2A6" wp14:editId="5EE04FC4">
+          <wp:anchor distT="0" distB="0" distL="114300" distR="114300" simplePos="0" relativeHeight="251685888" behindDoc="0" locked="0" layoutInCell="1" allowOverlap="1" wp14:anchorId="4442D2A6" wp14:editId="7DAE53D9">
             <wp:simplePos x="0" y="0"/>
             <wp:positionH relativeFrom="column">
-              <wp:posOffset>2371725</wp:posOffset>
+              <wp:posOffset>2529840</wp:posOffset>
             </wp:positionH>
             <wp:positionV relativeFrom="margin">
-              <wp:align>center</wp:align>
+              <wp:posOffset>3747770</wp:posOffset>
             </wp:positionV>
-            <wp:extent cx="6120130" cy="1260475"/>
-            <wp:effectExtent l="0" t="8573" r="5398" b="5397"/>
+            <wp:extent cx="5716905" cy="1177290"/>
+            <wp:effectExtent l="2858" t="0" r="952" b="953"/>
             <wp:wrapTopAndBottom/>
             <wp:docPr id="80190531" name="Immagine 1" descr="Immagine che contiene testo, schermata, Carattere, linea&#10;&#10;Descrizione generata automaticamente"/>
             <wp:cNvGraphicFramePr>
@@ -2638,7 +4090,7 @@
                   <pic:spPr bwMode="auto">
                     <a:xfrm rot="16200000">
                       <a:off x="0" y="0"/>
-                      <a:ext cx="6120130" cy="1260475"/>
+                      <a:ext cx="5716905" cy="1177290"/>
                     </a:xfrm>
                     <a:prstGeom prst="rect">
                       <a:avLst/>
@@ -2655,6 +4107,9 @@
                 </pic:pic>
               </a:graphicData>
             </a:graphic>
+            <wp14:sizeRelH relativeFrom="margin">
+              <wp14:pctWidth>0</wp14:pctWidth>
+            </wp14:sizeRelH>
             <wp14:sizeRelV relativeFrom="margin">
               <wp14:pctHeight>0</wp14:pctHeight>
             </wp14:sizeRelV>
@@ -2668,22 +4123,32 @@
       </w:r>
     </w:p>
     <w:p>
+      <w:pPr>
+        <w:pStyle w:val="Titolo2"/>
+      </w:pPr>
+      <w:bookmarkStart w:id="14" w:name="_Toc161335559"/>
+      <w:r>
+        <w:lastRenderedPageBreak/>
+        <w:t>ASB Check Task</w:t>
+      </w:r>
+      <w:bookmarkEnd w:id="14"/>
+    </w:p>
+    <w:p>
       <w:r>
         <w:rPr>
           <w:noProof/>
         </w:rPr>
-        <w:lastRenderedPageBreak/>
         <w:drawing>
-          <wp:anchor distT="0" distB="0" distL="114300" distR="114300" simplePos="0" relativeHeight="251687936" behindDoc="0" locked="0" layoutInCell="1" allowOverlap="1" wp14:anchorId="6CFF5B98" wp14:editId="20A72017">
+          <wp:anchor distT="0" distB="0" distL="114300" distR="114300" simplePos="0" relativeHeight="251687936" behindDoc="0" locked="0" layoutInCell="1" allowOverlap="1" wp14:anchorId="6CFF5B98" wp14:editId="037B8346">
             <wp:simplePos x="0" y="0"/>
             <wp:positionH relativeFrom="margin">
-              <wp:posOffset>-1189355</wp:posOffset>
+              <wp:posOffset>-1074420</wp:posOffset>
             </wp:positionH>
-            <wp:positionV relativeFrom="page">
-              <wp:posOffset>4655820</wp:posOffset>
+            <wp:positionV relativeFrom="paragraph">
+              <wp:posOffset>3354070</wp:posOffset>
             </wp:positionV>
-            <wp:extent cx="7579360" cy="2629535"/>
-            <wp:effectExtent l="0" t="1588" r="953" b="952"/>
+            <wp:extent cx="6600825" cy="2289175"/>
+            <wp:effectExtent l="3175" t="0" r="0" b="0"/>
             <wp:wrapTopAndBottom/>
             <wp:docPr id="12453740" name="Immagine 1" descr="Immagine che contiene testo, schermata, linea, Carattere&#10;&#10;Descrizione generata automaticamente"/>
             <wp:cNvGraphicFramePr>
@@ -2711,7 +4176,7 @@
                   <pic:spPr>
                     <a:xfrm rot="16200000">
                       <a:off x="0" y="0"/>
-                      <a:ext cx="7579360" cy="2629535"/>
+                      <a:ext cx="6600825" cy="2289175"/>
                     </a:xfrm>
                     <a:prstGeom prst="rect">
                       <a:avLst/>
@@ -2753,9 +4218,14 @@
       <w:r>
         <w:t xml:space="preserve">. Essendo l’impianto frenante un dispositivo di sicurezza, il regolamento ci impone un controllo sequenziale di tutti i sensori di pressione riguardanti il suddetto impianto. In caso non sia tutto ok, il task va in errore e spegne il motore, non permettendo di fatti che la vettura possa procedere con le operazioni. Inoltre, manda anche un messaggio di errore a display. Nel caso vada tutto bene invece, </w:t>
       </w:r>
+      <w:proofErr w:type="spellStart"/>
       <w:proofErr w:type="gramStart"/>
       <w:r>
-        <w:t>da il</w:t>
+        <w:t>da</w:t>
+      </w:r>
+      <w:proofErr w:type="spellEnd"/>
+      <w:r>
+        <w:t xml:space="preserve"> il</w:t>
       </w:r>
       <w:proofErr w:type="gramEnd"/>
       <w:r>
@@ -2831,27 +4301,22 @@
     </w:p>
     <w:p>
       <w:pPr>
+        <w:pStyle w:val="Titolo1"/>
+      </w:pPr>
+      <w:bookmarkStart w:id="15" w:name="_Toc161335560"/>
+      <w:r>
+        <w:lastRenderedPageBreak/>
+        <w:t>Timelines e PTPN</w:t>
+      </w:r>
+      <w:bookmarkEnd w:id="15"/>
+    </w:p>
+    <w:p>
+      <w:pPr>
         <w:rPr>
           <w:sz w:val="36"/>
           <w:szCs w:val="36"/>
         </w:rPr>
       </w:pPr>
-      <w:r>
-        <w:rPr>
-          <w:sz w:val="36"/>
-          <w:szCs w:val="36"/>
-        </w:rPr>
-        <w:lastRenderedPageBreak/>
-        <w:t>Timelines e PTPN</w:t>
-      </w:r>
-    </w:p>
-    <w:p>
-      <w:pPr>
-        <w:rPr>
-          <w:sz w:val="36"/>
-          <w:szCs w:val="36"/>
-        </w:rPr>
-      </w:pPr>
     </w:p>
     <w:p>
       <w:r>
@@ -2875,6 +4340,12 @@
       </w:r>
     </w:p>
     <w:sectPr>
+      <w:headerReference w:type="even" r:id="rId34"/>
+      <w:headerReference w:type="default" r:id="rId35"/>
+      <w:footerReference w:type="even" r:id="rId36"/>
+      <w:footerReference w:type="default" r:id="rId37"/>
+      <w:headerReference w:type="first" r:id="rId38"/>
+      <w:footerReference w:type="first" r:id="rId39"/>
       <w:pgSz w:w="11906" w:h="16838"/>
       <w:pgMar w:top="1417" w:right="1134" w:bottom="1134" w:left="1134" w:header="708" w:footer="708" w:gutter="0"/>
       <w:cols w:space="708"/>
@@ -2885,7 +4356,7 @@
 </file>
 
 <file path=word/endnotes.xml><?xml version="1.0" encoding="utf-8"?>
-<w:endnotes xmlns:wpc="http://schemas.microsoft.com/office/word/2010/wordprocessingCanvas" xmlns:cx="http://schemas.microsoft.com/office/drawing/2014/chartex" xmlns:cx1="http://schemas.microsoft.com/office/drawing/2015/9/8/chartex" xmlns:cx2="http://schemas.microsoft.com/office/drawing/2015/10/21/chartex" xmlns:cx3="http://schemas.microsoft.com/office/drawing/2016/5/9/chartex" xmlns:cx4="http://schemas.microsoft.com/office/drawing/2016/5/10/chartex" xmlns:cx5="http://schemas.microsoft.com/office/drawing/2016/5/11/chartex" xmlns:cx6="http://schemas.microsoft.com/office/drawing/2016/5/12/chartex" xmlns:cx7="http://schemas.microsoft.com/office/drawing/2016/5/13/chartex" xmlns:cx8="http://schemas.microsoft.com/office/drawing/2016/5/14/chartex" xmlns:mc="http://schemas.openxmlformats.org/markup-compatibility/2006" xmlns:aink="http://schemas.microsoft.com/office/drawing/2016/ink" xmlns:am3d="http://schemas.microsoft.com/office/drawing/2017/model3d" xmlns:o="urn:schemas-microsoft-com:office:office" xmlns:oel="http://schemas.microsoft.com/office/2019/extlst" xmlns:r="http://schemas.openxmlformats.org/officeDocument/2006/relationships" xmlns:m="http://schemas.openxmlformats.org/officeDocument/2006/math" xmlns:v="urn:schemas-microsoft-com:vml" xmlns:wp14="http://schemas.microsoft.com/office/word/2010/wordprocessingDrawing" xmlns:wp="http://schemas.openxmlformats.org/drawingml/2006/wordprocessingDrawing" xmlns:w10="urn:schemas-microsoft-com:office:word" xmlns:w="http://schemas.openxmlformats.org/wordprocessingml/2006/main" xmlns:w14="http://schemas.microsoft.com/office/word/2010/wordml" xmlns:w15="http://schemas.microsoft.com/office/word/2012/wordml" xmlns:w16cex="http://schemas.microsoft.com/office/word/2018/wordml/cex" xmlns:w16cid="http://schemas.microsoft.com/office/word/2016/wordml/cid" xmlns:w16="http://schemas.microsoft.com/office/word/2018/wordml" xmlns:w16sdtdh="http://schemas.microsoft.com/office/word/2020/wordml/sdtdatahash" xmlns:w16se="http://schemas.microsoft.com/office/word/2015/wordml/symex" xmlns:wpg="http://schemas.microsoft.com/office/word/2010/wordprocessingGroup" xmlns:wpi="http://schemas.microsoft.com/office/word/2010/wordprocessingInk" xmlns:wne="http://schemas.microsoft.com/office/word/2006/wordml" xmlns:wps="http://schemas.microsoft.com/office/word/2010/wordprocessingShape" mc:Ignorable="w14 w15 w16se w16cid w16 w16cex w16sdtdh wp14">
+<w:endnotes xmlns:wpc="http://schemas.microsoft.com/office/word/2010/wordprocessingCanvas" xmlns:cx="http://schemas.microsoft.com/office/drawing/2014/chartex" xmlns:cx1="http://schemas.microsoft.com/office/drawing/2015/9/8/chartex" xmlns:cx2="http://schemas.microsoft.com/office/drawing/2015/10/21/chartex" xmlns:cx3="http://schemas.microsoft.com/office/drawing/2016/5/9/chartex" xmlns:cx4="http://schemas.microsoft.com/office/drawing/2016/5/10/chartex" xmlns:cx5="http://schemas.microsoft.com/office/drawing/2016/5/11/chartex" xmlns:cx6="http://schemas.microsoft.com/office/drawing/2016/5/12/chartex" xmlns:cx7="http://schemas.microsoft.com/office/drawing/2016/5/13/chartex" xmlns:cx8="http://schemas.microsoft.com/office/drawing/2016/5/14/chartex" xmlns:mc="http://schemas.openxmlformats.org/markup-compatibility/2006" xmlns:aink="http://schemas.microsoft.com/office/drawing/2016/ink" xmlns:am3d="http://schemas.microsoft.com/office/drawing/2017/model3d" xmlns:o="urn:schemas-microsoft-com:office:office" xmlns:oel="http://schemas.microsoft.com/office/2019/extlst" xmlns:r="http://schemas.openxmlformats.org/officeDocument/2006/relationships" xmlns:m="http://schemas.openxmlformats.org/officeDocument/2006/math" xmlns:v="urn:schemas-microsoft-com:vml" xmlns:wp14="http://schemas.microsoft.com/office/word/2010/wordprocessingDrawing" xmlns:wp="http://schemas.openxmlformats.org/drawingml/2006/wordprocessingDrawing" xmlns:w10="urn:schemas-microsoft-com:office:word" xmlns:w="http://schemas.openxmlformats.org/wordprocessingml/2006/main" xmlns:w14="http://schemas.microsoft.com/office/word/2010/wordml" xmlns:w15="http://schemas.microsoft.com/office/word/2012/wordml" xmlns:w16cex="http://schemas.microsoft.com/office/word/2018/wordml/cex" xmlns:w16cid="http://schemas.microsoft.com/office/word/2016/wordml/cid" xmlns:w16="http://schemas.microsoft.com/office/word/2018/wordml" xmlns:w16du="http://schemas.microsoft.com/office/word/2023/wordml/word16du" xmlns:w16sdtdh="http://schemas.microsoft.com/office/word/2020/wordml/sdtdatahash" xmlns:w16se="http://schemas.microsoft.com/office/word/2015/wordml/symex" xmlns:wpg="http://schemas.microsoft.com/office/word/2010/wordprocessingGroup" xmlns:wpi="http://schemas.microsoft.com/office/word/2010/wordprocessingInk" xmlns:wne="http://schemas.microsoft.com/office/word/2006/wordml" xmlns:wps="http://schemas.microsoft.com/office/word/2010/wordprocessingShape" mc:Ignorable="w14 w15 w16se w16cid w16 w16cex w16sdtdh w16du wp14">
   <w:endnote w:type="separator" w:id="-1">
     <w:p>
       <w:r>
@@ -2903,8 +4374,51 @@
 </w:endnotes>
 </file>
 
+<file path=word/footer1.xml><?xml version="1.0" encoding="utf-8"?>
+<w:ftr xmlns:wpc="http://schemas.microsoft.com/office/word/2010/wordprocessingCanvas" xmlns:cx="http://schemas.microsoft.com/office/drawing/2014/chartex" xmlns:cx1="http://schemas.microsoft.com/office/drawing/2015/9/8/chartex" xmlns:cx2="http://schemas.microsoft.com/office/drawing/2015/10/21/chartex" xmlns:cx3="http://schemas.microsoft.com/office/drawing/2016/5/9/chartex" xmlns:cx4="http://schemas.microsoft.com/office/drawing/2016/5/10/chartex" xmlns:cx5="http://schemas.microsoft.com/office/drawing/2016/5/11/chartex" xmlns:cx6="http://schemas.microsoft.com/office/drawing/2016/5/12/chartex" xmlns:cx7="http://schemas.microsoft.com/office/drawing/2016/5/13/chartex" xmlns:cx8="http://schemas.microsoft.com/office/drawing/2016/5/14/chartex" xmlns:mc="http://schemas.openxmlformats.org/markup-compatibility/2006" xmlns:aink="http://schemas.microsoft.com/office/drawing/2016/ink" xmlns:am3d="http://schemas.microsoft.com/office/drawing/2017/model3d" xmlns:o="urn:schemas-microsoft-com:office:office" xmlns:oel="http://schemas.microsoft.com/office/2019/extlst" xmlns:r="http://schemas.openxmlformats.org/officeDocument/2006/relationships" xmlns:m="http://schemas.openxmlformats.org/officeDocument/2006/math" xmlns:v="urn:schemas-microsoft-com:vml" xmlns:wp14="http://schemas.microsoft.com/office/word/2010/wordprocessingDrawing" xmlns:wp="http://schemas.openxmlformats.org/drawingml/2006/wordprocessingDrawing" xmlns:w10="urn:schemas-microsoft-com:office:word" xmlns:w="http://schemas.openxmlformats.org/wordprocessingml/2006/main" xmlns:w14="http://schemas.microsoft.com/office/word/2010/wordml" xmlns:w15="http://schemas.microsoft.com/office/word/2012/wordml" xmlns:w16cex="http://schemas.microsoft.com/office/word/2018/wordml/cex" xmlns:w16cid="http://schemas.microsoft.com/office/word/2016/wordml/cid" xmlns:w16="http://schemas.microsoft.com/office/word/2018/wordml" xmlns:w16du="http://schemas.microsoft.com/office/word/2023/wordml/word16du" xmlns:w16sdtdh="http://schemas.microsoft.com/office/word/2020/wordml/sdtdatahash" xmlns:w16se="http://schemas.microsoft.com/office/word/2015/wordml/symex" xmlns:wpg="http://schemas.microsoft.com/office/word/2010/wordprocessingGroup" xmlns:wpi="http://schemas.microsoft.com/office/word/2010/wordprocessingInk" xmlns:wne="http://schemas.microsoft.com/office/word/2006/wordml" xmlns:wps="http://schemas.microsoft.com/office/word/2010/wordprocessingShape" mc:Ignorable="w14 w15 w16se w16cid w16 w16cex w16sdtdh w16du wp14">
+  <w:p>
+    <w:pPr>
+      <w:pStyle w:val="Pidipagina"/>
+    </w:pPr>
+  </w:p>
+</w:ftr>
+</file>
+
+<file path=word/footer2.xml><?xml version="1.0" encoding="utf-8"?>
+<w:ftr xmlns:wpc="http://schemas.microsoft.com/office/word/2010/wordprocessingCanvas" xmlns:cx="http://schemas.microsoft.com/office/drawing/2014/chartex" xmlns:cx1="http://schemas.microsoft.com/office/drawing/2015/9/8/chartex" xmlns:cx2="http://schemas.microsoft.com/office/drawing/2015/10/21/chartex" xmlns:cx3="http://schemas.microsoft.com/office/drawing/2016/5/9/chartex" xmlns:cx4="http://schemas.microsoft.com/office/drawing/2016/5/10/chartex" xmlns:cx5="http://schemas.microsoft.com/office/drawing/2016/5/11/chartex" xmlns:cx6="http://schemas.microsoft.com/office/drawing/2016/5/12/chartex" xmlns:cx7="http://schemas.microsoft.com/office/drawing/2016/5/13/chartex" xmlns:cx8="http://schemas.microsoft.com/office/drawing/2016/5/14/chartex" xmlns:mc="http://schemas.openxmlformats.org/markup-compatibility/2006" xmlns:aink="http://schemas.microsoft.com/office/drawing/2016/ink" xmlns:am3d="http://schemas.microsoft.com/office/drawing/2017/model3d" xmlns:o="urn:schemas-microsoft-com:office:office" xmlns:oel="http://schemas.microsoft.com/office/2019/extlst" xmlns:r="http://schemas.openxmlformats.org/officeDocument/2006/relationships" xmlns:m="http://schemas.openxmlformats.org/officeDocument/2006/math" xmlns:v="urn:schemas-microsoft-com:vml" xmlns:wp14="http://schemas.microsoft.com/office/word/2010/wordprocessingDrawing" xmlns:wp="http://schemas.openxmlformats.org/drawingml/2006/wordprocessingDrawing" xmlns:w10="urn:schemas-microsoft-com:office:word" xmlns:w="http://schemas.openxmlformats.org/wordprocessingml/2006/main" xmlns:w14="http://schemas.microsoft.com/office/word/2010/wordml" xmlns:w15="http://schemas.microsoft.com/office/word/2012/wordml" xmlns:w16cex="http://schemas.microsoft.com/office/word/2018/wordml/cex" xmlns:w16cid="http://schemas.microsoft.com/office/word/2016/wordml/cid" xmlns:w16="http://schemas.microsoft.com/office/word/2018/wordml" xmlns:w16du="http://schemas.microsoft.com/office/word/2023/wordml/word16du" xmlns:w16sdtdh="http://schemas.microsoft.com/office/word/2020/wordml/sdtdatahash" xmlns:w16se="http://schemas.microsoft.com/office/word/2015/wordml/symex" xmlns:wpg="http://schemas.microsoft.com/office/word/2010/wordprocessingGroup" xmlns:wpi="http://schemas.microsoft.com/office/word/2010/wordprocessingInk" xmlns:wne="http://schemas.microsoft.com/office/word/2006/wordml" xmlns:wps="http://schemas.microsoft.com/office/word/2010/wordprocessingShape" mc:Ignorable="w14 w15 w16se w16cid w16 w16cex w16sdtdh w16du wp14">
+  <w:p>
+    <w:pPr>
+      <w:pStyle w:val="Pidipagina"/>
+    </w:pPr>
+  </w:p>
+</w:ftr>
+</file>
+
+<file path=word/footer3.xml><?xml version="1.0" encoding="utf-8"?>
+<w:ftr xmlns:wpc="http://schemas.microsoft.com/office/word/2010/wordprocessingCanvas" xmlns:cx="http://schemas.microsoft.com/office/drawing/2014/chartex" xmlns:cx1="http://schemas.microsoft.com/office/drawing/2015/9/8/chartex" xmlns:cx2="http://schemas.microsoft.com/office/drawing/2015/10/21/chartex" xmlns:cx3="http://schemas.microsoft.com/office/drawing/2016/5/9/chartex" xmlns:cx4="http://schemas.microsoft.com/office/drawing/2016/5/10/chartex" xmlns:cx5="http://schemas.microsoft.com/office/drawing/2016/5/11/chartex" xmlns:cx6="http://schemas.microsoft.com/office/drawing/2016/5/12/chartex" xmlns:cx7="http://schemas.microsoft.com/office/drawing/2016/5/13/chartex" xmlns:cx8="http://schemas.microsoft.com/office/drawing/2016/5/14/chartex" xmlns:mc="http://schemas.openxmlformats.org/markup-compatibility/2006" xmlns:aink="http://schemas.microsoft.com/office/drawing/2016/ink" xmlns:am3d="http://schemas.microsoft.com/office/drawing/2017/model3d" xmlns:o="urn:schemas-microsoft-com:office:office" xmlns:oel="http://schemas.microsoft.com/office/2019/extlst" xmlns:r="http://schemas.openxmlformats.org/officeDocument/2006/relationships" xmlns:m="http://schemas.openxmlformats.org/officeDocument/2006/math" xmlns:v="urn:schemas-microsoft-com:vml" xmlns:wp14="http://schemas.microsoft.com/office/word/2010/wordprocessingDrawing" xmlns:wp="http://schemas.openxmlformats.org/drawingml/2006/wordprocessingDrawing" xmlns:w10="urn:schemas-microsoft-com:office:word" xmlns:w="http://schemas.openxmlformats.org/wordprocessingml/2006/main" xmlns:w14="http://schemas.microsoft.com/office/word/2010/wordml" xmlns:w15="http://schemas.microsoft.com/office/word/2012/wordml" xmlns:w16cex="http://schemas.microsoft.com/office/word/2018/wordml/cex" xmlns:w16cid="http://schemas.microsoft.com/office/word/2016/wordml/cid" xmlns:w16="http://schemas.microsoft.com/office/word/2018/wordml" xmlns:w16du="http://schemas.microsoft.com/office/word/2023/wordml/word16du" xmlns:w16sdtdh="http://schemas.microsoft.com/office/word/2020/wordml/sdtdatahash" xmlns:w16se="http://schemas.microsoft.com/office/word/2015/wordml/symex" xmlns:wpg="http://schemas.microsoft.com/office/word/2010/wordprocessingGroup" xmlns:wpi="http://schemas.microsoft.com/office/word/2010/wordprocessingInk" xmlns:wne="http://schemas.microsoft.com/office/word/2006/wordml" xmlns:wps="http://schemas.microsoft.com/office/word/2010/wordprocessingShape" mc:Ignorable="w14 w15 w16se w16cid w16 w16cex w16sdtdh w16du wp14">
+  <w:p>
+    <w:pPr>
+      <w:pStyle w:val="Pidipagina"/>
+      <w:rPr>
+        <w:rFonts w:ascii="Arial" w:hAnsi="Arial" w:cs="Arial"/>
+        <w:sz w:val="22"/>
+        <w:szCs w:val="28"/>
+      </w:rPr>
+    </w:pPr>
+    <w:r>
+      <w:rPr>
+        <w:rFonts w:ascii="Arial" w:hAnsi="Arial" w:cs="Arial"/>
+        <w:sz w:val="22"/>
+        <w:szCs w:val="28"/>
+      </w:rPr>
+      <w:t>Anno Accademico 20XX/20XX</w:t>
+    </w:r>
+  </w:p>
+</w:ftr>
+</file>
+
 <file path=word/footnotes.xml><?xml version="1.0" encoding="utf-8"?>
-<w:footnotes xmlns:wpc="http://schemas.microsoft.com/office/word/2010/wordprocessingCanvas" xmlns:cx="http://schemas.microsoft.com/office/drawing/2014/chartex" xmlns:cx1="http://schemas.microsoft.com/office/drawing/2015/9/8/chartex" xmlns:cx2="http://schemas.microsoft.com/office/drawing/2015/10/21/chartex" xmlns:cx3="http://schemas.microsoft.com/office/drawing/2016/5/9/chartex" xmlns:cx4="http://schemas.microsoft.com/office/drawing/2016/5/10/chartex" xmlns:cx5="http://schemas.microsoft.com/office/drawing/2016/5/11/chartex" xmlns:cx6="http://schemas.microsoft.com/office/drawing/2016/5/12/chartex" xmlns:cx7="http://schemas.microsoft.com/office/drawing/2016/5/13/chartex" xmlns:cx8="http://schemas.microsoft.com/office/drawing/2016/5/14/chartex" xmlns:mc="http://schemas.openxmlformats.org/markup-compatibility/2006" xmlns:aink="http://schemas.microsoft.com/office/drawing/2016/ink" xmlns:am3d="http://schemas.microsoft.com/office/drawing/2017/model3d" xmlns:o="urn:schemas-microsoft-com:office:office" xmlns:oel="http://schemas.microsoft.com/office/2019/extlst" xmlns:r="http://schemas.openxmlformats.org/officeDocument/2006/relationships" xmlns:m="http://schemas.openxmlformats.org/officeDocument/2006/math" xmlns:v="urn:schemas-microsoft-com:vml" xmlns:wp14="http://schemas.microsoft.com/office/word/2010/wordprocessingDrawing" xmlns:wp="http://schemas.openxmlformats.org/drawingml/2006/wordprocessingDrawing" xmlns:w10="urn:schemas-microsoft-com:office:word" xmlns:w="http://schemas.openxmlformats.org/wordprocessingml/2006/main" xmlns:w14="http://schemas.microsoft.com/office/word/2010/wordml" xmlns:w15="http://schemas.microsoft.com/office/word/2012/wordml" xmlns:w16cex="http://schemas.microsoft.com/office/word/2018/wordml/cex" xmlns:w16cid="http://schemas.microsoft.com/office/word/2016/wordml/cid" xmlns:w16="http://schemas.microsoft.com/office/word/2018/wordml" xmlns:w16sdtdh="http://schemas.microsoft.com/office/word/2020/wordml/sdtdatahash" xmlns:w16se="http://schemas.microsoft.com/office/word/2015/wordml/symex" xmlns:wpg="http://schemas.microsoft.com/office/word/2010/wordprocessingGroup" xmlns:wpi="http://schemas.microsoft.com/office/word/2010/wordprocessingInk" xmlns:wne="http://schemas.microsoft.com/office/word/2006/wordml" xmlns:wps="http://schemas.microsoft.com/office/word/2010/wordprocessingShape" mc:Ignorable="w14 w15 w16se w16cid w16 w16cex w16sdtdh wp14">
+<w:footnotes xmlns:wpc="http://schemas.microsoft.com/office/word/2010/wordprocessingCanvas" xmlns:cx="http://schemas.microsoft.com/office/drawing/2014/chartex" xmlns:cx1="http://schemas.microsoft.com/office/drawing/2015/9/8/chartex" xmlns:cx2="http://schemas.microsoft.com/office/drawing/2015/10/21/chartex" xmlns:cx3="http://schemas.microsoft.com/office/drawing/2016/5/9/chartex" xmlns:cx4="http://schemas.microsoft.com/office/drawing/2016/5/10/chartex" xmlns:cx5="http://schemas.microsoft.com/office/drawing/2016/5/11/chartex" xmlns:cx6="http://schemas.microsoft.com/office/drawing/2016/5/12/chartex" xmlns:cx7="http://schemas.microsoft.com/office/drawing/2016/5/13/chartex" xmlns:cx8="http://schemas.microsoft.com/office/drawing/2016/5/14/chartex" xmlns:mc="http://schemas.openxmlformats.org/markup-compatibility/2006" xmlns:aink="http://schemas.microsoft.com/office/drawing/2016/ink" xmlns:am3d="http://schemas.microsoft.com/office/drawing/2017/model3d" xmlns:o="urn:schemas-microsoft-com:office:office" xmlns:oel="http://schemas.microsoft.com/office/2019/extlst" xmlns:r="http://schemas.openxmlformats.org/officeDocument/2006/relationships" xmlns:m="http://schemas.openxmlformats.org/officeDocument/2006/math" xmlns:v="urn:schemas-microsoft-com:vml" xmlns:wp14="http://schemas.microsoft.com/office/word/2010/wordprocessingDrawing" xmlns:wp="http://schemas.openxmlformats.org/drawingml/2006/wordprocessingDrawing" xmlns:w10="urn:schemas-microsoft-com:office:word" xmlns:w="http://schemas.openxmlformats.org/wordprocessingml/2006/main" xmlns:w14="http://schemas.microsoft.com/office/word/2010/wordml" xmlns:w15="http://schemas.microsoft.com/office/word/2012/wordml" xmlns:w16cex="http://schemas.microsoft.com/office/word/2018/wordml/cex" xmlns:w16cid="http://schemas.microsoft.com/office/word/2016/wordml/cid" xmlns:w16="http://schemas.microsoft.com/office/word/2018/wordml" xmlns:w16du="http://schemas.microsoft.com/office/word/2023/wordml/word16du" xmlns:w16sdtdh="http://schemas.microsoft.com/office/word/2020/wordml/sdtdatahash" xmlns:w16se="http://schemas.microsoft.com/office/word/2015/wordml/symex" xmlns:wpg="http://schemas.microsoft.com/office/word/2010/wordprocessingGroup" xmlns:wpi="http://schemas.microsoft.com/office/word/2010/wordprocessingInk" xmlns:wne="http://schemas.microsoft.com/office/word/2006/wordml" xmlns:wps="http://schemas.microsoft.com/office/word/2010/wordprocessingShape" mc:Ignorable="w14 w15 w16se w16cid w16 w16cex w16sdtdh w16du wp14">
   <w:footnote w:type="separator" w:id="-1">
     <w:p>
       <w:r>
@@ -2922,8 +4436,95 @@
 </w:footnotes>
 </file>
 
+<file path=word/header1.xml><?xml version="1.0" encoding="utf-8"?>
+<w:hdr xmlns:wpc="http://schemas.microsoft.com/office/word/2010/wordprocessingCanvas" xmlns:cx="http://schemas.microsoft.com/office/drawing/2014/chartex" xmlns:cx1="http://schemas.microsoft.com/office/drawing/2015/9/8/chartex" xmlns:cx2="http://schemas.microsoft.com/office/drawing/2015/10/21/chartex" xmlns:cx3="http://schemas.microsoft.com/office/drawing/2016/5/9/chartex" xmlns:cx4="http://schemas.microsoft.com/office/drawing/2016/5/10/chartex" xmlns:cx5="http://schemas.microsoft.com/office/drawing/2016/5/11/chartex" xmlns:cx6="http://schemas.microsoft.com/office/drawing/2016/5/12/chartex" xmlns:cx7="http://schemas.microsoft.com/office/drawing/2016/5/13/chartex" xmlns:cx8="http://schemas.microsoft.com/office/drawing/2016/5/14/chartex" xmlns:mc="http://schemas.openxmlformats.org/markup-compatibility/2006" xmlns:aink="http://schemas.microsoft.com/office/drawing/2016/ink" xmlns:am3d="http://schemas.microsoft.com/office/drawing/2017/model3d" xmlns:o="urn:schemas-microsoft-com:office:office" xmlns:oel="http://schemas.microsoft.com/office/2019/extlst" xmlns:r="http://schemas.openxmlformats.org/officeDocument/2006/relationships" xmlns:m="http://schemas.openxmlformats.org/officeDocument/2006/math" xmlns:v="urn:schemas-microsoft-com:vml" xmlns:wp14="http://schemas.microsoft.com/office/word/2010/wordprocessingDrawing" xmlns:wp="http://schemas.openxmlformats.org/drawingml/2006/wordprocessingDrawing" xmlns:w10="urn:schemas-microsoft-com:office:word" xmlns:w="http://schemas.openxmlformats.org/wordprocessingml/2006/main" xmlns:w14="http://schemas.microsoft.com/office/word/2010/wordml" xmlns:w15="http://schemas.microsoft.com/office/word/2012/wordml" xmlns:w16cex="http://schemas.microsoft.com/office/word/2018/wordml/cex" xmlns:w16cid="http://schemas.microsoft.com/office/word/2016/wordml/cid" xmlns:w16="http://schemas.microsoft.com/office/word/2018/wordml" xmlns:w16du="http://schemas.microsoft.com/office/word/2023/wordml/word16du" xmlns:w16sdtdh="http://schemas.microsoft.com/office/word/2020/wordml/sdtdatahash" xmlns:w16se="http://schemas.microsoft.com/office/word/2015/wordml/symex" xmlns:wpg="http://schemas.microsoft.com/office/word/2010/wordprocessingGroup" xmlns:wpi="http://schemas.microsoft.com/office/word/2010/wordprocessingInk" xmlns:wne="http://schemas.microsoft.com/office/word/2006/wordml" xmlns:wps="http://schemas.microsoft.com/office/word/2010/wordprocessingShape" mc:Ignorable="w14 w15 w16se w16cid w16 w16cex w16sdtdh w16du wp14">
+  <w:p>
+    <w:pPr>
+      <w:pStyle w:val="Intestazione"/>
+    </w:pPr>
+  </w:p>
+</w:hdr>
+</file>
+
+<file path=word/header2.xml><?xml version="1.0" encoding="utf-8"?>
+<w:hdr xmlns:wpc="http://schemas.microsoft.com/office/word/2010/wordprocessingCanvas" xmlns:cx="http://schemas.microsoft.com/office/drawing/2014/chartex" xmlns:cx1="http://schemas.microsoft.com/office/drawing/2015/9/8/chartex" xmlns:cx2="http://schemas.microsoft.com/office/drawing/2015/10/21/chartex" xmlns:cx3="http://schemas.microsoft.com/office/drawing/2016/5/9/chartex" xmlns:cx4="http://schemas.microsoft.com/office/drawing/2016/5/10/chartex" xmlns:cx5="http://schemas.microsoft.com/office/drawing/2016/5/11/chartex" xmlns:cx6="http://schemas.microsoft.com/office/drawing/2016/5/12/chartex" xmlns:cx7="http://schemas.microsoft.com/office/drawing/2016/5/13/chartex" xmlns:cx8="http://schemas.microsoft.com/office/drawing/2016/5/14/chartex" xmlns:mc="http://schemas.openxmlformats.org/markup-compatibility/2006" xmlns:aink="http://schemas.microsoft.com/office/drawing/2016/ink" xmlns:am3d="http://schemas.microsoft.com/office/drawing/2017/model3d" xmlns:o="urn:schemas-microsoft-com:office:office" xmlns:oel="http://schemas.microsoft.com/office/2019/extlst" xmlns:r="http://schemas.openxmlformats.org/officeDocument/2006/relationships" xmlns:m="http://schemas.openxmlformats.org/officeDocument/2006/math" xmlns:v="urn:schemas-microsoft-com:vml" xmlns:wp14="http://schemas.microsoft.com/office/word/2010/wordprocessingDrawing" xmlns:wp="http://schemas.openxmlformats.org/drawingml/2006/wordprocessingDrawing" xmlns:w10="urn:schemas-microsoft-com:office:word" xmlns:w="http://schemas.openxmlformats.org/wordprocessingml/2006/main" xmlns:w14="http://schemas.microsoft.com/office/word/2010/wordml" xmlns:w15="http://schemas.microsoft.com/office/word/2012/wordml" xmlns:w16cex="http://schemas.microsoft.com/office/word/2018/wordml/cex" xmlns:w16cid="http://schemas.microsoft.com/office/word/2016/wordml/cid" xmlns:w16="http://schemas.microsoft.com/office/word/2018/wordml" xmlns:w16du="http://schemas.microsoft.com/office/word/2023/wordml/word16du" xmlns:w16sdtdh="http://schemas.microsoft.com/office/word/2020/wordml/sdtdatahash" xmlns:w16se="http://schemas.microsoft.com/office/word/2015/wordml/symex" xmlns:wpg="http://schemas.microsoft.com/office/word/2010/wordprocessingGroup" xmlns:wpi="http://schemas.microsoft.com/office/word/2010/wordprocessingInk" xmlns:wne="http://schemas.microsoft.com/office/word/2006/wordml" xmlns:wps="http://schemas.microsoft.com/office/word/2010/wordprocessingShape" mc:Ignorable="w14 w15 w16se w16cid w16 w16cex w16sdtdh w16du wp14">
+  <w:p>
+    <w:pPr>
+      <w:pStyle w:val="Intestazione"/>
+    </w:pPr>
+  </w:p>
+</w:hdr>
+</file>
+
+<file path=word/header3.xml><?xml version="1.0" encoding="utf-8"?>
+<w:hdr xmlns:wpc="http://schemas.microsoft.com/office/word/2010/wordprocessingCanvas" xmlns:cx="http://schemas.microsoft.com/office/drawing/2014/chartex" xmlns:cx1="http://schemas.microsoft.com/office/drawing/2015/9/8/chartex" xmlns:cx2="http://schemas.microsoft.com/office/drawing/2015/10/21/chartex" xmlns:cx3="http://schemas.microsoft.com/office/drawing/2016/5/9/chartex" xmlns:cx4="http://schemas.microsoft.com/office/drawing/2016/5/10/chartex" xmlns:cx5="http://schemas.microsoft.com/office/drawing/2016/5/11/chartex" xmlns:cx6="http://schemas.microsoft.com/office/drawing/2016/5/12/chartex" xmlns:cx7="http://schemas.microsoft.com/office/drawing/2016/5/13/chartex" xmlns:cx8="http://schemas.microsoft.com/office/drawing/2016/5/14/chartex" xmlns:mc="http://schemas.openxmlformats.org/markup-compatibility/2006" xmlns:aink="http://schemas.microsoft.com/office/drawing/2016/ink" xmlns:am3d="http://schemas.microsoft.com/office/drawing/2017/model3d" xmlns:o="urn:schemas-microsoft-com:office:office" xmlns:oel="http://schemas.microsoft.com/office/2019/extlst" xmlns:r="http://schemas.openxmlformats.org/officeDocument/2006/relationships" xmlns:m="http://schemas.openxmlformats.org/officeDocument/2006/math" xmlns:v="urn:schemas-microsoft-com:vml" xmlns:wp14="http://schemas.microsoft.com/office/word/2010/wordprocessingDrawing" xmlns:wp="http://schemas.openxmlformats.org/drawingml/2006/wordprocessingDrawing" xmlns:w10="urn:schemas-microsoft-com:office:word" xmlns:w="http://schemas.openxmlformats.org/wordprocessingml/2006/main" xmlns:w14="http://schemas.microsoft.com/office/word/2010/wordml" xmlns:w15="http://schemas.microsoft.com/office/word/2012/wordml" xmlns:w16cex="http://schemas.microsoft.com/office/word/2018/wordml/cex" xmlns:w16cid="http://schemas.microsoft.com/office/word/2016/wordml/cid" xmlns:w16="http://schemas.microsoft.com/office/word/2018/wordml" xmlns:w16du="http://schemas.microsoft.com/office/word/2023/wordml/word16du" xmlns:w16sdtdh="http://schemas.microsoft.com/office/word/2020/wordml/sdtdatahash" xmlns:w16se="http://schemas.microsoft.com/office/word/2015/wordml/symex" xmlns:wpg="http://schemas.microsoft.com/office/word/2010/wordprocessingGroup" xmlns:wpi="http://schemas.microsoft.com/office/word/2010/wordprocessingInk" xmlns:wne="http://schemas.microsoft.com/office/word/2006/wordml" xmlns:wps="http://schemas.microsoft.com/office/word/2010/wordprocessingShape" mc:Ignorable="w14 w15 w16se w16cid w16 w16cex w16sdtdh w16du wp14">
+  <w:p>
+    <w:pPr>
+      <w:tabs>
+        <w:tab w:val="left" w:pos="2820"/>
+      </w:tabs>
+      <w:ind w:left="-1560"/>
+    </w:pPr>
+    <w:r>
+      <w:rPr>
+        <w:noProof/>
+        <w:lang w:eastAsia="it-IT"/>
+      </w:rPr>
+      <w:drawing>
+        <wp:inline distT="0" distB="0" distL="0" distR="0" wp14:anchorId="0464AAFD" wp14:editId="3DFDDC0A">
+          <wp:extent cx="2564130" cy="1343660"/>
+          <wp:effectExtent l="0" t="0" r="7620" b="8890"/>
+          <wp:docPr id="204923384" name="Immagine 2"/>
+          <wp:cNvGraphicFramePr>
+            <a:graphicFrameLocks xmlns:a="http://schemas.openxmlformats.org/drawingml/2006/main" noChangeAspect="1"/>
+          </wp:cNvGraphicFramePr>
+          <a:graphic xmlns:a="http://schemas.openxmlformats.org/drawingml/2006/main">
+            <a:graphicData uri="http://schemas.openxmlformats.org/drawingml/2006/picture">
+              <pic:pic xmlns:pic="http://schemas.openxmlformats.org/drawingml/2006/picture">
+                <pic:nvPicPr>
+                  <pic:cNvPr id="0" name="Picture 1"/>
+                  <pic:cNvPicPr>
+                    <a:picLocks noChangeAspect="1" noChangeArrowheads="1"/>
+                  </pic:cNvPicPr>
+                </pic:nvPicPr>
+                <pic:blipFill>
+                  <a:blip r:embed="rId1">
+                    <a:extLst>
+                      <a:ext uri="{28A0092B-C50C-407E-A947-70E740481C1C}">
+                        <a14:useLocalDpi xmlns:a14="http://schemas.microsoft.com/office/drawing/2010/main" val="0"/>
+                      </a:ext>
+                    </a:extLst>
+                  </a:blip>
+                  <a:srcRect/>
+                  <a:stretch>
+                    <a:fillRect/>
+                  </a:stretch>
+                </pic:blipFill>
+                <pic:spPr bwMode="auto">
+                  <a:xfrm>
+                    <a:off x="0" y="0"/>
+                    <a:ext cx="2564130" cy="1343660"/>
+                  </a:xfrm>
+                  <a:prstGeom prst="rect">
+                    <a:avLst/>
+                  </a:prstGeom>
+                  <a:noFill/>
+                  <a:ln>
+                    <a:noFill/>
+                  </a:ln>
+                </pic:spPr>
+              </pic:pic>
+            </a:graphicData>
+          </a:graphic>
+        </wp:inline>
+      </w:drawing>
+    </w:r>
+  </w:p>
+</w:hdr>
+</file>
+
 <file path=word/numbering.xml><?xml version="1.0" encoding="utf-8"?>
-<w:numbering xmlns:wpc="http://schemas.microsoft.com/office/word/2010/wordprocessingCanvas" xmlns:cx="http://schemas.microsoft.com/office/drawing/2014/chartex" xmlns:cx1="http://schemas.microsoft.com/office/drawing/2015/9/8/chartex" xmlns:cx2="http://schemas.microsoft.com/office/drawing/2015/10/21/chartex" xmlns:cx3="http://schemas.microsoft.com/office/drawing/2016/5/9/chartex" xmlns:cx4="http://schemas.microsoft.com/office/drawing/2016/5/10/chartex" xmlns:cx5="http://schemas.microsoft.com/office/drawing/2016/5/11/chartex" xmlns:cx6="http://schemas.microsoft.com/office/drawing/2016/5/12/chartex" xmlns:cx7="http://schemas.microsoft.com/office/drawing/2016/5/13/chartex" xmlns:cx8="http://schemas.microsoft.com/office/drawing/2016/5/14/chartex" xmlns:mc="http://schemas.openxmlformats.org/markup-compatibility/2006" xmlns:aink="http://schemas.microsoft.com/office/drawing/2016/ink" xmlns:am3d="http://schemas.microsoft.com/office/drawing/2017/model3d" xmlns:o="urn:schemas-microsoft-com:office:office" xmlns:oel="http://schemas.microsoft.com/office/2019/extlst" xmlns:r="http://schemas.openxmlformats.org/officeDocument/2006/relationships" xmlns:m="http://schemas.openxmlformats.org/officeDocument/2006/math" xmlns:v="urn:schemas-microsoft-com:vml" xmlns:wp14="http://schemas.microsoft.com/office/word/2010/wordprocessingDrawing" xmlns:wp="http://schemas.openxmlformats.org/drawingml/2006/wordprocessingDrawing" xmlns:w10="urn:schemas-microsoft-com:office:word" xmlns:w="http://schemas.openxmlformats.org/wordprocessingml/2006/main" xmlns:w14="http://schemas.microsoft.com/office/word/2010/wordml" xmlns:w15="http://schemas.microsoft.com/office/word/2012/wordml" xmlns:w16cex="http://schemas.microsoft.com/office/word/2018/wordml/cex" xmlns:w16cid="http://schemas.microsoft.com/office/word/2016/wordml/cid" xmlns:w16="http://schemas.microsoft.com/office/word/2018/wordml" xmlns:w16sdtdh="http://schemas.microsoft.com/office/word/2020/wordml/sdtdatahash" xmlns:w16se="http://schemas.microsoft.com/office/word/2015/wordml/symex" xmlns:wpg="http://schemas.microsoft.com/office/word/2010/wordprocessingGroup" xmlns:wpi="http://schemas.microsoft.com/office/word/2010/wordprocessingInk" xmlns:wne="http://schemas.microsoft.com/office/word/2006/wordml" xmlns:wps="http://schemas.microsoft.com/office/word/2010/wordprocessingShape" mc:Ignorable="w14 w15 w16se w16cid w16 w16cex w16sdtdh wp14">
+<w:numbering xmlns:wpc="http://schemas.microsoft.com/office/word/2010/wordprocessingCanvas" xmlns:cx="http://schemas.microsoft.com/office/drawing/2014/chartex" xmlns:cx1="http://schemas.microsoft.com/office/drawing/2015/9/8/chartex" xmlns:cx2="http://schemas.microsoft.com/office/drawing/2015/10/21/chartex" xmlns:cx3="http://schemas.microsoft.com/office/drawing/2016/5/9/chartex" xmlns:cx4="http://schemas.microsoft.com/office/drawing/2016/5/10/chartex" xmlns:cx5="http://schemas.microsoft.com/office/drawing/2016/5/11/chartex" xmlns:cx6="http://schemas.microsoft.com/office/drawing/2016/5/12/chartex" xmlns:cx7="http://schemas.microsoft.com/office/drawing/2016/5/13/chartex" xmlns:cx8="http://schemas.microsoft.com/office/drawing/2016/5/14/chartex" xmlns:mc="http://schemas.openxmlformats.org/markup-compatibility/2006" xmlns:aink="http://schemas.microsoft.com/office/drawing/2016/ink" xmlns:am3d="http://schemas.microsoft.com/office/drawing/2017/model3d" xmlns:o="urn:schemas-microsoft-com:office:office" xmlns:oel="http://schemas.microsoft.com/office/2019/extlst" xmlns:r="http://schemas.openxmlformats.org/officeDocument/2006/relationships" xmlns:m="http://schemas.openxmlformats.org/officeDocument/2006/math" xmlns:v="urn:schemas-microsoft-com:vml" xmlns:wp14="http://schemas.microsoft.com/office/word/2010/wordprocessingDrawing" xmlns:wp="http://schemas.openxmlformats.org/drawingml/2006/wordprocessingDrawing" xmlns:w10="urn:schemas-microsoft-com:office:word" xmlns:w="http://schemas.openxmlformats.org/wordprocessingml/2006/main" xmlns:w14="http://schemas.microsoft.com/office/word/2010/wordml" xmlns:w15="http://schemas.microsoft.com/office/word/2012/wordml" xmlns:w16cex="http://schemas.microsoft.com/office/word/2018/wordml/cex" xmlns:w16cid="http://schemas.microsoft.com/office/word/2016/wordml/cid" xmlns:w16="http://schemas.microsoft.com/office/word/2018/wordml" xmlns:w16du="http://schemas.microsoft.com/office/word/2023/wordml/word16du" xmlns:w16sdtdh="http://schemas.microsoft.com/office/word/2020/wordml/sdtdatahash" xmlns:w16se="http://schemas.microsoft.com/office/word/2015/wordml/symex" xmlns:wpg="http://schemas.microsoft.com/office/word/2010/wordprocessingGroup" xmlns:wpi="http://schemas.microsoft.com/office/word/2010/wordprocessingInk" xmlns:wne="http://schemas.microsoft.com/office/word/2006/wordml" xmlns:wps="http://schemas.microsoft.com/office/word/2010/wordprocessingShape" mc:Ignorable="w14 w15 w16se w16cid w16 w16cex w16sdtdh w16du wp14">
   <w:abstractNum w:abstractNumId="0" w15:restartNumberingAfterBreak="0">
     <w:nsid w:val="330A3D36"/>
     <w:multiLevelType w:val="hybridMultilevel"/>
@@ -3392,7 +4993,7 @@
 </file>
 
 <file path=word/styles.xml><?xml version="1.0" encoding="utf-8"?>
-<w:styles xmlns:mc="http://schemas.openxmlformats.org/markup-compatibility/2006" xmlns:r="http://schemas.openxmlformats.org/officeDocument/2006/relationships" xmlns:w="http://schemas.openxmlformats.org/wordprocessingml/2006/main" xmlns:w14="http://schemas.microsoft.com/office/word/2010/wordml" xmlns:w15="http://schemas.microsoft.com/office/word/2012/wordml" xmlns:w16cex="http://schemas.microsoft.com/office/word/2018/wordml/cex" xmlns:w16cid="http://schemas.microsoft.com/office/word/2016/wordml/cid" xmlns:w16="http://schemas.microsoft.com/office/word/2018/wordml" xmlns:w16sdtdh="http://schemas.microsoft.com/office/word/2020/wordml/sdtdatahash" xmlns:w16se="http://schemas.microsoft.com/office/word/2015/wordml/symex" mc:Ignorable="w14 w15 w16se w16cid w16 w16cex w16sdtdh">
+<w:styles xmlns:mc="http://schemas.openxmlformats.org/markup-compatibility/2006" xmlns:r="http://schemas.openxmlformats.org/officeDocument/2006/relationships" xmlns:w="http://schemas.openxmlformats.org/wordprocessingml/2006/main" xmlns:w14="http://schemas.microsoft.com/office/word/2010/wordml" xmlns:w15="http://schemas.microsoft.com/office/word/2012/wordml" xmlns:w16cex="http://schemas.microsoft.com/office/word/2018/wordml/cex" xmlns:w16cid="http://schemas.microsoft.com/office/word/2016/wordml/cid" xmlns:w16="http://schemas.microsoft.com/office/word/2018/wordml" xmlns:w16du="http://schemas.microsoft.com/office/word/2023/wordml/word16du" xmlns:w16sdtdh="http://schemas.microsoft.com/office/word/2020/wordml/sdtdatahash" xmlns:w16se="http://schemas.microsoft.com/office/word/2015/wordml/symex" mc:Ignorable="w14 w15 w16se w16cid w16 w16cex w16sdtdh w16du">
   <w:docDefaults>
     <w:rPrDefault>
       <w:rPr>
@@ -3439,7 +5040,7 @@
     <w:lsdException w:name="footnote text" w:semiHidden="1" w:unhideWhenUsed="1"/>
     <w:lsdException w:name="annotation text" w:semiHidden="1" w:unhideWhenUsed="1"/>
     <w:lsdException w:name="header" w:semiHidden="1" w:unhideWhenUsed="1"/>
-    <w:lsdException w:name="footer" w:semiHidden="1" w:unhideWhenUsed="1"/>
+    <w:lsdException w:name="footer" w:semiHidden="1" w:uiPriority="0" w:unhideWhenUsed="1"/>
     <w:lsdException w:name="index heading" w:semiHidden="1" w:unhideWhenUsed="1"/>
     <w:lsdException w:name="caption" w:semiHidden="1" w:uiPriority="35" w:unhideWhenUsed="1" w:qFormat="1"/>
     <w:lsdException w:name="table of figures" w:semiHidden="1" w:unhideWhenUsed="1"/>
@@ -3795,7 +5396,7 @@
     <w:link w:val="Titolo1Carattere"/>
     <w:uiPriority w:val="9"/>
     <w:qFormat/>
-    <w:rsid w:val="00A21F12"/>
+    <w:rsid w:val="00365289"/>
     <w:pPr>
       <w:keepNext/>
       <w:keepLines/>
@@ -3804,8 +5405,8 @@
     </w:pPr>
     <w:rPr>
       <w:rFonts w:asciiTheme="majorHAnsi" w:eastAsiaTheme="majorEastAsia" w:hAnsiTheme="majorHAnsi" w:cstheme="majorBidi"/>
-      <w:color w:val="0F4761" w:themeColor="accent1" w:themeShade="BF"/>
-      <w:sz w:val="40"/>
+      <w:color w:val="000000" w:themeColor="text1"/>
+      <w:sz w:val="48"/>
       <w:szCs w:val="40"/>
     </w:rPr>
   </w:style>
@@ -3815,10 +5416,9 @@
     <w:next w:val="Normale"/>
     <w:link w:val="Titolo2Carattere"/>
     <w:uiPriority w:val="9"/>
-    <w:semiHidden/>
     <w:unhideWhenUsed/>
     <w:qFormat/>
-    <w:rsid w:val="00A21F12"/>
+    <w:rsid w:val="00365289"/>
     <w:pPr>
       <w:keepNext/>
       <w:keepLines/>
@@ -3827,8 +5427,8 @@
     </w:pPr>
     <w:rPr>
       <w:rFonts w:asciiTheme="majorHAnsi" w:eastAsiaTheme="majorEastAsia" w:hAnsiTheme="majorHAnsi" w:cstheme="majorBidi"/>
-      <w:color w:val="0F4761" w:themeColor="accent1" w:themeShade="BF"/>
-      <w:sz w:val="32"/>
+      <w:color w:val="000000" w:themeColor="text1"/>
+      <w:sz w:val="40"/>
       <w:szCs w:val="32"/>
     </w:rPr>
   </w:style>
@@ -3988,7 +5588,6 @@
   <w:style w:type="character" w:default="1" w:styleId="Carpredefinitoparagrafo">
     <w:name w:val="Default Paragraph Font"/>
     <w:uiPriority w:val="1"/>
-    <w:semiHidden/>
     <w:unhideWhenUsed/>
   </w:style>
   <w:style w:type="table" w:default="1" w:styleId="Tabellanormale">
@@ -4017,11 +5616,11 @@
     <w:basedOn w:val="Carpredefinitoparagrafo"/>
     <w:link w:val="Titolo1"/>
     <w:uiPriority w:val="9"/>
-    <w:rsid w:val="00A21F12"/>
+    <w:rsid w:val="00365289"/>
     <w:rPr>
       <w:rFonts w:asciiTheme="majorHAnsi" w:eastAsiaTheme="majorEastAsia" w:hAnsiTheme="majorHAnsi" w:cstheme="majorBidi"/>
-      <w:color w:val="0F4761" w:themeColor="accent1" w:themeShade="BF"/>
-      <w:sz w:val="40"/>
+      <w:color w:val="000000" w:themeColor="text1"/>
+      <w:sz w:val="48"/>
       <w:szCs w:val="40"/>
     </w:rPr>
   </w:style>
@@ -4030,12 +5629,11 @@
     <w:basedOn w:val="Carpredefinitoparagrafo"/>
     <w:link w:val="Titolo2"/>
     <w:uiPriority w:val="9"/>
-    <w:semiHidden/>
-    <w:rsid w:val="00A21F12"/>
+    <w:rsid w:val="00365289"/>
     <w:rPr>
       <w:rFonts w:asciiTheme="majorHAnsi" w:eastAsiaTheme="majorEastAsia" w:hAnsiTheme="majorHAnsi" w:cstheme="majorBidi"/>
-      <w:color w:val="0F4761" w:themeColor="accent1" w:themeShade="BF"/>
-      <w:sz w:val="32"/>
+      <w:color w:val="000000" w:themeColor="text1"/>
+      <w:sz w:val="40"/>
       <w:szCs w:val="32"/>
     </w:rPr>
   </w:style>
@@ -4328,7 +5926,6 @@
     <w:name w:val="footer"/>
     <w:basedOn w:val="Normale"/>
     <w:link w:val="PidipaginaCarattere"/>
-    <w:uiPriority w:val="99"/>
     <w:unhideWhenUsed/>
     <w:rsid w:val="000B3506"/>
     <w:pPr>
@@ -4342,8 +5939,230 @@
     <w:name w:val="Piè di pagina Carattere"/>
     <w:basedOn w:val="Carpredefinitoparagrafo"/>
     <w:link w:val="Pidipagina"/>
+    <w:rsid w:val="000B3506"/>
+  </w:style>
+  <w:style w:type="paragraph" w:styleId="Titolosommario">
+    <w:name w:val="TOC Heading"/>
+    <w:basedOn w:val="Titolo1"/>
+    <w:next w:val="Normale"/>
+    <w:uiPriority w:val="39"/>
+    <w:unhideWhenUsed/>
+    <w:qFormat/>
+    <w:rsid w:val="00365289"/>
+    <w:pPr>
+      <w:spacing w:before="240" w:after="0" w:line="259" w:lineRule="auto"/>
+      <w:outlineLvl w:val="9"/>
+    </w:pPr>
+    <w:rPr>
+      <w:kern w:val="0"/>
+      <w:sz w:val="32"/>
+      <w:szCs w:val="32"/>
+      <w:lang w:eastAsia="it-IT"/>
+      <w14:ligatures w14:val="none"/>
+    </w:rPr>
+  </w:style>
+  <w:style w:type="paragraph" w:styleId="Sommario1">
+    <w:name w:val="toc 1"/>
+    <w:basedOn w:val="Normale"/>
+    <w:next w:val="Normale"/>
+    <w:autoRedefine/>
+    <w:uiPriority w:val="39"/>
+    <w:unhideWhenUsed/>
+    <w:rsid w:val="00365289"/>
+    <w:pPr>
+      <w:spacing w:before="120"/>
+    </w:pPr>
+    <w:rPr>
+      <w:b/>
+      <w:bCs/>
+      <w:i/>
+      <w:iCs/>
+    </w:rPr>
+  </w:style>
+  <w:style w:type="character" w:styleId="Collegamentoipertestuale">
+    <w:name w:val="Hyperlink"/>
+    <w:basedOn w:val="Carpredefinitoparagrafo"/>
     <w:uiPriority w:val="99"/>
-    <w:rsid w:val="000B3506"/>
+    <w:unhideWhenUsed/>
+    <w:rsid w:val="00365289"/>
+    <w:rPr>
+      <w:color w:val="467886" w:themeColor="hyperlink"/>
+      <w:u w:val="single"/>
+    </w:rPr>
+  </w:style>
+  <w:style w:type="paragraph" w:styleId="Sommario2">
+    <w:name w:val="toc 2"/>
+    <w:basedOn w:val="Normale"/>
+    <w:next w:val="Normale"/>
+    <w:autoRedefine/>
+    <w:uiPriority w:val="39"/>
+    <w:unhideWhenUsed/>
+    <w:rsid w:val="00365289"/>
+    <w:pPr>
+      <w:spacing w:before="120"/>
+      <w:ind w:left="240"/>
+    </w:pPr>
+    <w:rPr>
+      <w:b/>
+      <w:bCs/>
+      <w:sz w:val="22"/>
+      <w:szCs w:val="22"/>
+    </w:rPr>
+  </w:style>
+  <w:style w:type="paragraph" w:styleId="Sommario3">
+    <w:name w:val="toc 3"/>
+    <w:basedOn w:val="Normale"/>
+    <w:next w:val="Normale"/>
+    <w:autoRedefine/>
+    <w:uiPriority w:val="39"/>
+    <w:unhideWhenUsed/>
+    <w:rsid w:val="00365289"/>
+    <w:pPr>
+      <w:ind w:left="480"/>
+    </w:pPr>
+    <w:rPr>
+      <w:sz w:val="20"/>
+      <w:szCs w:val="20"/>
+    </w:rPr>
+  </w:style>
+  <w:style w:type="paragraph" w:styleId="Sommario4">
+    <w:name w:val="toc 4"/>
+    <w:basedOn w:val="Normale"/>
+    <w:next w:val="Normale"/>
+    <w:autoRedefine/>
+    <w:uiPriority w:val="39"/>
+    <w:unhideWhenUsed/>
+    <w:rsid w:val="001D67CA"/>
+    <w:pPr>
+      <w:ind w:left="720"/>
+    </w:pPr>
+    <w:rPr>
+      <w:sz w:val="20"/>
+      <w:szCs w:val="20"/>
+    </w:rPr>
+  </w:style>
+  <w:style w:type="paragraph" w:styleId="Sommario5">
+    <w:name w:val="toc 5"/>
+    <w:basedOn w:val="Normale"/>
+    <w:next w:val="Normale"/>
+    <w:autoRedefine/>
+    <w:uiPriority w:val="39"/>
+    <w:unhideWhenUsed/>
+    <w:rsid w:val="001D67CA"/>
+    <w:pPr>
+      <w:ind w:left="960"/>
+    </w:pPr>
+    <w:rPr>
+      <w:sz w:val="20"/>
+      <w:szCs w:val="20"/>
+    </w:rPr>
+  </w:style>
+  <w:style w:type="paragraph" w:styleId="Sommario6">
+    <w:name w:val="toc 6"/>
+    <w:basedOn w:val="Normale"/>
+    <w:next w:val="Normale"/>
+    <w:autoRedefine/>
+    <w:uiPriority w:val="39"/>
+    <w:unhideWhenUsed/>
+    <w:rsid w:val="001D67CA"/>
+    <w:pPr>
+      <w:ind w:left="1200"/>
+    </w:pPr>
+    <w:rPr>
+      <w:sz w:val="20"/>
+      <w:szCs w:val="20"/>
+    </w:rPr>
+  </w:style>
+  <w:style w:type="paragraph" w:styleId="Sommario7">
+    <w:name w:val="toc 7"/>
+    <w:basedOn w:val="Normale"/>
+    <w:next w:val="Normale"/>
+    <w:autoRedefine/>
+    <w:uiPriority w:val="39"/>
+    <w:unhideWhenUsed/>
+    <w:rsid w:val="001D67CA"/>
+    <w:pPr>
+      <w:ind w:left="1440"/>
+    </w:pPr>
+    <w:rPr>
+      <w:sz w:val="20"/>
+      <w:szCs w:val="20"/>
+    </w:rPr>
+  </w:style>
+  <w:style w:type="paragraph" w:styleId="Sommario8">
+    <w:name w:val="toc 8"/>
+    <w:basedOn w:val="Normale"/>
+    <w:next w:val="Normale"/>
+    <w:autoRedefine/>
+    <w:uiPriority w:val="39"/>
+    <w:unhideWhenUsed/>
+    <w:rsid w:val="001D67CA"/>
+    <w:pPr>
+      <w:ind w:left="1680"/>
+    </w:pPr>
+    <w:rPr>
+      <w:sz w:val="20"/>
+      <w:szCs w:val="20"/>
+    </w:rPr>
+  </w:style>
+  <w:style w:type="paragraph" w:styleId="Sommario9">
+    <w:name w:val="toc 9"/>
+    <w:basedOn w:val="Normale"/>
+    <w:next w:val="Normale"/>
+    <w:autoRedefine/>
+    <w:uiPriority w:val="39"/>
+    <w:unhideWhenUsed/>
+    <w:rsid w:val="001D67CA"/>
+    <w:pPr>
+      <w:ind w:left="1920"/>
+    </w:pPr>
+    <w:rPr>
+      <w:sz w:val="20"/>
+      <w:szCs w:val="20"/>
+    </w:rPr>
+  </w:style>
+  <w:style w:type="paragraph" w:customStyle="1" w:styleId="NormaleDiDA">
+    <w:name w:val="NormaleDiDA"/>
+    <w:basedOn w:val="Normale"/>
+    <w:link w:val="NormaleDiDACarattere"/>
+    <w:qFormat/>
+    <w:rsid w:val="001D67CA"/>
+    <w:pPr>
+      <w:widowControl w:val="0"/>
+      <w:suppressAutoHyphens/>
+    </w:pPr>
+    <w:rPr>
+      <w:rFonts w:ascii="Arial" w:eastAsia="SimSun" w:hAnsi="Arial" w:cs="Arial"/>
+      <w:kern w:val="1"/>
+      <w:sz w:val="20"/>
+      <w:szCs w:val="20"/>
+      <w:lang w:val="x-none" w:eastAsia="zh-CN" w:bidi="hi-IN"/>
+      <w14:ligatures w14:val="none"/>
+    </w:rPr>
+  </w:style>
+  <w:style w:type="character" w:customStyle="1" w:styleId="NormaleDiDACarattere">
+    <w:name w:val="NormaleDiDA Carattere"/>
+    <w:link w:val="NormaleDiDA"/>
+    <w:rsid w:val="001D67CA"/>
+    <w:rPr>
+      <w:rFonts w:ascii="Arial" w:eastAsia="SimSun" w:hAnsi="Arial" w:cs="Arial"/>
+      <w:kern w:val="1"/>
+      <w:sz w:val="20"/>
+      <w:szCs w:val="20"/>
+      <w:lang w:val="x-none" w:eastAsia="zh-CN" w:bidi="hi-IN"/>
+      <w14:ligatures w14:val="none"/>
+    </w:rPr>
+  </w:style>
+  <w:style w:type="paragraph" w:styleId="NormaleWeb">
+    <w:name w:val="Normal (Web)"/>
+    <w:basedOn w:val="Normale"/>
+    <w:uiPriority w:val="99"/>
+    <w:semiHidden/>
+    <w:unhideWhenUsed/>
+    <w:rsid w:val="003565F5"/>
+    <w:rPr>
+      <w:rFonts w:ascii="Times New Roman" w:hAnsi="Times New Roman" w:cs="Times New Roman"/>
+    </w:rPr>
   </w:style>
 </w:styles>
 </file>

</xml_diff>

<commit_message>
updated report for AS Tasks
</commit_message>
<xml_diff>
--- a/Docs/ReportSWE4ES.docx
+++ b/Docs/ReportSWE4ES.docx
@@ -1,6 +1,6 @@
 
 <file path=word/document.xml><?xml version="1.0" encoding="utf-8"?>
-<w:document xmlns:wpc="http://schemas.microsoft.com/office/word/2010/wordprocessingCanvas" xmlns:cx="http://schemas.microsoft.com/office/drawing/2014/chartex" xmlns:cx1="http://schemas.microsoft.com/office/drawing/2015/9/8/chartex" xmlns:cx2="http://schemas.microsoft.com/office/drawing/2015/10/21/chartex" xmlns:cx3="http://schemas.microsoft.com/office/drawing/2016/5/9/chartex" xmlns:cx4="http://schemas.microsoft.com/office/drawing/2016/5/10/chartex" xmlns:cx5="http://schemas.microsoft.com/office/drawing/2016/5/11/chartex" xmlns:cx6="http://schemas.microsoft.com/office/drawing/2016/5/12/chartex" xmlns:cx7="http://schemas.microsoft.com/office/drawing/2016/5/13/chartex" xmlns:cx8="http://schemas.microsoft.com/office/drawing/2016/5/14/chartex" xmlns:mc="http://schemas.openxmlformats.org/markup-compatibility/2006" xmlns:aink="http://schemas.microsoft.com/office/drawing/2016/ink" xmlns:am3d="http://schemas.microsoft.com/office/drawing/2017/model3d" xmlns:o="urn:schemas-microsoft-com:office:office" xmlns:oel="http://schemas.microsoft.com/office/2019/extlst" xmlns:r="http://schemas.openxmlformats.org/officeDocument/2006/relationships" xmlns:m="http://schemas.openxmlformats.org/officeDocument/2006/math" xmlns:v="urn:schemas-microsoft-com:vml" xmlns:wp14="http://schemas.microsoft.com/office/word/2010/wordprocessingDrawing" xmlns:wp="http://schemas.openxmlformats.org/drawingml/2006/wordprocessingDrawing" xmlns:w10="urn:schemas-microsoft-com:office:word" xmlns:w="http://schemas.openxmlformats.org/wordprocessingml/2006/main" xmlns:w14="http://schemas.microsoft.com/office/word/2010/wordml" xmlns:w15="http://schemas.microsoft.com/office/word/2012/wordml" xmlns:w16cex="http://schemas.microsoft.com/office/word/2018/wordml/cex" xmlns:w16cid="http://schemas.microsoft.com/office/word/2016/wordml/cid" xmlns:w16="http://schemas.microsoft.com/office/word/2018/wordml" xmlns:w16sdtdh="http://schemas.microsoft.com/office/word/2020/wordml/sdtdatahash" xmlns:w16se="http://schemas.microsoft.com/office/word/2015/wordml/symex" xmlns:wpg="http://schemas.microsoft.com/office/word/2010/wordprocessingGroup" xmlns:wpi="http://schemas.microsoft.com/office/word/2010/wordprocessingInk" xmlns:wne="http://schemas.microsoft.com/office/word/2006/wordml" xmlns:wps="http://schemas.microsoft.com/office/word/2010/wordprocessingShape" mc:Ignorable="w14 w15 w16se w16cid w16 w16cex w16sdtdh wp14">
+<w:document xmlns:wpc="http://schemas.microsoft.com/office/word/2010/wordprocessingCanvas" xmlns:cx="http://schemas.microsoft.com/office/drawing/2014/chartex" xmlns:cx1="http://schemas.microsoft.com/office/drawing/2015/9/8/chartex" xmlns:cx2="http://schemas.microsoft.com/office/drawing/2015/10/21/chartex" xmlns:cx3="http://schemas.microsoft.com/office/drawing/2016/5/9/chartex" xmlns:cx4="http://schemas.microsoft.com/office/drawing/2016/5/10/chartex" xmlns:cx5="http://schemas.microsoft.com/office/drawing/2016/5/11/chartex" xmlns:cx6="http://schemas.microsoft.com/office/drawing/2016/5/12/chartex" xmlns:cx7="http://schemas.microsoft.com/office/drawing/2016/5/13/chartex" xmlns:cx8="http://schemas.microsoft.com/office/drawing/2016/5/14/chartex" xmlns:mc="http://schemas.openxmlformats.org/markup-compatibility/2006" xmlns:aink="http://schemas.microsoft.com/office/drawing/2016/ink" xmlns:am3d="http://schemas.microsoft.com/office/drawing/2017/model3d" xmlns:o="urn:schemas-microsoft-com:office:office" xmlns:oel="http://schemas.microsoft.com/office/2019/extlst" xmlns:r="http://schemas.openxmlformats.org/officeDocument/2006/relationships" xmlns:m="http://schemas.openxmlformats.org/officeDocument/2006/math" xmlns:v="urn:schemas-microsoft-com:vml" xmlns:wp14="http://schemas.microsoft.com/office/word/2010/wordprocessingDrawing" xmlns:wp="http://schemas.openxmlformats.org/drawingml/2006/wordprocessingDrawing" xmlns:w10="urn:schemas-microsoft-com:office:word" xmlns:w="http://schemas.openxmlformats.org/wordprocessingml/2006/main" xmlns:w14="http://schemas.microsoft.com/office/word/2010/wordml" xmlns:w15="http://schemas.microsoft.com/office/word/2012/wordml" xmlns:w16cex="http://schemas.microsoft.com/office/word/2018/wordml/cex" xmlns:w16cid="http://schemas.microsoft.com/office/word/2016/wordml/cid" xmlns:w16="http://schemas.microsoft.com/office/word/2018/wordml" xmlns:w16du="http://schemas.microsoft.com/office/word/2023/wordml/word16du" xmlns:w16sdtdh="http://schemas.microsoft.com/office/word/2020/wordml/sdtdatahash" xmlns:w16se="http://schemas.microsoft.com/office/word/2015/wordml/symex" xmlns:wpg="http://schemas.microsoft.com/office/word/2010/wordprocessingGroup" xmlns:wpi="http://schemas.microsoft.com/office/word/2010/wordprocessingInk" xmlns:wne="http://schemas.microsoft.com/office/word/2006/wordml" xmlns:wps="http://schemas.microsoft.com/office/word/2010/wordprocessingShape" mc:Ignorable="w14 w15 w16se w16cid w16 w16cex w16sdtdh w16du wp14">
   <w:body>
     <w:p>
       <w:pPr>
@@ -18,7 +18,7 @@
           <w:szCs w:val="72"/>
         </w:rPr>
         <w:drawing>
-          <wp:anchor distT="0" distB="0" distL="114300" distR="114300" simplePos="0" relativeHeight="251691008" behindDoc="0" locked="0" layoutInCell="1" allowOverlap="1" wp14:anchorId="2F56A0AA" wp14:editId="3996BF18">
+          <wp:anchor distT="0" distB="0" distL="114300" distR="114300" simplePos="0" relativeHeight="251658262" behindDoc="0" locked="0" layoutInCell="1" allowOverlap="1" wp14:anchorId="2F56A0AA" wp14:editId="3996BF18">
             <wp:simplePos x="0" y="0"/>
             <wp:positionH relativeFrom="column">
               <wp:posOffset>-116840</wp:posOffset>
@@ -95,7 +95,7 @@
         <mc:AlternateContent>
           <mc:Choice Requires="wps">
             <w:drawing>
-              <wp:anchor distT="0" distB="0" distL="114300" distR="114300" simplePos="0" relativeHeight="251696128" behindDoc="0" locked="0" layoutInCell="1" allowOverlap="1" wp14:anchorId="1F1D836B" wp14:editId="19AE1062">
+              <wp:anchor distT="0" distB="0" distL="114300" distR="114300" simplePos="0" relativeHeight="251658265" behindDoc="0" locked="0" layoutInCell="1" allowOverlap="1" wp14:anchorId="1F1D836B" wp14:editId="19AE1062">
                 <wp:simplePos x="0" y="0"/>
                 <wp:positionH relativeFrom="column">
                   <wp:posOffset>3458210</wp:posOffset>
@@ -186,7 +186,7 @@
                 <v:stroke joinstyle="miter"/>
                 <v:path gradientshapeok="t" o:connecttype="rect"/>
               </v:shapetype>
-              <v:shape id="Titolo 1" o:spid="_x0000_s1026" type="#_x0000_t202" style="position:absolute;margin-left:272.3pt;margin-top:29.15pt;width:248.5pt;height:104.4pt;z-index:251696128;visibility:visible;mso-wrap-style:square;mso-width-percent:0;mso-wrap-distance-left:9pt;mso-wrap-distance-top:0;mso-wrap-distance-right:9pt;mso-wrap-distance-bottom:0;mso-position-horizontal:absolute;mso-position-horizontal-relative:text;mso-position-vertical:absolute;mso-position-vertical-relative:text;mso-width-percent:0;mso-width-relative:margin;v-text-anchor:middle" o:gfxdata="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" filled="f" stroked="f">
+              <v:shape id="Titolo 1" o:spid="_x0000_s1026" type="#_x0000_t202" style="position:absolute;margin-left:272.3pt;margin-top:29.15pt;width:248.5pt;height:104.4pt;z-index:251658265;visibility:visible;mso-wrap-style:square;mso-width-percent:0;mso-wrap-distance-left:9pt;mso-wrap-distance-top:0;mso-wrap-distance-right:9pt;mso-wrap-distance-bottom:0;mso-position-horizontal:absolute;mso-position-horizontal-relative:text;mso-position-vertical:absolute;mso-position-vertical-relative:text;mso-width-percent:0;mso-width-relative:margin;v-text-anchor:middle" o:gfxdata="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" filled="f" stroked="f">
                 <v:textbox>
                   <w:txbxContent>
                     <w:p>
@@ -243,7 +243,7 @@
         <mc:AlternateContent>
           <mc:Choice Requires="wps">
             <w:drawing>
-              <wp:anchor distT="0" distB="0" distL="114300" distR="114300" simplePos="0" relativeHeight="251694080" behindDoc="0" locked="0" layoutInCell="1" allowOverlap="1" wp14:anchorId="18526B60" wp14:editId="0CE4369E">
+              <wp:anchor distT="0" distB="0" distL="114300" distR="114300" simplePos="0" relativeHeight="251658264" behindDoc="0" locked="0" layoutInCell="1" allowOverlap="1" wp14:anchorId="18526B60" wp14:editId="0CE4369E">
                 <wp:simplePos x="0" y="0"/>
                 <wp:positionH relativeFrom="page">
                   <wp:posOffset>4210050</wp:posOffset>
@@ -329,7 +329,7 @@
           </mc:Choice>
           <mc:Fallback>
             <w:pict>
-              <v:rect w14:anchorId="18526B60" id="_x0000_s1027" style="position:absolute;margin-left:331.5pt;margin-top:-35.85pt;width:254.5pt;height:104.4pt;z-index:251694080;visibility:visible;mso-wrap-style:square;mso-width-percent:0;mso-wrap-distance-left:9pt;mso-wrap-distance-top:0;mso-wrap-distance-right:9pt;mso-wrap-distance-bottom:0;mso-position-horizontal:absolute;mso-position-horizontal-relative:page;mso-position-vertical:absolute;mso-position-vertical-relative:text;mso-width-percent:0;mso-width-relative:margin;v-text-anchor:middle" o:gfxdata="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" filled="f" stroked="f">
+              <v:rect w14:anchorId="18526B60" id="_x0000_s1027" style="position:absolute;margin-left:331.5pt;margin-top:-35.85pt;width:254.5pt;height:104.4pt;z-index:251658264;visibility:visible;mso-wrap-style:square;mso-width-percent:0;mso-wrap-distance-left:9pt;mso-wrap-distance-top:0;mso-wrap-distance-right:9pt;mso-wrap-distance-bottom:0;mso-position-horizontal:absolute;mso-position-horizontal-relative:page;mso-position-vertical:absolute;mso-position-vertical-relative:text;mso-width-percent:0;mso-width-relative:margin;v-text-anchor:middle" o:gfxdata="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" filled="f" stroked="f">
                 <v:textbox>
                   <w:txbxContent>
                     <w:p>
@@ -551,7 +551,7 @@
           <w:szCs w:val="72"/>
         </w:rPr>
         <w:drawing>
-          <wp:anchor distT="0" distB="0" distL="114300" distR="114300" simplePos="0" relativeHeight="251692032" behindDoc="0" locked="0" layoutInCell="1" allowOverlap="1" wp14:anchorId="15C07833" wp14:editId="2A28BB9A">
+          <wp:anchor distT="0" distB="0" distL="114300" distR="114300" simplePos="0" relativeHeight="251658263" behindDoc="0" locked="0" layoutInCell="1" allowOverlap="1" wp14:anchorId="15C07833" wp14:editId="2A28BB9A">
             <wp:simplePos x="0" y="0"/>
             <wp:positionH relativeFrom="column">
               <wp:posOffset>-60325</wp:posOffset>
@@ -635,7 +635,7 @@
     <w:sdt>
       <w:sdtPr>
         <w:rPr>
-          <w:rFonts w:asciiTheme="minorHAnsi" w:eastAsiaTheme="minorHAnsi" w:hAnsiTheme="minorHAnsi" w:cstheme="minorBidi"/>
+          <w:rFonts w:asciiTheme="minorHAnsi" w:eastAsiaTheme="minorEastAsia" w:hAnsiTheme="minorHAnsi" w:cstheme="minorBidi"/>
           <w:color w:val="auto"/>
           <w:kern w:val="2"/>
           <w:sz w:val="24"/>
@@ -658,7 +658,7 @@
       <w:sdtContent>
         <w:p>
           <w:pPr>
-            <w:pStyle w:val="Titolosommario"/>
+            <w:pStyle w:val="TOCHeading"/>
           </w:pPr>
           <w:r>
             <w:t>Sommario</w:t>
@@ -666,7 +666,7 @@
         </w:p>
         <w:p>
           <w:pPr>
-            <w:pStyle w:val="Sommario1"/>
+            <w:pStyle w:val="TOC1"/>
             <w:tabs>
               <w:tab w:val="right" w:leader="underscore" w:pos="9628"/>
             </w:tabs>
@@ -710,7 +710,7 @@
           <w:hyperlink w:anchor="_Toc161335545" w:history="1">
             <w:r>
               <w:rPr>
-                <w:rStyle w:val="Collegamentoipertestuale"/>
+                <w:rStyle w:val="Hyperlink"/>
                 <w:noProof/>
               </w:rPr>
               <w:t>Introduzione</w:t>
@@ -767,7 +767,7 @@
         </w:p>
         <w:p>
           <w:pPr>
-            <w:pStyle w:val="Sommario1"/>
+            <w:pStyle w:val="TOC1"/>
             <w:tabs>
               <w:tab w:val="right" w:leader="underscore" w:pos="9628"/>
             </w:tabs>
@@ -784,7 +784,7 @@
           <w:hyperlink w:anchor="_Toc161335546" w:history="1">
             <w:r>
               <w:rPr>
-                <w:rStyle w:val="Collegamentoipertestuale"/>
+                <w:rStyle w:val="Hyperlink"/>
                 <w:noProof/>
               </w:rPr>
               <w:t>Presentazione del Progetto e Obiettivi</w:t>
@@ -841,7 +841,7 @@
         </w:p>
         <w:p>
           <w:pPr>
-            <w:pStyle w:val="Sommario1"/>
+            <w:pStyle w:val="TOC1"/>
             <w:tabs>
               <w:tab w:val="right" w:leader="underscore" w:pos="9628"/>
             </w:tabs>
@@ -858,7 +858,7 @@
           <w:hyperlink w:anchor="_Toc161335547" w:history="1">
             <w:r>
               <w:rPr>
-                <w:rStyle w:val="Collegamentoipertestuale"/>
+                <w:rStyle w:val="Hyperlink"/>
                 <w:noProof/>
               </w:rPr>
               <w:t>Architettura del Veicolo</w:t>
@@ -915,7 +915,7 @@
         </w:p>
         <w:p>
           <w:pPr>
-            <w:pStyle w:val="Sommario1"/>
+            <w:pStyle w:val="TOC1"/>
             <w:tabs>
               <w:tab w:val="right" w:leader="underscore" w:pos="9628"/>
             </w:tabs>
@@ -932,7 +932,7 @@
           <w:hyperlink w:anchor="_Toc161335548" w:history="1">
             <w:r>
               <w:rPr>
-                <w:rStyle w:val="Collegamentoipertestuale"/>
+                <w:rStyle w:val="Hyperlink"/>
                 <w:noProof/>
               </w:rPr>
               <w:t>Task set e Activity Diagram</w:t>
@@ -989,7 +989,7 @@
         </w:p>
         <w:p>
           <w:pPr>
-            <w:pStyle w:val="Sommario2"/>
+            <w:pStyle w:val="TOC2"/>
             <w:tabs>
               <w:tab w:val="right" w:leader="underscore" w:pos="9628"/>
             </w:tabs>
@@ -1006,7 +1006,7 @@
           <w:hyperlink w:anchor="_Toc161335549" w:history="1">
             <w:r>
               <w:rPr>
-                <w:rStyle w:val="Collegamentoipertestuale"/>
+                <w:rStyle w:val="Hyperlink"/>
                 <w:noProof/>
               </w:rPr>
               <w:t>Pedal Task</w:t>
@@ -1063,7 +1063,7 @@
         </w:p>
         <w:p>
           <w:pPr>
-            <w:pStyle w:val="Sommario2"/>
+            <w:pStyle w:val="TOC2"/>
             <w:tabs>
               <w:tab w:val="right" w:leader="underscore" w:pos="9628"/>
             </w:tabs>
@@ -1080,7 +1080,7 @@
           <w:hyperlink w:anchor="_Toc161335550" w:history="1">
             <w:r>
               <w:rPr>
-                <w:rStyle w:val="Collegamentoipertestuale"/>
+                <w:rStyle w:val="Hyperlink"/>
                 <w:noProof/>
               </w:rPr>
               <w:t>Fan Control Task</w:t>
@@ -1137,7 +1137,7 @@
         </w:p>
         <w:p>
           <w:pPr>
-            <w:pStyle w:val="Sommario2"/>
+            <w:pStyle w:val="TOC2"/>
             <w:tabs>
               <w:tab w:val="right" w:leader="underscore" w:pos="9628"/>
             </w:tabs>
@@ -1154,7 +1154,7 @@
           <w:hyperlink w:anchor="_Toc161335551" w:history="1">
             <w:r>
               <w:rPr>
-                <w:rStyle w:val="Collegamentoipertestuale"/>
+                <w:rStyle w:val="Hyperlink"/>
                 <w:noProof/>
               </w:rPr>
               <w:t>Telemetry Task</w:t>
@@ -1211,7 +1211,7 @@
         </w:p>
         <w:p>
           <w:pPr>
-            <w:pStyle w:val="Sommario2"/>
+            <w:pStyle w:val="TOC2"/>
             <w:tabs>
               <w:tab w:val="right" w:leader="underscore" w:pos="9628"/>
             </w:tabs>
@@ -1228,7 +1228,7 @@
           <w:hyperlink w:anchor="_Toc161335552" w:history="1">
             <w:r>
               <w:rPr>
-                <w:rStyle w:val="Collegamentoipertestuale"/>
+                <w:rStyle w:val="Hyperlink"/>
                 <w:noProof/>
               </w:rPr>
               <w:t>Gear Task</w:t>
@@ -1285,7 +1285,7 @@
         </w:p>
         <w:p>
           <w:pPr>
-            <w:pStyle w:val="Sommario2"/>
+            <w:pStyle w:val="TOC2"/>
             <w:tabs>
               <w:tab w:val="right" w:leader="underscore" w:pos="9628"/>
             </w:tabs>
@@ -1302,7 +1302,7 @@
           <w:hyperlink w:anchor="_Toc161335553" w:history="1">
             <w:r>
               <w:rPr>
-                <w:rStyle w:val="Collegamentoipertestuale"/>
+                <w:rStyle w:val="Hyperlink"/>
                 <w:noProof/>
               </w:rPr>
               <w:t>ADC Task</w:t>
@@ -1359,7 +1359,7 @@
         </w:p>
         <w:p>
           <w:pPr>
-            <w:pStyle w:val="Sommario2"/>
+            <w:pStyle w:val="TOC2"/>
             <w:tabs>
               <w:tab w:val="right" w:leader="underscore" w:pos="9628"/>
             </w:tabs>
@@ -1376,7 +1376,7 @@
           <w:hyperlink w:anchor="_Toc161335554" w:history="1">
             <w:r>
               <w:rPr>
-                <w:rStyle w:val="Collegamentoipertestuale"/>
+                <w:rStyle w:val="Hyperlink"/>
                 <w:noProof/>
               </w:rPr>
               <w:t>CAN Handler Task</w:t>
@@ -1433,7 +1433,7 @@
         </w:p>
         <w:p>
           <w:pPr>
-            <w:pStyle w:val="Sommario2"/>
+            <w:pStyle w:val="TOC2"/>
             <w:tabs>
               <w:tab w:val="right" w:leader="underscore" w:pos="9628"/>
             </w:tabs>
@@ -1450,7 +1450,7 @@
           <w:hyperlink w:anchor="_Toc161335555" w:history="1">
             <w:r>
               <w:rPr>
-                <w:rStyle w:val="Collegamentoipertestuale"/>
+                <w:rStyle w:val="Hyperlink"/>
                 <w:noProof/>
               </w:rPr>
               <w:t>AS Accelerator Task</w:t>
@@ -1507,7 +1507,7 @@
         </w:p>
         <w:p>
           <w:pPr>
-            <w:pStyle w:val="Sommario2"/>
+            <w:pStyle w:val="TOC2"/>
             <w:tabs>
               <w:tab w:val="right" w:leader="underscore" w:pos="9628"/>
             </w:tabs>
@@ -1524,7 +1524,7 @@
           <w:hyperlink w:anchor="_Toc161335556" w:history="1">
             <w:r>
               <w:rPr>
-                <w:rStyle w:val="Collegamentoipertestuale"/>
+                <w:rStyle w:val="Hyperlink"/>
                 <w:noProof/>
               </w:rPr>
               <w:t>AS State Handler Task</w:t>
@@ -1581,7 +1581,7 @@
         </w:p>
         <w:p>
           <w:pPr>
-            <w:pStyle w:val="Sommario2"/>
+            <w:pStyle w:val="TOC2"/>
             <w:tabs>
               <w:tab w:val="right" w:leader="underscore" w:pos="9628"/>
             </w:tabs>
@@ -1598,7 +1598,7 @@
           <w:hyperlink w:anchor="_Toc161335557" w:history="1">
             <w:r>
               <w:rPr>
-                <w:rStyle w:val="Collegamentoipertestuale"/>
+                <w:rStyle w:val="Hyperlink"/>
                 <w:noProof/>
               </w:rPr>
               <w:t>AS Error Handler Task</w:t>
@@ -1655,7 +1655,7 @@
         </w:p>
         <w:p>
           <w:pPr>
-            <w:pStyle w:val="Sommario2"/>
+            <w:pStyle w:val="TOC2"/>
             <w:tabs>
               <w:tab w:val="right" w:leader="underscore" w:pos="9628"/>
             </w:tabs>
@@ -1672,7 +1672,7 @@
           <w:hyperlink w:anchor="_Toc161335558" w:history="1">
             <w:r>
               <w:rPr>
-                <w:rStyle w:val="Collegamentoipertestuale"/>
+                <w:rStyle w:val="Hyperlink"/>
                 <w:noProof/>
               </w:rPr>
               <w:t>Check Mode Task</w:t>
@@ -1729,7 +1729,7 @@
         </w:p>
         <w:p>
           <w:pPr>
-            <w:pStyle w:val="Sommario2"/>
+            <w:pStyle w:val="TOC2"/>
             <w:tabs>
               <w:tab w:val="right" w:leader="underscore" w:pos="9628"/>
             </w:tabs>
@@ -1746,7 +1746,7 @@
           <w:hyperlink w:anchor="_Toc161335559" w:history="1">
             <w:r>
               <w:rPr>
-                <w:rStyle w:val="Collegamentoipertestuale"/>
+                <w:rStyle w:val="Hyperlink"/>
                 <w:noProof/>
               </w:rPr>
               <w:t>ASB Check Task</w:t>
@@ -1803,7 +1803,7 @@
         </w:p>
         <w:p>
           <w:pPr>
-            <w:pStyle w:val="Sommario1"/>
+            <w:pStyle w:val="TOC1"/>
             <w:tabs>
               <w:tab w:val="right" w:leader="underscore" w:pos="9628"/>
             </w:tabs>
@@ -1820,7 +1820,7 @@
           <w:hyperlink w:anchor="_Toc161335560" w:history="1">
             <w:r>
               <w:rPr>
-                <w:rStyle w:val="Collegamentoipertestuale"/>
+                <w:rStyle w:val="Hyperlink"/>
                 <w:noProof/>
               </w:rPr>
               <w:t>Timelines e PTPN</w:t>
@@ -1907,11 +1907,10 @@
     </w:p>
     <w:p>
       <w:pPr>
-        <w:pStyle w:val="Titolo1"/>
+        <w:pStyle w:val="Heading1"/>
       </w:pPr>
       <w:bookmarkStart w:id="0" w:name="_Toc161335545"/>
       <w:r>
-        <w:lastRenderedPageBreak/>
         <w:t>Introduzione</w:t>
       </w:r>
       <w:bookmarkEnd w:id="0"/>
@@ -2032,21 +2031,34 @@
         <w:rPr>
           <w:lang w:val="en-US"/>
         </w:rPr>
-        <w:t xml:space="preserve">Emanuele </w:t>
+        <w:t>Emanuele Nencioni: Head of Autonomous Department – Vision &amp; System Integration</w:t>
+      </w:r>
+    </w:p>
+    <w:p>
+      <w:pPr>
+        <w:rPr>
+          <w:lang w:val="en-US"/>
+        </w:rPr>
+      </w:pPr>
+      <w:r>
+        <w:rPr>
+          <w:lang w:val="en-US"/>
+        </w:rPr>
+        <w:t xml:space="preserve">Lorenzo </w:t>
       </w:r>
       <w:proofErr w:type="spellStart"/>
       <w:r>
         <w:rPr>
           <w:lang w:val="en-US"/>
         </w:rPr>
-        <w:t>Nencioni</w:t>
+        <w:t>Porcheddu</w:t>
       </w:r>
       <w:proofErr w:type="spellEnd"/>
       <w:r>
         <w:rPr>
           <w:lang w:val="en-US"/>
         </w:rPr>
-        <w:t>: Head of Autonomous Department – Vision &amp; System Integration</w:t>
+        <w:t>: Head of Electronics &amp; Controls Department</w:t>
       </w:r>
     </w:p>
     <w:p>
@@ -2055,40 +2067,26 @@
           <w:lang w:val="en-US"/>
         </w:rPr>
       </w:pPr>
-      <w:r>
+    </w:p>
+    <w:p>
+      <w:pPr>
         <w:rPr>
           <w:lang w:val="en-US"/>
         </w:rPr>
-        <w:t>Lorenzo Porcheddu: Head of Electronics &amp; Controls Department</w:t>
-      </w:r>
-    </w:p>
-    <w:p>
-      <w:pPr>
+      </w:pPr>
+      <w:r>
         <w:rPr>
           <w:lang w:val="en-US"/>
         </w:rPr>
-      </w:pPr>
-    </w:p>
-    <w:p>
-      <w:pPr>
-        <w:rPr>
-          <w:lang w:val="en-US"/>
-        </w:rPr>
-      </w:pPr>
-      <w:r>
-        <w:rPr>
-          <w:lang w:val="en-US"/>
-        </w:rPr>
         <w:br w:type="page"/>
       </w:r>
     </w:p>
     <w:p>
       <w:pPr>
-        <w:pStyle w:val="Titolo1"/>
+        <w:pStyle w:val="Heading1"/>
       </w:pPr>
       <w:bookmarkStart w:id="1" w:name="_Toc161335546"/>
       <w:r>
-        <w:lastRenderedPageBreak/>
         <w:t>Presentazione del Progetto e O</w:t>
       </w:r>
       <w:r>
@@ -2192,16 +2190,15 @@
     </w:p>
     <w:p>
       <w:pPr>
-        <w:pStyle w:val="Titolo1"/>
+        <w:pStyle w:val="Heading1"/>
       </w:pPr>
       <w:bookmarkStart w:id="2" w:name="_Toc161335547"/>
       <w:r>
         <w:rPr>
           <w:noProof/>
         </w:rPr>
-        <w:lastRenderedPageBreak/>
         <w:drawing>
-          <wp:anchor distT="0" distB="0" distL="114300" distR="114300" simplePos="0" relativeHeight="251664384" behindDoc="0" locked="0" layoutInCell="1" allowOverlap="1" wp14:anchorId="0DDB336E" wp14:editId="4729D0B7">
+          <wp:anchor distT="0" distB="0" distL="114300" distR="114300" simplePos="0" relativeHeight="251658240" behindDoc="0" locked="0" layoutInCell="1" allowOverlap="1" wp14:anchorId="0DDB336E" wp14:editId="4729D0B7">
             <wp:simplePos x="0" y="0"/>
             <wp:positionH relativeFrom="margin">
               <wp:align>left</wp:align>
@@ -2283,7 +2280,6 @@
     </w:p>
     <w:p>
       <w:r>
-        <w:lastRenderedPageBreak/>
         <w:t>Come si pu</w:t>
       </w:r>
       <w:r>
@@ -2299,7 +2295,7 @@
     <w:p/>
     <w:p>
       <w:pPr>
-        <w:pStyle w:val="Paragrafoelenco"/>
+        <w:pStyle w:val="ListParagraph"/>
         <w:numPr>
           <w:ilvl w:val="0"/>
           <w:numId w:val="2"/>
@@ -2334,7 +2330,7 @@
     </w:p>
     <w:p>
       <w:pPr>
-        <w:pStyle w:val="Paragrafoelenco"/>
+        <w:pStyle w:val="ListParagraph"/>
         <w:numPr>
           <w:ilvl w:val="0"/>
           <w:numId w:val="2"/>
@@ -2373,7 +2369,7 @@
     </w:p>
     <w:p>
       <w:pPr>
-        <w:pStyle w:val="Paragrafoelenco"/>
+        <w:pStyle w:val="ListParagraph"/>
         <w:numPr>
           <w:ilvl w:val="0"/>
           <w:numId w:val="2"/>
@@ -2390,7 +2386,7 @@
     </w:p>
     <w:p>
       <w:pPr>
-        <w:pStyle w:val="Paragrafoelenco"/>
+        <w:pStyle w:val="ListParagraph"/>
         <w:numPr>
           <w:ilvl w:val="0"/>
           <w:numId w:val="2"/>
@@ -2402,7 +2398,7 @@
     </w:p>
     <w:p>
       <w:pPr>
-        <w:pStyle w:val="Paragrafoelenco"/>
+        <w:pStyle w:val="ListParagraph"/>
         <w:numPr>
           <w:ilvl w:val="0"/>
           <w:numId w:val="2"/>
@@ -2414,7 +2410,7 @@
     </w:p>
     <w:p>
       <w:pPr>
-        <w:pStyle w:val="Paragrafoelenco"/>
+        <w:pStyle w:val="ListParagraph"/>
         <w:numPr>
           <w:ilvl w:val="0"/>
           <w:numId w:val="2"/>
@@ -2429,7 +2425,7 @@
     </w:p>
     <w:p>
       <w:pPr>
-        <w:pStyle w:val="Paragrafoelenco"/>
+        <w:pStyle w:val="ListParagraph"/>
         <w:numPr>
           <w:ilvl w:val="0"/>
           <w:numId w:val="2"/>
@@ -2457,11 +2453,10 @@
     </w:p>
     <w:p>
       <w:pPr>
-        <w:pStyle w:val="Titolo1"/>
+        <w:pStyle w:val="Heading1"/>
       </w:pPr>
       <w:bookmarkStart w:id="3" w:name="_Toc161335548"/>
       <w:r>
-        <w:lastRenderedPageBreak/>
         <w:t xml:space="preserve">Task set e Activity </w:t>
       </w:r>
       <w:proofErr w:type="spellStart"/>
@@ -2473,7 +2468,7 @@
     </w:p>
     <w:p>
       <w:pPr>
-        <w:pStyle w:val="Paragrafoelenco"/>
+        <w:pStyle w:val="ListParagraph"/>
       </w:pPr>
     </w:p>
     <w:p>
@@ -2504,7 +2499,7 @@
     </w:p>
     <w:p>
       <w:pPr>
-        <w:pStyle w:val="Paragrafoelenco"/>
+        <w:pStyle w:val="ListParagraph"/>
       </w:pPr>
     </w:p>
     <w:p>
@@ -2522,12 +2517,11 @@
     </w:p>
     <w:p>
       <w:pPr>
-        <w:pStyle w:val="Titolo2"/>
+        <w:pStyle w:val="Heading2"/>
       </w:pPr>
       <w:bookmarkStart w:id="4" w:name="_Toc161335549"/>
       <w:proofErr w:type="spellStart"/>
       <w:r>
-        <w:lastRenderedPageBreak/>
         <w:t>Pedal</w:t>
       </w:r>
       <w:proofErr w:type="spellEnd"/>
@@ -2542,7 +2536,7 @@
           <w:noProof/>
         </w:rPr>
         <w:drawing>
-          <wp:anchor distT="0" distB="0" distL="114300" distR="114300" simplePos="0" relativeHeight="251665408" behindDoc="0" locked="0" layoutInCell="1" allowOverlap="1" wp14:anchorId="5E411D19" wp14:editId="50826BA0">
+          <wp:anchor distT="0" distB="0" distL="114300" distR="114300" simplePos="0" relativeHeight="251658241" behindDoc="0" locked="0" layoutInCell="1" allowOverlap="1" wp14:anchorId="5E411D19" wp14:editId="50826BA0">
             <wp:simplePos x="0" y="0"/>
             <wp:positionH relativeFrom="column">
               <wp:posOffset>119380</wp:posOffset>
@@ -2602,7 +2596,7 @@
           <w:noProof/>
         </w:rPr>
         <w:drawing>
-          <wp:anchor distT="0" distB="0" distL="114300" distR="114300" simplePos="0" relativeHeight="251666432" behindDoc="0" locked="0" layoutInCell="1" allowOverlap="1" wp14:anchorId="3977073F" wp14:editId="4B0E4FBC">
+          <wp:anchor distT="0" distB="0" distL="114300" distR="114300" simplePos="0" relativeHeight="251658242" behindDoc="0" locked="0" layoutInCell="1" allowOverlap="1" wp14:anchorId="3977073F" wp14:editId="4B0E4FBC">
             <wp:simplePos x="0" y="0"/>
             <wp:positionH relativeFrom="column">
               <wp:posOffset>1591310</wp:posOffset>
@@ -2695,11 +2689,10 @@
     </w:p>
     <w:p>
       <w:pPr>
-        <w:pStyle w:val="Titolo2"/>
+        <w:pStyle w:val="Heading2"/>
       </w:pPr>
       <w:bookmarkStart w:id="5" w:name="_Toc161335550"/>
       <w:r>
-        <w:lastRenderedPageBreak/>
         <w:t>Fan Control Task</w:t>
       </w:r>
       <w:bookmarkEnd w:id="5"/>
@@ -2710,7 +2703,7 @@
           <w:noProof/>
         </w:rPr>
         <w:drawing>
-          <wp:anchor distT="0" distB="0" distL="114300" distR="114300" simplePos="0" relativeHeight="251668480" behindDoc="0" locked="0" layoutInCell="1" allowOverlap="1" wp14:anchorId="2B90CDEF" wp14:editId="2A2C702B">
+          <wp:anchor distT="0" distB="0" distL="114300" distR="114300" simplePos="0" relativeHeight="251658243" behindDoc="0" locked="0" layoutInCell="1" allowOverlap="1" wp14:anchorId="2B90CDEF" wp14:editId="2A2C702B">
             <wp:simplePos x="0" y="0"/>
             <wp:positionH relativeFrom="margin">
               <wp:posOffset>-31750</wp:posOffset>
@@ -2764,7 +2757,7 @@
           <w:noProof/>
         </w:rPr>
         <w:drawing>
-          <wp:anchor distT="0" distB="0" distL="114300" distR="114300" simplePos="0" relativeHeight="251669504" behindDoc="0" locked="0" layoutInCell="1" allowOverlap="1" wp14:anchorId="1BA57C9C" wp14:editId="6D36F437">
+          <wp:anchor distT="0" distB="0" distL="114300" distR="114300" simplePos="0" relativeHeight="251658244" behindDoc="0" locked="0" layoutInCell="1" allowOverlap="1" wp14:anchorId="1BA57C9C" wp14:editId="6D36F437">
             <wp:simplePos x="0" y="0"/>
             <wp:positionH relativeFrom="margin">
               <wp:posOffset>-29845</wp:posOffset>
@@ -2845,12 +2838,11 @@
     </w:p>
     <w:p>
       <w:pPr>
-        <w:pStyle w:val="Titolo2"/>
+        <w:pStyle w:val="Heading2"/>
       </w:pPr>
       <w:bookmarkStart w:id="6" w:name="_Toc161335551"/>
       <w:proofErr w:type="spellStart"/>
       <w:r>
-        <w:lastRenderedPageBreak/>
         <w:t>Telemetry</w:t>
       </w:r>
       <w:proofErr w:type="spellEnd"/>
@@ -2902,7 +2894,7 @@
           <w:noProof/>
         </w:rPr>
         <w:drawing>
-          <wp:anchor distT="0" distB="0" distL="114300" distR="114300" simplePos="0" relativeHeight="251670528" behindDoc="0" locked="0" layoutInCell="1" allowOverlap="1" wp14:anchorId="0F3701BD" wp14:editId="79F3BEF0">
+          <wp:anchor distT="0" distB="0" distL="114300" distR="114300" simplePos="0" relativeHeight="251658245" behindDoc="0" locked="0" layoutInCell="1" allowOverlap="1" wp14:anchorId="0F3701BD" wp14:editId="79F3BEF0">
             <wp:simplePos x="0" y="0"/>
             <wp:positionH relativeFrom="margin">
               <wp:posOffset>0</wp:posOffset>
@@ -2988,7 +2980,7 @@
           <w:noProof/>
         </w:rPr>
         <w:drawing>
-          <wp:anchor distT="0" distB="0" distL="114300" distR="114300" simplePos="0" relativeHeight="251671552" behindDoc="0" locked="0" layoutInCell="1" allowOverlap="1" wp14:anchorId="6F0CEB35" wp14:editId="683FE415">
+          <wp:anchor distT="0" distB="0" distL="114300" distR="114300" simplePos="0" relativeHeight="251658246" behindDoc="0" locked="0" layoutInCell="1" allowOverlap="1" wp14:anchorId="6F0CEB35" wp14:editId="683FE415">
             <wp:simplePos x="0" y="0"/>
             <wp:positionH relativeFrom="margin">
               <wp:align>right</wp:align>
@@ -3043,11 +3035,10 @@
     </w:p>
     <w:p>
       <w:pPr>
-        <w:pStyle w:val="Titolo2"/>
+        <w:pStyle w:val="Heading2"/>
       </w:pPr>
       <w:bookmarkStart w:id="7" w:name="_Toc161335552"/>
       <w:r>
-        <w:lastRenderedPageBreak/>
         <w:t>Gear Task</w:t>
       </w:r>
       <w:bookmarkEnd w:id="7"/>
@@ -3063,7 +3054,7 @@
           <w:noProof/>
         </w:rPr>
         <w:drawing>
-          <wp:anchor distT="0" distB="0" distL="114300" distR="114300" simplePos="0" relativeHeight="251672576" behindDoc="0" locked="0" layoutInCell="1" allowOverlap="1" wp14:anchorId="538289D2" wp14:editId="35F5DD89">
+          <wp:anchor distT="0" distB="0" distL="114300" distR="114300" simplePos="0" relativeHeight="251658247" behindDoc="0" locked="0" layoutInCell="1" allowOverlap="1" wp14:anchorId="538289D2" wp14:editId="35F5DD89">
             <wp:simplePos x="0" y="0"/>
             <wp:positionH relativeFrom="margin">
               <wp:posOffset>-66040</wp:posOffset>
@@ -3120,7 +3111,7 @@
           <w:noProof/>
         </w:rPr>
         <w:drawing>
-          <wp:anchor distT="0" distB="0" distL="114300" distR="114300" simplePos="0" relativeHeight="251673600" behindDoc="0" locked="0" layoutInCell="1" allowOverlap="1" wp14:anchorId="0E968F85" wp14:editId="4EFB4284">
+          <wp:anchor distT="0" distB="0" distL="114300" distR="114300" simplePos="0" relativeHeight="251658248" behindDoc="0" locked="0" layoutInCell="1" allowOverlap="1" wp14:anchorId="0E968F85" wp14:editId="15B9525D">
             <wp:simplePos x="0" y="0"/>
             <wp:positionH relativeFrom="margin">
               <wp:align>right</wp:align>
@@ -3212,11 +3203,10 @@
     </w:p>
     <w:p>
       <w:pPr>
-        <w:pStyle w:val="Titolo2"/>
+        <w:pStyle w:val="Heading2"/>
       </w:pPr>
       <w:bookmarkStart w:id="8" w:name="_Toc161335553"/>
       <w:r>
-        <w:lastRenderedPageBreak/>
         <w:t>ADC Task</w:t>
       </w:r>
       <w:bookmarkEnd w:id="8"/>
@@ -3232,7 +3222,7 @@
           <w:noProof/>
         </w:rPr>
         <w:drawing>
-          <wp:anchor distT="0" distB="0" distL="114300" distR="114300" simplePos="0" relativeHeight="251674624" behindDoc="0" locked="0" layoutInCell="1" allowOverlap="1" wp14:anchorId="2442FDFD" wp14:editId="3BB411BF">
+          <wp:anchor distT="0" distB="0" distL="114300" distR="114300" simplePos="0" relativeHeight="251658249" behindDoc="0" locked="0" layoutInCell="1" allowOverlap="1" wp14:anchorId="2442FDFD" wp14:editId="3BB411BF">
             <wp:simplePos x="0" y="0"/>
             <wp:positionH relativeFrom="margin">
               <wp:posOffset>0</wp:posOffset>
@@ -3342,11 +3332,10 @@
     </w:p>
     <w:p>
       <w:pPr>
-        <w:pStyle w:val="Titolo2"/>
+        <w:pStyle w:val="Heading2"/>
       </w:pPr>
       <w:bookmarkStart w:id="9" w:name="_Toc161335554"/>
       <w:r>
-        <w:lastRenderedPageBreak/>
         <w:t>CAN Handler Task</w:t>
       </w:r>
       <w:bookmarkEnd w:id="9"/>
@@ -3357,7 +3346,7 @@
           <w:noProof/>
         </w:rPr>
         <w:drawing>
-          <wp:anchor distT="0" distB="0" distL="114300" distR="114300" simplePos="0" relativeHeight="251675648" behindDoc="0" locked="0" layoutInCell="1" allowOverlap="1" wp14:anchorId="5D0DC631" wp14:editId="07EF410E">
+          <wp:anchor distT="0" distB="0" distL="114300" distR="114300" simplePos="0" relativeHeight="251658250" behindDoc="0" locked="0" layoutInCell="1" allowOverlap="1" wp14:anchorId="5D0DC631" wp14:editId="07EF410E">
             <wp:simplePos x="0" y="0"/>
             <wp:positionH relativeFrom="margin">
               <wp:posOffset>-119380</wp:posOffset>
@@ -3417,7 +3406,7 @@
           <w:noProof/>
         </w:rPr>
         <w:drawing>
-          <wp:anchor distT="0" distB="0" distL="114300" distR="114300" simplePos="0" relativeHeight="251676672" behindDoc="0" locked="0" layoutInCell="1" allowOverlap="1" wp14:anchorId="0F1CBE82" wp14:editId="3B45E6B3">
+          <wp:anchor distT="0" distB="0" distL="114300" distR="114300" simplePos="0" relativeHeight="251658251" behindDoc="0" locked="0" layoutInCell="1" allowOverlap="1" wp14:anchorId="0F1CBE82" wp14:editId="3B45E6B3">
             <wp:simplePos x="0" y="0"/>
             <wp:positionH relativeFrom="margin">
               <wp:posOffset>1940560</wp:posOffset>
@@ -3486,22 +3475,26 @@
     </w:p>
     <w:p>
       <w:pPr>
-        <w:pStyle w:val="Titolo2"/>
+        <w:pStyle w:val="Heading2"/>
       </w:pPr>
       <w:bookmarkStart w:id="10" w:name="_Toc161335555"/>
       <w:r>
-        <w:lastRenderedPageBreak/>
         <w:t>AS Accelerator Task</w:t>
       </w:r>
       <w:bookmarkEnd w:id="10"/>
     </w:p>
     <w:p>
-      <w:r>
+      <w:pPr>
         <w:rPr>
           <w:noProof/>
         </w:rPr>
+      </w:pPr>
+      <w:r>
+        <w:rPr>
+          <w:noProof/>
+        </w:rPr>
         <w:drawing>
-          <wp:anchor distT="0" distB="0" distL="114300" distR="114300" simplePos="0" relativeHeight="251678720" behindDoc="0" locked="0" layoutInCell="1" allowOverlap="1" wp14:anchorId="6738120E" wp14:editId="663D0BD1">
+          <wp:anchor distT="0" distB="0" distL="114300" distR="114300" simplePos="0" relativeHeight="251658253" behindDoc="0" locked="0" layoutInCell="1" allowOverlap="1" wp14:anchorId="6738120E" wp14:editId="5957BB4D">
             <wp:simplePos x="0" y="0"/>
             <wp:positionH relativeFrom="margin">
               <wp:posOffset>2120265</wp:posOffset>
@@ -3555,7 +3548,7 @@
           <w:noProof/>
         </w:rPr>
         <w:drawing>
-          <wp:anchor distT="0" distB="0" distL="114300" distR="114300" simplePos="0" relativeHeight="251677696" behindDoc="0" locked="0" layoutInCell="1" allowOverlap="1" wp14:anchorId="100E897F" wp14:editId="25445D45">
+          <wp:anchor distT="0" distB="0" distL="114300" distR="114300" simplePos="0" relativeHeight="251658252" behindDoc="0" locked="0" layoutInCell="1" allowOverlap="1" wp14:anchorId="100E897F" wp14:editId="25445D45">
             <wp:simplePos x="0" y="0"/>
             <wp:positionH relativeFrom="margin">
               <wp:posOffset>-70913</wp:posOffset>
@@ -3629,6 +3622,30 @@
         </w:rPr>
         <w:t xml:space="preserve"> </w:t>
       </w:r>
+      <w:r>
+        <w:rPr>
+          <w:noProof/>
+        </w:rPr>
+        <w:t>I dati di tempo richiesti dai va</w:t>
+      </w:r>
+      <w:r>
+        <w:rPr>
+          <w:noProof/>
+        </w:rPr>
+        <w:t>r</w:t>
+      </w:r>
+      <w:r>
+        <w:rPr>
+          <w:noProof/>
+        </w:rPr>
+        <w:t>i chunk non sono purtroppo calcolabili in quanto non è possibile esegure e testare le varie procedure senza ancora avere la vettura a disposizione, ne è stata comunque data una stima all’intern</w:t>
+      </w:r>
+      <w:r>
+        <w:rPr>
+          <w:noProof/>
+        </w:rPr>
+        <w:t>o delle timeline.</w:t>
+      </w:r>
     </w:p>
     <w:p>
       <w:r>
@@ -3637,11 +3654,10 @@
     </w:p>
     <w:p>
       <w:pPr>
-        <w:pStyle w:val="Titolo2"/>
+        <w:pStyle w:val="Heading2"/>
       </w:pPr>
       <w:bookmarkStart w:id="11" w:name="_Toc161335556"/>
       <w:r>
-        <w:lastRenderedPageBreak/>
         <w:t>AS State Handler Task</w:t>
       </w:r>
       <w:bookmarkEnd w:id="11"/>
@@ -3652,13 +3668,13 @@
           <w:noProof/>
         </w:rPr>
         <w:drawing>
-          <wp:anchor distT="0" distB="0" distL="114300" distR="114300" simplePos="0" relativeHeight="251680768" behindDoc="0" locked="0" layoutInCell="1" allowOverlap="1" wp14:anchorId="54966E1A" wp14:editId="4D02E06E">
+          <wp:anchor distT="0" distB="0" distL="114300" distR="114300" simplePos="0" relativeHeight="251658254" behindDoc="0" locked="0" layoutInCell="1" allowOverlap="1" wp14:anchorId="54966E1A" wp14:editId="014AD7F3">
             <wp:simplePos x="0" y="0"/>
             <wp:positionH relativeFrom="column">
-              <wp:posOffset>2106295</wp:posOffset>
+              <wp:posOffset>2149475</wp:posOffset>
             </wp:positionH>
             <wp:positionV relativeFrom="margin">
-              <wp:align>center</wp:align>
+              <wp:posOffset>3442970</wp:posOffset>
             </wp:positionV>
             <wp:extent cx="6120130" cy="1479550"/>
             <wp:effectExtent l="0" t="3810" r="0" b="0"/>
@@ -3706,13 +3722,13 @@
           <w:noProof/>
         </w:rPr>
         <w:drawing>
-          <wp:anchor distT="0" distB="0" distL="114300" distR="114300" simplePos="0" relativeHeight="251683840" behindDoc="0" locked="0" layoutInCell="1" allowOverlap="1" wp14:anchorId="338BFAB0" wp14:editId="57BA3164">
+          <wp:anchor distT="0" distB="0" distL="114300" distR="114300" simplePos="0" relativeHeight="251658257" behindDoc="0" locked="0" layoutInCell="1" allowOverlap="1" wp14:anchorId="338BFAB0" wp14:editId="5E40D3E5">
             <wp:simplePos x="0" y="0"/>
             <wp:positionH relativeFrom="margin">
-              <wp:posOffset>-22199</wp:posOffset>
+              <wp:posOffset>-21590</wp:posOffset>
             </wp:positionH>
             <wp:positionV relativeFrom="paragraph">
-              <wp:posOffset>1250989</wp:posOffset>
+              <wp:posOffset>860921</wp:posOffset>
             </wp:positionV>
             <wp:extent cx="3969385" cy="5888990"/>
             <wp:effectExtent l="0" t="0" r="0" b="0"/>
@@ -3772,16 +3788,441 @@
         <w:t>Si</w:t>
       </w:r>
       <w:r>
-        <w:t xml:space="preserve"> tratta del task che gestisce lo stato del sistema autonomo; infatti, durante la competizione driverless, la vettura deve rispettare una serie di stati ben precisi definiti dal regolamento. Abbiamo per esempio lo stato Ready, </w:t>
+        <w:t xml:space="preserve"> tratta del task che gestisce lo stato del sistema autonomo; infatti, durante la competizione driverless, la vettura deve rispettare una serie di stati ben precisi definiti dal regolamento. </w:t>
+      </w:r>
+      <w:r>
+        <w:t xml:space="preserve">Il </w:t>
+      </w:r>
+      <w:r>
+        <w:t xml:space="preserve">suo compito principale è quindi di </w:t>
+      </w:r>
+      <w:r>
+        <w:t xml:space="preserve">calcolare lo stato di tutto il </w:t>
+      </w:r>
+      <w:r>
+        <w:t>S</w:t>
+      </w:r>
+      <w:r>
+        <w:t>istema Autonomo</w:t>
+      </w:r>
+      <w:r>
+        <w:t xml:space="preserve"> a seconda dei dati che ha in tempo reale sulla macchina e sull’</w:t>
       </w:r>
       <w:proofErr w:type="spellStart"/>
       <w:r>
+        <w:t>Autonomous</w:t>
+      </w:r>
+      <w:proofErr w:type="spellEnd"/>
+      <w:r>
+        <w:t xml:space="preserve"> PC. </w:t>
+      </w:r>
+    </w:p>
+    <w:p/>
+    <w:p>
+      <w:r>
+        <w:t>In particolare:</w:t>
+      </w:r>
+    </w:p>
+    <w:p>
+      <w:pPr>
+        <w:pStyle w:val="ListParagraph"/>
+        <w:numPr>
+          <w:ilvl w:val="0"/>
+          <w:numId w:val="6"/>
+        </w:numPr>
+      </w:pPr>
+      <w:proofErr w:type="spellStart"/>
+      <w:r>
+        <w:rPr>
+          <w:b/>
+          <w:bCs/>
+        </w:rPr>
+        <w:t>ASOff</w:t>
+      </w:r>
+      <w:proofErr w:type="spellEnd"/>
+      <w:r>
+        <w:t>,</w:t>
+      </w:r>
+      <w:r>
+        <w:t xml:space="preserve"> </w:t>
+      </w:r>
+      <w:r>
+        <w:t>a</w:t>
+      </w:r>
+      <w:r>
+        <w:t>ttualmente l’intero sistema autonomo</w:t>
+      </w:r>
+      <w:r>
+        <w:t xml:space="preserve"> </w:t>
+      </w:r>
+      <w:r>
+        <w:t xml:space="preserve">non ha ancora </w:t>
+      </w:r>
+      <w:r>
+        <w:t>eseguito uno dei seguenti passaggi</w:t>
+      </w:r>
+      <w:r>
+        <w:t xml:space="preserve"> o non sono state fatte delle operazioni manuali</w:t>
+      </w:r>
+      <w:r>
+        <w:t>:</w:t>
+      </w:r>
+    </w:p>
+    <w:p>
+      <w:pPr>
+        <w:pStyle w:val="ListParagraph"/>
+        <w:numPr>
+          <w:ilvl w:val="1"/>
+          <w:numId w:val="6"/>
+        </w:numPr>
+      </w:pPr>
+      <w:r>
+        <w:t>attiva</w:t>
+      </w:r>
+      <w:r>
+        <w:t>zione</w:t>
+      </w:r>
+      <w:r>
+        <w:t xml:space="preserve"> </w:t>
+      </w:r>
+      <w:r>
+        <w:t>del</w:t>
+      </w:r>
+      <w:r>
+        <w:t>l’</w:t>
+      </w:r>
+      <w:proofErr w:type="spellStart"/>
+      <w:r>
+        <w:t>Autonomous</w:t>
+      </w:r>
+      <w:proofErr w:type="spellEnd"/>
+      <w:r>
+        <w:t xml:space="preserve"> System Master Switch (ASMS), che permette di accendere tutti i </w:t>
+      </w:r>
+      <w:proofErr w:type="gramStart"/>
+      <w:r>
+        <w:t>sistemi  di</w:t>
+      </w:r>
+      <w:proofErr w:type="gramEnd"/>
+      <w:r>
+        <w:t xml:space="preserve"> attuazi</w:t>
+      </w:r>
+      <w:r>
+        <w:t>one.</w:t>
+      </w:r>
+      <w:r>
+        <w:t xml:space="preserve"> </w:t>
+      </w:r>
+    </w:p>
+    <w:p>
+      <w:pPr>
+        <w:pStyle w:val="ListParagraph"/>
+        <w:numPr>
+          <w:ilvl w:val="1"/>
+          <w:numId w:val="6"/>
+        </w:numPr>
+      </w:pPr>
+      <w:r>
+        <w:t>c</w:t>
+      </w:r>
+      <w:r>
+        <w:t xml:space="preserve">ontrollo dello </w:t>
+      </w:r>
+      <w:r>
+        <w:t>stato dell</w:t>
+      </w:r>
+      <w:r>
+        <w:t>’EBS</w:t>
+      </w:r>
+      <w:r>
+        <w:t xml:space="preserve"> (Emergency </w:t>
+      </w:r>
+      <w:proofErr w:type="spellStart"/>
+      <w:r>
+        <w:t>Brake</w:t>
+      </w:r>
+      <w:proofErr w:type="spellEnd"/>
+      <w:r>
+        <w:t xml:space="preserve"> System, ovvero il sistema di frenata di emergenza)</w:t>
+      </w:r>
+    </w:p>
+    <w:p>
+      <w:pPr>
+        <w:pStyle w:val="ListParagraph"/>
+        <w:numPr>
+          <w:ilvl w:val="1"/>
+          <w:numId w:val="6"/>
+        </w:numPr>
+      </w:pPr>
+      <w:r>
+        <w:t>la missione non è stata selezionat</w:t>
+      </w:r>
+      <w:r>
+        <w:t>a</w:t>
+      </w:r>
+    </w:p>
+    <w:p>
+      <w:pPr>
+        <w:pStyle w:val="ListParagraph"/>
+        <w:numPr>
+          <w:ilvl w:val="1"/>
+          <w:numId w:val="6"/>
+        </w:numPr>
+      </w:pPr>
+      <w:r>
+        <w:t>il motore non è stato acceso</w:t>
+      </w:r>
+    </w:p>
+    <w:p>
+      <w:pPr>
+        <w:pStyle w:val="ListParagraph"/>
+        <w:numPr>
+          <w:ilvl w:val="0"/>
+          <w:numId w:val="6"/>
+        </w:numPr>
+      </w:pPr>
+      <w:proofErr w:type="spellStart"/>
+      <w:r>
+        <w:rPr>
+          <w:b/>
+          <w:bCs/>
+        </w:rPr>
+        <w:t>ASReady</w:t>
+      </w:r>
+      <w:proofErr w:type="spellEnd"/>
+      <w:r>
+        <w:t>,</w:t>
+      </w:r>
+      <w:r>
+        <w:t xml:space="preserve"> </w:t>
+      </w:r>
+      <w:r>
+        <w:t>t</w:t>
+      </w:r>
+      <w:r>
+        <w:t>utte le operazioni precedentemente effettuate sono state attivate. Il task a questo punto precede</w:t>
+      </w:r>
+      <w:r>
+        <w:t xml:space="preserve"> a</w:t>
+      </w:r>
+      <w:r>
+        <w:t>d aspettare l’arrivo del</w:t>
+      </w:r>
+      <w:r>
+        <w:t xml:space="preserve"> </w:t>
+      </w:r>
+      <w:proofErr w:type="spellStart"/>
+      <w:r>
+        <w:t>Signal</w:t>
+      </w:r>
+      <w:proofErr w:type="spellEnd"/>
+      <w:r>
+        <w:t xml:space="preserve"> GO da un addetto a distanza. Questo segnale viene inviato alla vettura tramite un</w:t>
+      </w:r>
+      <w:r>
+        <w:t xml:space="preserve"> sistema detto Remote Emergency System (RES). Il </w:t>
+      </w:r>
+      <w:proofErr w:type="spellStart"/>
+      <w:r>
+        <w:t>signal</w:t>
+      </w:r>
+      <w:proofErr w:type="spellEnd"/>
+      <w:r>
+        <w:t xml:space="preserve"> GO è ricevuto dalla scheda tramite un semplice GPIO. Una volta che il task rileva che il </w:t>
+      </w:r>
+      <w:proofErr w:type="spellStart"/>
+      <w:r>
+        <w:t>signal</w:t>
+      </w:r>
+      <w:proofErr w:type="spellEnd"/>
+      <w:r>
+        <w:t xml:space="preserve"> GO è arrivato, procede ad inviare all’</w:t>
+      </w:r>
+      <w:proofErr w:type="spellStart"/>
+      <w:r>
+        <w:t>Autonomous</w:t>
+      </w:r>
+      <w:proofErr w:type="spellEnd"/>
+      <w:r>
+        <w:t xml:space="preserve"> PC il messaggi</w:t>
+      </w:r>
+      <w:r>
+        <w:t>o che gli permette di prendere il controllo del veicolo.</w:t>
+      </w:r>
+    </w:p>
+    <w:p>
+      <w:pPr>
+        <w:pStyle w:val="ListParagraph"/>
+        <w:numPr>
+          <w:ilvl w:val="0"/>
+          <w:numId w:val="6"/>
+        </w:numPr>
+      </w:pPr>
+      <w:proofErr w:type="spellStart"/>
+      <w:r>
+        <w:rPr>
+          <w:b/>
+          <w:bCs/>
+        </w:rPr>
+        <w:t>AS</w:t>
+      </w:r>
+      <w:r>
+        <w:rPr>
+          <w:b/>
+          <w:bCs/>
+        </w:rPr>
         <w:t>Driving</w:t>
       </w:r>
       <w:proofErr w:type="spellEnd"/>
       <w:r>
-        <w:t>, Emergency, ecc. Il task va a controllare una serie di parametri, come l’accensione o meno del motore, pressione sistema frenante, ecc. e decide quale stato è il corrente, un po’ come una macchina a stati.</w:t>
-      </w:r>
+        <w:t xml:space="preserve">, per essere in questo stato è sufficiente essere anche in </w:t>
+      </w:r>
+      <w:proofErr w:type="spellStart"/>
+      <w:r>
+        <w:t>ASReady</w:t>
+      </w:r>
+      <w:proofErr w:type="spellEnd"/>
+      <w:r>
+        <w:t xml:space="preserve"> </w:t>
+      </w:r>
+      <w:r>
+        <w:t>in più si ha la marcia inserita, perciò è lo stato in cui si entra dopo che l’</w:t>
+      </w:r>
+      <w:proofErr w:type="spellStart"/>
+      <w:r>
+        <w:t>Autonomous</w:t>
+      </w:r>
+      <w:proofErr w:type="spellEnd"/>
+      <w:r>
+        <w:t xml:space="preserve"> PC prende il controllo della vettura</w:t>
+      </w:r>
+      <w:r>
+        <w:t xml:space="preserve"> e ci rimane fino alla fine della missione o una eventuale emergenza.</w:t>
+      </w:r>
+    </w:p>
+    <w:p>
+      <w:pPr>
+        <w:pStyle w:val="ListParagraph"/>
+        <w:numPr>
+          <w:ilvl w:val="0"/>
+          <w:numId w:val="6"/>
+        </w:numPr>
+      </w:pPr>
+      <w:proofErr w:type="spellStart"/>
+      <w:r>
+        <w:rPr>
+          <w:b/>
+          <w:bCs/>
+        </w:rPr>
+        <w:t>ASEmergency</w:t>
+      </w:r>
+      <w:proofErr w:type="spellEnd"/>
+      <w:r>
+        <w:t>,</w:t>
+      </w:r>
+      <w:r>
+        <w:t xml:space="preserve"> è stato rilevato </w:t>
+      </w:r>
+      <w:r>
+        <w:t>un ingaggio del sistema di frenata di emergenza (EBS)</w:t>
+      </w:r>
+      <w:r>
+        <w:t xml:space="preserve">, dovuto a problemi riscontrati durante la navigazione del sistema autonomo oppure da un addetto che </w:t>
+      </w:r>
+      <w:r>
+        <w:t>a distanza è capace</w:t>
+      </w:r>
+      <w:r>
+        <w:t xml:space="preserve"> </w:t>
+      </w:r>
+      <w:r>
+        <w:t>di attivare</w:t>
+      </w:r>
+      <w:r>
+        <w:t xml:space="preserve"> l’EBS</w:t>
+      </w:r>
+      <w:r>
+        <w:t xml:space="preserve"> tramite il sistema RES</w:t>
+      </w:r>
+      <w:r>
+        <w:t xml:space="preserve">. </w:t>
+      </w:r>
+      <w:r>
+        <w:t xml:space="preserve">In questo stato deve essere inoltre attivata una </w:t>
+      </w:r>
+      <w:r>
+        <w:t xml:space="preserve">Sirena di emergenza per </w:t>
+      </w:r>
+      <w:proofErr w:type="gramStart"/>
+      <w:r>
+        <w:t>10</w:t>
+      </w:r>
+      <w:proofErr w:type="gramEnd"/>
+      <w:r>
+        <w:t xml:space="preserve"> secondi.</w:t>
+      </w:r>
+    </w:p>
+    <w:p>
+      <w:pPr>
+        <w:pStyle w:val="ListParagraph"/>
+        <w:numPr>
+          <w:ilvl w:val="0"/>
+          <w:numId w:val="6"/>
+        </w:numPr>
+      </w:pPr>
+      <w:proofErr w:type="spellStart"/>
+      <w:r>
+        <w:rPr>
+          <w:b/>
+          <w:bCs/>
+        </w:rPr>
+        <w:t>ASFinished</w:t>
+      </w:r>
+      <w:proofErr w:type="spellEnd"/>
+      <w:r>
+        <w:t>,</w:t>
+      </w:r>
+      <w:r>
+        <w:t xml:space="preserve"> La missione è stata conclusa con successo</w:t>
+      </w:r>
+      <w:r>
+        <w:t>.</w:t>
+      </w:r>
+    </w:p>
+    <w:p>
+      <w:pPr>
+        <w:ind w:left="360"/>
+      </w:pPr>
+      <w:r>
+        <w:t xml:space="preserve">Lo stato viene segnalato </w:t>
+      </w:r>
+      <w:r>
+        <w:t xml:space="preserve">all’esterno della vettura tramite dei </w:t>
+      </w:r>
+      <w:r>
+        <w:t>LED RGB</w:t>
+      </w:r>
+      <w:r>
+        <w:t xml:space="preserve"> posti in modo tale da essere visibili da ogni direzione. </w:t>
+      </w:r>
+      <w:r>
+        <w:t xml:space="preserve">La </w:t>
+      </w:r>
+      <w:r>
+        <w:t xml:space="preserve">particolare combinazione di </w:t>
+      </w:r>
+      <w:r>
+        <w:t>flash o colore, definita dal regolamento della competizione della Formula SAE, indica lo stato in tempo reale di tutto il Sistema Autonomo.</w:t>
+      </w:r>
+      <w:r>
+        <w:t xml:space="preserve"> </w:t>
+      </w:r>
+    </w:p>
+    <w:p>
+      <w:pPr>
+        <w:pStyle w:val="ListParagraph"/>
+        <w:ind w:left="1440"/>
+      </w:pPr>
     </w:p>
     <w:p>
       <w:r>
@@ -3790,11 +4231,10 @@
     </w:p>
     <w:p>
       <w:pPr>
-        <w:pStyle w:val="Titolo2"/>
+        <w:pStyle w:val="Heading2"/>
       </w:pPr>
       <w:bookmarkStart w:id="12" w:name="_Toc161335557"/>
       <w:r>
-        <w:lastRenderedPageBreak/>
         <w:t xml:space="preserve">AS </w:t>
       </w:r>
       <w:proofErr w:type="spellStart"/>
@@ -3803,25 +4243,22 @@
       </w:r>
       <w:proofErr w:type="spellEnd"/>
       <w:r>
-        <w:t xml:space="preserve"> </w:t>
-      </w:r>
-      <w:proofErr w:type="spellStart"/>
-      <w:r>
-        <w:t>Handler</w:t>
-      </w:r>
-      <w:proofErr w:type="spellEnd"/>
-      <w:r>
-        <w:t xml:space="preserve"> Task</w:t>
+        <w:t xml:space="preserve"> Handler Task</w:t>
       </w:r>
       <w:bookmarkEnd w:id="12"/>
     </w:p>
     <w:p>
-      <w:r>
+      <w:pPr>
         <w:rPr>
           <w:noProof/>
         </w:rPr>
+      </w:pPr>
+      <w:r>
+        <w:rPr>
+          <w:noProof/>
+        </w:rPr>
         <w:drawing>
-          <wp:anchor distT="0" distB="0" distL="114300" distR="114300" simplePos="0" relativeHeight="251681792" behindDoc="0" locked="0" layoutInCell="1" allowOverlap="1" wp14:anchorId="7B2CF24D" wp14:editId="5135A49B">
+          <wp:anchor distT="0" distB="0" distL="114300" distR="114300" simplePos="0" relativeHeight="251658255" behindDoc="0" locked="0" layoutInCell="1" allowOverlap="1" wp14:anchorId="7B2CF24D" wp14:editId="5135A49B">
             <wp:simplePos x="0" y="0"/>
             <wp:positionH relativeFrom="column">
               <wp:posOffset>-52070</wp:posOffset>
@@ -3829,7 +4266,7 @@
             <wp:positionV relativeFrom="page">
               <wp:posOffset>2193925</wp:posOffset>
             </wp:positionV>
-            <wp:extent cx="3034030" cy="6993890"/>
+            <wp:extent cx="2795905" cy="6444976"/>
             <wp:effectExtent l="0" t="0" r="0" b="0"/>
             <wp:wrapTopAndBottom/>
             <wp:docPr id="1296523826" name="Immagine 1"/>
@@ -3857,7 +4294,7 @@
                   <pic:spPr bwMode="auto">
                     <a:xfrm>
                       <a:off x="0" y="0"/>
-                      <a:ext cx="3034030" cy="6993890"/>
+                      <a:ext cx="2795905" cy="6444976"/>
                     </a:xfrm>
                     <a:prstGeom prst="rect">
                       <a:avLst/>
@@ -3888,7 +4325,7 @@
           <w:noProof/>
         </w:rPr>
         <w:drawing>
-          <wp:anchor distT="0" distB="0" distL="114300" distR="114300" simplePos="0" relativeHeight="251682816" behindDoc="0" locked="0" layoutInCell="1" allowOverlap="1" wp14:anchorId="1EABEF27" wp14:editId="52193ACF">
+          <wp:anchor distT="0" distB="0" distL="114300" distR="114300" simplePos="0" relativeHeight="251658256" behindDoc="0" locked="0" layoutInCell="1" allowOverlap="1" wp14:anchorId="1EABEF27" wp14:editId="52193ACF">
             <wp:simplePos x="0" y="0"/>
             <wp:positionH relativeFrom="column">
               <wp:posOffset>1582420</wp:posOffset>
@@ -3941,7 +4378,109 @@
         <w:t>Si</w:t>
       </w:r>
       <w:r>
-        <w:t xml:space="preserve"> tratta del task di sicurezza della vettura, in grado di ingaggiare l’EBS, ovvero il sistema di frenata di emergenza. Questo task controlla che entrambe le linee CAN siano funzionanti, che il sistema di bloccaggio remoto sia collegato e che ci sia pressione nel sistema EBS. In caso di errore o incongruenze, spegne immediatamente il motore e attiva l’EBS.</w:t>
+        <w:t xml:space="preserve"> tratta del task di sicurezza della vettura, in grado di ingaggiare l</w:t>
+      </w:r>
+      <w:r>
+        <w:t xml:space="preserve">'Emergency </w:t>
+      </w:r>
+      <w:proofErr w:type="spellStart"/>
+      <w:r>
+        <w:t>Brake</w:t>
+      </w:r>
+      <w:proofErr w:type="spellEnd"/>
+      <w:r>
+        <w:t xml:space="preserve"> System (EBS)</w:t>
+      </w:r>
+      <w:r>
+        <w:t>, ovvero il sistema di frenata di emergenza</w:t>
+      </w:r>
+      <w:r>
+        <w:t xml:space="preserve"> attuato tramite sistema pneumatico</w:t>
+      </w:r>
+      <w:r>
+        <w:t xml:space="preserve">. Questo task controlla </w:t>
+      </w:r>
+      <w:r>
+        <w:t>lo stato del</w:t>
+      </w:r>
+      <w:r>
+        <w:t xml:space="preserve">le linee CAN, </w:t>
+      </w:r>
+      <w:r>
+        <w:t xml:space="preserve">che </w:t>
+      </w:r>
+      <w:r>
+        <w:t>ci sia pressione</w:t>
+      </w:r>
+      <w:r>
+        <w:t xml:space="preserve"> suffic</w:t>
+      </w:r>
+      <w:r>
+        <w:t>i</w:t>
+      </w:r>
+      <w:r>
+        <w:t>ente per una frenata</w:t>
+      </w:r>
+      <w:r>
+        <w:t xml:space="preserve"> nel sistema EB</w:t>
+      </w:r>
+      <w:r>
+        <w:t>S</w:t>
+      </w:r>
+      <w:r>
+        <w:t xml:space="preserve"> e</w:t>
+      </w:r>
+      <w:r>
+        <w:t xml:space="preserve"> che il sistema autonomo invii un </w:t>
+      </w:r>
+      <w:proofErr w:type="spellStart"/>
+      <w:r>
+        <w:t>Heartbit</w:t>
+      </w:r>
+      <w:proofErr w:type="spellEnd"/>
+      <w:r>
+        <w:t xml:space="preserve"> ogni 200 ms</w:t>
+      </w:r>
+      <w:r>
+        <w:t>.</w:t>
+      </w:r>
+      <w:r>
+        <w:t xml:space="preserve"> Tutti controlli atti a garantire una risposta immediata in caso di fallimenti di una di queste parti fondamentali del veicolo.</w:t>
+      </w:r>
+      <w:r>
+        <w:t xml:space="preserve"> In</w:t>
+      </w:r>
+      <w:r>
+        <w:t xml:space="preserve">gaggiando </w:t>
+      </w:r>
+      <w:r>
+        <w:t>l’EBS si</w:t>
+      </w:r>
+      <w:r>
+        <w:t xml:space="preserve"> </w:t>
+      </w:r>
+      <w:r>
+        <w:t xml:space="preserve">spegne immediatamente </w:t>
+      </w:r>
+      <w:r>
+        <w:t xml:space="preserve">anche </w:t>
+      </w:r>
+      <w:r>
+        <w:t>il motore</w:t>
+      </w:r>
+      <w:r>
+        <w:t xml:space="preserve"> e la pompa della benzina collegate allo stesso circuito detto </w:t>
+      </w:r>
+      <w:proofErr w:type="spellStart"/>
+      <w:r>
+        <w:t>ShutDown</w:t>
+      </w:r>
+      <w:proofErr w:type="spellEnd"/>
+      <w:r>
+        <w:t xml:space="preserve"> Circuit (SDC)</w:t>
+      </w:r>
+      <w:r>
+        <w:t>.</w:t>
       </w:r>
       <w:r>
         <w:rPr>
@@ -3949,20 +4488,37 @@
         </w:rPr>
         <w:t xml:space="preserve"> </w:t>
       </w:r>
-    </w:p>
-    <w:p/>
-    <w:p>
-      <w:r>
-        <w:br w:type="page"/>
-      </w:r>
-    </w:p>
-    <w:p>
-      <w:pPr>
-        <w:pStyle w:val="Titolo2"/>
+      <w:r>
+        <w:rPr>
+          <w:noProof/>
+        </w:rPr>
+        <w:t xml:space="preserve"> </w:t>
+      </w:r>
+      <w:r>
+        <w:rPr>
+          <w:noProof/>
+        </w:rPr>
+        <w:t>Task periodico con periodo molto basso</w:t>
+      </w:r>
+      <w:r>
+        <w:rPr>
+          <w:noProof/>
+        </w:rPr>
+        <w:t xml:space="preserve"> per garantire minimo tempo di risposta in caso di fallimenti critici che potrebbero portare la vettura ad incidentars</w:t>
+      </w:r>
+      <w:r>
+        <w:rPr>
+          <w:noProof/>
+        </w:rPr>
+        <w:t>i.</w:t>
+      </w:r>
+    </w:p>
+    <w:p>
+      <w:pPr>
+        <w:pStyle w:val="Heading2"/>
       </w:pPr>
       <w:bookmarkStart w:id="13" w:name="_Toc161335558"/>
       <w:r>
-        <w:lastRenderedPageBreak/>
         <w:t>Check Mode Task</w:t>
       </w:r>
       <w:bookmarkEnd w:id="13"/>
@@ -3973,90 +4529,16 @@
           <w:noProof/>
         </w:rPr>
         <w:drawing>
-          <wp:anchor distT="0" distB="0" distL="114300" distR="114300" simplePos="0" relativeHeight="251684864" behindDoc="0" locked="0" layoutInCell="1" allowOverlap="1" wp14:anchorId="75FD0462" wp14:editId="661A707F">
+          <wp:anchor distT="0" distB="0" distL="114300" distR="114300" simplePos="0" relativeHeight="251658259" behindDoc="0" locked="0" layoutInCell="1" allowOverlap="1" wp14:anchorId="4442D2A6" wp14:editId="57AD6FAF">
             <wp:simplePos x="0" y="0"/>
             <wp:positionH relativeFrom="margin">
-              <wp:posOffset>-278130</wp:posOffset>
-            </wp:positionH>
-            <wp:positionV relativeFrom="paragraph">
-              <wp:posOffset>1154430</wp:posOffset>
-            </wp:positionV>
-            <wp:extent cx="4787265" cy="4838700"/>
-            <wp:effectExtent l="0" t="0" r="0" b="0"/>
-            <wp:wrapTopAndBottom/>
-            <wp:docPr id="1120333769" name="Immagine 1" descr="Immagine che contiene testo, diagramma, schermata, Parallelo&#10;&#10;Descrizione generata automaticamente"/>
-            <wp:cNvGraphicFramePr>
-              <a:graphicFrameLocks xmlns:a="http://schemas.openxmlformats.org/drawingml/2006/main" noChangeAspect="1"/>
-            </wp:cNvGraphicFramePr>
-            <a:graphic xmlns:a="http://schemas.openxmlformats.org/drawingml/2006/main">
-              <a:graphicData uri="http://schemas.openxmlformats.org/drawingml/2006/picture">
-                <pic:pic xmlns:pic="http://schemas.openxmlformats.org/drawingml/2006/picture">
-                  <pic:nvPicPr>
-                    <pic:cNvPr id="1120333769" name="Immagine 1" descr="Immagine che contiene testo, diagramma, schermata, Parallelo&#10;&#10;Descrizione generata automaticamente"/>
-                    <pic:cNvPicPr/>
-                  </pic:nvPicPr>
-                  <pic:blipFill>
-                    <a:blip r:embed="rId30" cstate="print">
-                      <a:extLst>
-                        <a:ext uri="{28A0092B-C50C-407E-A947-70E740481C1C}">
-                          <a14:useLocalDpi xmlns:a14="http://schemas.microsoft.com/office/drawing/2010/main" val="0"/>
-                        </a:ext>
-                      </a:extLst>
-                    </a:blip>
-                    <a:stretch>
-                      <a:fillRect/>
-                    </a:stretch>
-                  </pic:blipFill>
-                  <pic:spPr>
-                    <a:xfrm>
-                      <a:off x="0" y="0"/>
-                      <a:ext cx="4787265" cy="4838700"/>
-                    </a:xfrm>
-                    <a:prstGeom prst="rect">
-                      <a:avLst/>
-                    </a:prstGeom>
-                  </pic:spPr>
-                </pic:pic>
-              </a:graphicData>
-            </a:graphic>
-            <wp14:sizeRelH relativeFrom="margin">
-              <wp14:pctWidth>0</wp14:pctWidth>
-            </wp14:sizeRelH>
-            <wp14:sizeRelV relativeFrom="margin">
-              <wp14:pctHeight>0</wp14:pctHeight>
-            </wp14:sizeRelV>
-          </wp:anchor>
-        </w:drawing>
-      </w:r>
-      <w:r>
-        <w:t>Si tratta del</w:t>
-      </w:r>
-      <w:r>
-        <w:t xml:space="preserve"> task in grado di riconoscere la modalità di funzionamento che vogliamo utilizzare, quindi manuale oppure driverless, e di conseguenza va ad attivare solamente i task necessari. In modalità manuale i task driverless non sono in funzione e viceversa, in modo tale da ottimizzare il funzionamento del programma ed eseguire solo lo stretto necessario. La modalità di funzionamento è commutata tramite un selettore al volante. Per cambiare modalità è necessario eseguire un power-</w:t>
-      </w:r>
-      <w:proofErr w:type="spellStart"/>
-      <w:r>
-        <w:t>cycle</w:t>
-      </w:r>
-      <w:proofErr w:type="spellEnd"/>
-      <w:r>
-        <w:t>.</w:t>
-      </w:r>
-      <w:r>
-        <w:rPr>
-          <w:noProof/>
-        </w:rPr>
-        <w:drawing>
-          <wp:anchor distT="0" distB="0" distL="114300" distR="114300" simplePos="0" relativeHeight="251685888" behindDoc="0" locked="0" layoutInCell="1" allowOverlap="1" wp14:anchorId="4442D2A6" wp14:editId="0EC993F0">
-            <wp:simplePos x="0" y="0"/>
-            <wp:positionH relativeFrom="column">
-              <wp:posOffset>2529840</wp:posOffset>
+              <wp:align>center</wp:align>
             </wp:positionH>
             <wp:positionV relativeFrom="margin">
-              <wp:posOffset>3747770</wp:posOffset>
+              <wp:posOffset>5348605</wp:posOffset>
             </wp:positionV>
-            <wp:extent cx="5716905" cy="1177290"/>
-            <wp:effectExtent l="2858" t="0" r="952" b="953"/>
+            <wp:extent cx="4631690" cy="952500"/>
+            <wp:effectExtent l="0" t="0" r="0" b="0"/>
             <wp:wrapTopAndBottom/>
             <wp:docPr id="80190531" name="Immagine 1" descr="Immagine che contiene testo, schermata, Carattere, linea&#10;&#10;Descrizione generata automaticamente"/>
             <wp:cNvGraphicFramePr>
@@ -4070,7 +4552,7 @@
                     <pic:cNvPicPr/>
                   </pic:nvPicPr>
                   <pic:blipFill rotWithShape="1">
-                    <a:blip r:embed="rId31" cstate="print">
+                    <a:blip r:embed="rId30" cstate="print">
                       <a:extLst>
                         <a:ext uri="{28A0092B-C50C-407E-A947-70E740481C1C}">
                           <a14:useLocalDpi xmlns:a14="http://schemas.microsoft.com/office/drawing/2010/main" val="0"/>
@@ -4081,9 +4563,9 @@
                     <a:stretch/>
                   </pic:blipFill>
                   <pic:spPr bwMode="auto">
-                    <a:xfrm rot="16200000">
+                    <a:xfrm>
                       <a:off x="0" y="0"/>
-                      <a:ext cx="5716905" cy="1177290"/>
+                      <a:ext cx="4631690" cy="952500"/>
                     </a:xfrm>
                     <a:prstGeom prst="rect">
                       <a:avLst/>
@@ -4109,41 +4591,23 @@
           </wp:anchor>
         </w:drawing>
       </w:r>
-    </w:p>
-    <w:p>
-      <w:r>
-        <w:br w:type="page"/>
-      </w:r>
-    </w:p>
-    <w:p>
-      <w:pPr>
-        <w:pStyle w:val="Titolo2"/>
-      </w:pPr>
-      <w:bookmarkStart w:id="14" w:name="_Toc161335559"/>
-      <w:r>
-        <w:lastRenderedPageBreak/>
-        <w:t>ASB Check Task</w:t>
-      </w:r>
-      <w:bookmarkEnd w:id="14"/>
-    </w:p>
-    <w:p>
       <w:r>
         <w:rPr>
           <w:noProof/>
         </w:rPr>
         <w:drawing>
-          <wp:anchor distT="0" distB="0" distL="114300" distR="114300" simplePos="0" relativeHeight="251687936" behindDoc="0" locked="0" layoutInCell="1" allowOverlap="1" wp14:anchorId="6CFF5B98" wp14:editId="037B8346">
+          <wp:anchor distT="0" distB="0" distL="114300" distR="114300" simplePos="0" relativeHeight="251658258" behindDoc="0" locked="0" layoutInCell="1" allowOverlap="1" wp14:anchorId="75FD0462" wp14:editId="2FEB801E">
             <wp:simplePos x="0" y="0"/>
             <wp:positionH relativeFrom="margin">
-              <wp:posOffset>-1074420</wp:posOffset>
+              <wp:align>center</wp:align>
             </wp:positionH>
             <wp:positionV relativeFrom="paragraph">
-              <wp:posOffset>3354070</wp:posOffset>
+              <wp:posOffset>1211580</wp:posOffset>
             </wp:positionV>
-            <wp:extent cx="6600825" cy="2289175"/>
-            <wp:effectExtent l="3175" t="0" r="0" b="0"/>
+            <wp:extent cx="3750651" cy="3790948"/>
+            <wp:effectExtent l="0" t="0" r="2540" b="635"/>
             <wp:wrapTopAndBottom/>
-            <wp:docPr id="12453740" name="Immagine 1" descr="Immagine che contiene testo, schermata, linea, Carattere&#10;&#10;Descrizione generata automaticamente"/>
+            <wp:docPr id="1120333769" name="Immagine 1" descr="Immagine che contiene testo, diagramma, schermata, Parallelo&#10;&#10;Descrizione generata automaticamente"/>
             <wp:cNvGraphicFramePr>
               <a:graphicFrameLocks xmlns:a="http://schemas.openxmlformats.org/drawingml/2006/main" noChangeAspect="1"/>
             </wp:cNvGraphicFramePr>
@@ -4151,11 +4615,11 @@
               <a:graphicData uri="http://schemas.openxmlformats.org/drawingml/2006/picture">
                 <pic:pic xmlns:pic="http://schemas.openxmlformats.org/drawingml/2006/picture">
                   <pic:nvPicPr>
-                    <pic:cNvPr id="12453740" name="Immagine 1" descr="Immagine che contiene testo, schermata, linea, Carattere&#10;&#10;Descrizione generata automaticamente"/>
+                    <pic:cNvPr id="1120333769" name="Immagine 1" descr="Immagine che contiene testo, diagramma, schermata, Parallelo&#10;&#10;Descrizione generata automaticamente"/>
                     <pic:cNvPicPr/>
                   </pic:nvPicPr>
                   <pic:blipFill>
-                    <a:blip r:embed="rId32" cstate="print">
+                    <a:blip r:embed="rId31" cstate="print">
                       <a:extLst>
                         <a:ext uri="{28A0092B-C50C-407E-A947-70E740481C1C}">
                           <a14:useLocalDpi xmlns:a14="http://schemas.microsoft.com/office/drawing/2010/main" val="0"/>
@@ -4167,9 +4631,9 @@
                     </a:stretch>
                   </pic:blipFill>
                   <pic:spPr>
-                    <a:xfrm rot="16200000">
+                    <a:xfrm>
                       <a:off x="0" y="0"/>
-                      <a:ext cx="6600825" cy="2289175"/>
+                      <a:ext cx="3750651" cy="3790948"/>
                     </a:xfrm>
                     <a:prstGeom prst="rect">
                       <a:avLst/>
@@ -4188,60 +4652,156 @@
         </w:drawing>
       </w:r>
       <w:r>
-        <w:t>Si</w:t>
-      </w:r>
-      <w:r>
-        <w:t xml:space="preserve"> tratta del task che gestisce l’ASB, o </w:t>
+        <w:t>S</w:t>
+      </w:r>
+      <w:r>
+        <w:t>i</w:t>
+      </w:r>
+      <w:r>
+        <w:t xml:space="preserve"> tratta del</w:t>
+      </w:r>
+      <w:r>
+        <w:t xml:space="preserve"> task in grado di riconoscere la modalità di funzionamento che vogliamo utilizzare, quindi manuale oppure driverless, e di conseguenza va ad attivare solamente i task necessari. In modalità manuale i task driverless non sono in funzione e viceversa, in modo tale da ottimizzare il funzionamento del programma ed eseguire solo lo stretto necessario. La modalità di funzionamento è commutata tramite un selettore al volante. Per cambiare modalità è necessario eseguire un power-</w:t>
       </w:r>
       <w:proofErr w:type="spellStart"/>
       <w:r>
+        <w:t>cycle</w:t>
+      </w:r>
+      <w:proofErr w:type="spellEnd"/>
+      <w:r>
+        <w:t>.</w:t>
+      </w:r>
+      <w:r>
+        <w:t xml:space="preserve"> Siccome il veicolo deve comunque poter essere guidato da un pilota vero, è stato necessario costruire un task che permettesse di cambiare la modalità di funzionamento della vettura</w:t>
+      </w:r>
+      <w:r>
+        <w:t>: guida</w:t>
+      </w:r>
+      <w:r>
+        <w:t xml:space="preserve"> manuale o driverless. </w:t>
+      </w:r>
+      <w:r>
+        <w:t>Questo ha permesso di ridurre il numero di task a</w:t>
+      </w:r>
+      <w:r>
+        <w:t>ttivi simultaneamente potendo disattivare i task della guida manuale quando in modalità driverless e viceversa, diminuendo così l’overhead. Una volta scelta</w:t>
+      </w:r>
+      <w:r>
+        <w:t xml:space="preserve"> la modalità e, se in </w:t>
+      </w:r>
+      <w:proofErr w:type="spellStart"/>
+      <w:r>
         <w:t>Autonomous</w:t>
       </w:r>
       <w:proofErr w:type="spellEnd"/>
       <w:r>
-        <w:t xml:space="preserve"> System </w:t>
+        <w:t xml:space="preserve">, anche la missione, questo task provvederà </w:t>
+      </w:r>
+      <w:proofErr w:type="gramStart"/>
+      <w:r>
+        <w:t>a</w:t>
+      </w:r>
+      <w:proofErr w:type="gramEnd"/>
+      <w:r>
+        <w:t xml:space="preserve"> attivare tutti i task necessari per poi non permettere più la modifica di tale scelta </w:t>
+      </w:r>
+      <w:r>
+        <w:t xml:space="preserve">fino un successivo Reset. Questa scelta </w:t>
+      </w:r>
+      <w:r>
+        <w:t>è stata fatta per semplificare il lavoro del pilota in guida manuale</w:t>
+      </w:r>
+      <w:r>
+        <w:t>:</w:t>
+      </w:r>
+      <w:r>
+        <w:t xml:space="preserve"> </w:t>
+      </w:r>
+      <w:r>
+        <w:t>i</w:t>
+      </w:r>
+      <w:r>
+        <w:t xml:space="preserve">n questo modo se occorre </w:t>
+      </w:r>
+      <w:r>
+        <w:t xml:space="preserve">eseguire dei </w:t>
+      </w:r>
+      <w:r>
+        <w:t>test che richiedono un ammontare di tempo non indifferente</w:t>
+      </w:r>
+      <w:r>
+        <w:t>, non si avrà bisogno di selezionare una missione o una modalità finché non si ha un totale reset della scheda stessa.</w:t>
+      </w:r>
+      <w:r>
+        <w:t xml:space="preserve"> Il task prevede un periodo di 200 </w:t>
       </w:r>
       <w:proofErr w:type="spellStart"/>
       <w:r>
-        <w:t>Brake</w:t>
+        <w:t>m</w:t>
+      </w:r>
+      <w:r>
+        <w:t>s</w:t>
       </w:r>
       <w:proofErr w:type="spellEnd"/>
       <w:r>
-        <w:t xml:space="preserve">. Essendo l’impianto frenante un dispositivo di sicurezza, il regolamento ci impone un controllo sequenziale di tutti i sensori di pressione riguardanti il suddetto impianto. In caso non sia tutto ok, il task va in errore e spegne il motore, non permettendo di fatti che la vettura possa procedere con le operazioni. Inoltre, manda anche un messaggio di errore a display. Nel caso vada tutto bene invece, </w:t>
-      </w:r>
-      <w:proofErr w:type="gramStart"/>
-      <w:r>
-        <w:t>da il</w:t>
-      </w:r>
-      <w:proofErr w:type="gramEnd"/>
-      <w:r>
-        <w:t xml:space="preserve"> via libera al PC per la modalità di guida.</w:t>
-      </w:r>
+        <w:t xml:space="preserve">, non è fondamentale </w:t>
+      </w:r>
+      <w:r>
+        <w:t>la sua continua esecuzione</w:t>
+      </w:r>
+      <w:r>
+        <w:t xml:space="preserve">, soprattutto dopo aver selezionato la </w:t>
+      </w:r>
+      <w:r>
+        <w:t>modalità</w:t>
+      </w:r>
+      <w:r>
+        <w:t xml:space="preserve">. </w:t>
+      </w:r>
+      <w:r>
+        <w:t xml:space="preserve">Una possibile futura implementazione potrebbe essere anche la totale disattivazione del task una volta </w:t>
+      </w:r>
+      <w:r>
+        <w:t xml:space="preserve">selezionata la modalità di </w:t>
+      </w:r>
+      <w:proofErr w:type="spellStart"/>
+      <w:r>
+        <w:t>funzionaamento</w:t>
+      </w:r>
+      <w:proofErr w:type="spellEnd"/>
+      <w:r>
+        <w:t>.</w:t>
+      </w:r>
+      <w:r>
+        <w:br/>
+      </w:r>
+    </w:p>
+    <w:p>
+      <w:pPr>
+        <w:pStyle w:val="Heading2"/>
+      </w:pPr>
+      <w:bookmarkStart w:id="14" w:name="_Toc161335559"/>
+      <w:r>
+        <w:t>ASB Check Task</w:t>
+      </w:r>
+      <w:bookmarkEnd w:id="14"/>
+    </w:p>
+    <w:p>
       <w:r>
         <w:rPr>
           <w:noProof/>
         </w:rPr>
-        <w:t xml:space="preserve"> </w:t>
-      </w:r>
-    </w:p>
-    <w:p/>
-    <w:p>
-      <w:r>
-        <w:rPr>
-          <w:noProof/>
-        </w:rPr>
-        <w:lastRenderedPageBreak/>
         <w:drawing>
-          <wp:anchor distT="0" distB="0" distL="114300" distR="114300" simplePos="0" relativeHeight="251686912" behindDoc="0" locked="0" layoutInCell="1" allowOverlap="1" wp14:anchorId="5779FF6E" wp14:editId="1B157145">
+          <wp:anchor distT="0" distB="0" distL="114300" distR="114300" simplePos="0" relativeHeight="251658260" behindDoc="0" locked="0" layoutInCell="1" allowOverlap="1" wp14:anchorId="5779FF6E" wp14:editId="577FBADF">
             <wp:simplePos x="0" y="0"/>
-            <wp:positionH relativeFrom="column">
-              <wp:posOffset>657860</wp:posOffset>
+            <wp:positionH relativeFrom="margin">
+              <wp:align>right</wp:align>
             </wp:positionH>
             <wp:positionV relativeFrom="margin">
-              <wp:align>top</wp:align>
+              <wp:posOffset>1897977</wp:posOffset>
             </wp:positionV>
-            <wp:extent cx="4033520" cy="9072245"/>
-            <wp:effectExtent l="0" t="0" r="5080" b="0"/>
+            <wp:extent cx="3141345" cy="7065645"/>
+            <wp:effectExtent l="0" t="0" r="1905" b="1905"/>
             <wp:wrapTopAndBottom/>
             <wp:docPr id="2039928126" name="Immagine 1" descr="Immagine che contiene testo, diagramma, linea, Parallelo&#10;&#10;Descrizione generata automaticamente"/>
             <wp:cNvGraphicFramePr>
@@ -4255,7 +4815,7 @@
                     <pic:cNvPicPr/>
                   </pic:nvPicPr>
                   <pic:blipFill>
-                    <a:blip r:embed="rId33">
+                    <a:blip r:embed="rId32">
                       <a:extLst>
                         <a:ext uri="{28A0092B-C50C-407E-A947-70E740481C1C}">
                           <a14:useLocalDpi xmlns:a14="http://schemas.microsoft.com/office/drawing/2010/main" val="0"/>
@@ -4269,7 +4829,7 @@
                   <pic:spPr>
                     <a:xfrm>
                       <a:off x="0" y="0"/>
-                      <a:ext cx="4033520" cy="9072245"/>
+                      <a:ext cx="3141345" cy="7065645"/>
                     </a:xfrm>
                     <a:prstGeom prst="rect">
                       <a:avLst/>
@@ -4278,20 +4838,145 @@
                 </pic:pic>
               </a:graphicData>
             </a:graphic>
+            <wp14:sizeRelH relativeFrom="margin">
+              <wp14:pctWidth>0</wp14:pctWidth>
+            </wp14:sizeRelH>
+            <wp14:sizeRelV relativeFrom="margin">
+              <wp14:pctHeight>0</wp14:pctHeight>
+            </wp14:sizeRelV>
           </wp:anchor>
         </w:drawing>
       </w:r>
       <w:r>
+        <w:t>Si</w:t>
+      </w:r>
+      <w:r>
+        <w:t xml:space="preserve"> tratta del task che </w:t>
+      </w:r>
+      <w:r>
+        <w:t xml:space="preserve">si occupa di fare un check iniziale </w:t>
+      </w:r>
+      <w:proofErr w:type="gramStart"/>
+      <w:r>
+        <w:t>dell’</w:t>
+      </w:r>
+      <w:r>
+        <w:t xml:space="preserve"> </w:t>
+      </w:r>
+      <w:proofErr w:type="spellStart"/>
+      <w:r>
+        <w:t>Autonomous</w:t>
+      </w:r>
+      <w:proofErr w:type="spellEnd"/>
+      <w:proofErr w:type="gramEnd"/>
+      <w:r>
+        <w:t xml:space="preserve"> System </w:t>
+      </w:r>
+      <w:proofErr w:type="spellStart"/>
+      <w:r>
+        <w:t>Brake</w:t>
+      </w:r>
+      <w:proofErr w:type="spellEnd"/>
+      <w:r>
+        <w:t xml:space="preserve"> (ASB)</w:t>
+      </w:r>
+      <w:r>
+        <w:t>. Essendo l’impianto frenante un dispositivo di sicurezza, il regolamento ci impone un controllo sequenziale di tutti i sensori di pressione riguardanti il suddetto impianto. In caso non sia tutto ok, il task va in errore e spegne il motore, non permettendo di fatt</w:t>
+      </w:r>
+      <w:r>
+        <w:t>o</w:t>
+      </w:r>
+      <w:r>
+        <w:t xml:space="preserve"> che la vettura possa procedere con le operazioni. Inoltre, manda anche un messaggio di errore a display. Nel caso vada tutto bene invece, d</w:t>
+      </w:r>
+      <w:r>
+        <w:t>à</w:t>
+      </w:r>
+      <w:r>
+        <w:t xml:space="preserve"> il via libera al PC per la modalità di guida.</w:t>
+      </w:r>
+      <w:r>
+        <w:rPr>
+          <w:noProof/>
+        </w:rPr>
+        <w:t xml:space="preserve"> </w:t>
+      </w:r>
+    </w:p>
+    <w:p/>
+    <w:p>
+      <w:r>
+        <w:rPr>
+          <w:noProof/>
+        </w:rPr>
+        <w:drawing>
+          <wp:anchor distT="0" distB="0" distL="114300" distR="114300" simplePos="0" relativeHeight="251658261" behindDoc="0" locked="0" layoutInCell="1" allowOverlap="1" wp14:anchorId="6CFF5B98" wp14:editId="001D3270">
+            <wp:simplePos x="0" y="0"/>
+            <wp:positionH relativeFrom="margin">
+              <wp:align>left</wp:align>
+            </wp:positionH>
+            <wp:positionV relativeFrom="paragraph">
+              <wp:posOffset>2596515</wp:posOffset>
+            </wp:positionV>
+            <wp:extent cx="7124065" cy="2470150"/>
+            <wp:effectExtent l="2858" t="0" r="3492" b="3493"/>
+            <wp:wrapTopAndBottom/>
+            <wp:docPr id="12453740" name="Immagine 1" descr="Immagine che contiene testo, schermata, linea, Carattere&#10;&#10;Descrizione generata automaticamente"/>
+            <wp:cNvGraphicFramePr>
+              <a:graphicFrameLocks xmlns:a="http://schemas.openxmlformats.org/drawingml/2006/main" noChangeAspect="1"/>
+            </wp:cNvGraphicFramePr>
+            <a:graphic xmlns:a="http://schemas.openxmlformats.org/drawingml/2006/main">
+              <a:graphicData uri="http://schemas.openxmlformats.org/drawingml/2006/picture">
+                <pic:pic xmlns:pic="http://schemas.openxmlformats.org/drawingml/2006/picture">
+                  <pic:nvPicPr>
+                    <pic:cNvPr id="12453740" name="Immagine 1" descr="Immagine che contiene testo, schermata, linea, Carattere&#10;&#10;Descrizione generata automaticamente"/>
+                    <pic:cNvPicPr/>
+                  </pic:nvPicPr>
+                  <pic:blipFill>
+                    <a:blip r:embed="rId33" cstate="print">
+                      <a:extLst>
+                        <a:ext uri="{28A0092B-C50C-407E-A947-70E740481C1C}">
+                          <a14:useLocalDpi xmlns:a14="http://schemas.microsoft.com/office/drawing/2010/main" val="0"/>
+                        </a:ext>
+                      </a:extLst>
+                    </a:blip>
+                    <a:stretch>
+                      <a:fillRect/>
+                    </a:stretch>
+                  </pic:blipFill>
+                  <pic:spPr>
+                    <a:xfrm rot="16200000">
+                      <a:off x="0" y="0"/>
+                      <a:ext cx="7124065" cy="2470150"/>
+                    </a:xfrm>
+                    <a:prstGeom prst="rect">
+                      <a:avLst/>
+                    </a:prstGeom>
+                  </pic:spPr>
+                </pic:pic>
+              </a:graphicData>
+            </a:graphic>
+            <wp14:sizeRelH relativeFrom="margin">
+              <wp14:pctWidth>0</wp14:pctWidth>
+            </wp14:sizeRelH>
+            <wp14:sizeRelV relativeFrom="margin">
+              <wp14:pctHeight>0</wp14:pctHeight>
+            </wp14:sizeRelV>
+          </wp:anchor>
+        </w:drawing>
+      </w:r>
+      <w:r>
         <w:br w:type="page"/>
       </w:r>
     </w:p>
     <w:p>
       <w:pPr>
-        <w:pStyle w:val="Titolo1"/>
+        <w:pStyle w:val="Heading1"/>
+        <w:rPr>
+          <w:u w:val="single"/>
+        </w:rPr>
       </w:pPr>
       <w:bookmarkStart w:id="15" w:name="_Toc161335560"/>
       <w:r>
-        <w:lastRenderedPageBreak/>
         <w:t>Timelines e PTPN</w:t>
       </w:r>
       <w:bookmarkEnd w:id="15"/>
@@ -4305,6 +4990,11 @@
       </w:pPr>
     </w:p>
     <w:p>
+      <w:pPr>
+        <w:rPr>
+          <w:u w:val="single"/>
+        </w:rPr>
+      </w:pPr>
       <w:r>
         <w:t xml:space="preserve">Dopo aver completato Activity </w:t>
       </w:r>
@@ -4322,7 +5012,48 @@
       </w:r>
       <w:proofErr w:type="spellEnd"/>
       <w:r>
-        <w:t>, abbiamo scritto il codice in C e abbiamo misurato i tempi di esecuzione dei vari task. Sorprendentemente, alcuni task hanno tempi di esecuzione di qualche microsecondo, data la frequenza di clock di 216MHz del nostro microcontrollore.</w:t>
+        <w:t xml:space="preserve">, </w:t>
+      </w:r>
+      <w:r>
+        <w:t>è stato</w:t>
+      </w:r>
+      <w:r>
+        <w:t xml:space="preserve"> scritto il codice in C e </w:t>
+      </w:r>
+      <w:r>
+        <w:t>sono stati</w:t>
+      </w:r>
+      <w:r>
+        <w:t xml:space="preserve"> misurat</w:t>
+      </w:r>
+      <w:r>
+        <w:t>i</w:t>
+      </w:r>
+      <w:r>
+        <w:t xml:space="preserve"> i tempi di esecuzione dei vari task. Sorprendentemente, </w:t>
+      </w:r>
+      <w:r>
+        <w:t xml:space="preserve">i vari </w:t>
+      </w:r>
+      <w:proofErr w:type="spellStart"/>
+      <w:r>
+        <w:t>chunk</w:t>
+      </w:r>
+      <w:proofErr w:type="spellEnd"/>
+      <w:r>
+        <w:t xml:space="preserve"> </w:t>
+      </w:r>
+      <w:r>
+        <w:t>hanno tempi di esecuzione di qualche microsecondo, data la frequenza di clock di 216MHz del nostro microcontrollore.</w:t>
+      </w:r>
+      <w:r>
+        <w:t xml:space="preserve"> Le varie timeline e PTPN sono allegate insieme a questa documentazione</w:t>
+      </w:r>
+      <w:r>
+        <w:rPr>
+          <w:u w:val="single"/>
+        </w:rPr>
+        <w:t>.</w:t>
       </w:r>
     </w:p>
     <w:sectPr>
@@ -4342,7 +5073,7 @@
 </file>
 
 <file path=word/endnotes.xml><?xml version="1.0" encoding="utf-8"?>
-<w:endnotes xmlns:wpc="http://schemas.microsoft.com/office/word/2010/wordprocessingCanvas" xmlns:cx="http://schemas.microsoft.com/office/drawing/2014/chartex" xmlns:cx1="http://schemas.microsoft.com/office/drawing/2015/9/8/chartex" xmlns:cx2="http://schemas.microsoft.com/office/drawing/2015/10/21/chartex" xmlns:cx3="http://schemas.microsoft.com/office/drawing/2016/5/9/chartex" xmlns:cx4="http://schemas.microsoft.com/office/drawing/2016/5/10/chartex" xmlns:cx5="http://schemas.microsoft.com/office/drawing/2016/5/11/chartex" xmlns:cx6="http://schemas.microsoft.com/office/drawing/2016/5/12/chartex" xmlns:cx7="http://schemas.microsoft.com/office/drawing/2016/5/13/chartex" xmlns:cx8="http://schemas.microsoft.com/office/drawing/2016/5/14/chartex" xmlns:mc="http://schemas.openxmlformats.org/markup-compatibility/2006" xmlns:aink="http://schemas.microsoft.com/office/drawing/2016/ink" xmlns:am3d="http://schemas.microsoft.com/office/drawing/2017/model3d" xmlns:o="urn:schemas-microsoft-com:office:office" xmlns:oel="http://schemas.microsoft.com/office/2019/extlst" xmlns:r="http://schemas.openxmlformats.org/officeDocument/2006/relationships" xmlns:m="http://schemas.openxmlformats.org/officeDocument/2006/math" xmlns:v="urn:schemas-microsoft-com:vml" xmlns:wp14="http://schemas.microsoft.com/office/word/2010/wordprocessingDrawing" xmlns:wp="http://schemas.openxmlformats.org/drawingml/2006/wordprocessingDrawing" xmlns:w10="urn:schemas-microsoft-com:office:word" xmlns:w="http://schemas.openxmlformats.org/wordprocessingml/2006/main" xmlns:w14="http://schemas.microsoft.com/office/word/2010/wordml" xmlns:w15="http://schemas.microsoft.com/office/word/2012/wordml" xmlns:w16cex="http://schemas.microsoft.com/office/word/2018/wordml/cex" xmlns:w16cid="http://schemas.microsoft.com/office/word/2016/wordml/cid" xmlns:w16="http://schemas.microsoft.com/office/word/2018/wordml" xmlns:w16sdtdh="http://schemas.microsoft.com/office/word/2020/wordml/sdtdatahash" xmlns:w16se="http://schemas.microsoft.com/office/word/2015/wordml/symex" xmlns:wpg="http://schemas.microsoft.com/office/word/2010/wordprocessingGroup" xmlns:wpi="http://schemas.microsoft.com/office/word/2010/wordprocessingInk" xmlns:wne="http://schemas.microsoft.com/office/word/2006/wordml" xmlns:wps="http://schemas.microsoft.com/office/word/2010/wordprocessingShape" mc:Ignorable="w14 w15 w16se w16cid w16 w16cex w16sdtdh wp14">
+<w:endnotes xmlns:wpc="http://schemas.microsoft.com/office/word/2010/wordprocessingCanvas" xmlns:cx="http://schemas.microsoft.com/office/drawing/2014/chartex" xmlns:cx1="http://schemas.microsoft.com/office/drawing/2015/9/8/chartex" xmlns:cx2="http://schemas.microsoft.com/office/drawing/2015/10/21/chartex" xmlns:cx3="http://schemas.microsoft.com/office/drawing/2016/5/9/chartex" xmlns:cx4="http://schemas.microsoft.com/office/drawing/2016/5/10/chartex" xmlns:cx5="http://schemas.microsoft.com/office/drawing/2016/5/11/chartex" xmlns:cx6="http://schemas.microsoft.com/office/drawing/2016/5/12/chartex" xmlns:cx7="http://schemas.microsoft.com/office/drawing/2016/5/13/chartex" xmlns:cx8="http://schemas.microsoft.com/office/drawing/2016/5/14/chartex" xmlns:mc="http://schemas.openxmlformats.org/markup-compatibility/2006" xmlns:aink="http://schemas.microsoft.com/office/drawing/2016/ink" xmlns:am3d="http://schemas.microsoft.com/office/drawing/2017/model3d" xmlns:o="urn:schemas-microsoft-com:office:office" xmlns:oel="http://schemas.microsoft.com/office/2019/extlst" xmlns:r="http://schemas.openxmlformats.org/officeDocument/2006/relationships" xmlns:m="http://schemas.openxmlformats.org/officeDocument/2006/math" xmlns:v="urn:schemas-microsoft-com:vml" xmlns:wp14="http://schemas.microsoft.com/office/word/2010/wordprocessingDrawing" xmlns:wp="http://schemas.openxmlformats.org/drawingml/2006/wordprocessingDrawing" xmlns:w10="urn:schemas-microsoft-com:office:word" xmlns:w="http://schemas.openxmlformats.org/wordprocessingml/2006/main" xmlns:w14="http://schemas.microsoft.com/office/word/2010/wordml" xmlns:w15="http://schemas.microsoft.com/office/word/2012/wordml" xmlns:w16cex="http://schemas.microsoft.com/office/word/2018/wordml/cex" xmlns:w16cid="http://schemas.microsoft.com/office/word/2016/wordml/cid" xmlns:w16="http://schemas.microsoft.com/office/word/2018/wordml" xmlns:w16du="http://schemas.microsoft.com/office/word/2023/wordml/word16du" xmlns:w16sdtdh="http://schemas.microsoft.com/office/word/2020/wordml/sdtdatahash" xmlns:w16se="http://schemas.microsoft.com/office/word/2015/wordml/symex" xmlns:wpg="http://schemas.microsoft.com/office/word/2010/wordprocessingGroup" xmlns:wpi="http://schemas.microsoft.com/office/word/2010/wordprocessingInk" xmlns:wne="http://schemas.microsoft.com/office/word/2006/wordml" xmlns:wps="http://schemas.microsoft.com/office/word/2010/wordprocessingShape" mc:Ignorable="w14 w15 w16se w16cid w16 w16cex w16sdtdh w16du wp14">
   <w:endnote w:type="separator" w:id="-1">
     <w:p>
       <w:r>
@@ -4356,35 +5087,38 @@
         <w:continuationSeparator/>
       </w:r>
     </w:p>
+  </w:endnote>
+  <w:endnote w:type="continuationNotice" w:id="1">
+    <w:p/>
   </w:endnote>
 </w:endnotes>
 </file>
 
 <file path=word/footer1.xml><?xml version="1.0" encoding="utf-8"?>
-<w:ftr xmlns:wpc="http://schemas.microsoft.com/office/word/2010/wordprocessingCanvas" xmlns:cx="http://schemas.microsoft.com/office/drawing/2014/chartex" xmlns:cx1="http://schemas.microsoft.com/office/drawing/2015/9/8/chartex" xmlns:cx2="http://schemas.microsoft.com/office/drawing/2015/10/21/chartex" xmlns:cx3="http://schemas.microsoft.com/office/drawing/2016/5/9/chartex" xmlns:cx4="http://schemas.microsoft.com/office/drawing/2016/5/10/chartex" xmlns:cx5="http://schemas.microsoft.com/office/drawing/2016/5/11/chartex" xmlns:cx6="http://schemas.microsoft.com/office/drawing/2016/5/12/chartex" xmlns:cx7="http://schemas.microsoft.com/office/drawing/2016/5/13/chartex" xmlns:cx8="http://schemas.microsoft.com/office/drawing/2016/5/14/chartex" xmlns:mc="http://schemas.openxmlformats.org/markup-compatibility/2006" xmlns:aink="http://schemas.microsoft.com/office/drawing/2016/ink" xmlns:am3d="http://schemas.microsoft.com/office/drawing/2017/model3d" xmlns:o="urn:schemas-microsoft-com:office:office" xmlns:oel="http://schemas.microsoft.com/office/2019/extlst" xmlns:r="http://schemas.openxmlformats.org/officeDocument/2006/relationships" xmlns:m="http://schemas.openxmlformats.org/officeDocument/2006/math" xmlns:v="urn:schemas-microsoft-com:vml" xmlns:wp14="http://schemas.microsoft.com/office/word/2010/wordprocessingDrawing" xmlns:wp="http://schemas.openxmlformats.org/drawingml/2006/wordprocessingDrawing" xmlns:w10="urn:schemas-microsoft-com:office:word" xmlns:w="http://schemas.openxmlformats.org/wordprocessingml/2006/main" xmlns:w14="http://schemas.microsoft.com/office/word/2010/wordml" xmlns:w15="http://schemas.microsoft.com/office/word/2012/wordml" xmlns:w16cex="http://schemas.microsoft.com/office/word/2018/wordml/cex" xmlns:w16cid="http://schemas.microsoft.com/office/word/2016/wordml/cid" xmlns:w16="http://schemas.microsoft.com/office/word/2018/wordml" xmlns:w16sdtdh="http://schemas.microsoft.com/office/word/2020/wordml/sdtdatahash" xmlns:w16se="http://schemas.microsoft.com/office/word/2015/wordml/symex" xmlns:wpg="http://schemas.microsoft.com/office/word/2010/wordprocessingGroup" xmlns:wpi="http://schemas.microsoft.com/office/word/2010/wordprocessingInk" xmlns:wne="http://schemas.microsoft.com/office/word/2006/wordml" xmlns:wps="http://schemas.microsoft.com/office/word/2010/wordprocessingShape" mc:Ignorable="w14 w15 w16se w16cid w16 w16cex w16sdtdh wp14">
+<w:ftr xmlns:wpc="http://schemas.microsoft.com/office/word/2010/wordprocessingCanvas" xmlns:cx="http://schemas.microsoft.com/office/drawing/2014/chartex" xmlns:cx1="http://schemas.microsoft.com/office/drawing/2015/9/8/chartex" xmlns:cx2="http://schemas.microsoft.com/office/drawing/2015/10/21/chartex" xmlns:cx3="http://schemas.microsoft.com/office/drawing/2016/5/9/chartex" xmlns:cx4="http://schemas.microsoft.com/office/drawing/2016/5/10/chartex" xmlns:cx5="http://schemas.microsoft.com/office/drawing/2016/5/11/chartex" xmlns:cx6="http://schemas.microsoft.com/office/drawing/2016/5/12/chartex" xmlns:cx7="http://schemas.microsoft.com/office/drawing/2016/5/13/chartex" xmlns:cx8="http://schemas.microsoft.com/office/drawing/2016/5/14/chartex" xmlns:mc="http://schemas.openxmlformats.org/markup-compatibility/2006" xmlns:aink="http://schemas.microsoft.com/office/drawing/2016/ink" xmlns:am3d="http://schemas.microsoft.com/office/drawing/2017/model3d" xmlns:o="urn:schemas-microsoft-com:office:office" xmlns:oel="http://schemas.microsoft.com/office/2019/extlst" xmlns:r="http://schemas.openxmlformats.org/officeDocument/2006/relationships" xmlns:m="http://schemas.openxmlformats.org/officeDocument/2006/math" xmlns:v="urn:schemas-microsoft-com:vml" xmlns:wp14="http://schemas.microsoft.com/office/word/2010/wordprocessingDrawing" xmlns:wp="http://schemas.openxmlformats.org/drawingml/2006/wordprocessingDrawing" xmlns:w10="urn:schemas-microsoft-com:office:word" xmlns:w="http://schemas.openxmlformats.org/wordprocessingml/2006/main" xmlns:w14="http://schemas.microsoft.com/office/word/2010/wordml" xmlns:w15="http://schemas.microsoft.com/office/word/2012/wordml" xmlns:w16cex="http://schemas.microsoft.com/office/word/2018/wordml/cex" xmlns:w16cid="http://schemas.microsoft.com/office/word/2016/wordml/cid" xmlns:w16="http://schemas.microsoft.com/office/word/2018/wordml" xmlns:w16du="http://schemas.microsoft.com/office/word/2023/wordml/word16du" xmlns:w16sdtdh="http://schemas.microsoft.com/office/word/2020/wordml/sdtdatahash" xmlns:w16se="http://schemas.microsoft.com/office/word/2015/wordml/symex" xmlns:wpg="http://schemas.microsoft.com/office/word/2010/wordprocessingGroup" xmlns:wpi="http://schemas.microsoft.com/office/word/2010/wordprocessingInk" xmlns:wne="http://schemas.microsoft.com/office/word/2006/wordml" xmlns:wps="http://schemas.microsoft.com/office/word/2010/wordprocessingShape" mc:Ignorable="w14 w15 w16se w16cid w16 w16cex w16sdtdh w16du wp14">
   <w:p>
     <w:pPr>
-      <w:pStyle w:val="Pidipagina"/>
+      <w:pStyle w:val="Footer"/>
     </w:pPr>
   </w:p>
 </w:ftr>
 </file>
 
 <file path=word/footer2.xml><?xml version="1.0" encoding="utf-8"?>
-<w:ftr xmlns:wpc="http://schemas.microsoft.com/office/word/2010/wordprocessingCanvas" xmlns:cx="http://schemas.microsoft.com/office/drawing/2014/chartex" xmlns:cx1="http://schemas.microsoft.com/office/drawing/2015/9/8/chartex" xmlns:cx2="http://schemas.microsoft.com/office/drawing/2015/10/21/chartex" xmlns:cx3="http://schemas.microsoft.com/office/drawing/2016/5/9/chartex" xmlns:cx4="http://schemas.microsoft.com/office/drawing/2016/5/10/chartex" xmlns:cx5="http://schemas.microsoft.com/office/drawing/2016/5/11/chartex" xmlns:cx6="http://schemas.microsoft.com/office/drawing/2016/5/12/chartex" xmlns:cx7="http://schemas.microsoft.com/office/drawing/2016/5/13/chartex" xmlns:cx8="http://schemas.microsoft.com/office/drawing/2016/5/14/chartex" xmlns:mc="http://schemas.openxmlformats.org/markup-compatibility/2006" xmlns:aink="http://schemas.microsoft.com/office/drawing/2016/ink" xmlns:am3d="http://schemas.microsoft.com/office/drawing/2017/model3d" xmlns:o="urn:schemas-microsoft-com:office:office" xmlns:oel="http://schemas.microsoft.com/office/2019/extlst" xmlns:r="http://schemas.openxmlformats.org/officeDocument/2006/relationships" xmlns:m="http://schemas.openxmlformats.org/officeDocument/2006/math" xmlns:v="urn:schemas-microsoft-com:vml" xmlns:wp14="http://schemas.microsoft.com/office/word/2010/wordprocessingDrawing" xmlns:wp="http://schemas.openxmlformats.org/drawingml/2006/wordprocessingDrawing" xmlns:w10="urn:schemas-microsoft-com:office:word" xmlns:w="http://schemas.openxmlformats.org/wordprocessingml/2006/main" xmlns:w14="http://schemas.microsoft.com/office/word/2010/wordml" xmlns:w15="http://schemas.microsoft.com/office/word/2012/wordml" xmlns:w16cex="http://schemas.microsoft.com/office/word/2018/wordml/cex" xmlns:w16cid="http://schemas.microsoft.com/office/word/2016/wordml/cid" xmlns:w16="http://schemas.microsoft.com/office/word/2018/wordml" xmlns:w16sdtdh="http://schemas.microsoft.com/office/word/2020/wordml/sdtdatahash" xmlns:w16se="http://schemas.microsoft.com/office/word/2015/wordml/symex" xmlns:wpg="http://schemas.microsoft.com/office/word/2010/wordprocessingGroup" xmlns:wpi="http://schemas.microsoft.com/office/word/2010/wordprocessingInk" xmlns:wne="http://schemas.microsoft.com/office/word/2006/wordml" xmlns:wps="http://schemas.microsoft.com/office/word/2010/wordprocessingShape" mc:Ignorable="w14 w15 w16se w16cid w16 w16cex w16sdtdh wp14">
+<w:ftr xmlns:wpc="http://schemas.microsoft.com/office/word/2010/wordprocessingCanvas" xmlns:cx="http://schemas.microsoft.com/office/drawing/2014/chartex" xmlns:cx1="http://schemas.microsoft.com/office/drawing/2015/9/8/chartex" xmlns:cx2="http://schemas.microsoft.com/office/drawing/2015/10/21/chartex" xmlns:cx3="http://schemas.microsoft.com/office/drawing/2016/5/9/chartex" xmlns:cx4="http://schemas.microsoft.com/office/drawing/2016/5/10/chartex" xmlns:cx5="http://schemas.microsoft.com/office/drawing/2016/5/11/chartex" xmlns:cx6="http://schemas.microsoft.com/office/drawing/2016/5/12/chartex" xmlns:cx7="http://schemas.microsoft.com/office/drawing/2016/5/13/chartex" xmlns:cx8="http://schemas.microsoft.com/office/drawing/2016/5/14/chartex" xmlns:mc="http://schemas.openxmlformats.org/markup-compatibility/2006" xmlns:aink="http://schemas.microsoft.com/office/drawing/2016/ink" xmlns:am3d="http://schemas.microsoft.com/office/drawing/2017/model3d" xmlns:o="urn:schemas-microsoft-com:office:office" xmlns:oel="http://schemas.microsoft.com/office/2019/extlst" xmlns:r="http://schemas.openxmlformats.org/officeDocument/2006/relationships" xmlns:m="http://schemas.openxmlformats.org/officeDocument/2006/math" xmlns:v="urn:schemas-microsoft-com:vml" xmlns:wp14="http://schemas.microsoft.com/office/word/2010/wordprocessingDrawing" xmlns:wp="http://schemas.openxmlformats.org/drawingml/2006/wordprocessingDrawing" xmlns:w10="urn:schemas-microsoft-com:office:word" xmlns:w="http://schemas.openxmlformats.org/wordprocessingml/2006/main" xmlns:w14="http://schemas.microsoft.com/office/word/2010/wordml" xmlns:w15="http://schemas.microsoft.com/office/word/2012/wordml" xmlns:w16cex="http://schemas.microsoft.com/office/word/2018/wordml/cex" xmlns:w16cid="http://schemas.microsoft.com/office/word/2016/wordml/cid" xmlns:w16="http://schemas.microsoft.com/office/word/2018/wordml" xmlns:w16du="http://schemas.microsoft.com/office/word/2023/wordml/word16du" xmlns:w16sdtdh="http://schemas.microsoft.com/office/word/2020/wordml/sdtdatahash" xmlns:w16se="http://schemas.microsoft.com/office/word/2015/wordml/symex" xmlns:wpg="http://schemas.microsoft.com/office/word/2010/wordprocessingGroup" xmlns:wpi="http://schemas.microsoft.com/office/word/2010/wordprocessingInk" xmlns:wne="http://schemas.microsoft.com/office/word/2006/wordml" xmlns:wps="http://schemas.microsoft.com/office/word/2010/wordprocessingShape" mc:Ignorable="w14 w15 w16se w16cid w16 w16cex w16sdtdh w16du wp14">
   <w:p>
     <w:pPr>
-      <w:pStyle w:val="Pidipagina"/>
+      <w:pStyle w:val="Footer"/>
     </w:pPr>
   </w:p>
 </w:ftr>
 </file>
 
 <file path=word/footer3.xml><?xml version="1.0" encoding="utf-8"?>
-<w:ftr xmlns:wpc="http://schemas.microsoft.com/office/word/2010/wordprocessingCanvas" xmlns:cx="http://schemas.microsoft.com/office/drawing/2014/chartex" xmlns:cx1="http://schemas.microsoft.com/office/drawing/2015/9/8/chartex" xmlns:cx2="http://schemas.microsoft.com/office/drawing/2015/10/21/chartex" xmlns:cx3="http://schemas.microsoft.com/office/drawing/2016/5/9/chartex" xmlns:cx4="http://schemas.microsoft.com/office/drawing/2016/5/10/chartex" xmlns:cx5="http://schemas.microsoft.com/office/drawing/2016/5/11/chartex" xmlns:cx6="http://schemas.microsoft.com/office/drawing/2016/5/12/chartex" xmlns:cx7="http://schemas.microsoft.com/office/drawing/2016/5/13/chartex" xmlns:cx8="http://schemas.microsoft.com/office/drawing/2016/5/14/chartex" xmlns:mc="http://schemas.openxmlformats.org/markup-compatibility/2006" xmlns:aink="http://schemas.microsoft.com/office/drawing/2016/ink" xmlns:am3d="http://schemas.microsoft.com/office/drawing/2017/model3d" xmlns:o="urn:schemas-microsoft-com:office:office" xmlns:oel="http://schemas.microsoft.com/office/2019/extlst" xmlns:r="http://schemas.openxmlformats.org/officeDocument/2006/relationships" xmlns:m="http://schemas.openxmlformats.org/officeDocument/2006/math" xmlns:v="urn:schemas-microsoft-com:vml" xmlns:wp14="http://schemas.microsoft.com/office/word/2010/wordprocessingDrawing" xmlns:wp="http://schemas.openxmlformats.org/drawingml/2006/wordprocessingDrawing" xmlns:w10="urn:schemas-microsoft-com:office:word" xmlns:w="http://schemas.openxmlformats.org/wordprocessingml/2006/main" xmlns:w14="http://schemas.microsoft.com/office/word/2010/wordml" xmlns:w15="http://schemas.microsoft.com/office/word/2012/wordml" xmlns:w16cex="http://schemas.microsoft.com/office/word/2018/wordml/cex" xmlns:w16cid="http://schemas.microsoft.com/office/word/2016/wordml/cid" xmlns:w16="http://schemas.microsoft.com/office/word/2018/wordml" xmlns:w16sdtdh="http://schemas.microsoft.com/office/word/2020/wordml/sdtdatahash" xmlns:w16se="http://schemas.microsoft.com/office/word/2015/wordml/symex" xmlns:wpg="http://schemas.microsoft.com/office/word/2010/wordprocessingGroup" xmlns:wpi="http://schemas.microsoft.com/office/word/2010/wordprocessingInk" xmlns:wne="http://schemas.microsoft.com/office/word/2006/wordml" xmlns:wps="http://schemas.microsoft.com/office/word/2010/wordprocessingShape" mc:Ignorable="w14 w15 w16se w16cid w16 w16cex w16sdtdh wp14">
+<w:ftr xmlns:wpc="http://schemas.microsoft.com/office/word/2010/wordprocessingCanvas" xmlns:cx="http://schemas.microsoft.com/office/drawing/2014/chartex" xmlns:cx1="http://schemas.microsoft.com/office/drawing/2015/9/8/chartex" xmlns:cx2="http://schemas.microsoft.com/office/drawing/2015/10/21/chartex" xmlns:cx3="http://schemas.microsoft.com/office/drawing/2016/5/9/chartex" xmlns:cx4="http://schemas.microsoft.com/office/drawing/2016/5/10/chartex" xmlns:cx5="http://schemas.microsoft.com/office/drawing/2016/5/11/chartex" xmlns:cx6="http://schemas.microsoft.com/office/drawing/2016/5/12/chartex" xmlns:cx7="http://schemas.microsoft.com/office/drawing/2016/5/13/chartex" xmlns:cx8="http://schemas.microsoft.com/office/drawing/2016/5/14/chartex" xmlns:mc="http://schemas.openxmlformats.org/markup-compatibility/2006" xmlns:aink="http://schemas.microsoft.com/office/drawing/2016/ink" xmlns:am3d="http://schemas.microsoft.com/office/drawing/2017/model3d" xmlns:o="urn:schemas-microsoft-com:office:office" xmlns:oel="http://schemas.microsoft.com/office/2019/extlst" xmlns:r="http://schemas.openxmlformats.org/officeDocument/2006/relationships" xmlns:m="http://schemas.openxmlformats.org/officeDocument/2006/math" xmlns:v="urn:schemas-microsoft-com:vml" xmlns:wp14="http://schemas.microsoft.com/office/word/2010/wordprocessingDrawing" xmlns:wp="http://schemas.openxmlformats.org/drawingml/2006/wordprocessingDrawing" xmlns:w10="urn:schemas-microsoft-com:office:word" xmlns:w="http://schemas.openxmlformats.org/wordprocessingml/2006/main" xmlns:w14="http://schemas.microsoft.com/office/word/2010/wordml" xmlns:w15="http://schemas.microsoft.com/office/word/2012/wordml" xmlns:w16cex="http://schemas.microsoft.com/office/word/2018/wordml/cex" xmlns:w16cid="http://schemas.microsoft.com/office/word/2016/wordml/cid" xmlns:w16="http://schemas.microsoft.com/office/word/2018/wordml" xmlns:w16du="http://schemas.microsoft.com/office/word/2023/wordml/word16du" xmlns:w16sdtdh="http://schemas.microsoft.com/office/word/2020/wordml/sdtdatahash" xmlns:w16se="http://schemas.microsoft.com/office/word/2015/wordml/symex" xmlns:wpg="http://schemas.microsoft.com/office/word/2010/wordprocessingGroup" xmlns:wpi="http://schemas.microsoft.com/office/word/2010/wordprocessingInk" xmlns:wne="http://schemas.microsoft.com/office/word/2006/wordml" xmlns:wps="http://schemas.microsoft.com/office/word/2010/wordprocessingShape" mc:Ignorable="w14 w15 w16se w16cid w16 w16cex w16sdtdh w16du wp14">
   <w:p>
     <w:pPr>
-      <w:pStyle w:val="Pidipagina"/>
+      <w:pStyle w:val="Footer"/>
       <w:rPr>
         <w:rFonts w:ascii="Arial" w:hAnsi="Arial" w:cs="Arial"/>
         <w:sz w:val="22"/>
@@ -4404,7 +5138,7 @@
 </file>
 
 <file path=word/footnotes.xml><?xml version="1.0" encoding="utf-8"?>
-<w:footnotes xmlns:wpc="http://schemas.microsoft.com/office/word/2010/wordprocessingCanvas" xmlns:cx="http://schemas.microsoft.com/office/drawing/2014/chartex" xmlns:cx1="http://schemas.microsoft.com/office/drawing/2015/9/8/chartex" xmlns:cx2="http://schemas.microsoft.com/office/drawing/2015/10/21/chartex" xmlns:cx3="http://schemas.microsoft.com/office/drawing/2016/5/9/chartex" xmlns:cx4="http://schemas.microsoft.com/office/drawing/2016/5/10/chartex" xmlns:cx5="http://schemas.microsoft.com/office/drawing/2016/5/11/chartex" xmlns:cx6="http://schemas.microsoft.com/office/drawing/2016/5/12/chartex" xmlns:cx7="http://schemas.microsoft.com/office/drawing/2016/5/13/chartex" xmlns:cx8="http://schemas.microsoft.com/office/drawing/2016/5/14/chartex" xmlns:mc="http://schemas.openxmlformats.org/markup-compatibility/2006" xmlns:aink="http://schemas.microsoft.com/office/drawing/2016/ink" xmlns:am3d="http://schemas.microsoft.com/office/drawing/2017/model3d" xmlns:o="urn:schemas-microsoft-com:office:office" xmlns:oel="http://schemas.microsoft.com/office/2019/extlst" xmlns:r="http://schemas.openxmlformats.org/officeDocument/2006/relationships" xmlns:m="http://schemas.openxmlformats.org/officeDocument/2006/math" xmlns:v="urn:schemas-microsoft-com:vml" xmlns:wp14="http://schemas.microsoft.com/office/word/2010/wordprocessingDrawing" xmlns:wp="http://schemas.openxmlformats.org/drawingml/2006/wordprocessingDrawing" xmlns:w10="urn:schemas-microsoft-com:office:word" xmlns:w="http://schemas.openxmlformats.org/wordprocessingml/2006/main" xmlns:w14="http://schemas.microsoft.com/office/word/2010/wordml" xmlns:w15="http://schemas.microsoft.com/office/word/2012/wordml" xmlns:w16cex="http://schemas.microsoft.com/office/word/2018/wordml/cex" xmlns:w16cid="http://schemas.microsoft.com/office/word/2016/wordml/cid" xmlns:w16="http://schemas.microsoft.com/office/word/2018/wordml" xmlns:w16sdtdh="http://schemas.microsoft.com/office/word/2020/wordml/sdtdatahash" xmlns:w16se="http://schemas.microsoft.com/office/word/2015/wordml/symex" xmlns:wpg="http://schemas.microsoft.com/office/word/2010/wordprocessingGroup" xmlns:wpi="http://schemas.microsoft.com/office/word/2010/wordprocessingInk" xmlns:wne="http://schemas.microsoft.com/office/word/2006/wordml" xmlns:wps="http://schemas.microsoft.com/office/word/2010/wordprocessingShape" mc:Ignorable="w14 w15 w16se w16cid w16 w16cex w16sdtdh wp14">
+<w:footnotes xmlns:wpc="http://schemas.microsoft.com/office/word/2010/wordprocessingCanvas" xmlns:cx="http://schemas.microsoft.com/office/drawing/2014/chartex" xmlns:cx1="http://schemas.microsoft.com/office/drawing/2015/9/8/chartex" xmlns:cx2="http://schemas.microsoft.com/office/drawing/2015/10/21/chartex" xmlns:cx3="http://schemas.microsoft.com/office/drawing/2016/5/9/chartex" xmlns:cx4="http://schemas.microsoft.com/office/drawing/2016/5/10/chartex" xmlns:cx5="http://schemas.microsoft.com/office/drawing/2016/5/11/chartex" xmlns:cx6="http://schemas.microsoft.com/office/drawing/2016/5/12/chartex" xmlns:cx7="http://schemas.microsoft.com/office/drawing/2016/5/13/chartex" xmlns:cx8="http://schemas.microsoft.com/office/drawing/2016/5/14/chartex" xmlns:mc="http://schemas.openxmlformats.org/markup-compatibility/2006" xmlns:aink="http://schemas.microsoft.com/office/drawing/2016/ink" xmlns:am3d="http://schemas.microsoft.com/office/drawing/2017/model3d" xmlns:o="urn:schemas-microsoft-com:office:office" xmlns:oel="http://schemas.microsoft.com/office/2019/extlst" xmlns:r="http://schemas.openxmlformats.org/officeDocument/2006/relationships" xmlns:m="http://schemas.openxmlformats.org/officeDocument/2006/math" xmlns:v="urn:schemas-microsoft-com:vml" xmlns:wp14="http://schemas.microsoft.com/office/word/2010/wordprocessingDrawing" xmlns:wp="http://schemas.openxmlformats.org/drawingml/2006/wordprocessingDrawing" xmlns:w10="urn:schemas-microsoft-com:office:word" xmlns:w="http://schemas.openxmlformats.org/wordprocessingml/2006/main" xmlns:w14="http://schemas.microsoft.com/office/word/2010/wordml" xmlns:w15="http://schemas.microsoft.com/office/word/2012/wordml" xmlns:w16cex="http://schemas.microsoft.com/office/word/2018/wordml/cex" xmlns:w16cid="http://schemas.microsoft.com/office/word/2016/wordml/cid" xmlns:w16="http://schemas.microsoft.com/office/word/2018/wordml" xmlns:w16du="http://schemas.microsoft.com/office/word/2023/wordml/word16du" xmlns:w16sdtdh="http://schemas.microsoft.com/office/word/2020/wordml/sdtdatahash" xmlns:w16se="http://schemas.microsoft.com/office/word/2015/wordml/symex" xmlns:wpg="http://schemas.microsoft.com/office/word/2010/wordprocessingGroup" xmlns:wpi="http://schemas.microsoft.com/office/word/2010/wordprocessingInk" xmlns:wne="http://schemas.microsoft.com/office/word/2006/wordml" xmlns:wps="http://schemas.microsoft.com/office/word/2010/wordprocessingShape" mc:Ignorable="w14 w15 w16se w16cid w16 w16cex w16sdtdh w16du wp14">
   <w:footnote w:type="separator" w:id="-1">
     <w:p>
       <w:r>
@@ -4418,32 +5152,35 @@
         <w:continuationSeparator/>
       </w:r>
     </w:p>
+  </w:footnote>
+  <w:footnote w:type="continuationNotice" w:id="1">
+    <w:p/>
   </w:footnote>
 </w:footnotes>
 </file>
 
 <file path=word/header1.xml><?xml version="1.0" encoding="utf-8"?>
-<w:hdr xmlns:wpc="http://schemas.microsoft.com/office/word/2010/wordprocessingCanvas" xmlns:cx="http://schemas.microsoft.com/office/drawing/2014/chartex" xmlns:cx1="http://schemas.microsoft.com/office/drawing/2015/9/8/chartex" xmlns:cx2="http://schemas.microsoft.com/office/drawing/2015/10/21/chartex" xmlns:cx3="http://schemas.microsoft.com/office/drawing/2016/5/9/chartex" xmlns:cx4="http://schemas.microsoft.com/office/drawing/2016/5/10/chartex" xmlns:cx5="http://schemas.microsoft.com/office/drawing/2016/5/11/chartex" xmlns:cx6="http://schemas.microsoft.com/office/drawing/2016/5/12/chartex" xmlns:cx7="http://schemas.microsoft.com/office/drawing/2016/5/13/chartex" xmlns:cx8="http://schemas.microsoft.com/office/drawing/2016/5/14/chartex" xmlns:mc="http://schemas.openxmlformats.org/markup-compatibility/2006" xmlns:aink="http://schemas.microsoft.com/office/drawing/2016/ink" xmlns:am3d="http://schemas.microsoft.com/office/drawing/2017/model3d" xmlns:o="urn:schemas-microsoft-com:office:office" xmlns:oel="http://schemas.microsoft.com/office/2019/extlst" xmlns:r="http://schemas.openxmlformats.org/officeDocument/2006/relationships" xmlns:m="http://schemas.openxmlformats.org/officeDocument/2006/math" xmlns:v="urn:schemas-microsoft-com:vml" xmlns:wp14="http://schemas.microsoft.com/office/word/2010/wordprocessingDrawing" xmlns:wp="http://schemas.openxmlformats.org/drawingml/2006/wordprocessingDrawing" xmlns:w10="urn:schemas-microsoft-com:office:word" xmlns:w="http://schemas.openxmlformats.org/wordprocessingml/2006/main" xmlns:w14="http://schemas.microsoft.com/office/word/2010/wordml" xmlns:w15="http://schemas.microsoft.com/office/word/2012/wordml" xmlns:w16cex="http://schemas.microsoft.com/office/word/2018/wordml/cex" xmlns:w16cid="http://schemas.microsoft.com/office/word/2016/wordml/cid" xmlns:w16="http://schemas.microsoft.com/office/word/2018/wordml" xmlns:w16sdtdh="http://schemas.microsoft.com/office/word/2020/wordml/sdtdatahash" xmlns:w16se="http://schemas.microsoft.com/office/word/2015/wordml/symex" xmlns:wpg="http://schemas.microsoft.com/office/word/2010/wordprocessingGroup" xmlns:wpi="http://schemas.microsoft.com/office/word/2010/wordprocessingInk" xmlns:wne="http://schemas.microsoft.com/office/word/2006/wordml" xmlns:wps="http://schemas.microsoft.com/office/word/2010/wordprocessingShape" mc:Ignorable="w14 w15 w16se w16cid w16 w16cex w16sdtdh wp14">
+<w:hdr xmlns:wpc="http://schemas.microsoft.com/office/word/2010/wordprocessingCanvas" xmlns:cx="http://schemas.microsoft.com/office/drawing/2014/chartex" xmlns:cx1="http://schemas.microsoft.com/office/drawing/2015/9/8/chartex" xmlns:cx2="http://schemas.microsoft.com/office/drawing/2015/10/21/chartex" xmlns:cx3="http://schemas.microsoft.com/office/drawing/2016/5/9/chartex" xmlns:cx4="http://schemas.microsoft.com/office/drawing/2016/5/10/chartex" xmlns:cx5="http://schemas.microsoft.com/office/drawing/2016/5/11/chartex" xmlns:cx6="http://schemas.microsoft.com/office/drawing/2016/5/12/chartex" xmlns:cx7="http://schemas.microsoft.com/office/drawing/2016/5/13/chartex" xmlns:cx8="http://schemas.microsoft.com/office/drawing/2016/5/14/chartex" xmlns:mc="http://schemas.openxmlformats.org/markup-compatibility/2006" xmlns:aink="http://schemas.microsoft.com/office/drawing/2016/ink" xmlns:am3d="http://schemas.microsoft.com/office/drawing/2017/model3d" xmlns:o="urn:schemas-microsoft-com:office:office" xmlns:oel="http://schemas.microsoft.com/office/2019/extlst" xmlns:r="http://schemas.openxmlformats.org/officeDocument/2006/relationships" xmlns:m="http://schemas.openxmlformats.org/officeDocument/2006/math" xmlns:v="urn:schemas-microsoft-com:vml" xmlns:wp14="http://schemas.microsoft.com/office/word/2010/wordprocessingDrawing" xmlns:wp="http://schemas.openxmlformats.org/drawingml/2006/wordprocessingDrawing" xmlns:w10="urn:schemas-microsoft-com:office:word" xmlns:w="http://schemas.openxmlformats.org/wordprocessingml/2006/main" xmlns:w14="http://schemas.microsoft.com/office/word/2010/wordml" xmlns:w15="http://schemas.microsoft.com/office/word/2012/wordml" xmlns:w16cex="http://schemas.microsoft.com/office/word/2018/wordml/cex" xmlns:w16cid="http://schemas.microsoft.com/office/word/2016/wordml/cid" xmlns:w16="http://schemas.microsoft.com/office/word/2018/wordml" xmlns:w16du="http://schemas.microsoft.com/office/word/2023/wordml/word16du" xmlns:w16sdtdh="http://schemas.microsoft.com/office/word/2020/wordml/sdtdatahash" xmlns:w16se="http://schemas.microsoft.com/office/word/2015/wordml/symex" xmlns:wpg="http://schemas.microsoft.com/office/word/2010/wordprocessingGroup" xmlns:wpi="http://schemas.microsoft.com/office/word/2010/wordprocessingInk" xmlns:wne="http://schemas.microsoft.com/office/word/2006/wordml" xmlns:wps="http://schemas.microsoft.com/office/word/2010/wordprocessingShape" mc:Ignorable="w14 w15 w16se w16cid w16 w16cex w16sdtdh w16du wp14">
   <w:p>
     <w:pPr>
-      <w:pStyle w:val="Intestazione"/>
+      <w:pStyle w:val="Header"/>
     </w:pPr>
   </w:p>
 </w:hdr>
 </file>
 
 <file path=word/header2.xml><?xml version="1.0" encoding="utf-8"?>
-<w:hdr xmlns:wpc="http://schemas.microsoft.com/office/word/2010/wordprocessingCanvas" xmlns:cx="http://schemas.microsoft.com/office/drawing/2014/chartex" xmlns:cx1="http://schemas.microsoft.com/office/drawing/2015/9/8/chartex" xmlns:cx2="http://schemas.microsoft.com/office/drawing/2015/10/21/chartex" xmlns:cx3="http://schemas.microsoft.com/office/drawing/2016/5/9/chartex" xmlns:cx4="http://schemas.microsoft.com/office/drawing/2016/5/10/chartex" xmlns:cx5="http://schemas.microsoft.com/office/drawing/2016/5/11/chartex" xmlns:cx6="http://schemas.microsoft.com/office/drawing/2016/5/12/chartex" xmlns:cx7="http://schemas.microsoft.com/office/drawing/2016/5/13/chartex" xmlns:cx8="http://schemas.microsoft.com/office/drawing/2016/5/14/chartex" xmlns:mc="http://schemas.openxmlformats.org/markup-compatibility/2006" xmlns:aink="http://schemas.microsoft.com/office/drawing/2016/ink" xmlns:am3d="http://schemas.microsoft.com/office/drawing/2017/model3d" xmlns:o="urn:schemas-microsoft-com:office:office" xmlns:oel="http://schemas.microsoft.com/office/2019/extlst" xmlns:r="http://schemas.openxmlformats.org/officeDocument/2006/relationships" xmlns:m="http://schemas.openxmlformats.org/officeDocument/2006/math" xmlns:v="urn:schemas-microsoft-com:vml" xmlns:wp14="http://schemas.microsoft.com/office/word/2010/wordprocessingDrawing" xmlns:wp="http://schemas.openxmlformats.org/drawingml/2006/wordprocessingDrawing" xmlns:w10="urn:schemas-microsoft-com:office:word" xmlns:w="http://schemas.openxmlformats.org/wordprocessingml/2006/main" xmlns:w14="http://schemas.microsoft.com/office/word/2010/wordml" xmlns:w15="http://schemas.microsoft.com/office/word/2012/wordml" xmlns:w16cex="http://schemas.microsoft.com/office/word/2018/wordml/cex" xmlns:w16cid="http://schemas.microsoft.com/office/word/2016/wordml/cid" xmlns:w16="http://schemas.microsoft.com/office/word/2018/wordml" xmlns:w16sdtdh="http://schemas.microsoft.com/office/word/2020/wordml/sdtdatahash" xmlns:w16se="http://schemas.microsoft.com/office/word/2015/wordml/symex" xmlns:wpg="http://schemas.microsoft.com/office/word/2010/wordprocessingGroup" xmlns:wpi="http://schemas.microsoft.com/office/word/2010/wordprocessingInk" xmlns:wne="http://schemas.microsoft.com/office/word/2006/wordml" xmlns:wps="http://schemas.microsoft.com/office/word/2010/wordprocessingShape" mc:Ignorable="w14 w15 w16se w16cid w16 w16cex w16sdtdh wp14">
+<w:hdr xmlns:wpc="http://schemas.microsoft.com/office/word/2010/wordprocessingCanvas" xmlns:cx="http://schemas.microsoft.com/office/drawing/2014/chartex" xmlns:cx1="http://schemas.microsoft.com/office/drawing/2015/9/8/chartex" xmlns:cx2="http://schemas.microsoft.com/office/drawing/2015/10/21/chartex" xmlns:cx3="http://schemas.microsoft.com/office/drawing/2016/5/9/chartex" xmlns:cx4="http://schemas.microsoft.com/office/drawing/2016/5/10/chartex" xmlns:cx5="http://schemas.microsoft.com/office/drawing/2016/5/11/chartex" xmlns:cx6="http://schemas.microsoft.com/office/drawing/2016/5/12/chartex" xmlns:cx7="http://schemas.microsoft.com/office/drawing/2016/5/13/chartex" xmlns:cx8="http://schemas.microsoft.com/office/drawing/2016/5/14/chartex" xmlns:mc="http://schemas.openxmlformats.org/markup-compatibility/2006" xmlns:aink="http://schemas.microsoft.com/office/drawing/2016/ink" xmlns:am3d="http://schemas.microsoft.com/office/drawing/2017/model3d" xmlns:o="urn:schemas-microsoft-com:office:office" xmlns:oel="http://schemas.microsoft.com/office/2019/extlst" xmlns:r="http://schemas.openxmlformats.org/officeDocument/2006/relationships" xmlns:m="http://schemas.openxmlformats.org/officeDocument/2006/math" xmlns:v="urn:schemas-microsoft-com:vml" xmlns:wp14="http://schemas.microsoft.com/office/word/2010/wordprocessingDrawing" xmlns:wp="http://schemas.openxmlformats.org/drawingml/2006/wordprocessingDrawing" xmlns:w10="urn:schemas-microsoft-com:office:word" xmlns:w="http://schemas.openxmlformats.org/wordprocessingml/2006/main" xmlns:w14="http://schemas.microsoft.com/office/word/2010/wordml" xmlns:w15="http://schemas.microsoft.com/office/word/2012/wordml" xmlns:w16cex="http://schemas.microsoft.com/office/word/2018/wordml/cex" xmlns:w16cid="http://schemas.microsoft.com/office/word/2016/wordml/cid" xmlns:w16="http://schemas.microsoft.com/office/word/2018/wordml" xmlns:w16du="http://schemas.microsoft.com/office/word/2023/wordml/word16du" xmlns:w16sdtdh="http://schemas.microsoft.com/office/word/2020/wordml/sdtdatahash" xmlns:w16se="http://schemas.microsoft.com/office/word/2015/wordml/symex" xmlns:wpg="http://schemas.microsoft.com/office/word/2010/wordprocessingGroup" xmlns:wpi="http://schemas.microsoft.com/office/word/2010/wordprocessingInk" xmlns:wne="http://schemas.microsoft.com/office/word/2006/wordml" xmlns:wps="http://schemas.microsoft.com/office/word/2010/wordprocessingShape" mc:Ignorable="w14 w15 w16se w16cid w16 w16cex w16sdtdh w16du wp14">
   <w:p>
     <w:pPr>
-      <w:pStyle w:val="Intestazione"/>
+      <w:pStyle w:val="Header"/>
     </w:pPr>
   </w:p>
 </w:hdr>
 </file>
 
 <file path=word/header3.xml><?xml version="1.0" encoding="utf-8"?>
-<w:hdr xmlns:wpc="http://schemas.microsoft.com/office/word/2010/wordprocessingCanvas" xmlns:cx="http://schemas.microsoft.com/office/drawing/2014/chartex" xmlns:cx1="http://schemas.microsoft.com/office/drawing/2015/9/8/chartex" xmlns:cx2="http://schemas.microsoft.com/office/drawing/2015/10/21/chartex" xmlns:cx3="http://schemas.microsoft.com/office/drawing/2016/5/9/chartex" xmlns:cx4="http://schemas.microsoft.com/office/drawing/2016/5/10/chartex" xmlns:cx5="http://schemas.microsoft.com/office/drawing/2016/5/11/chartex" xmlns:cx6="http://schemas.microsoft.com/office/drawing/2016/5/12/chartex" xmlns:cx7="http://schemas.microsoft.com/office/drawing/2016/5/13/chartex" xmlns:cx8="http://schemas.microsoft.com/office/drawing/2016/5/14/chartex" xmlns:mc="http://schemas.openxmlformats.org/markup-compatibility/2006" xmlns:aink="http://schemas.microsoft.com/office/drawing/2016/ink" xmlns:am3d="http://schemas.microsoft.com/office/drawing/2017/model3d" xmlns:o="urn:schemas-microsoft-com:office:office" xmlns:oel="http://schemas.microsoft.com/office/2019/extlst" xmlns:r="http://schemas.openxmlformats.org/officeDocument/2006/relationships" xmlns:m="http://schemas.openxmlformats.org/officeDocument/2006/math" xmlns:v="urn:schemas-microsoft-com:vml" xmlns:wp14="http://schemas.microsoft.com/office/word/2010/wordprocessingDrawing" xmlns:wp="http://schemas.openxmlformats.org/drawingml/2006/wordprocessingDrawing" xmlns:w10="urn:schemas-microsoft-com:office:word" xmlns:w="http://schemas.openxmlformats.org/wordprocessingml/2006/main" xmlns:w14="http://schemas.microsoft.com/office/word/2010/wordml" xmlns:w15="http://schemas.microsoft.com/office/word/2012/wordml" xmlns:w16cex="http://schemas.microsoft.com/office/word/2018/wordml/cex" xmlns:w16cid="http://schemas.microsoft.com/office/word/2016/wordml/cid" xmlns:w16="http://schemas.microsoft.com/office/word/2018/wordml" xmlns:w16sdtdh="http://schemas.microsoft.com/office/word/2020/wordml/sdtdatahash" xmlns:w16se="http://schemas.microsoft.com/office/word/2015/wordml/symex" xmlns:wpg="http://schemas.microsoft.com/office/word/2010/wordprocessingGroup" xmlns:wpi="http://schemas.microsoft.com/office/word/2010/wordprocessingInk" xmlns:wne="http://schemas.microsoft.com/office/word/2006/wordml" xmlns:wps="http://schemas.microsoft.com/office/word/2010/wordprocessingShape" mc:Ignorable="w14 w15 w16se w16cid w16 w16cex w16sdtdh wp14">
+<w:hdr xmlns:wpc="http://schemas.microsoft.com/office/word/2010/wordprocessingCanvas" xmlns:cx="http://schemas.microsoft.com/office/drawing/2014/chartex" xmlns:cx1="http://schemas.microsoft.com/office/drawing/2015/9/8/chartex" xmlns:cx2="http://schemas.microsoft.com/office/drawing/2015/10/21/chartex" xmlns:cx3="http://schemas.microsoft.com/office/drawing/2016/5/9/chartex" xmlns:cx4="http://schemas.microsoft.com/office/drawing/2016/5/10/chartex" xmlns:cx5="http://schemas.microsoft.com/office/drawing/2016/5/11/chartex" xmlns:cx6="http://schemas.microsoft.com/office/drawing/2016/5/12/chartex" xmlns:cx7="http://schemas.microsoft.com/office/drawing/2016/5/13/chartex" xmlns:cx8="http://schemas.microsoft.com/office/drawing/2016/5/14/chartex" xmlns:mc="http://schemas.openxmlformats.org/markup-compatibility/2006" xmlns:aink="http://schemas.microsoft.com/office/drawing/2016/ink" xmlns:am3d="http://schemas.microsoft.com/office/drawing/2017/model3d" xmlns:o="urn:schemas-microsoft-com:office:office" xmlns:oel="http://schemas.microsoft.com/office/2019/extlst" xmlns:r="http://schemas.openxmlformats.org/officeDocument/2006/relationships" xmlns:m="http://schemas.openxmlformats.org/officeDocument/2006/math" xmlns:v="urn:schemas-microsoft-com:vml" xmlns:wp14="http://schemas.microsoft.com/office/word/2010/wordprocessingDrawing" xmlns:wp="http://schemas.openxmlformats.org/drawingml/2006/wordprocessingDrawing" xmlns:w10="urn:schemas-microsoft-com:office:word" xmlns:w="http://schemas.openxmlformats.org/wordprocessingml/2006/main" xmlns:w14="http://schemas.microsoft.com/office/word/2010/wordml" xmlns:w15="http://schemas.microsoft.com/office/word/2012/wordml" xmlns:w16cex="http://schemas.microsoft.com/office/word/2018/wordml/cex" xmlns:w16cid="http://schemas.microsoft.com/office/word/2016/wordml/cid" xmlns:w16="http://schemas.microsoft.com/office/word/2018/wordml" xmlns:w16du="http://schemas.microsoft.com/office/word/2023/wordml/word16du" xmlns:w16sdtdh="http://schemas.microsoft.com/office/word/2020/wordml/sdtdatahash" xmlns:w16se="http://schemas.microsoft.com/office/word/2015/wordml/symex" xmlns:wpg="http://schemas.microsoft.com/office/word/2010/wordprocessingGroup" xmlns:wpi="http://schemas.microsoft.com/office/word/2010/wordprocessingInk" xmlns:wne="http://schemas.microsoft.com/office/word/2006/wordml" xmlns:wps="http://schemas.microsoft.com/office/word/2010/wordprocessingShape" mc:Ignorable="w14 w15 w16se w16cid w16 w16cex w16sdtdh w16du wp14">
   <w:p>
     <w:pPr>
       <w:tabs>
@@ -4510,8 +5247,120 @@
 </file>
 
 <file path=word/numbering.xml><?xml version="1.0" encoding="utf-8"?>
-<w:numbering xmlns:wpc="http://schemas.microsoft.com/office/word/2010/wordprocessingCanvas" xmlns:cx="http://schemas.microsoft.com/office/drawing/2014/chartex" xmlns:cx1="http://schemas.microsoft.com/office/drawing/2015/9/8/chartex" xmlns:cx2="http://schemas.microsoft.com/office/drawing/2015/10/21/chartex" xmlns:cx3="http://schemas.microsoft.com/office/drawing/2016/5/9/chartex" xmlns:cx4="http://schemas.microsoft.com/office/drawing/2016/5/10/chartex" xmlns:cx5="http://schemas.microsoft.com/office/drawing/2016/5/11/chartex" xmlns:cx6="http://schemas.microsoft.com/office/drawing/2016/5/12/chartex" xmlns:cx7="http://schemas.microsoft.com/office/drawing/2016/5/13/chartex" xmlns:cx8="http://schemas.microsoft.com/office/drawing/2016/5/14/chartex" xmlns:mc="http://schemas.openxmlformats.org/markup-compatibility/2006" xmlns:aink="http://schemas.microsoft.com/office/drawing/2016/ink" xmlns:am3d="http://schemas.microsoft.com/office/drawing/2017/model3d" xmlns:o="urn:schemas-microsoft-com:office:office" xmlns:oel="http://schemas.microsoft.com/office/2019/extlst" xmlns:r="http://schemas.openxmlformats.org/officeDocument/2006/relationships" xmlns:m="http://schemas.openxmlformats.org/officeDocument/2006/math" xmlns:v="urn:schemas-microsoft-com:vml" xmlns:wp14="http://schemas.microsoft.com/office/word/2010/wordprocessingDrawing" xmlns:wp="http://schemas.openxmlformats.org/drawingml/2006/wordprocessingDrawing" xmlns:w10="urn:schemas-microsoft-com:office:word" xmlns:w="http://schemas.openxmlformats.org/wordprocessingml/2006/main" xmlns:w14="http://schemas.microsoft.com/office/word/2010/wordml" xmlns:w15="http://schemas.microsoft.com/office/word/2012/wordml" xmlns:w16cex="http://schemas.microsoft.com/office/word/2018/wordml/cex" xmlns:w16cid="http://schemas.microsoft.com/office/word/2016/wordml/cid" xmlns:w16="http://schemas.microsoft.com/office/word/2018/wordml" xmlns:w16sdtdh="http://schemas.microsoft.com/office/word/2020/wordml/sdtdatahash" xmlns:w16se="http://schemas.microsoft.com/office/word/2015/wordml/symex" xmlns:wpg="http://schemas.microsoft.com/office/word/2010/wordprocessingGroup" xmlns:wpi="http://schemas.microsoft.com/office/word/2010/wordprocessingInk" xmlns:wne="http://schemas.microsoft.com/office/word/2006/wordml" xmlns:wps="http://schemas.microsoft.com/office/word/2010/wordprocessingShape" mc:Ignorable="w14 w15 w16se w16cid w16 w16cex w16sdtdh wp14">
+<w:numbering xmlns:wpc="http://schemas.microsoft.com/office/word/2010/wordprocessingCanvas" xmlns:cx="http://schemas.microsoft.com/office/drawing/2014/chartex" xmlns:cx1="http://schemas.microsoft.com/office/drawing/2015/9/8/chartex" xmlns:cx2="http://schemas.microsoft.com/office/drawing/2015/10/21/chartex" xmlns:cx3="http://schemas.microsoft.com/office/drawing/2016/5/9/chartex" xmlns:cx4="http://schemas.microsoft.com/office/drawing/2016/5/10/chartex" xmlns:cx5="http://schemas.microsoft.com/office/drawing/2016/5/11/chartex" xmlns:cx6="http://schemas.microsoft.com/office/drawing/2016/5/12/chartex" xmlns:cx7="http://schemas.microsoft.com/office/drawing/2016/5/13/chartex" xmlns:cx8="http://schemas.microsoft.com/office/drawing/2016/5/14/chartex" xmlns:mc="http://schemas.openxmlformats.org/markup-compatibility/2006" xmlns:aink="http://schemas.microsoft.com/office/drawing/2016/ink" xmlns:am3d="http://schemas.microsoft.com/office/drawing/2017/model3d" xmlns:o="urn:schemas-microsoft-com:office:office" xmlns:oel="http://schemas.microsoft.com/office/2019/extlst" xmlns:r="http://schemas.openxmlformats.org/officeDocument/2006/relationships" xmlns:m="http://schemas.openxmlformats.org/officeDocument/2006/math" xmlns:v="urn:schemas-microsoft-com:vml" xmlns:wp14="http://schemas.microsoft.com/office/word/2010/wordprocessingDrawing" xmlns:wp="http://schemas.openxmlformats.org/drawingml/2006/wordprocessingDrawing" xmlns:w10="urn:schemas-microsoft-com:office:word" xmlns:w="http://schemas.openxmlformats.org/wordprocessingml/2006/main" xmlns:w14="http://schemas.microsoft.com/office/word/2010/wordml" xmlns:w15="http://schemas.microsoft.com/office/word/2012/wordml" xmlns:w16cex="http://schemas.microsoft.com/office/word/2018/wordml/cex" xmlns:w16cid="http://schemas.microsoft.com/office/word/2016/wordml/cid" xmlns:w16="http://schemas.microsoft.com/office/word/2018/wordml" xmlns:w16du="http://schemas.microsoft.com/office/word/2023/wordml/word16du" xmlns:w16sdtdh="http://schemas.microsoft.com/office/word/2020/wordml/sdtdatahash" xmlns:w16se="http://schemas.microsoft.com/office/word/2015/wordml/symex" xmlns:wpg="http://schemas.microsoft.com/office/word/2010/wordprocessingGroup" xmlns:wpi="http://schemas.microsoft.com/office/word/2010/wordprocessingInk" xmlns:wne="http://schemas.microsoft.com/office/word/2006/wordml" xmlns:wps="http://schemas.microsoft.com/office/word/2010/wordprocessingShape" mc:Ignorable="w14 w15 w16se w16cid w16 w16cex w16sdtdh w16du wp14">
   <w:abstractNum w:abstractNumId="0" w15:restartNumberingAfterBreak="0">
+    <w:nsid w:val="2EF35D85"/>
+    <w:multiLevelType w:val="hybridMultilevel"/>
+    <w:tmpl w:val="F0940872"/>
+    <w:lvl w:ilvl="0" w:tplc="FA8A2064">
+      <w:numFmt w:val="bullet"/>
+      <w:lvlText w:val="-"/>
+      <w:lvlJc w:val="left"/>
+      <w:pPr>
+        <w:ind w:left="720" w:hanging="360"/>
+      </w:pPr>
+      <w:rPr>
+        <w:rFonts w:ascii="Aptos" w:eastAsiaTheme="minorHAnsi" w:hAnsi="Aptos" w:cstheme="minorBidi" w:hint="default"/>
+      </w:rPr>
+    </w:lvl>
+    <w:lvl w:ilvl="1" w:tplc="04100003">
+      <w:start w:val="1"/>
+      <w:numFmt w:val="bullet"/>
+      <w:lvlText w:val="o"/>
+      <w:lvlJc w:val="left"/>
+      <w:pPr>
+        <w:ind w:left="1440" w:hanging="360"/>
+      </w:pPr>
+      <w:rPr>
+        <w:rFonts w:ascii="Courier New" w:hAnsi="Courier New" w:cs="Courier New" w:hint="default"/>
+      </w:rPr>
+    </w:lvl>
+    <w:lvl w:ilvl="2" w:tplc="04100005" w:tentative="1">
+      <w:start w:val="1"/>
+      <w:numFmt w:val="bullet"/>
+      <w:lvlText w:val=""/>
+      <w:lvlJc w:val="left"/>
+      <w:pPr>
+        <w:ind w:left="2160" w:hanging="360"/>
+      </w:pPr>
+      <w:rPr>
+        <w:rFonts w:ascii="Wingdings" w:hAnsi="Wingdings" w:hint="default"/>
+      </w:rPr>
+    </w:lvl>
+    <w:lvl w:ilvl="3" w:tplc="04100001" w:tentative="1">
+      <w:start w:val="1"/>
+      <w:numFmt w:val="bullet"/>
+      <w:lvlText w:val=""/>
+      <w:lvlJc w:val="left"/>
+      <w:pPr>
+        <w:ind w:left="2880" w:hanging="360"/>
+      </w:pPr>
+      <w:rPr>
+        <w:rFonts w:ascii="Symbol" w:hAnsi="Symbol" w:hint="default"/>
+      </w:rPr>
+    </w:lvl>
+    <w:lvl w:ilvl="4" w:tplc="04100003" w:tentative="1">
+      <w:start w:val="1"/>
+      <w:numFmt w:val="bullet"/>
+      <w:lvlText w:val="o"/>
+      <w:lvlJc w:val="left"/>
+      <w:pPr>
+        <w:ind w:left="3600" w:hanging="360"/>
+      </w:pPr>
+      <w:rPr>
+        <w:rFonts w:ascii="Courier New" w:hAnsi="Courier New" w:cs="Courier New" w:hint="default"/>
+      </w:rPr>
+    </w:lvl>
+    <w:lvl w:ilvl="5" w:tplc="04100005" w:tentative="1">
+      <w:start w:val="1"/>
+      <w:numFmt w:val="bullet"/>
+      <w:lvlText w:val=""/>
+      <w:lvlJc w:val="left"/>
+      <w:pPr>
+        <w:ind w:left="4320" w:hanging="360"/>
+      </w:pPr>
+      <w:rPr>
+        <w:rFonts w:ascii="Wingdings" w:hAnsi="Wingdings" w:hint="default"/>
+      </w:rPr>
+    </w:lvl>
+    <w:lvl w:ilvl="6" w:tplc="04100001" w:tentative="1">
+      <w:start w:val="1"/>
+      <w:numFmt w:val="bullet"/>
+      <w:lvlText w:val=""/>
+      <w:lvlJc w:val="left"/>
+      <w:pPr>
+        <w:ind w:left="5040" w:hanging="360"/>
+      </w:pPr>
+      <w:rPr>
+        <w:rFonts w:ascii="Symbol" w:hAnsi="Symbol" w:hint="default"/>
+      </w:rPr>
+    </w:lvl>
+    <w:lvl w:ilvl="7" w:tplc="04100003" w:tentative="1">
+      <w:start w:val="1"/>
+      <w:numFmt w:val="bullet"/>
+      <w:lvlText w:val="o"/>
+      <w:lvlJc w:val="left"/>
+      <w:pPr>
+        <w:ind w:left="5760" w:hanging="360"/>
+      </w:pPr>
+      <w:rPr>
+        <w:rFonts w:ascii="Courier New" w:hAnsi="Courier New" w:cs="Courier New" w:hint="default"/>
+      </w:rPr>
+    </w:lvl>
+    <w:lvl w:ilvl="8" w:tplc="04100005" w:tentative="1">
+      <w:start w:val="1"/>
+      <w:numFmt w:val="bullet"/>
+      <w:lvlText w:val=""/>
+      <w:lvlJc w:val="left"/>
+      <w:pPr>
+        <w:ind w:left="6480" w:hanging="360"/>
+      </w:pPr>
+      <w:rPr>
+        <w:rFonts w:ascii="Wingdings" w:hAnsi="Wingdings" w:hint="default"/>
+      </w:rPr>
+    </w:lvl>
+  </w:abstractNum>
+  <w:abstractNum w:abstractNumId="1" w15:restartNumberingAfterBreak="0">
     <w:nsid w:val="330A3D36"/>
     <w:multiLevelType w:val="hybridMultilevel"/>
     <w:tmpl w:val="12FCCDE6"/>
@@ -4624,7 +5473,7 @@
       </w:rPr>
     </w:lvl>
   </w:abstractNum>
-  <w:abstractNum w:abstractNumId="1" w15:restartNumberingAfterBreak="0">
+  <w:abstractNum w:abstractNumId="2" w15:restartNumberingAfterBreak="0">
     <w:nsid w:val="5781452D"/>
     <w:multiLevelType w:val="hybridMultilevel"/>
     <w:tmpl w:val="1102F5E0"/>
@@ -4737,7 +5586,119 @@
       </w:rPr>
     </w:lvl>
   </w:abstractNum>
-  <w:abstractNum w:abstractNumId="2" w15:restartNumberingAfterBreak="0">
+  <w:abstractNum w:abstractNumId="3" w15:restartNumberingAfterBreak="0">
+    <w:nsid w:val="610C4561"/>
+    <w:multiLevelType w:val="hybridMultilevel"/>
+    <w:tmpl w:val="09B2519E"/>
+    <w:lvl w:ilvl="0" w:tplc="FA8A2064">
+      <w:numFmt w:val="bullet"/>
+      <w:lvlText w:val="-"/>
+      <w:lvlJc w:val="left"/>
+      <w:pPr>
+        <w:ind w:left="720" w:hanging="360"/>
+      </w:pPr>
+      <w:rPr>
+        <w:rFonts w:ascii="Aptos" w:eastAsiaTheme="minorHAnsi" w:hAnsi="Aptos" w:cstheme="minorBidi" w:hint="default"/>
+      </w:rPr>
+    </w:lvl>
+    <w:lvl w:ilvl="1" w:tplc="04100003" w:tentative="1">
+      <w:start w:val="1"/>
+      <w:numFmt w:val="bullet"/>
+      <w:lvlText w:val="o"/>
+      <w:lvlJc w:val="left"/>
+      <w:pPr>
+        <w:ind w:left="1440" w:hanging="360"/>
+      </w:pPr>
+      <w:rPr>
+        <w:rFonts w:ascii="Courier New" w:hAnsi="Courier New" w:cs="Courier New" w:hint="default"/>
+      </w:rPr>
+    </w:lvl>
+    <w:lvl w:ilvl="2" w:tplc="04100005" w:tentative="1">
+      <w:start w:val="1"/>
+      <w:numFmt w:val="bullet"/>
+      <w:lvlText w:val=""/>
+      <w:lvlJc w:val="left"/>
+      <w:pPr>
+        <w:ind w:left="2160" w:hanging="360"/>
+      </w:pPr>
+      <w:rPr>
+        <w:rFonts w:ascii="Wingdings" w:hAnsi="Wingdings" w:hint="default"/>
+      </w:rPr>
+    </w:lvl>
+    <w:lvl w:ilvl="3" w:tplc="04100001" w:tentative="1">
+      <w:start w:val="1"/>
+      <w:numFmt w:val="bullet"/>
+      <w:lvlText w:val=""/>
+      <w:lvlJc w:val="left"/>
+      <w:pPr>
+        <w:ind w:left="2880" w:hanging="360"/>
+      </w:pPr>
+      <w:rPr>
+        <w:rFonts w:ascii="Symbol" w:hAnsi="Symbol" w:hint="default"/>
+      </w:rPr>
+    </w:lvl>
+    <w:lvl w:ilvl="4" w:tplc="04100003" w:tentative="1">
+      <w:start w:val="1"/>
+      <w:numFmt w:val="bullet"/>
+      <w:lvlText w:val="o"/>
+      <w:lvlJc w:val="left"/>
+      <w:pPr>
+        <w:ind w:left="3600" w:hanging="360"/>
+      </w:pPr>
+      <w:rPr>
+        <w:rFonts w:ascii="Courier New" w:hAnsi="Courier New" w:cs="Courier New" w:hint="default"/>
+      </w:rPr>
+    </w:lvl>
+    <w:lvl w:ilvl="5" w:tplc="04100005" w:tentative="1">
+      <w:start w:val="1"/>
+      <w:numFmt w:val="bullet"/>
+      <w:lvlText w:val=""/>
+      <w:lvlJc w:val="left"/>
+      <w:pPr>
+        <w:ind w:left="4320" w:hanging="360"/>
+      </w:pPr>
+      <w:rPr>
+        <w:rFonts w:ascii="Wingdings" w:hAnsi="Wingdings" w:hint="default"/>
+      </w:rPr>
+    </w:lvl>
+    <w:lvl w:ilvl="6" w:tplc="04100001" w:tentative="1">
+      <w:start w:val="1"/>
+      <w:numFmt w:val="bullet"/>
+      <w:lvlText w:val=""/>
+      <w:lvlJc w:val="left"/>
+      <w:pPr>
+        <w:ind w:left="5040" w:hanging="360"/>
+      </w:pPr>
+      <w:rPr>
+        <w:rFonts w:ascii="Symbol" w:hAnsi="Symbol" w:hint="default"/>
+      </w:rPr>
+    </w:lvl>
+    <w:lvl w:ilvl="7" w:tplc="04100003" w:tentative="1">
+      <w:start w:val="1"/>
+      <w:numFmt w:val="bullet"/>
+      <w:lvlText w:val="o"/>
+      <w:lvlJc w:val="left"/>
+      <w:pPr>
+        <w:ind w:left="5760" w:hanging="360"/>
+      </w:pPr>
+      <w:rPr>
+        <w:rFonts w:ascii="Courier New" w:hAnsi="Courier New" w:cs="Courier New" w:hint="default"/>
+      </w:rPr>
+    </w:lvl>
+    <w:lvl w:ilvl="8" w:tplc="04100005" w:tentative="1">
+      <w:start w:val="1"/>
+      <w:numFmt w:val="bullet"/>
+      <w:lvlText w:val=""/>
+      <w:lvlJc w:val="left"/>
+      <w:pPr>
+        <w:ind w:left="6480" w:hanging="360"/>
+      </w:pPr>
+      <w:rPr>
+        <w:rFonts w:ascii="Wingdings" w:hAnsi="Wingdings" w:hint="default"/>
+      </w:rPr>
+    </w:lvl>
+  </w:abstractNum>
+  <w:abstractNum w:abstractNumId="4" w15:restartNumberingAfterBreak="0">
     <w:nsid w:val="61A06FFB"/>
     <w:multiLevelType w:val="hybridMultilevel"/>
     <w:tmpl w:val="9C92F4B0"/>
@@ -4850,7 +5811,7 @@
       </w:rPr>
     </w:lvl>
   </w:abstractNum>
-  <w:abstractNum w:abstractNumId="3" w15:restartNumberingAfterBreak="0">
+  <w:abstractNum w:abstractNumId="5" w15:restartNumberingAfterBreak="0">
     <w:nsid w:val="6F350879"/>
     <w:multiLevelType w:val="hybridMultilevel"/>
     <w:tmpl w:val="4EAA679C"/>
@@ -4964,22 +5925,28 @@
     </w:lvl>
   </w:abstractNum>
   <w:num w:numId="1" w16cid:durableId="181865194">
+    <w:abstractNumId w:val="2"/>
+  </w:num>
+  <w:num w:numId="2" w16cid:durableId="905261423">
     <w:abstractNumId w:val="1"/>
   </w:num>
-  <w:num w:numId="2" w16cid:durableId="905261423">
-    <w:abstractNumId w:val="0"/>
+  <w:num w:numId="3" w16cid:durableId="1568759953">
+    <w:abstractNumId w:val="5"/>
   </w:num>
-  <w:num w:numId="3" w16cid:durableId="1568759953">
+  <w:num w:numId="4" w16cid:durableId="948314676">
+    <w:abstractNumId w:val="4"/>
+  </w:num>
+  <w:num w:numId="5" w16cid:durableId="1460105500">
     <w:abstractNumId w:val="3"/>
   </w:num>
-  <w:num w:numId="4" w16cid:durableId="948314676">
-    <w:abstractNumId w:val="2"/>
+  <w:num w:numId="6" w16cid:durableId="689337386">
+    <w:abstractNumId w:val="0"/>
   </w:num>
 </w:numbering>
 </file>
 
 <file path=word/styles.xml><?xml version="1.0" encoding="utf-8"?>
-<w:styles xmlns:mc="http://schemas.openxmlformats.org/markup-compatibility/2006" xmlns:r="http://schemas.openxmlformats.org/officeDocument/2006/relationships" xmlns:w="http://schemas.openxmlformats.org/wordprocessingml/2006/main" xmlns:w14="http://schemas.microsoft.com/office/word/2010/wordml" xmlns:w15="http://schemas.microsoft.com/office/word/2012/wordml" xmlns:w16cex="http://schemas.microsoft.com/office/word/2018/wordml/cex" xmlns:w16cid="http://schemas.microsoft.com/office/word/2016/wordml/cid" xmlns:w16="http://schemas.microsoft.com/office/word/2018/wordml" xmlns:w16sdtdh="http://schemas.microsoft.com/office/word/2020/wordml/sdtdatahash" xmlns:w16se="http://schemas.microsoft.com/office/word/2015/wordml/symex" mc:Ignorable="w14 w15 w16se w16cid w16 w16cex w16sdtdh">
+<w:styles xmlns:mc="http://schemas.openxmlformats.org/markup-compatibility/2006" xmlns:r="http://schemas.openxmlformats.org/officeDocument/2006/relationships" xmlns:w="http://schemas.openxmlformats.org/wordprocessingml/2006/main" xmlns:w14="http://schemas.microsoft.com/office/word/2010/wordml" xmlns:w15="http://schemas.microsoft.com/office/word/2012/wordml" xmlns:w16cex="http://schemas.microsoft.com/office/word/2018/wordml/cex" xmlns:w16cid="http://schemas.microsoft.com/office/word/2016/wordml/cid" xmlns:w16="http://schemas.microsoft.com/office/word/2018/wordml" xmlns:w16du="http://schemas.microsoft.com/office/word/2023/wordml/word16du" xmlns:w16sdtdh="http://schemas.microsoft.com/office/word/2020/wordml/sdtdatahash" xmlns:w16se="http://schemas.microsoft.com/office/word/2015/wordml/symex" mc:Ignorable="w14 w15 w16se w16cid w16 w16cex w16sdtdh w16du">
   <w:docDefaults>
     <w:rPrDefault>
       <w:rPr>
@@ -5371,15 +6338,15 @@
     <w:lsdException w:name="Unresolved Mention" w:semiHidden="1" w:unhideWhenUsed="1"/>
     <w:lsdException w:name="Smart Link" w:semiHidden="1" w:unhideWhenUsed="1"/>
   </w:latentStyles>
-  <w:style w:type="paragraph" w:default="1" w:styleId="Normale">
+  <w:style w:type="paragraph" w:default="1" w:styleId="Normal">
     <w:name w:val="Normal"/>
     <w:qFormat/>
   </w:style>
-  <w:style w:type="paragraph" w:styleId="Titolo1">
+  <w:style w:type="paragraph" w:styleId="Heading1">
     <w:name w:val="heading 1"/>
-    <w:basedOn w:val="Normale"/>
-    <w:next w:val="Normale"/>
-    <w:link w:val="Titolo1Carattere"/>
+    <w:basedOn w:val="Normal"/>
+    <w:next w:val="Normal"/>
+    <w:link w:val="Heading1Char"/>
     <w:uiPriority w:val="9"/>
     <w:qFormat/>
     <w:rsid w:val="00365289"/>
@@ -5396,11 +6363,11 @@
       <w:szCs w:val="40"/>
     </w:rPr>
   </w:style>
-  <w:style w:type="paragraph" w:styleId="Titolo2">
+  <w:style w:type="paragraph" w:styleId="Heading2">
     <w:name w:val="heading 2"/>
-    <w:basedOn w:val="Normale"/>
-    <w:next w:val="Normale"/>
-    <w:link w:val="Titolo2Carattere"/>
+    <w:basedOn w:val="Normal"/>
+    <w:next w:val="Normal"/>
+    <w:link w:val="Heading2Char"/>
     <w:uiPriority w:val="9"/>
     <w:unhideWhenUsed/>
     <w:qFormat/>
@@ -5418,11 +6385,11 @@
       <w:szCs w:val="32"/>
     </w:rPr>
   </w:style>
-  <w:style w:type="paragraph" w:styleId="Titolo3">
+  <w:style w:type="paragraph" w:styleId="Heading3">
     <w:name w:val="heading 3"/>
-    <w:basedOn w:val="Normale"/>
-    <w:next w:val="Normale"/>
-    <w:link w:val="Titolo3Carattere"/>
+    <w:basedOn w:val="Normal"/>
+    <w:next w:val="Normal"/>
+    <w:link w:val="Heading3Char"/>
     <w:uiPriority w:val="9"/>
     <w:semiHidden/>
     <w:unhideWhenUsed/>
@@ -5441,11 +6408,11 @@
       <w:szCs w:val="28"/>
     </w:rPr>
   </w:style>
-  <w:style w:type="paragraph" w:styleId="Titolo4">
+  <w:style w:type="paragraph" w:styleId="Heading4">
     <w:name w:val="heading 4"/>
-    <w:basedOn w:val="Normale"/>
-    <w:next w:val="Normale"/>
-    <w:link w:val="Titolo4Carattere"/>
+    <w:basedOn w:val="Normal"/>
+    <w:next w:val="Normal"/>
+    <w:link w:val="Heading4Char"/>
     <w:uiPriority w:val="9"/>
     <w:semiHidden/>
     <w:unhideWhenUsed/>
@@ -5464,11 +6431,11 @@
       <w:color w:val="0F4761" w:themeColor="accent1" w:themeShade="BF"/>
     </w:rPr>
   </w:style>
-  <w:style w:type="paragraph" w:styleId="Titolo5">
+  <w:style w:type="paragraph" w:styleId="Heading5">
     <w:name w:val="heading 5"/>
-    <w:basedOn w:val="Normale"/>
-    <w:next w:val="Normale"/>
-    <w:link w:val="Titolo5Carattere"/>
+    <w:basedOn w:val="Normal"/>
+    <w:next w:val="Normal"/>
+    <w:link w:val="Heading5Char"/>
     <w:uiPriority w:val="9"/>
     <w:semiHidden/>
     <w:unhideWhenUsed/>
@@ -5485,11 +6452,11 @@
       <w:color w:val="0F4761" w:themeColor="accent1" w:themeShade="BF"/>
     </w:rPr>
   </w:style>
-  <w:style w:type="paragraph" w:styleId="Titolo6">
+  <w:style w:type="paragraph" w:styleId="Heading6">
     <w:name w:val="heading 6"/>
-    <w:basedOn w:val="Normale"/>
-    <w:next w:val="Normale"/>
-    <w:link w:val="Titolo6Carattere"/>
+    <w:basedOn w:val="Normal"/>
+    <w:next w:val="Normal"/>
+    <w:link w:val="Heading6Char"/>
     <w:uiPriority w:val="9"/>
     <w:semiHidden/>
     <w:unhideWhenUsed/>
@@ -5508,11 +6475,11 @@
       <w:color w:val="595959" w:themeColor="text1" w:themeTint="A6"/>
     </w:rPr>
   </w:style>
-  <w:style w:type="paragraph" w:styleId="Titolo7">
+  <w:style w:type="paragraph" w:styleId="Heading7">
     <w:name w:val="heading 7"/>
-    <w:basedOn w:val="Normale"/>
-    <w:next w:val="Normale"/>
-    <w:link w:val="Titolo7Carattere"/>
+    <w:basedOn w:val="Normal"/>
+    <w:next w:val="Normal"/>
+    <w:link w:val="Heading7Char"/>
     <w:uiPriority w:val="9"/>
     <w:semiHidden/>
     <w:unhideWhenUsed/>
@@ -5529,11 +6496,11 @@
       <w:color w:val="595959" w:themeColor="text1" w:themeTint="A6"/>
     </w:rPr>
   </w:style>
-  <w:style w:type="paragraph" w:styleId="Titolo8">
+  <w:style w:type="paragraph" w:styleId="Heading8">
     <w:name w:val="heading 8"/>
-    <w:basedOn w:val="Normale"/>
-    <w:next w:val="Normale"/>
-    <w:link w:val="Titolo8Carattere"/>
+    <w:basedOn w:val="Normal"/>
+    <w:next w:val="Normal"/>
+    <w:link w:val="Heading8Char"/>
     <w:uiPriority w:val="9"/>
     <w:semiHidden/>
     <w:unhideWhenUsed/>
@@ -5551,11 +6518,11 @@
       <w:color w:val="272727" w:themeColor="text1" w:themeTint="D8"/>
     </w:rPr>
   </w:style>
-  <w:style w:type="paragraph" w:styleId="Titolo9">
+  <w:style w:type="paragraph" w:styleId="Heading9">
     <w:name w:val="heading 9"/>
-    <w:basedOn w:val="Normale"/>
-    <w:next w:val="Normale"/>
-    <w:link w:val="Titolo9Carattere"/>
+    <w:basedOn w:val="Normal"/>
+    <w:next w:val="Normal"/>
+    <w:link w:val="Heading9Char"/>
     <w:uiPriority w:val="9"/>
     <w:semiHidden/>
     <w:unhideWhenUsed/>
@@ -5571,13 +6538,13 @@
       <w:color w:val="272727" w:themeColor="text1" w:themeTint="D8"/>
     </w:rPr>
   </w:style>
-  <w:style w:type="character" w:default="1" w:styleId="Carpredefinitoparagrafo">
+  <w:style w:type="character" w:default="1" w:styleId="DefaultParagraphFont">
     <w:name w:val="Default Paragraph Font"/>
     <w:uiPriority w:val="1"/>
     <w:semiHidden/>
     <w:unhideWhenUsed/>
   </w:style>
-  <w:style w:type="table" w:default="1" w:styleId="Tabellanormale">
+  <w:style w:type="table" w:default="1" w:styleId="TableNormal">
     <w:name w:val="Normal Table"/>
     <w:uiPriority w:val="99"/>
     <w:semiHidden/>
@@ -5592,16 +6559,16 @@
       </w:tblCellMar>
     </w:tblPr>
   </w:style>
-  <w:style w:type="numbering" w:default="1" w:styleId="Nessunelenco">
+  <w:style w:type="numbering" w:default="1" w:styleId="NoList">
     <w:name w:val="No List"/>
     <w:uiPriority w:val="99"/>
     <w:semiHidden/>
     <w:unhideWhenUsed/>
   </w:style>
-  <w:style w:type="character" w:customStyle="1" w:styleId="Titolo1Carattere">
-    <w:name w:val="Titolo 1 Carattere"/>
-    <w:basedOn w:val="Carpredefinitoparagrafo"/>
-    <w:link w:val="Titolo1"/>
+  <w:style w:type="character" w:customStyle="1" w:styleId="Heading1Char">
+    <w:name w:val="Heading 1 Char"/>
+    <w:basedOn w:val="DefaultParagraphFont"/>
+    <w:link w:val="Heading1"/>
     <w:uiPriority w:val="9"/>
     <w:rsid w:val="00365289"/>
     <w:rPr>
@@ -5611,10 +6578,10 @@
       <w:szCs w:val="40"/>
     </w:rPr>
   </w:style>
-  <w:style w:type="character" w:customStyle="1" w:styleId="Titolo2Carattere">
-    <w:name w:val="Titolo 2 Carattere"/>
-    <w:basedOn w:val="Carpredefinitoparagrafo"/>
-    <w:link w:val="Titolo2"/>
+  <w:style w:type="character" w:customStyle="1" w:styleId="Heading2Char">
+    <w:name w:val="Heading 2 Char"/>
+    <w:basedOn w:val="DefaultParagraphFont"/>
+    <w:link w:val="Heading2"/>
     <w:uiPriority w:val="9"/>
     <w:rsid w:val="00365289"/>
     <w:rPr>
@@ -5624,10 +6591,10 @@
       <w:szCs w:val="32"/>
     </w:rPr>
   </w:style>
-  <w:style w:type="character" w:customStyle="1" w:styleId="Titolo3Carattere">
-    <w:name w:val="Titolo 3 Carattere"/>
-    <w:basedOn w:val="Carpredefinitoparagrafo"/>
-    <w:link w:val="Titolo3"/>
+  <w:style w:type="character" w:customStyle="1" w:styleId="Heading3Char">
+    <w:name w:val="Heading 3 Char"/>
+    <w:basedOn w:val="DefaultParagraphFont"/>
+    <w:link w:val="Heading3"/>
     <w:uiPriority w:val="9"/>
     <w:semiHidden/>
     <w:rsid w:val="00A21F12"/>
@@ -5638,10 +6605,10 @@
       <w:szCs w:val="28"/>
     </w:rPr>
   </w:style>
-  <w:style w:type="character" w:customStyle="1" w:styleId="Titolo4Carattere">
-    <w:name w:val="Titolo 4 Carattere"/>
-    <w:basedOn w:val="Carpredefinitoparagrafo"/>
-    <w:link w:val="Titolo4"/>
+  <w:style w:type="character" w:customStyle="1" w:styleId="Heading4Char">
+    <w:name w:val="Heading 4 Char"/>
+    <w:basedOn w:val="DefaultParagraphFont"/>
+    <w:link w:val="Heading4"/>
     <w:uiPriority w:val="9"/>
     <w:semiHidden/>
     <w:rsid w:val="00A21F12"/>
@@ -5652,10 +6619,10 @@
       <w:color w:val="0F4761" w:themeColor="accent1" w:themeShade="BF"/>
     </w:rPr>
   </w:style>
-  <w:style w:type="character" w:customStyle="1" w:styleId="Titolo5Carattere">
-    <w:name w:val="Titolo 5 Carattere"/>
-    <w:basedOn w:val="Carpredefinitoparagrafo"/>
-    <w:link w:val="Titolo5"/>
+  <w:style w:type="character" w:customStyle="1" w:styleId="Heading5Char">
+    <w:name w:val="Heading 5 Char"/>
+    <w:basedOn w:val="DefaultParagraphFont"/>
+    <w:link w:val="Heading5"/>
     <w:uiPriority w:val="9"/>
     <w:semiHidden/>
     <w:rsid w:val="00A21F12"/>
@@ -5664,10 +6631,10 @@
       <w:color w:val="0F4761" w:themeColor="accent1" w:themeShade="BF"/>
     </w:rPr>
   </w:style>
-  <w:style w:type="character" w:customStyle="1" w:styleId="Titolo6Carattere">
-    <w:name w:val="Titolo 6 Carattere"/>
-    <w:basedOn w:val="Carpredefinitoparagrafo"/>
-    <w:link w:val="Titolo6"/>
+  <w:style w:type="character" w:customStyle="1" w:styleId="Heading6Char">
+    <w:name w:val="Heading 6 Char"/>
+    <w:basedOn w:val="DefaultParagraphFont"/>
+    <w:link w:val="Heading6"/>
     <w:uiPriority w:val="9"/>
     <w:semiHidden/>
     <w:rsid w:val="00A21F12"/>
@@ -5678,10 +6645,10 @@
       <w:color w:val="595959" w:themeColor="text1" w:themeTint="A6"/>
     </w:rPr>
   </w:style>
-  <w:style w:type="character" w:customStyle="1" w:styleId="Titolo7Carattere">
-    <w:name w:val="Titolo 7 Carattere"/>
-    <w:basedOn w:val="Carpredefinitoparagrafo"/>
-    <w:link w:val="Titolo7"/>
+  <w:style w:type="character" w:customStyle="1" w:styleId="Heading7Char">
+    <w:name w:val="Heading 7 Char"/>
+    <w:basedOn w:val="DefaultParagraphFont"/>
+    <w:link w:val="Heading7"/>
     <w:uiPriority w:val="9"/>
     <w:semiHidden/>
     <w:rsid w:val="00A21F12"/>
@@ -5690,10 +6657,10 @@
       <w:color w:val="595959" w:themeColor="text1" w:themeTint="A6"/>
     </w:rPr>
   </w:style>
-  <w:style w:type="character" w:customStyle="1" w:styleId="Titolo8Carattere">
-    <w:name w:val="Titolo 8 Carattere"/>
-    <w:basedOn w:val="Carpredefinitoparagrafo"/>
-    <w:link w:val="Titolo8"/>
+  <w:style w:type="character" w:customStyle="1" w:styleId="Heading8Char">
+    <w:name w:val="Heading 8 Char"/>
+    <w:basedOn w:val="DefaultParagraphFont"/>
+    <w:link w:val="Heading8"/>
     <w:uiPriority w:val="9"/>
     <w:semiHidden/>
     <w:rsid w:val="00A21F12"/>
@@ -5704,10 +6671,10 @@
       <w:color w:val="272727" w:themeColor="text1" w:themeTint="D8"/>
     </w:rPr>
   </w:style>
-  <w:style w:type="character" w:customStyle="1" w:styleId="Titolo9Carattere">
-    <w:name w:val="Titolo 9 Carattere"/>
-    <w:basedOn w:val="Carpredefinitoparagrafo"/>
-    <w:link w:val="Titolo9"/>
+  <w:style w:type="character" w:customStyle="1" w:styleId="Heading9Char">
+    <w:name w:val="Heading 9 Char"/>
+    <w:basedOn w:val="DefaultParagraphFont"/>
+    <w:link w:val="Heading9"/>
     <w:uiPriority w:val="9"/>
     <w:semiHidden/>
     <w:rsid w:val="00A21F12"/>
@@ -5716,11 +6683,11 @@
       <w:color w:val="272727" w:themeColor="text1" w:themeTint="D8"/>
     </w:rPr>
   </w:style>
-  <w:style w:type="paragraph" w:styleId="Titolo">
+  <w:style w:type="paragraph" w:styleId="Title">
     <w:name w:val="Title"/>
-    <w:basedOn w:val="Normale"/>
-    <w:next w:val="Normale"/>
-    <w:link w:val="TitoloCarattere"/>
+    <w:basedOn w:val="Normal"/>
+    <w:next w:val="Normal"/>
+    <w:link w:val="TitleChar"/>
     <w:uiPriority w:val="10"/>
     <w:qFormat/>
     <w:rsid w:val="00A21F12"/>
@@ -5736,10 +6703,10 @@
       <w:szCs w:val="56"/>
     </w:rPr>
   </w:style>
-  <w:style w:type="character" w:customStyle="1" w:styleId="TitoloCarattere">
-    <w:name w:val="Titolo Carattere"/>
-    <w:basedOn w:val="Carpredefinitoparagrafo"/>
-    <w:link w:val="Titolo"/>
+  <w:style w:type="character" w:customStyle="1" w:styleId="TitleChar">
+    <w:name w:val="Title Char"/>
+    <w:basedOn w:val="DefaultParagraphFont"/>
+    <w:link w:val="Title"/>
     <w:uiPriority w:val="10"/>
     <w:rsid w:val="00A21F12"/>
     <w:rPr>
@@ -5750,11 +6717,11 @@
       <w:szCs w:val="56"/>
     </w:rPr>
   </w:style>
-  <w:style w:type="paragraph" w:styleId="Sottotitolo">
+  <w:style w:type="paragraph" w:styleId="Subtitle">
     <w:name w:val="Subtitle"/>
-    <w:basedOn w:val="Normale"/>
-    <w:next w:val="Normale"/>
-    <w:link w:val="SottotitoloCarattere"/>
+    <w:basedOn w:val="Normal"/>
+    <w:next w:val="Normal"/>
+    <w:link w:val="SubtitleChar"/>
     <w:uiPriority w:val="11"/>
     <w:qFormat/>
     <w:rsid w:val="00A21F12"/>
@@ -5772,10 +6739,10 @@
       <w:szCs w:val="28"/>
     </w:rPr>
   </w:style>
-  <w:style w:type="character" w:customStyle="1" w:styleId="SottotitoloCarattere">
-    <w:name w:val="Sottotitolo Carattere"/>
-    <w:basedOn w:val="Carpredefinitoparagrafo"/>
-    <w:link w:val="Sottotitolo"/>
+  <w:style w:type="character" w:customStyle="1" w:styleId="SubtitleChar">
+    <w:name w:val="Subtitle Char"/>
+    <w:basedOn w:val="DefaultParagraphFont"/>
+    <w:link w:val="Subtitle"/>
     <w:uiPriority w:val="11"/>
     <w:rsid w:val="00A21F12"/>
     <w:rPr>
@@ -5786,11 +6753,11 @@
       <w:szCs w:val="28"/>
     </w:rPr>
   </w:style>
-  <w:style w:type="paragraph" w:styleId="Citazione">
+  <w:style w:type="paragraph" w:styleId="Quote">
     <w:name w:val="Quote"/>
-    <w:basedOn w:val="Normale"/>
-    <w:next w:val="Normale"/>
-    <w:link w:val="CitazioneCarattere"/>
+    <w:basedOn w:val="Normal"/>
+    <w:next w:val="Normal"/>
+    <w:link w:val="QuoteChar"/>
     <w:uiPriority w:val="29"/>
     <w:qFormat/>
     <w:rsid w:val="00A21F12"/>
@@ -5804,10 +6771,10 @@
       <w:color w:val="404040" w:themeColor="text1" w:themeTint="BF"/>
     </w:rPr>
   </w:style>
-  <w:style w:type="character" w:customStyle="1" w:styleId="CitazioneCarattere">
-    <w:name w:val="Citazione Carattere"/>
-    <w:basedOn w:val="Carpredefinitoparagrafo"/>
-    <w:link w:val="Citazione"/>
+  <w:style w:type="character" w:customStyle="1" w:styleId="QuoteChar">
+    <w:name w:val="Quote Char"/>
+    <w:basedOn w:val="DefaultParagraphFont"/>
+    <w:link w:val="Quote"/>
     <w:uiPriority w:val="29"/>
     <w:rsid w:val="00A21F12"/>
     <w:rPr>
@@ -5816,9 +6783,9 @@
       <w:color w:val="404040" w:themeColor="text1" w:themeTint="BF"/>
     </w:rPr>
   </w:style>
-  <w:style w:type="paragraph" w:styleId="Paragrafoelenco">
+  <w:style w:type="paragraph" w:styleId="ListParagraph">
     <w:name w:val="List Paragraph"/>
-    <w:basedOn w:val="Normale"/>
+    <w:basedOn w:val="Normal"/>
     <w:uiPriority w:val="34"/>
     <w:qFormat/>
     <w:rsid w:val="00A21F12"/>
@@ -5827,9 +6794,9 @@
       <w:contextualSpacing/>
     </w:pPr>
   </w:style>
-  <w:style w:type="character" w:styleId="Enfasiintensa">
+  <w:style w:type="character" w:styleId="IntenseEmphasis">
     <w:name w:val="Intense Emphasis"/>
-    <w:basedOn w:val="Carpredefinitoparagrafo"/>
+    <w:basedOn w:val="DefaultParagraphFont"/>
     <w:uiPriority w:val="21"/>
     <w:qFormat/>
     <w:rsid w:val="00A21F12"/>
@@ -5839,11 +6806,11 @@
       <w:color w:val="0F4761" w:themeColor="accent1" w:themeShade="BF"/>
     </w:rPr>
   </w:style>
-  <w:style w:type="paragraph" w:styleId="Citazioneintensa">
+  <w:style w:type="paragraph" w:styleId="IntenseQuote">
     <w:name w:val="Intense Quote"/>
-    <w:basedOn w:val="Normale"/>
-    <w:next w:val="Normale"/>
-    <w:link w:val="CitazioneintensaCarattere"/>
+    <w:basedOn w:val="Normal"/>
+    <w:next w:val="Normal"/>
+    <w:link w:val="IntenseQuoteChar"/>
     <w:uiPriority w:val="30"/>
     <w:qFormat/>
     <w:rsid w:val="00A21F12"/>
@@ -5862,10 +6829,10 @@
       <w:color w:val="0F4761" w:themeColor="accent1" w:themeShade="BF"/>
     </w:rPr>
   </w:style>
-  <w:style w:type="character" w:customStyle="1" w:styleId="CitazioneintensaCarattere">
-    <w:name w:val="Citazione intensa Carattere"/>
-    <w:basedOn w:val="Carpredefinitoparagrafo"/>
-    <w:link w:val="Citazioneintensa"/>
+  <w:style w:type="character" w:customStyle="1" w:styleId="IntenseQuoteChar">
+    <w:name w:val="Intense Quote Char"/>
+    <w:basedOn w:val="DefaultParagraphFont"/>
+    <w:link w:val="IntenseQuote"/>
     <w:uiPriority w:val="30"/>
     <w:rsid w:val="00A21F12"/>
     <w:rPr>
@@ -5874,9 +6841,9 @@
       <w:color w:val="0F4761" w:themeColor="accent1" w:themeShade="BF"/>
     </w:rPr>
   </w:style>
-  <w:style w:type="character" w:styleId="Riferimentointenso">
+  <w:style w:type="character" w:styleId="IntenseReference">
     <w:name w:val="Intense Reference"/>
-    <w:basedOn w:val="Carpredefinitoparagrafo"/>
+    <w:basedOn w:val="DefaultParagraphFont"/>
     <w:uiPriority w:val="32"/>
     <w:qFormat/>
     <w:rsid w:val="00A21F12"/>
@@ -5888,10 +6855,10 @@
       <w:spacing w:val="5"/>
     </w:rPr>
   </w:style>
-  <w:style w:type="paragraph" w:styleId="Intestazione">
+  <w:style w:type="paragraph" w:styleId="Header">
     <w:name w:val="header"/>
-    <w:basedOn w:val="Normale"/>
-    <w:link w:val="IntestazioneCarattere"/>
+    <w:basedOn w:val="Normal"/>
+    <w:link w:val="HeaderChar"/>
     <w:uiPriority w:val="99"/>
     <w:unhideWhenUsed/>
     <w:rsid w:val="000B3506"/>
@@ -5902,17 +6869,17 @@
       </w:tabs>
     </w:pPr>
   </w:style>
-  <w:style w:type="character" w:customStyle="1" w:styleId="IntestazioneCarattere">
-    <w:name w:val="Intestazione Carattere"/>
-    <w:basedOn w:val="Carpredefinitoparagrafo"/>
-    <w:link w:val="Intestazione"/>
+  <w:style w:type="character" w:customStyle="1" w:styleId="HeaderChar">
+    <w:name w:val="Header Char"/>
+    <w:basedOn w:val="DefaultParagraphFont"/>
+    <w:link w:val="Header"/>
     <w:uiPriority w:val="99"/>
     <w:rsid w:val="000B3506"/>
   </w:style>
-  <w:style w:type="paragraph" w:styleId="Pidipagina">
+  <w:style w:type="paragraph" w:styleId="Footer">
     <w:name w:val="footer"/>
-    <w:basedOn w:val="Normale"/>
-    <w:link w:val="PidipaginaCarattere"/>
+    <w:basedOn w:val="Normal"/>
+    <w:link w:val="FooterChar"/>
     <w:unhideWhenUsed/>
     <w:rsid w:val="000B3506"/>
     <w:pPr>
@@ -5922,16 +6889,16 @@
       </w:tabs>
     </w:pPr>
   </w:style>
-  <w:style w:type="character" w:customStyle="1" w:styleId="PidipaginaCarattere">
-    <w:name w:val="Piè di pagina Carattere"/>
-    <w:basedOn w:val="Carpredefinitoparagrafo"/>
-    <w:link w:val="Pidipagina"/>
+  <w:style w:type="character" w:customStyle="1" w:styleId="FooterChar">
+    <w:name w:val="Footer Char"/>
+    <w:basedOn w:val="DefaultParagraphFont"/>
+    <w:link w:val="Footer"/>
     <w:rsid w:val="000B3506"/>
   </w:style>
-  <w:style w:type="paragraph" w:styleId="Titolosommario">
+  <w:style w:type="paragraph" w:styleId="TOCHeading">
     <w:name w:val="TOC Heading"/>
-    <w:basedOn w:val="Titolo1"/>
-    <w:next w:val="Normale"/>
+    <w:basedOn w:val="Heading1"/>
+    <w:next w:val="Normal"/>
     <w:uiPriority w:val="39"/>
     <w:unhideWhenUsed/>
     <w:qFormat/>
@@ -5948,10 +6915,10 @@
       <w14:ligatures w14:val="none"/>
     </w:rPr>
   </w:style>
-  <w:style w:type="paragraph" w:styleId="Sommario1">
+  <w:style w:type="paragraph" w:styleId="TOC1">
     <w:name w:val="toc 1"/>
-    <w:basedOn w:val="Normale"/>
-    <w:next w:val="Normale"/>
+    <w:basedOn w:val="Normal"/>
+    <w:next w:val="Normal"/>
     <w:autoRedefine/>
     <w:uiPriority w:val="39"/>
     <w:unhideWhenUsed/>
@@ -5966,9 +6933,9 @@
       <w:iCs/>
     </w:rPr>
   </w:style>
-  <w:style w:type="character" w:styleId="Collegamentoipertestuale">
+  <w:style w:type="character" w:styleId="Hyperlink">
     <w:name w:val="Hyperlink"/>
-    <w:basedOn w:val="Carpredefinitoparagrafo"/>
+    <w:basedOn w:val="DefaultParagraphFont"/>
     <w:uiPriority w:val="99"/>
     <w:unhideWhenUsed/>
     <w:rsid w:val="00365289"/>
@@ -5977,10 +6944,10 @@
       <w:u w:val="single"/>
     </w:rPr>
   </w:style>
-  <w:style w:type="paragraph" w:styleId="Sommario2">
+  <w:style w:type="paragraph" w:styleId="TOC2">
     <w:name w:val="toc 2"/>
-    <w:basedOn w:val="Normale"/>
-    <w:next w:val="Normale"/>
+    <w:basedOn w:val="Normal"/>
+    <w:next w:val="Normal"/>
     <w:autoRedefine/>
     <w:uiPriority w:val="39"/>
     <w:unhideWhenUsed/>
@@ -5996,10 +6963,10 @@
       <w:szCs w:val="22"/>
     </w:rPr>
   </w:style>
-  <w:style w:type="paragraph" w:styleId="Sommario3">
+  <w:style w:type="paragraph" w:styleId="TOC3">
     <w:name w:val="toc 3"/>
-    <w:basedOn w:val="Normale"/>
-    <w:next w:val="Normale"/>
+    <w:basedOn w:val="Normal"/>
+    <w:next w:val="Normal"/>
     <w:autoRedefine/>
     <w:uiPriority w:val="39"/>
     <w:unhideWhenUsed/>
@@ -6012,10 +6979,10 @@
       <w:szCs w:val="20"/>
     </w:rPr>
   </w:style>
-  <w:style w:type="paragraph" w:styleId="Sommario4">
+  <w:style w:type="paragraph" w:styleId="TOC4">
     <w:name w:val="toc 4"/>
-    <w:basedOn w:val="Normale"/>
-    <w:next w:val="Normale"/>
+    <w:basedOn w:val="Normal"/>
+    <w:next w:val="Normal"/>
     <w:autoRedefine/>
     <w:uiPriority w:val="39"/>
     <w:unhideWhenUsed/>
@@ -6028,10 +6995,10 @@
       <w:szCs w:val="20"/>
     </w:rPr>
   </w:style>
-  <w:style w:type="paragraph" w:styleId="Sommario5">
+  <w:style w:type="paragraph" w:styleId="TOC5">
     <w:name w:val="toc 5"/>
-    <w:basedOn w:val="Normale"/>
-    <w:next w:val="Normale"/>
+    <w:basedOn w:val="Normal"/>
+    <w:next w:val="Normal"/>
     <w:autoRedefine/>
     <w:uiPriority w:val="39"/>
     <w:unhideWhenUsed/>
@@ -6044,10 +7011,10 @@
       <w:szCs w:val="20"/>
     </w:rPr>
   </w:style>
-  <w:style w:type="paragraph" w:styleId="Sommario6">
+  <w:style w:type="paragraph" w:styleId="TOC6">
     <w:name w:val="toc 6"/>
-    <w:basedOn w:val="Normale"/>
-    <w:next w:val="Normale"/>
+    <w:basedOn w:val="Normal"/>
+    <w:next w:val="Normal"/>
     <w:autoRedefine/>
     <w:uiPriority w:val="39"/>
     <w:unhideWhenUsed/>
@@ -6060,10 +7027,10 @@
       <w:szCs w:val="20"/>
     </w:rPr>
   </w:style>
-  <w:style w:type="paragraph" w:styleId="Sommario7">
+  <w:style w:type="paragraph" w:styleId="TOC7">
     <w:name w:val="toc 7"/>
-    <w:basedOn w:val="Normale"/>
-    <w:next w:val="Normale"/>
+    <w:basedOn w:val="Normal"/>
+    <w:next w:val="Normal"/>
     <w:autoRedefine/>
     <w:uiPriority w:val="39"/>
     <w:unhideWhenUsed/>
@@ -6076,10 +7043,10 @@
       <w:szCs w:val="20"/>
     </w:rPr>
   </w:style>
-  <w:style w:type="paragraph" w:styleId="Sommario8">
+  <w:style w:type="paragraph" w:styleId="TOC8">
     <w:name w:val="toc 8"/>
-    <w:basedOn w:val="Normale"/>
-    <w:next w:val="Normale"/>
+    <w:basedOn w:val="Normal"/>
+    <w:next w:val="Normal"/>
     <w:autoRedefine/>
     <w:uiPriority w:val="39"/>
     <w:unhideWhenUsed/>
@@ -6092,10 +7059,10 @@
       <w:szCs w:val="20"/>
     </w:rPr>
   </w:style>
-  <w:style w:type="paragraph" w:styleId="Sommario9">
+  <w:style w:type="paragraph" w:styleId="TOC9">
     <w:name w:val="toc 9"/>
-    <w:basedOn w:val="Normale"/>
-    <w:next w:val="Normale"/>
+    <w:basedOn w:val="Normal"/>
+    <w:next w:val="Normal"/>
     <w:autoRedefine/>
     <w:uiPriority w:val="39"/>
     <w:unhideWhenUsed/>
@@ -6110,7 +7077,7 @@
   </w:style>
   <w:style w:type="paragraph" w:customStyle="1" w:styleId="NormaleDiDA">
     <w:name w:val="NormaleDiDA"/>
-    <w:basedOn w:val="Normale"/>
+    <w:basedOn w:val="Normal"/>
     <w:link w:val="NormaleDiDACarattere"/>
     <w:qFormat/>
     <w:rsid w:val="001D67CA"/>
@@ -6140,9 +7107,9 @@
       <w14:ligatures w14:val="none"/>
     </w:rPr>
   </w:style>
-  <w:style w:type="paragraph" w:styleId="NormaleWeb">
+  <w:style w:type="paragraph" w:styleId="NormalWeb">
     <w:name w:val="Normal (Web)"/>
-    <w:basedOn w:val="Normale"/>
+    <w:basedOn w:val="Normal"/>
     <w:uiPriority w:val="99"/>
     <w:semiHidden/>
     <w:unhideWhenUsed/>

</xml_diff>